<commit_message>
changes up to page 15
</commit_message>
<xml_diff>
--- a/Proposal/پایان نامه - سعید.docx
+++ b/Proposal/پایان نامه - سعید.docx
@@ -33806,16 +33806,38 @@
         <w:pStyle w:val="a8"/>
         <w:rPr>
           <w:rtl/>
+        </w:rPr>
+      </w:pPr>
+      <w:r>
+        <w:rPr>
+          <w:rFonts w:hint="cs"/>
+          <w:rtl/>
+        </w:rPr>
+        <w:t xml:space="preserve">تقریبا همه انسان‌ها تجربة بازی‌کردن و لذت‌بردن از فعالیتی که </w:t>
+      </w:r>
+      <w:r>
+        <w:rPr>
+          <w:rFonts w:hint="cs"/>
+          <w:rtl/>
+        </w:rPr>
+        <w:t xml:space="preserve">داوطلبانه صرفا برای لذت‌بردن انجام می‌دهند. این سوال که چرا کارهایی که به‌ظاهر ممکن است بی‌معنی به‌نظر برسد، چطور می‌تواند این‌قدر افراد را مجذوب کند ذهن افراد مختلفی را درگیر کرده و از گذشته متفکران مختلفی به‌دنبال ارائه تعریفی از بازی و توجیهی برای لذت‌بخش بودن آن بوده‌اند. </w:t>
+      </w:r>
+    </w:p>
+    <w:p>
+      <w:pPr>
+        <w:pStyle w:val="a8"/>
+        <w:rPr>
+          <w:rtl/>
           <w:lang w:bidi="fa-IR"/>
         </w:rPr>
       </w:pPr>
-      <w:commentRangeStart w:id="14"/>
       <w:r>
         <w:rPr>
+          <w:rFonts w:hint="eastAsia"/>
           <w:rtl/>
           <w:lang w:bidi="fa-IR"/>
         </w:rPr>
-        <w:t>آ</w:t>
+        <w:t>لودو</w:t>
       </w:r>
       <w:r>
         <w:rPr>
@@ -33831,14 +33853,14 @@
           <w:rtl/>
           <w:lang w:bidi="fa-IR"/>
         </w:rPr>
-        <w:t>ا</w:t>
+        <w:t>ک</w:t>
       </w:r>
       <w:r>
         <w:rPr>
           <w:rtl/>
           <w:lang w:bidi="fa-IR"/>
         </w:rPr>
-        <w:t xml:space="preserve"> م</w:t>
+        <w:t xml:space="preserve"> و</w:t>
       </w:r>
       <w:r>
         <w:rPr>
@@ -33850,6 +33872,53 @@
       </w:r>
       <w:r>
         <w:rPr>
+          <w:rFonts w:hint="eastAsia"/>
+          <w:rtl/>
+          <w:lang w:bidi="fa-IR"/>
+        </w:rPr>
+        <w:t>نکنشتا</w:t>
+      </w:r>
+      <w:r>
+        <w:rPr>
+          <w:rFonts w:hint="cs"/>
+          <w:rtl/>
+          <w:lang w:bidi="fa-IR"/>
+        </w:rPr>
+        <w:t>ی</w:t>
+      </w:r>
+      <w:r>
+        <w:rPr>
+          <w:rFonts w:hint="eastAsia"/>
+          <w:rtl/>
+          <w:lang w:bidi="fa-IR"/>
+        </w:rPr>
+        <w:t>ن</w:t>
+      </w:r>
+      <w:r>
+        <w:rPr>
+          <w:rStyle w:val="FootnoteReference"/>
+          <w:rtl/>
+          <w:lang w:bidi="fa-IR"/>
+        </w:rPr>
+        <w:footnoteReference w:id="1"/>
+      </w:r>
+      <w:r>
+        <w:rPr>
+          <w:rtl/>
+          <w:lang w:bidi="fa-IR"/>
+        </w:rPr>
+        <w:t xml:space="preserve"> معتقد بود که نم</w:t>
+      </w:r>
+      <w:r>
+        <w:rPr>
+          <w:rFonts w:hint="cs"/>
+          <w:rtl/>
+          <w:lang w:bidi="fa-IR"/>
+        </w:rPr>
+        <w:t>ی</w:t>
+      </w:r>
+      <w:r>
+        <w:rPr>
           <w:rFonts w:ascii="Cambria" w:hAnsi="Cambria" w:cs="Cambria" w:hint="cs"/>
           <w:lang w:bidi="fa-IR"/>
         </w:rPr>
@@ -33868,7 +33937,38 @@
           <w:rtl/>
           <w:lang w:bidi="fa-IR"/>
         </w:rPr>
-        <w:t xml:space="preserve"> به تعر</w:t>
+        <w:t xml:space="preserve"> </w:t>
+      </w:r>
+      <w:r>
+        <w:rPr>
+          <w:rFonts w:hint="cs"/>
+          <w:rtl/>
+          <w:lang w:bidi="fa-IR"/>
+        </w:rPr>
+        <w:t>مرز</w:t>
+      </w:r>
+      <w:r>
+        <w:rPr>
+          <w:rFonts w:hint="cs"/>
+          <w:rtl/>
+          <w:lang w:bidi="fa-IR"/>
+        </w:rPr>
+        <w:t xml:space="preserve">ی </w:t>
+      </w:r>
+      <w:r>
+        <w:rPr>
+          <w:rFonts w:hint="cs"/>
+          <w:rtl/>
+          <w:lang w:bidi="fa-IR"/>
+        </w:rPr>
+        <w:t xml:space="preserve">بین </w:t>
+      </w:r>
+      <w:r>
+        <w:rPr>
+          <w:rtl/>
+          <w:lang w:bidi="fa-IR"/>
+        </w:rPr>
+        <w:t>باز</w:t>
       </w:r>
       <w:r>
         <w:rPr>
@@ -33880,423 +33980,6 @@
       </w:r>
       <w:r>
         <w:rPr>
-          <w:rFonts w:hint="eastAsia"/>
-          <w:rtl/>
-          <w:lang w:bidi="fa-IR"/>
-        </w:rPr>
-        <w:t>ف</w:t>
-      </w:r>
-      <w:r>
-        <w:rPr>
-          <w:rtl/>
-          <w:lang w:bidi="fa-IR"/>
-        </w:rPr>
-        <w:t xml:space="preserve"> واحد</w:t>
-      </w:r>
-      <w:r>
-        <w:rPr>
-          <w:rFonts w:hint="cs"/>
-          <w:rtl/>
-          <w:lang w:bidi="fa-IR"/>
-        </w:rPr>
-        <w:t>ی</w:t>
-      </w:r>
-      <w:r>
-        <w:rPr>
-          <w:rtl/>
-          <w:lang w:bidi="fa-IR"/>
-        </w:rPr>
-        <w:t xml:space="preserve"> در مورد باز</w:t>
-      </w:r>
-      <w:r>
-        <w:rPr>
-          <w:rFonts w:hint="cs"/>
-          <w:rtl/>
-          <w:lang w:bidi="fa-IR"/>
-        </w:rPr>
-        <w:t>ی</w:t>
-      </w:r>
-      <w:r>
-        <w:rPr>
-          <w:rtl/>
-          <w:lang w:bidi="fa-IR"/>
-        </w:rPr>
-        <w:t xml:space="preserve"> (</w:t>
-      </w:r>
-      <w:r>
-        <w:rPr>
-          <w:lang w:bidi="fa-IR"/>
-        </w:rPr>
-        <w:t>Game</w:t>
-      </w:r>
-      <w:r>
-        <w:rPr>
-          <w:rtl/>
-          <w:lang w:bidi="fa-IR"/>
-        </w:rPr>
-        <w:t>) رس</w:t>
-      </w:r>
-      <w:r>
-        <w:rPr>
-          <w:rFonts w:hint="cs"/>
-          <w:rtl/>
-          <w:lang w:bidi="fa-IR"/>
-        </w:rPr>
-        <w:t>ی</w:t>
-      </w:r>
-      <w:r>
-        <w:rPr>
-          <w:rFonts w:hint="eastAsia"/>
-          <w:rtl/>
-          <w:lang w:bidi="fa-IR"/>
-        </w:rPr>
-        <w:t>د؟</w:t>
-      </w:r>
-      <w:r>
-        <w:rPr>
-          <w:rtl/>
-          <w:lang w:bidi="fa-IR"/>
-        </w:rPr>
-        <w:t xml:space="preserve"> وجه مشترک م</w:t>
-      </w:r>
-      <w:r>
-        <w:rPr>
-          <w:rFonts w:hint="cs"/>
-          <w:rtl/>
-          <w:lang w:bidi="fa-IR"/>
-        </w:rPr>
-        <w:t>ی</w:t>
-      </w:r>
-      <w:r>
-        <w:rPr>
-          <w:rFonts w:hint="eastAsia"/>
-          <w:rtl/>
-          <w:lang w:bidi="fa-IR"/>
-        </w:rPr>
-        <w:t>ان</w:t>
-      </w:r>
-      <w:r>
-        <w:rPr>
-          <w:rtl/>
-          <w:lang w:bidi="fa-IR"/>
-        </w:rPr>
-        <w:t xml:space="preserve"> واترپولو، </w:t>
-      </w:r>
-      <w:r>
-        <w:rPr>
-          <w:lang w:bidi="fa-IR"/>
-        </w:rPr>
-        <w:t>call of duty</w:t>
-      </w:r>
-      <w:r>
-        <w:rPr>
-          <w:rtl/>
-          <w:lang w:bidi="fa-IR"/>
-        </w:rPr>
-        <w:t xml:space="preserve"> و باز</w:t>
-      </w:r>
-      <w:r>
-        <w:rPr>
-          <w:rFonts w:hint="cs"/>
-          <w:rtl/>
-          <w:lang w:bidi="fa-IR"/>
-        </w:rPr>
-        <w:t>ی</w:t>
-      </w:r>
-      <w:r>
-        <w:rPr>
-          <w:rtl/>
-          <w:lang w:bidi="fa-IR"/>
-        </w:rPr>
-        <w:t xml:space="preserve"> لِ</w:t>
-      </w:r>
-      <w:r>
-        <w:rPr>
-          <w:rFonts w:hint="cs"/>
-          <w:rtl/>
-          <w:lang w:bidi="fa-IR"/>
-        </w:rPr>
-        <w:t>ی</w:t>
-      </w:r>
-      <w:r>
-        <w:rPr>
-          <w:rFonts w:hint="cs"/>
-          <w:rtl/>
-          <w:lang w:bidi="fa-IR"/>
-        </w:rPr>
-        <w:t>‌</w:t>
-      </w:r>
-      <w:r>
-        <w:rPr>
-          <w:rtl/>
-          <w:lang w:bidi="fa-IR"/>
-        </w:rPr>
-        <w:t>لِ</w:t>
-      </w:r>
-      <w:r>
-        <w:rPr>
-          <w:rFonts w:hint="cs"/>
-          <w:rtl/>
-          <w:lang w:bidi="fa-IR"/>
-        </w:rPr>
-        <w:t>ی</w:t>
-      </w:r>
-      <w:r>
-        <w:rPr>
-          <w:rtl/>
-          <w:lang w:bidi="fa-IR"/>
-        </w:rPr>
-        <w:t xml:space="preserve"> چ</w:t>
-      </w:r>
-      <w:r>
-        <w:rPr>
-          <w:rFonts w:hint="cs"/>
-          <w:rtl/>
-          <w:lang w:bidi="fa-IR"/>
-        </w:rPr>
-        <w:t>ی</w:t>
-      </w:r>
-      <w:r>
-        <w:rPr>
-          <w:rFonts w:hint="eastAsia"/>
-          <w:rtl/>
-          <w:lang w:bidi="fa-IR"/>
-        </w:rPr>
-        <w:t>ست؟</w:t>
-      </w:r>
-      <w:r>
-        <w:rPr>
-          <w:rtl/>
-          <w:lang w:bidi="fa-IR"/>
-        </w:rPr>
-        <w:t xml:space="preserve"> متفکران و ف</w:t>
-      </w:r>
-      <w:r>
-        <w:rPr>
-          <w:rFonts w:hint="cs"/>
-          <w:rtl/>
-          <w:lang w:bidi="fa-IR"/>
-        </w:rPr>
-        <w:t>ی</w:t>
-      </w:r>
-      <w:r>
-        <w:rPr>
-          <w:rFonts w:hint="eastAsia"/>
-          <w:rtl/>
-          <w:lang w:bidi="fa-IR"/>
-        </w:rPr>
-        <w:t>لسوفان،</w:t>
-      </w:r>
-      <w:r>
-        <w:rPr>
-          <w:rtl/>
-          <w:lang w:bidi="fa-IR"/>
-        </w:rPr>
-        <w:t xml:space="preserve"> به ا</w:t>
-      </w:r>
-      <w:r>
-        <w:rPr>
-          <w:rFonts w:hint="cs"/>
-          <w:rtl/>
-          <w:lang w:bidi="fa-IR"/>
-        </w:rPr>
-        <w:t>ی</w:t>
-      </w:r>
-      <w:r>
-        <w:rPr>
-          <w:rFonts w:hint="eastAsia"/>
-          <w:rtl/>
-          <w:lang w:bidi="fa-IR"/>
-        </w:rPr>
-        <w:t>ن</w:t>
-      </w:r>
-      <w:r>
-        <w:rPr>
-          <w:rtl/>
-          <w:lang w:bidi="fa-IR"/>
-        </w:rPr>
-        <w:t xml:space="preserve"> سوال پاسخ</w:t>
-      </w:r>
-      <w:r>
-        <w:rPr>
-          <w:rFonts w:ascii="Cambria" w:hAnsi="Cambria" w:cs="Cambria" w:hint="cs"/>
-          <w:lang w:bidi="fa-IR"/>
-        </w:rPr>
-        <w:t>‌</w:t>
-      </w:r>
-      <w:r>
-        <w:rPr>
-          <w:rFonts w:hint="cs"/>
-          <w:rtl/>
-          <w:lang w:bidi="fa-IR"/>
-        </w:rPr>
-        <w:t>های</w:t>
-      </w:r>
-      <w:r>
-        <w:rPr>
-          <w:rtl/>
-          <w:lang w:bidi="fa-IR"/>
-        </w:rPr>
-        <w:t xml:space="preserve"> گوناگون</w:t>
-      </w:r>
-      <w:r>
-        <w:rPr>
-          <w:rFonts w:hint="cs"/>
-          <w:rtl/>
-          <w:lang w:bidi="fa-IR"/>
-        </w:rPr>
-        <w:t>ی</w:t>
-      </w:r>
-      <w:r>
-        <w:rPr>
-          <w:rtl/>
-          <w:lang w:bidi="fa-IR"/>
-        </w:rPr>
-        <w:t xml:space="preserve"> داده</w:t>
-      </w:r>
-      <w:r>
-        <w:rPr>
-          <w:rFonts w:ascii="Cambria" w:hAnsi="Cambria" w:cs="Cambria" w:hint="cs"/>
-          <w:lang w:bidi="fa-IR"/>
-        </w:rPr>
-        <w:t>‌‌‌</w:t>
-      </w:r>
-      <w:r>
-        <w:rPr>
-          <w:rFonts w:hint="cs"/>
-          <w:rtl/>
-          <w:lang w:bidi="fa-IR"/>
-        </w:rPr>
-        <w:t>اند</w:t>
-      </w:r>
-      <w:r>
-        <w:rPr>
-          <w:rtl/>
-          <w:lang w:bidi="fa-IR"/>
-        </w:rPr>
-        <w:t xml:space="preserve">. </w:t>
-      </w:r>
-      <w:commentRangeEnd w:id="14"/>
-      <w:r>
-        <w:rPr>
-          <w:rStyle w:val="CommentReference"/>
-          <w:rtl/>
-          <w:lang w:bidi="fa-IR"/>
-        </w:rPr>
-        <w:commentReference w:id="14"/>
-      </w:r>
-    </w:p>
-    <w:p>
-      <w:pPr>
-        <w:pStyle w:val="a8"/>
-        <w:rPr>
-          <w:rtl/>
-          <w:lang w:bidi="fa-IR"/>
-        </w:rPr>
-      </w:pPr>
-      <w:r>
-        <w:rPr>
-          <w:rFonts w:hint="eastAsia"/>
-          <w:rtl/>
-          <w:lang w:bidi="fa-IR"/>
-        </w:rPr>
-        <w:t>لودو</w:t>
-      </w:r>
-      <w:r>
-        <w:rPr>
-          <w:rFonts w:hint="cs"/>
-          <w:rtl/>
-          <w:lang w:bidi="fa-IR"/>
-        </w:rPr>
-        <w:t>ی</w:t>
-      </w:r>
-      <w:r>
-        <w:rPr>
-          <w:rFonts w:hint="eastAsia"/>
-          <w:rtl/>
-          <w:lang w:bidi="fa-IR"/>
-        </w:rPr>
-        <w:t>ک</w:t>
-      </w:r>
-      <w:r>
-        <w:rPr>
-          <w:rtl/>
-          <w:lang w:bidi="fa-IR"/>
-        </w:rPr>
-        <w:t xml:space="preserve"> و</w:t>
-      </w:r>
-      <w:r>
-        <w:rPr>
-          <w:rFonts w:hint="cs"/>
-          <w:rtl/>
-          <w:lang w:bidi="fa-IR"/>
-        </w:rPr>
-        <w:t>ی</w:t>
-      </w:r>
-      <w:r>
-        <w:rPr>
-          <w:rFonts w:hint="eastAsia"/>
-          <w:rtl/>
-          <w:lang w:bidi="fa-IR"/>
-        </w:rPr>
-        <w:t>نکنشتا</w:t>
-      </w:r>
-      <w:r>
-        <w:rPr>
-          <w:rFonts w:hint="cs"/>
-          <w:rtl/>
-          <w:lang w:bidi="fa-IR"/>
-        </w:rPr>
-        <w:t>ی</w:t>
-      </w:r>
-      <w:r>
-        <w:rPr>
-          <w:rFonts w:hint="eastAsia"/>
-          <w:rtl/>
-          <w:lang w:bidi="fa-IR"/>
-        </w:rPr>
-        <w:t>ن</w:t>
-      </w:r>
-      <w:r>
-        <w:rPr>
-          <w:rStyle w:val="FootnoteReference"/>
-          <w:rtl/>
-          <w:lang w:bidi="fa-IR"/>
-        </w:rPr>
-        <w:footnoteReference w:id="1"/>
-      </w:r>
-      <w:r>
-        <w:rPr>
-          <w:rtl/>
-          <w:lang w:bidi="fa-IR"/>
-        </w:rPr>
-        <w:t xml:space="preserve"> معتقد بود که نم</w:t>
-      </w:r>
-      <w:r>
-        <w:rPr>
-          <w:rFonts w:hint="cs"/>
-          <w:rtl/>
-          <w:lang w:bidi="fa-IR"/>
-        </w:rPr>
-        <w:t>ی</w:t>
-      </w:r>
-      <w:r>
-        <w:rPr>
-          <w:rFonts w:ascii="Cambria" w:hAnsi="Cambria" w:cs="Cambria" w:hint="cs"/>
-          <w:lang w:bidi="fa-IR"/>
-        </w:rPr>
-        <w:t>‌</w:t>
-      </w:r>
-      <w:r>
-        <w:rPr>
-          <w:rFonts w:hint="cs"/>
-          <w:rtl/>
-          <w:lang w:bidi="fa-IR"/>
-        </w:rPr>
-        <w:t>توان</w:t>
-      </w:r>
-      <w:r>
-        <w:rPr>
           <w:rtl/>
           <w:lang w:bidi="fa-IR"/>
         </w:rPr>
@@ -34308,60 +33991,15 @@
           <w:rtl/>
           <w:lang w:bidi="fa-IR"/>
         </w:rPr>
-        <w:t xml:space="preserve">مرز مشخصی بین </w:t>
+        <w:t xml:space="preserve">و </w:t>
       </w:r>
       <w:r>
         <w:rPr>
+          <w:rFonts w:hint="cs"/>
           <w:rtl/>
           <w:lang w:bidi="fa-IR"/>
         </w:rPr>
-        <w:t>باز</w:t>
-      </w:r>
-      <w:r>
-        <w:rPr>
-          <w:rFonts w:hint="cs"/>
-          <w:rtl/>
-          <w:lang w:bidi="fa-IR"/>
-        </w:rPr>
-        <w:t>ی</w:t>
-      </w:r>
-      <w:r>
-        <w:rPr>
-          <w:rtl/>
-          <w:lang w:bidi="fa-IR"/>
-        </w:rPr>
-        <w:t xml:space="preserve"> </w:t>
-      </w:r>
-      <w:r>
-        <w:rPr>
-          <w:rFonts w:hint="cs"/>
-          <w:rtl/>
-          <w:lang w:bidi="fa-IR"/>
-        </w:rPr>
-        <w:t xml:space="preserve">و غیربازی </w:t>
-      </w:r>
-      <w:r>
-        <w:rPr>
-          <w:rtl/>
-          <w:lang w:bidi="fa-IR"/>
-        </w:rPr>
-        <w:t xml:space="preserve">دست </w:t>
-      </w:r>
-      <w:r>
-        <w:rPr>
-          <w:rFonts w:hint="cs"/>
-          <w:rtl/>
-          <w:lang w:bidi="fa-IR"/>
-        </w:rPr>
-        <w:t>ی</w:t>
-      </w:r>
-      <w:r>
-        <w:rPr>
-          <w:rFonts w:hint="eastAsia"/>
-          <w:rtl/>
-          <w:lang w:bidi="fa-IR"/>
-        </w:rPr>
-        <w:t>افت</w:t>
+        <w:t>فعالیت‌هایی که آنها را بازی نمی‌دانیم مشخص کرد</w:t>
       </w:r>
       <w:r>
         <w:rPr>
@@ -34713,7 +34351,23 @@
           <w:rtl/>
           <w:lang w:bidi="fa-IR"/>
         </w:rPr>
-        <w:t xml:space="preserve">در آن فقط باید از ابزارهایی که قانون مجاز می‌داند استفاده کرد، درحالی‌که استفاده از آن ابزارها در خارج از فضای آن قوانین محدودیت کمتری دارد؛ و تنها دلیلِ پذیرش این محدودیت‌ها این است که </w:t>
+        <w:t>در آن فقط باید از ابزارهایی که قانون</w:t>
+      </w:r>
+      <w:r>
+        <w:rPr>
+          <w:rFonts w:hint="cs"/>
+          <w:rtl/>
+          <w:lang w:bidi="fa-IR"/>
+        </w:rPr>
+        <w:t>ِ بازی</w:t>
+      </w:r>
+      <w:r>
+        <w:rPr>
+          <w:rFonts w:hint="cs"/>
+          <w:rtl/>
+          <w:lang w:bidi="fa-IR"/>
+        </w:rPr>
+        <w:t xml:space="preserve"> مجاز می‌داند استفاده کرد، درحالی‌که استفاده از آن ابزارها در خارج از فضای آن قوانین محدودیت کمتری دارد؛ و تنها دلیلِ پذیرش این محدودیت‌ها این است که </w:t>
       </w:r>
       <w:r>
         <w:rPr>
@@ -34774,7 +34428,23 @@
           <w:rtl/>
           <w:lang w:bidi="fa-IR"/>
         </w:rPr>
-        <w:t>سازد</w:t>
+        <w:t>ساز</w:t>
+      </w:r>
+      <w:r>
+        <w:rPr>
+          <w:rFonts w:hint="cs"/>
+          <w:rtl/>
+          <w:lang w:bidi="fa-IR"/>
+        </w:rPr>
+        <w:t>ن</w:t>
+      </w:r>
+      <w:r>
+        <w:rPr>
+          <w:rFonts w:hint="cs"/>
+          <w:rtl/>
+          <w:lang w:bidi="fa-IR"/>
+        </w:rPr>
+        <w:t>د</w:t>
       </w:r>
       <w:r>
         <w:rPr>
@@ -34891,7 +34561,7 @@
                     </pic:cNvPicPr>
                   </pic:nvPicPr>
                   <pic:blipFill>
-                    <a:blip r:embed="rId16">
+                    <a:blip r:embed="rId14">
                       <a:extLst>
                         <a:ext uri="{28A0092B-C50C-407E-A947-70E740481C1C}">
                           <a14:useLocalDpi xmlns:a14="http://schemas.microsoft.com/office/drawing/2010/main" val="0"/>
@@ -35073,7 +34743,7 @@
         </w:rPr>
         <w:t xml:space="preserve"> جادویی در بازی </w:t>
       </w:r>
-      <w:commentRangeStart w:id="15"/>
+      <w:commentRangeStart w:id="14"/>
       <w:r>
         <w:rPr>
           <w:rFonts w:hint="cs"/>
@@ -35083,11 +34753,96 @@
         </w:rPr>
         <w:t>فوتبال</w:t>
       </w:r>
+      <w:commentRangeEnd w:id="14"/>
+      <w:r>
+        <w:rPr>
+          <w:rStyle w:val="CommentReference"/>
+          <w:rtl/>
+        </w:rPr>
+        <w:commentReference w:id="14"/>
+      </w:r>
+    </w:p>
+    <w:p>
+      <w:pPr>
+        <w:pStyle w:val="a8"/>
+        <w:rPr>
+          <w:rtl/>
+          <w:lang w:bidi="fa-IR"/>
+        </w:rPr>
+      </w:pPr>
+      <w:r>
+        <w:rPr>
+          <w:rFonts w:hint="cs"/>
+          <w:rtl/>
+          <w:lang w:bidi="fa-IR"/>
+        </w:rPr>
+        <w:t>خطوط دور زمین فوتبال که محدودة بازی را مشخص می‌کنند را می‌توان به‌عنوان نمونه‌ای از مرزِ دایرة جادوییِ یوهان هایزینگا</w:t>
+      </w:r>
+      <w:r>
+        <w:rPr>
+          <w:rStyle w:val="FootnoteReference"/>
+          <w:rtl/>
+          <w:lang w:bidi="fa-IR"/>
+        </w:rPr>
+        <w:footnoteReference w:id="3"/>
+      </w:r>
+      <w:r>
+        <w:rPr>
+          <w:rFonts w:hint="cs"/>
+          <w:rtl/>
+          <w:lang w:bidi="fa-IR"/>
+        </w:rPr>
+        <w:t xml:space="preserve"> تلقی کرد. هایزینگا معتقد بود قوانین بازی، بازیکنان را در یک دایرة جادویی قرار می‌دهند که آنها را از قوانین دنیای واقعی جدا می‌کند و بین دنیای واقعی و دنیای بازی می‌توان یک مرزِ مفهومی</w:t>
+      </w:r>
+      <w:r>
+        <w:rPr>
+          <w:rFonts w:hint="cs"/>
+          <w:rtl/>
+          <w:lang w:bidi="fa-IR"/>
+        </w:rPr>
+        <w:t xml:space="preserve"> در نظر گرفت و به‌محض اینکه از قوانین بازی تخطی شود، دنیای بازی فرومی‌پاشد و بازی به پایان می‌رسد. </w:t>
+      </w:r>
+      <w:commentRangeStart w:id="15"/>
+      <w:r>
+        <w:rPr>
+          <w:rtl/>
+          <w:lang w:bidi="fa-IR"/>
+        </w:rPr>
+        <w:fldChar w:fldCharType="begin" w:fldLock="1"/>
+      </w:r>
+      <w:r>
+        <w:rPr>
+          <w:lang w:bidi="fa-IR"/>
+        </w:rPr>
+        <w:instrText>ADDIN CSL_CITATION { "citationItems" : [ { "id" : "ITEM-1", "itemData" : { "author" : [ { "dropping-particle" : "", "family" : "Huizinga", "given" : "Johan", "non-dropping-particle" : "", "parse-names" : false, "suffix" : "" } ], "id" : "ITEM-1", "issued" : { "date-parts" : [ [ "2014" ] ] }, "publisher" : "Routledge", "title" : "Homo Ludens Ils 86", "type" : "book", "volume" : "3" }, "uris" : [ "http://www.mendeley.com/documents/?uuid=3f3606bd-2fee-4867-b9bc-cd4113f9db29" ] } ], "mendeley" : { "formattedCitation" : "[3]", "plainTextFormattedCitation" : "[3]", "previouslyFormattedCitation" : "[3]" }, "properties" : { "noteIndex" : 0 }, "schema" : "https://github.com/citation-style-language/schema/raw/master/csl-citation.json" }</w:instrText>
+      </w:r>
+      <w:r>
+        <w:rPr>
+          <w:rtl/>
+          <w:lang w:bidi="fa-IR"/>
+        </w:rPr>
+        <w:fldChar w:fldCharType="separate"/>
+      </w:r>
+      <w:r>
+        <w:rPr>
+          <w:noProof/>
+          <w:lang w:bidi="fa-IR"/>
+        </w:rPr>
+        <w:t>[3]</w:t>
+      </w:r>
+      <w:r>
+        <w:rPr>
+          <w:rtl/>
+          <w:lang w:bidi="fa-IR"/>
+        </w:rPr>
+        <w:fldChar w:fldCharType="end"/>
+      </w:r>
       <w:commentRangeEnd w:id="15"/>
       <w:r>
         <w:rPr>
           <w:rStyle w:val="CommentReference"/>
           <w:rtl/>
+          <w:lang w:bidi="fa-IR"/>
         </w:rPr>
         <w:commentReference w:id="15"/>
       </w:r>
@@ -35106,91 +34861,6 @@
           <w:rtl/>
           <w:lang w:bidi="fa-IR"/>
         </w:rPr>
-        <w:t>خطوط دور زمین فوتبال که محدودة بازی را مشخص می‌کنند را می‌توان به‌عنوان نمونه‌ای از مرزِ دایرة جادوییِ یوهان هایزینگا</w:t>
-      </w:r>
-      <w:r>
-        <w:rPr>
-          <w:rStyle w:val="FootnoteReference"/>
-          <w:rtl/>
-          <w:lang w:bidi="fa-IR"/>
-        </w:rPr>
-        <w:footnoteReference w:id="3"/>
-      </w:r>
-      <w:r>
-        <w:rPr>
-          <w:rFonts w:hint="cs"/>
-          <w:rtl/>
-          <w:lang w:bidi="fa-IR"/>
-        </w:rPr>
-        <w:t xml:space="preserve"> تلقی کرد. هایزینگا معتقد بود قوانین بازی، بازیکنان را در یک دایرة جادویی قرار می‌دهند که آنها را از قوانین دنیای واقعی جدا می‌کند و بین دنیای واقعی و دنیای بازی می‌توان یک مرزِ مفهومی</w:t>
-      </w:r>
-      <w:r>
-        <w:rPr>
-          <w:rFonts w:hint="cs"/>
-          <w:rtl/>
-          <w:lang w:bidi="fa-IR"/>
-        </w:rPr>
-        <w:t xml:space="preserve"> در نظر گرفت و به‌محض اینکه از قوانین بازی تخطی شود، دنیای بازی فرومی‌پاشد و بازی به پایان می‌رسد. </w:t>
-      </w:r>
-      <w:commentRangeStart w:id="16"/>
-      <w:r>
-        <w:rPr>
-          <w:rtl/>
-          <w:lang w:bidi="fa-IR"/>
-        </w:rPr>
-        <w:fldChar w:fldCharType="begin" w:fldLock="1"/>
-      </w:r>
-      <w:r>
-        <w:rPr>
-          <w:lang w:bidi="fa-IR"/>
-        </w:rPr>
-        <w:instrText>ADDIN CSL_CITATION { "citationItems" : [ { "id" : "ITEM-1", "itemData" : { "author" : [ { "dropping-particle" : "", "family" : "Huizinga", "given" : "Johan", "non-dropping-particle" : "", "parse-names" : false, "suffix" : "" } ], "id" : "ITEM-1", "issued" : { "date-parts" : [ [ "2014" ] ] }, "publisher" : "Routledge", "title" : "Homo Ludens Ils 86", "type" : "book", "volume" : "3" }, "uris" : [ "http://www.mendeley.com/documents/?uuid=3f3606bd-2fee-4867-b9bc-cd4113f9db29" ] } ], "mendeley" : { "formattedCitation" : "[3]", "plainTextFormattedCitation" : "[3]", "previouslyFormattedCitation" : "[3]" }, "properties" : { "noteIndex" : 0 }, "schema" : "https://github.com/citation-style-language/schema/raw/master/csl-citation.json" }</w:instrText>
-      </w:r>
-      <w:r>
-        <w:rPr>
-          <w:rtl/>
-          <w:lang w:bidi="fa-IR"/>
-        </w:rPr>
-        <w:fldChar w:fldCharType="separate"/>
-      </w:r>
-      <w:r>
-        <w:rPr>
-          <w:noProof/>
-          <w:lang w:bidi="fa-IR"/>
-        </w:rPr>
-        <w:t>[3]</w:t>
-      </w:r>
-      <w:r>
-        <w:rPr>
-          <w:rtl/>
-          <w:lang w:bidi="fa-IR"/>
-        </w:rPr>
-        <w:fldChar w:fldCharType="end"/>
-      </w:r>
-      <w:commentRangeEnd w:id="16"/>
-      <w:r>
-        <w:rPr>
-          <w:rStyle w:val="CommentReference"/>
-          <w:rtl/>
-          <w:lang w:bidi="fa-IR"/>
-        </w:rPr>
-        <w:commentReference w:id="16"/>
-      </w:r>
-    </w:p>
-    <w:p>
-      <w:pPr>
-        <w:pStyle w:val="a8"/>
-        <w:rPr>
-          <w:rtl/>
-          <w:lang w:bidi="fa-IR"/>
-        </w:rPr>
-      </w:pPr>
-      <w:r>
-        <w:rPr>
-          <w:rFonts w:hint="cs"/>
-          <w:rtl/>
-          <w:lang w:bidi="fa-IR"/>
-        </w:rPr>
         <w:t xml:space="preserve">تذکر این نکته در اینجا خالی از لطف نیست که </w:t>
       </w:r>
       <w:r>
@@ -35312,7 +34982,7 @@
           <w:rtl/>
         </w:rPr>
       </w:pPr>
-      <w:bookmarkStart w:id="17" w:name="_Toc408991046"/>
+      <w:bookmarkStart w:id="16" w:name="_Toc408991046"/>
       <w:r>
         <w:rPr>
           <w:rFonts w:hint="cs"/>
@@ -35325,74 +34995,18 @@
           <w:rFonts w:hint="cs"/>
           <w:rtl/>
         </w:rPr>
-        <w:t>چرا</w:t>
+        <w:t>جذاب</w:t>
       </w:r>
       <w:r>
         <w:rPr>
           <w:rFonts w:hint="cs"/>
           <w:rtl/>
         </w:rPr>
-        <w:t xml:space="preserve"> بازی ها این</w:t>
+        <w:t>یت بازی‌ها</w:t>
       </w:r>
-      <w:r>
-        <w:rPr>
-          <w:rtl/>
-        </w:rPr>
-        <w:softHyphen/>
-      </w:r>
-      <w:r>
-        <w:rPr>
-          <w:rFonts w:hint="cs"/>
-          <w:rtl/>
-        </w:rPr>
-        <w:t>قدر جذاب هستند</w:t>
-      </w:r>
-      <w:r>
-        <w:rPr>
-          <w:rFonts w:cs="Times New Roman" w:hint="cs"/>
-          <w:rtl/>
-        </w:rPr>
-        <w:t>؟</w:t>
-      </w:r>
+      <w:bookmarkStart w:id="17" w:name="_GoBack"/>
+      <w:bookmarkEnd w:id="16"/>
       <w:bookmarkEnd w:id="17"/>
-    </w:p>
-    <w:p>
-      <w:pPr>
-        <w:ind w:firstLine="444"/>
-        <w:rPr>
-          <w:rtl/>
-        </w:rPr>
-      </w:pPr>
-      <w:r>
-        <w:rPr>
-          <w:rFonts w:hint="cs"/>
-          <w:rtl/>
-        </w:rPr>
-        <w:t xml:space="preserve">پس از مشاهده </w:t>
-      </w:r>
-      <w:commentRangeStart w:id="18"/>
-      <w:r>
-        <w:rPr>
-          <w:rFonts w:hint="cs"/>
-          <w:rtl/>
-        </w:rPr>
-        <w:t>یک</w:t>
-      </w:r>
-      <w:commentRangeEnd w:id="18"/>
-      <w:r>
-        <w:rPr>
-          <w:rStyle w:val="CommentReference"/>
-          <w:rtl/>
-        </w:rPr>
-        <w:commentReference w:id="18"/>
-      </w:r>
-      <w:r>
-        <w:rPr>
-          <w:rFonts w:hint="cs"/>
-          <w:rtl/>
-        </w:rPr>
-        <w:t xml:space="preserve"> مورد از تعاریفی که برای بازی ارائه شده، به‌دنبال این هستیم که دلیل جذابیت بازی‌ها را بررسی کنیم. </w:t>
-      </w:r>
     </w:p>
     <w:p>
       <w:pPr>
@@ -35463,6 +35077,13 @@
           <w:rFonts w:hint="cs"/>
           <w:rtl/>
         </w:rPr>
+        <w:t xml:space="preserve"> </w:t>
+      </w:r>
+      <w:r>
+        <w:rPr>
+          <w:rFonts w:hint="cs"/>
+          <w:rtl/>
+        </w:rPr>
         <w:t xml:space="preserve">از تعدادی داوطلب هنگام انجام بازی‌های رایانه‌ای فیلم‌برداری کرد و با تحلیل </w:t>
       </w:r>
       <w:r>
@@ -35581,22 +35202,28 @@
           <w:rFonts w:hint="cs"/>
           <w:rtl/>
         </w:rPr>
-        <w:t xml:space="preserve">کردن ایجاد می‌شود را در ۴ گروه دسته‌بندی </w:t>
+        <w:t>کردن ایجاد می‌شود را در ۴ گروه دسته‌بندی کرده‌است</w:t>
       </w:r>
       <w:r>
         <w:rPr>
           <w:rFonts w:hint="cs"/>
           <w:rtl/>
         </w:rPr>
-        <w:lastRenderedPageBreak/>
-        <w:t>کرده‌است</w:t>
+        <w:t xml:space="preserve"> که بازی‌های رایانه‌ای کمابیش سعی می‌کنند نمونه‌هایی از همة این </w:t>
       </w:r>
       <w:r>
         <w:rPr>
           <w:rFonts w:hint="cs"/>
           <w:rtl/>
         </w:rPr>
-        <w:t xml:space="preserve"> که بازی‌های رایانه‌ای کمابیش سعی می‌کنند نمونه‌هایی از همة این لذایذ را پیاده‌سازی کنند</w:t>
+        <w:t>موارد</w:t>
+      </w:r>
+      <w:r>
+        <w:rPr>
+          <w:rFonts w:hint="cs"/>
+          <w:rtl/>
+        </w:rPr>
+        <w:t xml:space="preserve"> را پیاده‌سازی کنند</w:t>
       </w:r>
       <w:r>
         <w:rPr>
@@ -35621,6 +35248,7 @@
           <w:rFonts w:hint="cs"/>
           <w:rtl/>
         </w:rPr>
+        <w:lastRenderedPageBreak/>
         <w:t>لذت دشوار</w:t>
       </w:r>
       <w:r>
@@ -35834,7 +35462,7 @@
         </w:rPr>
         <w:t xml:space="preserve">متکی </w:t>
       </w:r>
-      <w:commentRangeStart w:id="19"/>
+      <w:commentRangeStart w:id="18"/>
       <w:r>
         <w:rPr>
           <w:rFonts w:hint="cs"/>
@@ -35842,13 +35470,13 @@
         </w:rPr>
         <w:t>نیست</w:t>
       </w:r>
-      <w:commentRangeEnd w:id="19"/>
+      <w:commentRangeEnd w:id="18"/>
       <w:r>
         <w:rPr>
           <w:rStyle w:val="CommentReference"/>
           <w:rtl/>
         </w:rPr>
-        <w:commentReference w:id="19"/>
+        <w:commentReference w:id="18"/>
       </w:r>
       <w:r>
         <w:rPr>
@@ -35976,9 +35604,6 @@
         </w:numPr>
         <w:ind w:left="138" w:firstLine="444"/>
         <w:jc w:val="left"/>
-        <w:rPr>
-          <w:rtl/>
-        </w:rPr>
       </w:pPr>
       <w:r>
         <w:rPr>
@@ -36081,14 +35706,19 @@
     </w:p>
     <w:p>
       <w:pPr>
-        <w:pStyle w:val="a8"/>
-        <w:rPr>
-          <w:lang w:bidi="fa-IR"/>
-        </w:rPr>
+        <w:jc w:val="left"/>
       </w:pPr>
     </w:p>
     <w:p>
       <w:pPr>
+        <w:pStyle w:val="a8"/>
+        <w:rPr>
+          <w:lang w:bidi="fa-IR"/>
+        </w:rPr>
+      </w:pPr>
+    </w:p>
+    <w:p>
+      <w:pPr>
         <w:pStyle w:val="a"/>
         <w:ind w:left="1530"/>
         <w:rPr>
@@ -36101,7 +35731,7 @@
         </w:rPr>
         <w:br w:type="page"/>
       </w:r>
-      <w:bookmarkStart w:id="21" w:name="_Toc473543819"/>
+      <w:bookmarkStart w:id="19" w:name="_Toc473543819"/>
       <w:r>
         <w:rPr>
           <w:rFonts w:hint="cs"/>
@@ -36131,7 +35761,7 @@
         </w:rPr>
         <w:t>قبلی</w:t>
       </w:r>
-      <w:bookmarkEnd w:id="21"/>
+      <w:bookmarkEnd w:id="19"/>
     </w:p>
     <w:p>
       <w:pPr>
@@ -36149,8 +35779,8 @@
           <w:rtl/>
         </w:rPr>
       </w:pPr>
-      <w:bookmarkStart w:id="22" w:name="_Ref472014155"/>
-      <w:bookmarkStart w:id="23" w:name="_Toc473543832"/>
+      <w:bookmarkStart w:id="20" w:name="_Ref472014155"/>
+      <w:bookmarkStart w:id="21" w:name="_Toc473543832"/>
       <w:r>
         <w:rPr>
           <w:rFonts w:hint="cs"/>
@@ -36165,8 +35795,8 @@
         </w:rPr>
         <w:t>: استفاده از الگوریتم ژنتیک برای پیدا کردن بیت‌های موثر</w:t>
       </w:r>
-      <w:bookmarkEnd w:id="22"/>
-      <w:bookmarkEnd w:id="23"/>
+      <w:bookmarkEnd w:id="20"/>
+      <w:bookmarkEnd w:id="21"/>
     </w:p>
     <w:p>
       <w:pPr>
@@ -36195,27 +35825,7 @@
 
 <file path=word/comments.xml><?xml version="1.0" encoding="utf-8"?>
 <w:comments xmlns:wpc="http://schemas.microsoft.com/office/word/2010/wordprocessingCanvas" xmlns:mc="http://schemas.openxmlformats.org/markup-compatibility/2006" xmlns:o="urn:schemas-microsoft-com:office:office" xmlns:r="http://schemas.openxmlformats.org/officeDocument/2006/relationships" xmlns:m="http://schemas.openxmlformats.org/officeDocument/2006/math" xmlns:v="urn:schemas-microsoft-com:vml" xmlns:wp14="http://schemas.microsoft.com/office/word/2010/wordprocessingDrawing" xmlns:wp="http://schemas.openxmlformats.org/drawingml/2006/wordprocessingDrawing" xmlns:w10="urn:schemas-microsoft-com:office:word" xmlns:w="http://schemas.openxmlformats.org/wordprocessingml/2006/main" xmlns:w14="http://schemas.microsoft.com/office/word/2010/wordml" xmlns:w15="http://schemas.microsoft.com/office/word/2012/wordml" xmlns:wpg="http://schemas.microsoft.com/office/word/2010/wordprocessingGroup" xmlns:wpi="http://schemas.microsoft.com/office/word/2010/wordprocessingInk" xmlns:wne="http://schemas.microsoft.com/office/word/2006/wordml" xmlns:wps="http://schemas.microsoft.com/office/word/2010/wordprocessingShape" mc:Ignorable="w14 w15 wp14">
-  <w:comment w:id="14" w:author="saeed" w:date="2017-07-22T12:55:00Z" w:initials="s">
-    <w:p>
-      <w:pPr>
-        <w:pStyle w:val="CommentText"/>
-      </w:pPr>
-      <w:r>
-        <w:rPr>
-          <w:rStyle w:val="CommentReference"/>
-        </w:rPr>
-        <w:annotationRef/>
-      </w:r>
-      <w:r>
-        <w:rPr>
-          <w:rFonts w:hint="cs"/>
-          <w:rtl/>
-        </w:rPr>
-        <w:t>تغییر لحن و احتمالا بازنویسی یا حذف</w:t>
-      </w:r>
-    </w:p>
-  </w:comment>
-  <w:comment w:id="15" w:author="saeed" w:date="2017-07-27T14:33:00Z" w:initials="s">
+  <w:comment w:id="14" w:author="saeed" w:date="2017-07-27T14:33:00Z" w:initials="s">
     <w:p>
       <w:pPr>
         <w:pStyle w:val="CommentText"/>
@@ -36235,7 +35845,7 @@
       </w:r>
     </w:p>
   </w:comment>
-  <w:comment w:id="16" w:author="saeed" w:date="2017-07-27T13:43:00Z" w:initials="s">
+  <w:comment w:id="15" w:author="saeed" w:date="2017-07-27T13:43:00Z" w:initials="s">
     <w:p>
       <w:pPr>
         <w:pStyle w:val="CommentText"/>
@@ -36255,27 +35865,7 @@
       </w:r>
     </w:p>
   </w:comment>
-  <w:comment w:id="18" w:author="saeed" w:date="2017-07-27T16:09:00Z" w:initials="s">
-    <w:p>
-      <w:pPr>
-        <w:pStyle w:val="CommentText"/>
-      </w:pPr>
-      <w:r>
-        <w:rPr>
-          <w:rStyle w:val="CommentReference"/>
-        </w:rPr>
-        <w:annotationRef/>
-      </w:r>
-      <w:r>
-        <w:rPr>
-          <w:rFonts w:hint="cs"/>
-          <w:rtl/>
-        </w:rPr>
-        <w:t>مشاهده آخه؟؟ اصن این بند رو بنداز دور</w:t>
-      </w:r>
-    </w:p>
-  </w:comment>
-  <w:comment w:id="19" w:author="saeed" w:date="2017-07-27T16:40:00Z" w:initials="s">
+  <w:comment w:id="18" w:author="saeed" w:date="2017-07-27T16:40:00Z" w:initials="s">
     <w:p>
       <w:pPr>
         <w:pStyle w:val="CommentText"/>
@@ -36300,10 +35890,8 @@
 
 <file path=word/commentsExtended.xml><?xml version="1.0" encoding="utf-8"?>
 <w15:commentsEx xmlns:wpc="http://schemas.microsoft.com/office/word/2010/wordprocessingCanvas" xmlns:mc="http://schemas.openxmlformats.org/markup-compatibility/2006" xmlns:o="urn:schemas-microsoft-com:office:office" xmlns:r="http://schemas.openxmlformats.org/officeDocument/2006/relationships" xmlns:m="http://schemas.openxmlformats.org/officeDocument/2006/math" xmlns:v="urn:schemas-microsoft-com:vml" xmlns:wp14="http://schemas.microsoft.com/office/word/2010/wordprocessingDrawing" xmlns:wp="http://schemas.openxmlformats.org/drawingml/2006/wordprocessingDrawing" xmlns:w10="urn:schemas-microsoft-com:office:word" xmlns:w="http://schemas.openxmlformats.org/wordprocessingml/2006/main" xmlns:w14="http://schemas.microsoft.com/office/word/2010/wordml" xmlns:w15="http://schemas.microsoft.com/office/word/2012/wordml" xmlns:wpg="http://schemas.microsoft.com/office/word/2010/wordprocessingGroup" xmlns:wpi="http://schemas.microsoft.com/office/word/2010/wordprocessingInk" xmlns:wne="http://schemas.microsoft.com/office/word/2006/wordml" xmlns:wps="http://schemas.microsoft.com/office/word/2010/wordprocessingShape" mc:Ignorable="w14 w15 wp14">
-  <w15:commentEx w15:paraId="425C6E57" w15:done="0"/>
   <w15:commentEx w15:paraId="4E2BAF2F" w15:done="0"/>
   <w15:commentEx w15:paraId="679AAB4F" w15:done="0"/>
-  <w15:commentEx w15:paraId="45D2995A" w15:done="0"/>
   <w15:commentEx w15:paraId="54D4B955" w15:done="0"/>
 </w15:commentsEx>
 </file>
@@ -36389,7 +35977,6 @@
       <w:pPr>
         <w:pStyle w:val="FootnoteText"/>
         <w:rPr>
-          <w:rFonts w:hint="cs"/>
           <w:rtl/>
         </w:rPr>
       </w:pPr>
@@ -36545,14 +36132,7 @@
           <w:rFonts w:hint="cs"/>
           <w:rtl/>
         </w:rPr>
-        <w:t>یی</w:t>
-      </w:r>
-      <w:r>
-        <w:rPr>
-          <w:rFonts w:hint="cs"/>
-          <w:rtl/>
-        </w:rPr>
-        <w:t xml:space="preserve"> </w:t>
+        <w:t xml:space="preserve">یی </w:t>
       </w:r>
     </w:p>
   </w:footnote>
@@ -36561,7 +36141,6 @@
       <w:pPr>
         <w:pStyle w:val="FootnoteText"/>
         <w:rPr>
-          <w:rFonts w:hint="cs"/>
           <w:rtl/>
         </w:rPr>
       </w:pPr>
@@ -36635,7 +36214,6 @@
         <w:pStyle w:val="FootnoteText"/>
         <w:bidi w:val="0"/>
         <w:rPr>
-          <w:rFonts w:hint="cs"/>
           <w:rtl/>
           <w:lang w:val="en-US"/>
         </w:rPr>
@@ -36774,8 +36352,6 @@
         </w:rPr>
         <w:t xml:space="preserve"> Social fun</w:t>
       </w:r>
-      <w:bookmarkStart w:id="20" w:name="_GoBack"/>
-      <w:bookmarkEnd w:id="20"/>
     </w:p>
   </w:footnote>
 </w:footnotes>
@@ -44770,7 +44346,7 @@
 </file>
 
 <file path=customXml/itemProps1.xml><?xml version="1.0" encoding="utf-8"?>
-<ds:datastoreItem xmlns:ds="http://schemas.openxmlformats.org/officeDocument/2006/customXml" ds:itemID="{92B8EAEF-D674-4A06-9707-2AB7C2270A02}">
+<ds:datastoreItem xmlns:ds="http://schemas.openxmlformats.org/officeDocument/2006/customXml" ds:itemID="{6AFBAC42-987B-481B-91F2-BA88657A017D}">
   <ds:schemaRefs>
     <ds:schemaRef ds:uri="http://schemas.openxmlformats.org/officeDocument/2006/bibliography"/>
   </ds:schemaRefs>

</xml_diff>

<commit_message>
masoud prepared a thesis for Naser
</commit_message>
<xml_diff>
--- a/Proposal/پایان نامه - سعید.docx
+++ b/Proposal/پایان نامه - سعید.docx
@@ -6455,7 +6455,7 @@
         <w:rPr>
           <w:lang w:bidi="fa-IR"/>
         </w:rPr>
-        <w:instrText>ADDIN CSL_CITATION { "citationItems" : [ { "id" : "ITEM-1", "itemData" : { "author" : [ { "dropping-particle" : "", "family" : "Wittgenstein", "given" : "Ludwig", "non-dropping-particle" : "", "parse-names" : false, "suffix" : "" } ], "id" : "ITEM-1", "issued" : { "date-parts" : [ [ "2010" ] ] }, "publisher" : "John Wiley &amp; Sons", "title" : "Philosophical investigations", "type" : "book" }, "uris" : [ "http://www.mendeley.com/documents/?uuid=9a26be2e-18e5-4c78-9d73-0dea514c3a15" ] } ], "mendeley" : { "formattedCitation" : "[1]", "plainTextFormattedCitation" : "[1]", "previouslyFormattedCitation" : "[1]" }, "properties" : { "noteIndex" : 0 }, "schema" : "https://github.com/citation-style-language/schema/raw/master/csl-citation.json" }</w:instrText>
+        <w:instrText>ADDIN CSL_CITATION { "citationItems" : [ { "id" : "ITEM-1", "itemData" : { "author" : [ { "dropping-particle" : "", "family" : "Wittgenstein", "given" : "Ludwig", "non-dropping-particle" : "", "parse-names" : false, "suffix" : "" } ], "id" : "ITEM-1", "issued" : { "date-parts" : [ [ "2010" ] ] }, "publisher" : "John Wiley &amp; Sons", "title" : "Philosophical investigations", "type" : "book" }, "uris" : [ "http://www.mendeley.com/documents/?uuid=9a26be2e-18e5-4c78-9d73-0dea514c3a15" ] } ], "mendeley" : { "formattedCitation" : "(Wittgenstein, 2010)", "plainTextFormattedCitation" : "(Wittgenstein, 2010)", "previouslyFormattedCitation" : "(Wittgenstein, 2010)" }, "properties" : { "noteIndex" : 0 }, "schema" : "https://github.com/citation-style-language/schema/raw/master/csl-citation.json" }</w:instrText>
       </w:r>
       <w:r>
         <w:rPr>
@@ -6468,7 +6468,7 @@
           <w:noProof/>
           <w:lang w:bidi="fa-IR"/>
         </w:rPr>
-        <w:t>[1]</w:t>
+        <w:t>(Wittgenstein, 2010)</w:t>
       </w:r>
       <w:r>
         <w:rPr>
@@ -6914,7 +6914,7 @@
         <w:rPr>
           <w:lang w:bidi="fa-IR"/>
         </w:rPr>
-        <w:instrText>ADDIN CSL_CITATION { "citationItems" : [ { "id" : "ITEM-1", "itemData" : { "author" : [ { "dropping-particle" : "", "family" : "Suits", "given" : "Bernard", "non-dropping-particle" : "", "parse-names" : false, "suffix" : "" } ], "container-title" : "Philosophy of Science", "id" : "ITEM-1", "issue" : "2", "issued" : { "date-parts" : [ [ "1967" ] ] }, "page" : "148-156", "title" : "WHAT IS A GAME", "type" : "article-journal", "volume" : "34" }, "uris" : [ "http://www.mendeley.com/documents/?uuid=6335dc63-2ac5-43f8-80ef-30466ce999e7" ] } ], "mendeley" : { "formattedCitation" : "[2]", "plainTextFormattedCitation" : "[2]", "previouslyFormattedCitation" : "[2]" }, "properties" : { "noteIndex" : 0 }, "schema" : "https://github.com/citation-style-language/schema/raw/master/csl-citation.json" }</w:instrText>
+        <w:instrText>ADDIN CSL_CITATION { "citationItems" : [ { "id" : "ITEM-1", "itemData" : { "author" : [ { "dropping-particle" : "", "family" : "Suits", "given" : "Bernard", "non-dropping-particle" : "", "parse-names" : false, "suffix" : "" } ], "container-title" : "Philosophy of Science", "id" : "ITEM-1", "issue" : "2", "issued" : { "date-parts" : [ [ "1967" ] ] }, "page" : "148-156", "title" : "WHAT IS A GAME", "type" : "article-journal", "volume" : "34" }, "uris" : [ "http://www.mendeley.com/documents/?uuid=6335dc63-2ac5-43f8-80ef-30466ce999e7" ] } ], "mendeley" : { "formattedCitation" : "(Suits, 1967)", "plainTextFormattedCitation" : "(Suits, 1967)", "previouslyFormattedCitation" : "(Suits, 1967)" }, "properties" : { "noteIndex" : 0 }, "schema" : "https://github.com/citation-style-language/schema/raw/master/csl-citation.json" }</w:instrText>
       </w:r>
       <w:r>
         <w:rPr>
@@ -6927,7 +6927,7 @@
           <w:noProof/>
           <w:lang w:bidi="fa-IR"/>
         </w:rPr>
-        <w:t>[2]</w:t>
+        <w:t>(Suits, 1967)</w:t>
       </w:r>
       <w:r>
         <w:rPr>
@@ -7252,7 +7252,7 @@
         <w:rPr>
           <w:lang w:bidi="fa-IR"/>
         </w:rPr>
-        <w:instrText>ADDIN CSL_CITATION { "citationItems" : [ { "id" : "ITEM-1", "itemData" : { "author" : [ { "dropping-particle" : "", "family" : "Huizinga", "given" : "Johan", "non-dropping-particle" : "", "parse-names" : false, "suffix" : "" } ], "id" : "ITEM-1", "issued" : { "date-parts" : [ [ "2014" ] ] }, "publisher" : "Routledge", "title" : "Homo Ludens Ils 86", "type" : "book", "volume" : "3" }, "uris" : [ "http://www.mendeley.com/documents/?uuid=3f3606bd-2fee-4867-b9bc-cd4113f9db29" ] } ], "mendeley" : { "formattedCitation" : "[3]", "plainTextFormattedCitation" : "[3]", "previouslyFormattedCitation" : "[3]" }, "properties" : { "noteIndex" : 0 }, "schema" : "https://github.com/citation-style-language/schema/raw/master/csl-citation.json" }</w:instrText>
+        <w:instrText>ADDIN CSL_CITATION { "citationItems" : [ { "id" : "ITEM-1", "itemData" : { "author" : [ { "dropping-particle" : "", "family" : "Huizinga", "given" : "Johan", "non-dropping-particle" : "", "parse-names" : false, "suffix" : "" } ], "id" : "ITEM-1", "issued" : { "date-parts" : [ [ "2014" ] ] }, "publisher" : "Routledge", "title" : "Homo Ludens Ils 86", "type" : "book", "volume" : "3" }, "uris" : [ "http://www.mendeley.com/documents/?uuid=3f3606bd-2fee-4867-b9bc-cd4113f9db29" ] } ], "mendeley" : { "formattedCitation" : "(Huizinga, 2014)", "plainTextFormattedCitation" : "(Huizinga, 2014)", "previouslyFormattedCitation" : "(Huizinga, 2014)" }, "properties" : { "noteIndex" : 0 }, "schema" : "https://github.com/citation-style-language/schema/raw/master/csl-citation.json" }</w:instrText>
       </w:r>
       <w:r>
         <w:rPr>
@@ -7266,7 +7266,7 @@
           <w:noProof/>
           <w:lang w:bidi="fa-IR"/>
         </w:rPr>
-        <w:t>[3]</w:t>
+        <w:t>(Huizinga, 2014)</w:t>
       </w:r>
       <w:r>
         <w:rPr>
@@ -7482,7 +7482,7 @@
         <w:rPr>
           <w:lang w:bidi="fa-IR"/>
         </w:rPr>
-        <w:instrText>ADDIN CSL_CITATION { "citationItems" : [ { "id" : "ITEM-1", "itemData" : { "author" : [ { "dropping-particle" : "", "family" : "Caillois", "given" : "Roger", "non-dropping-particle" : "", "parse-names" : false, "suffix" : "" } ], "id" : "ITEM-1", "issued" : { "date-parts" : [ [ "1961" ] ] }, "publisher" : "University of Illinois Press", "title" : "Man, play, and games", "type" : "book" }, "uris" : [ "http://www.mendeley.com/documents/?uuid=d13ffb0b-3430-43ef-81ff-1e4752682d47" ] } ], "mendeley" : { "formattedCitation" : "[4]", "plainTextFormattedCitation" : "[4]", "previouslyFormattedCitation" : "[4]" }, "properties" : { "noteIndex" : 0 }, "schema" : "https://github.com/citation-style-language/schema/raw/master/csl-citation.json" }</w:instrText>
+        <w:instrText>ADDIN CSL_CITATION { "citationItems" : [ { "id" : "ITEM-1", "itemData" : { "author" : [ { "dropping-particle" : "", "family" : "Caillois", "given" : "Roger", "non-dropping-particle" : "", "parse-names" : false, "suffix" : "" } ], "id" : "ITEM-1", "issued" : { "date-parts" : [ [ "1961" ] ] }, "publisher" : "University of Illinois Press", "title" : "Man, play, and games", "type" : "book" }, "uris" : [ "http://www.mendeley.com/documents/?uuid=d13ffb0b-3430-43ef-81ff-1e4752682d47" ] } ], "mendeley" : { "formattedCitation" : "(Caillois, 1961)", "plainTextFormattedCitation" : "(Caillois, 1961)", "previouslyFormattedCitation" : "(Caillois, 1961)" }, "properties" : { "noteIndex" : 0 }, "schema" : "https://github.com/citation-style-language/schema/raw/master/csl-citation.json" }</w:instrText>
       </w:r>
       <w:r>
         <w:rPr>
@@ -7495,7 +7495,7 @@
           <w:noProof/>
           <w:lang w:bidi="fa-IR"/>
         </w:rPr>
-        <w:t>[4]</w:t>
+        <w:t>(Caillois, 1961)</w:t>
       </w:r>
       <w:r>
         <w:rPr>
@@ -7548,7 +7548,7 @@
         <w:fldChar w:fldCharType="begin" w:fldLock="1"/>
       </w:r>
       <w:r>
-        <w:instrText>ADDIN CSL_CITATION { "citationItems" : [ { "id" : "ITEM-1", "itemData" : { "author" : [ { "dropping-particle" : "", "family" : "Lazzaro", "given" : "Nicole", "non-dropping-particle" : "", "parse-names" : false, "suffix" : "" } ], "container-title" : "Gdc 2004", "id" : "ITEM-1", "issued" : { "date-parts" : [ [ "2004" ] ] }, "page" : "1-46", "title" : "Why We Play Games: Four Keys to More Emotion without story", "type" : "article-journal" }, "uris" : [ "http://www.mendeley.com/documents/?uuid=cec8a958-8165-46d5-bb07-c3f61fed09dc" ] } ], "mendeley" : { "formattedCitation" : "[5]", "plainTextFormattedCitation" : "[5]", "previouslyFormattedCitation" : "[5]" }, "properties" : { "noteIndex" : 0 }, "schema" : "https://github.com/citation-style-language/schema/raw/master/csl-citation.json" }</w:instrText>
+        <w:instrText>ADDIN CSL_CITATION { "citationItems" : [ { "id" : "ITEM-1", "itemData" : { "author" : [ { "dropping-particle" : "", "family" : "Lazzaro", "given" : "Nicole", "non-dropping-particle" : "", "parse-names" : false, "suffix" : "" } ], "container-title" : "Gdc 2004", "id" : "ITEM-1", "issued" : { "date-parts" : [ [ "2004" ] ] }, "page" : "1-46", "title" : "Why We Play Games: Four Keys to More Emotion without story", "type" : "article-journal" }, "uris" : [ "http://www.mendeley.com/documents/?uuid=cec8a958-8165-46d5-bb07-c3f61fed09dc" ] } ], "mendeley" : { "formattedCitation" : "(Lazzaro, 2004)", "plainTextFormattedCitation" : "(Lazzaro, 2004)", "previouslyFormattedCitation" : "(Lazzaro, 2004)" }, "properties" : { "noteIndex" : 0 }, "schema" : "https://github.com/citation-style-language/schema/raw/master/csl-citation.json" }</w:instrText>
       </w:r>
       <w:r>
         <w:rPr>
@@ -7560,7 +7560,7 @@
         <w:rPr>
           <w:noProof/>
         </w:rPr>
-        <w:t>[5]</w:t>
+        <w:t>(Lazzaro, 2004)</w:t>
       </w:r>
       <w:r>
         <w:rPr>
@@ -8353,7 +8353,7 @@
         <w:fldChar w:fldCharType="begin" w:fldLock="1"/>
       </w:r>
       <w:r>
-        <w:instrText>ADDIN CSL_CITATION { "citationItems" : [ { "id" : "ITEM-1", "itemData" : { "author" : [ { "dropping-particle" : "", "family" : "Ritterfeld", "given" : "Ute", "non-dropping-particle" : "", "parse-names" : false, "suffix" : "" }, { "dropping-particle" : "", "family" : "Cody", "given" : "Michael", "non-dropping-particle" : "", "parse-names" : false, "suffix" : "" }, { "dropping-particle" : "", "family" : "Vorderer", "given" : "Peter", "non-dropping-particle" : "", "parse-names" : false, "suffix" : "" } ], "id" : "ITEM-1", "issued" : { "date-parts" : [ [ "2009" ] ] }, "publisher" : "Routledge", "title" : "Serious games: Mechanisms and effects", "type" : "book" }, "uris" : [ "http://www.mendeley.com/documents/?uuid=8c9dfb66-4296-477e-a3a9-3c0136e7407e" ] } ], "mendeley" : { "formattedCitation" : "[6]", "plainTextFormattedCitation" : "[6]", "previouslyFormattedCitation" : "[6]" }, "properties" : { "noteIndex" : 0 }, "schema" : "https://github.com/citation-style-language/schema/raw/master/csl-citation.json" }</w:instrText>
+        <w:instrText>ADDIN CSL_CITATION { "citationItems" : [ { "id" : "ITEM-1", "itemData" : { "author" : [ { "dropping-particle" : "", "family" : "Ritterfeld", "given" : "Ute", "non-dropping-particle" : "", "parse-names" : false, "suffix" : "" }, { "dropping-particle" : "", "family" : "Cody", "given" : "Michael", "non-dropping-particle" : "", "parse-names" : false, "suffix" : "" }, { "dropping-particle" : "", "family" : "Vorderer", "given" : "Peter", "non-dropping-particle" : "", "parse-names" : false, "suffix" : "" } ], "id" : "ITEM-1", "issued" : { "date-parts" : [ [ "2009" ] ] }, "publisher" : "Routledge", "title" : "Serious games: Mechanisms and effects", "type" : "book" }, "uris" : [ "http://www.mendeley.com/documents/?uuid=8c9dfb66-4296-477e-a3a9-3c0136e7407e" ] } ], "mendeley" : { "formattedCitation" : "(Ritterfeld, Cody, &amp; Vorderer, 2009)", "plainTextFormattedCitation" : "(Ritterfeld, Cody, &amp; Vorderer, 2009)", "previouslyFormattedCitation" : "(Ritterfeld, Cody, &amp; Vorderer, 2009)" }, "properties" : { "noteIndex" : 0 }, "schema" : "https://github.com/citation-style-language/schema/raw/master/csl-citation.json" }</w:instrText>
       </w:r>
       <w:r>
         <w:fldChar w:fldCharType="separate"/>
@@ -8362,7 +8362,7 @@
         <w:rPr>
           <w:noProof/>
         </w:rPr>
-        <w:t>[6]</w:t>
+        <w:t>(Ritterfeld, Cody, &amp; Vorderer, 2009)</w:t>
       </w:r>
       <w:r>
         <w:fldChar w:fldCharType="end"/>
@@ -8406,7 +8406,7 @@
         <w:fldChar w:fldCharType="begin" w:fldLock="1"/>
       </w:r>
       <w:r>
-        <w:instrText>ADDIN CSL_CITATION { "citationItems" : [ { "id" : "ITEM-1", "itemData" : { "author" : [ { "dropping-particle" : "", "family" : "Zyda", "given" : "Michael", "non-dropping-particle" : "", "parse-names" : false, "suffix" : "" } ], "container-title" : "Computer", "id" : "ITEM-1", "issue" : "9", "issued" : { "date-parts" : [ [ "2005" ] ] }, "page" : "25-32", "publisher" : "IEEE", "title" : "From visual simulation to virtual reality to games", "type" : "article-journal", "volume" : "38" }, "uris" : [ "http://www.mendeley.com/documents/?uuid=4898dd7c-545a-430c-8a94-a2924a55f72e" ] } ], "mendeley" : { "formattedCitation" : "[7]", "plainTextFormattedCitation" : "[7]", "previouslyFormattedCitation" : "[7]" }, "properties" : { "noteIndex" : 0 }, "schema" : "https://github.com/citation-style-language/schema/raw/master/csl-citation.json" }</w:instrText>
+        <w:instrText>ADDIN CSL_CITATION { "citationItems" : [ { "id" : "ITEM-1", "itemData" : { "author" : [ { "dropping-particle" : "", "family" : "Zyda", "given" : "Michael", "non-dropping-particle" : "", "parse-names" : false, "suffix" : "" } ], "container-title" : "Computer", "id" : "ITEM-1", "issue" : "9", "issued" : { "date-parts" : [ [ "2005" ] ] }, "page" : "25-32", "publisher" : "IEEE", "title" : "From visual simulation to virtual reality to games", "type" : "article-journal", "volume" : "38" }, "uris" : [ "http://www.mendeley.com/documents/?uuid=4898dd7c-545a-430c-8a94-a2924a55f72e" ] } ], "mendeley" : { "formattedCitation" : "(Zyda, 2005)", "plainTextFormattedCitation" : "(Zyda, 2005)", "previouslyFormattedCitation" : "(Zyda, 2005)" }, "properties" : { "noteIndex" : 0 }, "schema" : "https://github.com/citation-style-language/schema/raw/master/csl-citation.json" }</w:instrText>
       </w:r>
       <w:r>
         <w:fldChar w:fldCharType="separate"/>
@@ -8415,7 +8415,7 @@
         <w:rPr>
           <w:noProof/>
         </w:rPr>
-        <w:t>[7]</w:t>
+        <w:t>(Zyda, 2005)</w:t>
       </w:r>
       <w:r>
         <w:fldChar w:fldCharType="end"/>
@@ -8625,7 +8625,7 @@
         <w:fldChar w:fldCharType="begin" w:fldLock="1"/>
       </w:r>
       <w:r>
-        <w:instrText>ADDIN CSL_CITATION { "citationItems" : [ { "id" : "ITEM-1", "itemData" : { "DOI" : "10.1145/2181037.2181040", "ISBN" : "9781450308168", "ISSN" : "1450308163", "abstract" : "Recent years have seen a rapid proliferation of mass-market consumer software that takes inspiration from video games. Usually summarized as \u201cgamification\u201d, this trend connects to a sizeable body of existing concepts and research in human- computer interaction and game studies, such as serious games, pervasive games, alternate reality games, or playful design. However, it is not clear how \u201cgamification\u201d relates to these, whether it denotes a novel phenomenon, and how to define it. Thus, in this paper we investigate \u201cgamification\u201d and the historical origins of the term in relation to precursors and similar concepts. It is suggested that \u201cgamified\u201d applications provide insight into novel, gameful phenomena complementary to playful phenomena. Based on our research, we propose a definition of \u201cgamification\u201d as the use of game design elements in non-game contexts", "author" : [ { "dropping-particle" : "", "family" : "Deterding", "given" : "Sebastian", "non-dropping-particle" : "", "parse-names" : false, "suffix" : "" }, { "dropping-particle" : "", "family" : "Dixon", "given" : "Dan", "non-dropping-particle" : "", "parse-names" : false, "suffix" : "" }, { "dropping-particle" : "", "family" : "Khaled", "given" : "Rilla", "non-dropping-particle" : "", "parse-names" : false, "suffix" : "" }, { "dropping-particle" : "", "family" : "Nacke", "given" : "Lennart", "non-dropping-particle" : "", "parse-names" : false, "suffix" : "" } ], "container-title" : "Proceedings of the 15th International Academic MindTrek Conference on Envisioning Future Media Environments - MindTrek '11", "id" : "ITEM-1", "issued" : { "date-parts" : [ [ "2011" ] ] }, "page" : "9-11", "title" : "From game design elements to gamefulness", "type" : "paper-conference" }, "uris" : [ "http://www.mendeley.com/documents/?uuid=3f76100c-62e9-4baf-8047-623b933d3024" ] } ], "mendeley" : { "formattedCitation" : "[8]", "plainTextFormattedCitation" : "[8]", "previouslyFormattedCitation" : "[8]" }, "properties" : { "noteIndex" : 0 }, "schema" : "https://github.com/citation-style-language/schema/raw/master/csl-citation.json" }</w:instrText>
+        <w:instrText>ADDIN CSL_CITATION { "citationItems" : [ { "id" : "ITEM-1", "itemData" : { "DOI" : "10.1145/2181037.2181040", "ISBN" : "9781450308168", "ISSN" : "1450308163", "abstract" : "Recent years have seen a rapid proliferation of mass-market consumer software that takes inspiration from video games. Usually summarized as \u201cgamification\u201d, this trend connects to a sizeable body of existing concepts and research in human- computer interaction and game studies, such as serious games, pervasive games, alternate reality games, or playful design. However, it is not clear how \u201cgamification\u201d relates to these, whether it denotes a novel phenomenon, and how to define it. Thus, in this paper we investigate \u201cgamification\u201d and the historical origins of the term in relation to precursors and similar concepts. It is suggested that \u201cgamified\u201d applications provide insight into novel, gameful phenomena complementary to playful phenomena. Based on our research, we propose a definition of \u201cgamification\u201d as the use of game design elements in non-game contexts", "author" : [ { "dropping-particle" : "", "family" : "Deterding", "given" : "Sebastian", "non-dropping-particle" : "", "parse-names" : false, "suffix" : "" }, { "dropping-particle" : "", "family" : "Dixon", "given" : "Dan", "non-dropping-particle" : "", "parse-names" : false, "suffix" : "" }, { "dropping-particle" : "", "family" : "Khaled", "given" : "Rilla", "non-dropping-particle" : "", "parse-names" : false, "suffix" : "" }, { "dropping-particle" : "", "family" : "Nacke", "given" : "Lennart", "non-dropping-particle" : "", "parse-names" : false, "suffix" : "" } ], "container-title" : "Proceedings of the 15th International Academic MindTrek Conference on Envisioning Future Media Environments - MindTrek '11", "id" : "ITEM-1", "issued" : { "date-parts" : [ [ "2011" ] ] }, "page" : "9-11", "title" : "From game design elements to gamefulness", "type" : "paper-conference" }, "uris" : [ "http://www.mendeley.com/documents/?uuid=3f76100c-62e9-4baf-8047-623b933d3024" ] } ], "mendeley" : { "formattedCitation" : "(Deterding, Dixon, Khaled, &amp; Nacke, 2011)", "plainTextFormattedCitation" : "(Deterding, Dixon, Khaled, &amp; Nacke, 2011)", "previouslyFormattedCitation" : "(Deterding, Dixon, Khaled, &amp; Nacke, 2011)" }, "properties" : { "noteIndex" : 0 }, "schema" : "https://github.com/citation-style-language/schema/raw/master/csl-citation.json" }</w:instrText>
       </w:r>
       <w:r>
         <w:fldChar w:fldCharType="separate"/>
@@ -8634,7 +8634,7 @@
         <w:rPr>
           <w:noProof/>
         </w:rPr>
-        <w:t>[8]</w:t>
+        <w:t>(Deterding, Dixon, Khaled, &amp; Nacke, 2011)</w:t>
       </w:r>
       <w:r>
         <w:fldChar w:fldCharType="end"/>
@@ -8720,7 +8720,7 @@
         <w:fldChar w:fldCharType="begin" w:fldLock="1"/>
       </w:r>
       <w:r>
-        <w:instrText>ADDIN CSL_CITATION { "citationItems" : [ { "id" : "ITEM-1", "itemData" : { "DOI" : "10.1145/2181037.2181040", "ISBN" : "9781450308168", "ISSN" : "1450308163", "abstract" : "Recent years have seen a rapid proliferation of mass-market consumer software that takes inspiration from video games. Usually summarized as \u201cgamification\u201d, this trend connects to a sizeable body of existing concepts and research in human- computer interaction and game studies, such as serious games, pervasive games, alternate reality games, or playful design. However, it is not clear how \u201cgamification\u201d relates to these, whether it denotes a novel phenomenon, and how to define it. Thus, in this paper we investigate \u201cgamification\u201d and the historical origins of the term in relation to precursors and similar concepts. It is suggested that \u201cgamified\u201d applications provide insight into novel, gameful phenomena complementary to playful phenomena. Based on our research, we propose a definition of \u201cgamification\u201d as the use of game design elements in non-game contexts", "author" : [ { "dropping-particle" : "", "family" : "Deterding", "given" : "Sebastian", "non-dropping-particle" : "", "parse-names" : false, "suffix" : "" }, { "dropping-particle" : "", "family" : "Dixon", "given" : "Dan", "non-dropping-particle" : "", "parse-names" : false, "suffix" : "" }, { "dropping-particle" : "", "family" : "Khaled", "given" : "Rilla", "non-dropping-particle" : "", "parse-names" : false, "suffix" : "" }, { "dropping-particle" : "", "family" : "Nacke", "given" : "Lennart", "non-dropping-particle" : "", "parse-names" : false, "suffix" : "" } ], "container-title" : "Proceedings of the 15th International Academic MindTrek Conference on Envisioning Future Media Environments - MindTrek '11", "id" : "ITEM-1", "issued" : { "date-parts" : [ [ "2011" ] ] }, "page" : "9-11", "title" : "From game design elements to gamefulness", "type" : "paper-conference" }, "uris" : [ "http://www.mendeley.com/documents/?uuid=3f76100c-62e9-4baf-8047-623b933d3024" ] } ], "mendeley" : { "formattedCitation" : "[8]", "plainTextFormattedCitation" : "[8]", "previouslyFormattedCitation" : "[8]" }, "properties" : { "noteIndex" : 0 }, "schema" : "https://github.com/citation-style-language/schema/raw/master/csl-citation.json" }</w:instrText>
+        <w:instrText>ADDIN CSL_CITATION { "citationItems" : [ { "id" : "ITEM-1", "itemData" : { "DOI" : "10.1145/2181037.2181040", "ISBN" : "9781450308168", "ISSN" : "1450308163", "abstract" : "Recent years have seen a rapid proliferation of mass-market consumer software that takes inspiration from video games. Usually summarized as \u201cgamification\u201d, this trend connects to a sizeable body of existing concepts and research in human- computer interaction and game studies, such as serious games, pervasive games, alternate reality games, or playful design. However, it is not clear how \u201cgamification\u201d relates to these, whether it denotes a novel phenomenon, and how to define it. Thus, in this paper we investigate \u201cgamification\u201d and the historical origins of the term in relation to precursors and similar concepts. It is suggested that \u201cgamified\u201d applications provide insight into novel, gameful phenomena complementary to playful phenomena. Based on our research, we propose a definition of \u201cgamification\u201d as the use of game design elements in non-game contexts", "author" : [ { "dropping-particle" : "", "family" : "Deterding", "given" : "Sebastian", "non-dropping-particle" : "", "parse-names" : false, "suffix" : "" }, { "dropping-particle" : "", "family" : "Dixon", "given" : "Dan", "non-dropping-particle" : "", "parse-names" : false, "suffix" : "" }, { "dropping-particle" : "", "family" : "Khaled", "given" : "Rilla", "non-dropping-particle" : "", "parse-names" : false, "suffix" : "" }, { "dropping-particle" : "", "family" : "Nacke", "given" : "Lennart", "non-dropping-particle" : "", "parse-names" : false, "suffix" : "" } ], "container-title" : "Proceedings of the 15th International Academic MindTrek Conference on Envisioning Future Media Environments - MindTrek '11", "id" : "ITEM-1", "issued" : { "date-parts" : [ [ "2011" ] ] }, "page" : "9-11", "title" : "From game design elements to gamefulness", "type" : "paper-conference" }, "uris" : [ "http://www.mendeley.com/documents/?uuid=3f76100c-62e9-4baf-8047-623b933d3024" ] } ], "mendeley" : { "formattedCitation" : "(Deterding et al., 2011)", "plainTextFormattedCitation" : "(Deterding et al., 2011)", "previouslyFormattedCitation" : "(Deterding et al., 2011)" }, "properties" : { "noteIndex" : 0 }, "schema" : "https://github.com/citation-style-language/schema/raw/master/csl-citation.json" }</w:instrText>
       </w:r>
       <w:r>
         <w:fldChar w:fldCharType="separate"/>
@@ -8729,7 +8729,7 @@
         <w:rPr>
           <w:noProof/>
         </w:rPr>
-        <w:t>[8]</w:t>
+        <w:t>(Deterding et al., 2011)</w:t>
       </w:r>
       <w:r>
         <w:fldChar w:fldCharType="end"/>
@@ -8752,7 +8752,7 @@
         <w:fldChar w:fldCharType="begin" w:fldLock="1"/>
       </w:r>
       <w:r>
-        <w:instrText>ADDIN CSL_CITATION { "citationItems" : [ { "id" : "ITEM-1", "itemData" : { "DOI" : "10.1093/intimm/dxs132", "ISBN" : "9781449397678", "ISSN" : "1460-2377", "PMID" : "23354066", "abstract" : "What do Foursquare, Zynga, Nike+, and Groupon have in common? These and many other brands use gamification to deliver a sticky, viral, and engaging experience to their customers. This book provides the design strategy and tactics you need to integrate game mechanics into any kind of consumer-facing website or mobile app. Learn how to use core game concepts, design patterns, and meaningful code samples to create a fun and captivating social environment.", "author" : [ { "dropping-particle" : "", "family" : "Zicbermann", "given" : "Gabe", "non-dropping-particle" : "", "parse-names" : false, "suffix" : "" }, { "dropping-particle" : "", "family" : "Cunningham", "given" : "Christopher", "non-dropping-particle" : "", "parse-names" : false, "suffix" : "" } ], "container-title" : "Oreilly &amp; Associates Inc", "id" : "ITEM-1", "issued" : { "date-parts" : [ [ "2011" ] ] }, "publisher" : "O'Reilly", "title" : "Gamification by Design: Implementing Game Mechanics in Web and Mobile Apps", "type" : "book" }, "uris" : [ "http://www.mendeley.com/documents/?uuid=0e0f2b04-3b6b-403b-b781-44c825bd052f" ] } ], "mendeley" : { "formattedCitation" : "[9]", "plainTextFormattedCitation" : "[9]", "previouslyFormattedCitation" : "[9]" }, "properties" : { "noteIndex" : 0 }, "schema" : "https://github.com/citation-style-language/schema/raw/master/csl-citation.json" }</w:instrText>
+        <w:instrText>ADDIN CSL_CITATION { "citationItems" : [ { "id" : "ITEM-1", "itemData" : { "DOI" : "10.1093/intimm/dxs132", "ISBN" : "9781449397678", "ISSN" : "1460-2377", "PMID" : "23354066", "abstract" : "What do Foursquare, Zynga, Nike+, and Groupon have in common? These and many other brands use gamification to deliver a sticky, viral, and engaging experience to their customers. This book provides the design strategy and tactics you need to integrate game mechanics into any kind of consumer-facing website or mobile app. Learn how to use core game concepts, design patterns, and meaningful code samples to create a fun and captivating social environment.", "author" : [ { "dropping-particle" : "", "family" : "Zicbermann", "given" : "Gabe", "non-dropping-particle" : "", "parse-names" : false, "suffix" : "" }, { "dropping-particle" : "", "family" : "Cunningham", "given" : "Christopher", "non-dropping-particle" : "", "parse-names" : false, "suffix" : "" } ], "container-title" : "Oreilly &amp; Associates Inc", "id" : "ITEM-1", "issued" : { "date-parts" : [ [ "2011" ] ] }, "publisher" : "O'Reilly", "title" : "Gamification by Design: Implementing Game Mechanics in Web and Mobile Apps", "type" : "book" }, "uris" : [ "http://www.mendeley.com/documents/?uuid=0e0f2b04-3b6b-403b-b781-44c825bd052f" ] } ], "mendeley" : { "formattedCitation" : "(Zicbermann &amp; Cunningham, 2011)", "plainTextFormattedCitation" : "(Zicbermann &amp; Cunningham, 2011)", "previouslyFormattedCitation" : "(Zicbermann &amp; Cunningham, 2011)" }, "properties" : { "noteIndex" : 0 }, "schema" : "https://github.com/citation-style-language/schema/raw/master/csl-citation.json" }</w:instrText>
       </w:r>
       <w:r>
         <w:fldChar w:fldCharType="separate"/>
@@ -8761,7 +8761,7 @@
         <w:rPr>
           <w:noProof/>
         </w:rPr>
-        <w:t>[9]</w:t>
+        <w:t>(Zicbermann &amp; Cunningham, 2011)</w:t>
       </w:r>
       <w:r>
         <w:fldChar w:fldCharType="end"/>
@@ -8824,7 +8824,7 @@
         <w:fldChar w:fldCharType="begin" w:fldLock="1"/>
       </w:r>
       <w:r>
-        <w:instrText>ADDIN CSL_CITATION { "citationItems" : [ { "id" : "ITEM-1", "itemData" : { "DOI" : "10.1145/2181037.2181040", "ISBN" : "9781450308168", "ISSN" : "1450308163", "abstract" : "Recent years have seen a rapid proliferation of mass-market consumer software that takes inspiration from video games. Usually summarized as \u201cgamification\u201d, this trend connects to a sizeable body of existing concepts and research in human- computer interaction and game studies, such as serious games, pervasive games, alternate reality games, or playful design. However, it is not clear how \u201cgamification\u201d relates to these, whether it denotes a novel phenomenon, and how to define it. Thus, in this paper we investigate \u201cgamification\u201d and the historical origins of the term in relation to precursors and similar concepts. It is suggested that \u201cgamified\u201d applications provide insight into novel, gameful phenomena complementary to playful phenomena. Based on our research, we propose a definition of \u201cgamification\u201d as the use of game design elements in non-game contexts", "author" : [ { "dropping-particle" : "", "family" : "Deterding", "given" : "Sebastian", "non-dropping-particle" : "", "parse-names" : false, "suffix" : "" }, { "dropping-particle" : "", "family" : "Dixon", "given" : "Dan", "non-dropping-particle" : "", "parse-names" : false, "suffix" : "" }, { "dropping-particle" : "", "family" : "Khaled", "given" : "Rilla", "non-dropping-particle" : "", "parse-names" : false, "suffix" : "" }, { "dropping-particle" : "", "family" : "Nacke", "given" : "Lennart", "non-dropping-particle" : "", "parse-names" : false, "suffix" : "" } ], "container-title" : "Proceedings of the 15th International Academic MindTrek Conference on Envisioning Future Media Environments - MindTrek '11", "id" : "ITEM-1", "issued" : { "date-parts" : [ [ "2011" ] ] }, "page" : "9-11", "title" : "From game design elements to gamefulness", "type" : "paper-conference" }, "uris" : [ "http://www.mendeley.com/documents/?uuid=3f76100c-62e9-4baf-8047-623b933d3024" ] } ], "mendeley" : { "formattedCitation" : "[8]", "plainTextFormattedCitation" : "[8]", "previouslyFormattedCitation" : "[8]" }, "properties" : { "noteIndex" : 0 }, "schema" : "https://github.com/citation-style-language/schema/raw/master/csl-citation.json" }</w:instrText>
+        <w:instrText>ADDIN CSL_CITATION { "citationItems" : [ { "id" : "ITEM-1", "itemData" : { "DOI" : "10.1145/2181037.2181040", "ISBN" : "9781450308168", "ISSN" : "1450308163", "abstract" : "Recent years have seen a rapid proliferation of mass-market consumer software that takes inspiration from video games. Usually summarized as \u201cgamification\u201d, this trend connects to a sizeable body of existing concepts and research in human- computer interaction and game studies, such as serious games, pervasive games, alternate reality games, or playful design. However, it is not clear how \u201cgamification\u201d relates to these, whether it denotes a novel phenomenon, and how to define it. Thus, in this paper we investigate \u201cgamification\u201d and the historical origins of the term in relation to precursors and similar concepts. It is suggested that \u201cgamified\u201d applications provide insight into novel, gameful phenomena complementary to playful phenomena. Based on our research, we propose a definition of \u201cgamification\u201d as the use of game design elements in non-game contexts", "author" : [ { "dropping-particle" : "", "family" : "Deterding", "given" : "Sebastian", "non-dropping-particle" : "", "parse-names" : false, "suffix" : "" }, { "dropping-particle" : "", "family" : "Dixon", "given" : "Dan", "non-dropping-particle" : "", "parse-names" : false, "suffix" : "" }, { "dropping-particle" : "", "family" : "Khaled", "given" : "Rilla", "non-dropping-particle" : "", "parse-names" : false, "suffix" : "" }, { "dropping-particle" : "", "family" : "Nacke", "given" : "Lennart", "non-dropping-particle" : "", "parse-names" : false, "suffix" : "" } ], "container-title" : "Proceedings of the 15th International Academic MindTrek Conference on Envisioning Future Media Environments - MindTrek '11", "id" : "ITEM-1", "issued" : { "date-parts" : [ [ "2011" ] ] }, "page" : "9-11", "title" : "From game design elements to gamefulness", "type" : "paper-conference" }, "uris" : [ "http://www.mendeley.com/documents/?uuid=3f76100c-62e9-4baf-8047-623b933d3024" ] } ], "mendeley" : { "formattedCitation" : "(Deterding et al., 2011)", "plainTextFormattedCitation" : "(Deterding et al., 2011)", "previouslyFormattedCitation" : "(Deterding et al., 2011)" }, "properties" : { "noteIndex" : 0 }, "schema" : "https://github.com/citation-style-language/schema/raw/master/csl-citation.json" }</w:instrText>
       </w:r>
       <w:r>
         <w:rPr>
@@ -8836,7 +8836,7 @@
         <w:rPr>
           <w:noProof/>
         </w:rPr>
-        <w:t>[8]</w:t>
+        <w:t>(Deterding et al., 2011)</w:t>
       </w:r>
       <w:r>
         <w:rPr>
@@ -9003,7 +9003,15 @@
           <w:rFonts w:hint="cs"/>
           <w:rtl/>
         </w:rPr>
-        <w:t xml:space="preserve"> طراحی شده است. در این سرویس عناصری که در </w:t>
+        <w:t xml:space="preserve"> طراحی شده است. در این سرویس </w:t>
+      </w:r>
+      <w:r>
+        <w:rPr>
+          <w:rFonts w:hint="cs"/>
+          <w:rtl/>
+        </w:rPr>
+        <w:lastRenderedPageBreak/>
+        <w:t xml:space="preserve">عناصری که در </w:t>
       </w:r>
       <w:r>
         <w:rPr>
@@ -9024,7 +9032,6 @@
           <w:rFonts w:hint="cs"/>
           <w:rtl/>
         </w:rPr>
-        <w:lastRenderedPageBreak/>
         <w:t xml:space="preserve">معرفی </w:t>
       </w:r>
       <w:r>
@@ -9100,7 +9107,7 @@
         <w:fldChar w:fldCharType="begin" w:fldLock="1"/>
       </w:r>
       <w:r>
-        <w:instrText>ADDIN CSL_CITATION { "citationItems" : [ { "id" : "ITEM-1", "itemData" : { "URL" : "https://www.coursera.org/learn/gamification/home/welcome", "author" : [ { "dropping-particle" : "", "family" : "Werbach", "given" : "Kevin", "non-dropping-particle" : "", "parse-names" : false, "suffix" : "" } ], "id" : "ITEM-1", "issued" : { "date-parts" : [ [ "0" ] ] }, "title" : "Gamification", "type" : "webpage" }, "uris" : [ "http://www.mendeley.com/documents/?uuid=2167a981-4b9c-4ca5-89f9-c7a2e4d7b629" ] } ], "mendeley" : { "formattedCitation" : "[10]", "plainTextFormattedCitation" : "[10]", "previouslyFormattedCitation" : "[10]" }, "properties" : { "noteIndex" : 0 }, "schema" : "https://github.com/citation-style-language/schema/raw/master/csl-citation.json" }</w:instrText>
+        <w:instrText>ADDIN CSL_CITATION { "citationItems" : [ { "id" : "ITEM-1", "itemData" : { "URL" : "https://www.coursera.org/learn/gamification/home/welcome", "author" : [ { "dropping-particle" : "", "family" : "Werbach", "given" : "Kevin", "non-dropping-particle" : "", "parse-names" : false, "suffix" : "" } ], "id" : "ITEM-1", "issued" : { "date-parts" : [ [ "0" ] ] }, "title" : "Gamification", "type" : "webpage" }, "uris" : [ "http://www.mendeley.com/documents/?uuid=2167a981-4b9c-4ca5-89f9-c7a2e4d7b629" ] } ], "mendeley" : { "formattedCitation" : "(Werbach, n.d.)", "plainTextFormattedCitation" : "(Werbach, n.d.)", "previouslyFormattedCitation" : "(Werbach, n.d.)" }, "properties" : { "noteIndex" : 0 }, "schema" : "https://github.com/citation-style-language/schema/raw/master/csl-citation.json" }</w:instrText>
       </w:r>
       <w:r>
         <w:rPr>
@@ -9112,7 +9119,7 @@
         <w:rPr>
           <w:noProof/>
         </w:rPr>
-        <w:t>[10]</w:t>
+        <w:t>(Werbach, n.d.)</w:t>
       </w:r>
       <w:r>
         <w:rPr>
@@ -9422,7 +9429,7 @@
         <w:rPr>
           <w:noProof/>
         </w:rPr>
-        <w:instrText>ADDIN CSL_CITATION { "citationItems" : [ { "id" : "ITEM-1", "itemData" : { "URL" : "https://www.coursera.org/learn/gamification/home/welcome", "author" : [ { "dropping-particle" : "", "family" : "Werbach", "given" : "Kevin", "non-dropping-particle" : "", "parse-names" : false, "suffix" : "" } ], "id" : "ITEM-1", "issued" : { "date-parts" : [ [ "0" ] ] }, "title" : "Gamification", "type" : "webpage" }, "uris" : [ "http://www.mendeley.com/documents/?uuid=2167a981-4b9c-4ca5-89f9-c7a2e4d7b629" ] } ], "mendeley" : { "formattedCitation" : "[10]", "plainTextFormattedCitation" : "[10]", "previouslyFormattedCitation" : "[10]" }, "properties" : { "noteIndex" : 0 }, "schema" : "https://github.com/citation-style-language/schema/raw/master/csl-citation.json" }</w:instrText>
+        <w:instrText>ADDIN CSL_CITATION { "citationItems" : [ { "id" : "ITEM-1", "itemData" : { "URL" : "https://www.coursera.org/learn/gamification/home/welcome", "author" : [ { "dropping-particle" : "", "family" : "Werbach", "given" : "Kevin", "non-dropping-particle" : "", "parse-names" : false, "suffix" : "" } ], "id" : "ITEM-1", "issued" : { "date-parts" : [ [ "0" ] ] }, "title" : "Gamification", "type" : "webpage" }, "uris" : [ "http://www.mendeley.com/documents/?uuid=2167a981-4b9c-4ca5-89f9-c7a2e4d7b629" ] } ], "mendeley" : { "formattedCitation" : "(Werbach, n.d.)", "plainTextFormattedCitation" : "(Werbach, n.d.)", "previouslyFormattedCitation" : "(Werbach, n.d.)" }, "properties" : { "noteIndex" : 0 }, "schema" : "https://github.com/citation-style-language/schema/raw/master/csl-citation.json" }</w:instrText>
       </w:r>
       <w:r>
         <w:rPr>
@@ -9434,7 +9441,7 @@
         <w:rPr>
           <w:noProof/>
         </w:rPr>
-        <w:t>[10]</w:t>
+        <w:t>(Werbach, n.d.)</w:t>
       </w:r>
       <w:r>
         <w:rPr>
@@ -9486,7 +9493,7 @@
         <w:fldChar w:fldCharType="begin" w:fldLock="1"/>
       </w:r>
       <w:r>
-        <w:instrText>ADDIN CSL_CITATION { "citationItems" : [ { "id" : "ITEM-1", "itemData" : { "DOI" : "10.1145/2181037.2181040", "ISBN" : "9781450308168", "ISSN" : "1450308163", "abstract" : "Recent years have seen a rapid proliferation of mass-market consumer software that takes inspiration from video games. Usually summarized as \u201cgamification\u201d, this trend connects to a sizeable body of existing concepts and research in human- computer interaction and game studies, such as serious games, pervasive games, alternate reality games, or playful design. However, it is not clear how \u201cgamification\u201d relates to these, whether it denotes a novel phenomenon, and how to define it. Thus, in this paper we investigate \u201cgamification\u201d and the historical origins of the term in relation to precursors and similar concepts. It is suggested that \u201cgamified\u201d applications provide insight into novel, gameful phenomena complementary to playful phenomena. Based on our research, we propose a definition of \u201cgamification\u201d as the use of game design elements in non-game contexts", "author" : [ { "dropping-particle" : "", "family" : "Deterding", "given" : "Sebastian", "non-dropping-particle" : "", "parse-names" : false, "suffix" : "" }, { "dropping-particle" : "", "family" : "Dixon", "given" : "Dan", "non-dropping-particle" : "", "parse-names" : false, "suffix" : "" }, { "dropping-particle" : "", "family" : "Khaled", "given" : "Rilla", "non-dropping-particle" : "", "parse-names" : false, "suffix" : "" }, { "dropping-particle" : "", "family" : "Nacke", "given" : "Lennart", "non-dropping-particle" : "", "parse-names" : false, "suffix" : "" } ], "container-title" : "Proceedings of the 15th International Academic MindTrek Conference on Envisioning Future Media Environments - MindTrek '11", "id" : "ITEM-1", "issued" : { "date-parts" : [ [ "2011" ] ] }, "page" : "9-11", "title" : "From game design elements to gamefulness", "type" : "paper-conference" }, "uris" : [ "http://www.mendeley.com/documents/?uuid=3f76100c-62e9-4baf-8047-623b933d3024" ] } ], "mendeley" : { "formattedCitation" : "[8]", "plainTextFormattedCitation" : "[8]", "previouslyFormattedCitation" : "[8]" }, "properties" : { "noteIndex" : 0 }, "schema" : "https://github.com/citation-style-language/schema/raw/master/csl-citation.json" }</w:instrText>
+        <w:instrText>ADDIN CSL_CITATION { "citationItems" : [ { "id" : "ITEM-1", "itemData" : { "DOI" : "10.1145/2181037.2181040", "ISBN" : "9781450308168", "ISSN" : "1450308163", "abstract" : "Recent years have seen a rapid proliferation of mass-market consumer software that takes inspiration from video games. Usually summarized as \u201cgamification\u201d, this trend connects to a sizeable body of existing concepts and research in human- computer interaction and game studies, such as serious games, pervasive games, alternate reality games, or playful design. However, it is not clear how \u201cgamification\u201d relates to these, whether it denotes a novel phenomenon, and how to define it. Thus, in this paper we investigate \u201cgamification\u201d and the historical origins of the term in relation to precursors and similar concepts. It is suggested that \u201cgamified\u201d applications provide insight into novel, gameful phenomena complementary to playful phenomena. Based on our research, we propose a definition of \u201cgamification\u201d as the use of game design elements in non-game contexts", "author" : [ { "dropping-particle" : "", "family" : "Deterding", "given" : "Sebastian", "non-dropping-particle" : "", "parse-names" : false, "suffix" : "" }, { "dropping-particle" : "", "family" : "Dixon", "given" : "Dan", "non-dropping-particle" : "", "parse-names" : false, "suffix" : "" }, { "dropping-particle" : "", "family" : "Khaled", "given" : "Rilla", "non-dropping-particle" : "", "parse-names" : false, "suffix" : "" }, { "dropping-particle" : "", "family" : "Nacke", "given" : "Lennart", "non-dropping-particle" : "", "parse-names" : false, "suffix" : "" } ], "container-title" : "Proceedings of the 15th International Academic MindTrek Conference on Envisioning Future Media Environments - MindTrek '11", "id" : "ITEM-1", "issued" : { "date-parts" : [ [ "2011" ] ] }, "page" : "9-11", "title" : "From game design elements to gamefulness", "type" : "paper-conference" }, "uris" : [ "http://www.mendeley.com/documents/?uuid=3f76100c-62e9-4baf-8047-623b933d3024" ] } ], "mendeley" : { "formattedCitation" : "(Deterding et al., 2011)", "plainTextFormattedCitation" : "(Deterding et al., 2011)", "previouslyFormattedCitation" : "(Deterding et al., 2011)" }, "properties" : { "noteIndex" : 0 }, "schema" : "https://github.com/citation-style-language/schema/raw/master/csl-citation.json" }</w:instrText>
       </w:r>
       <w:r>
         <w:fldChar w:fldCharType="separate"/>
@@ -9495,7 +9502,7 @@
         <w:rPr>
           <w:noProof/>
         </w:rPr>
-        <w:t>[8]</w:t>
+        <w:t>(Deterding et al., 2011)</w:t>
       </w:r>
       <w:r>
         <w:fldChar w:fldCharType="end"/>
@@ -9587,7 +9594,15 @@
           <w:rFonts w:hint="cs"/>
           <w:rtl/>
         </w:rPr>
-        <w:t xml:space="preserve">افزایش تعامل مشتریان در کسب‌وکارهای آنلاین، ورزش، سلامت، آموزش، جمع‌سپاری و... به انجام </w:t>
+        <w:t xml:space="preserve">افزایش تعامل مشتریان در کسب‌وکارهای آنلاین، ورزش، سلامت، آموزش، جمع‌سپاری </w:t>
+      </w:r>
+      <w:r>
+        <w:rPr>
+          <w:rFonts w:hint="cs"/>
+          <w:rtl/>
+        </w:rPr>
+        <w:lastRenderedPageBreak/>
+        <w:t xml:space="preserve">و... به انجام </w:t>
       </w:r>
       <w:r>
         <w:rPr>
@@ -9607,7 +9622,7 @@
         <w:fldChar w:fldCharType="begin" w:fldLock="1"/>
       </w:r>
       <w:r>
-        <w:instrText>ADDIN CSL_CITATION { "citationItems" : [ { "id" : "ITEM-1", "itemData" : { "DOI" : "10.1016/j.ijhcs.2014.09.006", "ISBN" : "1071-5819", "ISSN" : "10959300", "author" : [ { "dropping-particle" : "", "family" : "Seaborn", "given" : "Katie", "non-dropping-particle" : "", "parse-names" : false, "suffix" : "" }, { "dropping-particle" : "", "family" : "Fels", "given" : "Deborah I.", "non-dropping-particle" : "", "parse-names" : false, "suffix" : "" } ], "container-title" : "Internatoinal Journal of Human-Computer Studies", "id" : "ITEM-1", "issued" : { "date-parts" : [ [ "2014" ] ] }, "page" : "14-31", "title" : "Gamification in Theory and Action: A Survey", "type" : "article-journal", "volume" : "74" }, "uris" : [ "http://www.mendeley.com/documents/?uuid=b13d0051-bd2b-49e4-b5b1-01cd1f6394dd" ] } ], "mendeley" : { "formattedCitation" : "[11]", "plainTextFormattedCitation" : "[11]", "previouslyFormattedCitation" : "[11]" }, "properties" : { "noteIndex" : 0 }, "schema" : "https://github.com/citation-style-language/schema/raw/master/csl-citation.json" }</w:instrText>
+        <w:instrText>ADDIN CSL_CITATION { "citationItems" : [ { "id" : "ITEM-1", "itemData" : { "DOI" : "10.1016/j.ijhcs.2014.09.006", "ISBN" : "1071-5819", "ISSN" : "10959300", "author" : [ { "dropping-particle" : "", "family" : "Seaborn", "given" : "Katie", "non-dropping-particle" : "", "parse-names" : false, "suffix" : "" }, { "dropping-particle" : "", "family" : "Fels", "given" : "Deborah I.", "non-dropping-particle" : "", "parse-names" : false, "suffix" : "" } ], "container-title" : "Internatoinal Journal of Human-Computer Studies", "id" : "ITEM-1", "issued" : { "date-parts" : [ [ "2014" ] ] }, "page" : "14-31", "title" : "Gamification in Theory and Action: A Survey", "type" : "article-journal", "volume" : "74" }, "uris" : [ "http://www.mendeley.com/documents/?uuid=b13d0051-bd2b-49e4-b5b1-01cd1f6394dd" ] } ], "mendeley" : { "formattedCitation" : "(Seaborn &amp; Fels, 2014)", "plainTextFormattedCitation" : "(Seaborn &amp; Fels, 2014)", "previouslyFormattedCitation" : "(Seaborn &amp; Fels, 2014)" }, "properties" : { "noteIndex" : 0 }, "schema" : "https://github.com/citation-style-language/schema/raw/master/csl-citation.json" }</w:instrText>
       </w:r>
       <w:r>
         <w:fldChar w:fldCharType="separate"/>
@@ -9616,7 +9631,7 @@
         <w:rPr>
           <w:noProof/>
         </w:rPr>
-        <w:t>[11]</w:t>
+        <w:t>(Seaborn &amp; Fels, 2014)</w:t>
       </w:r>
       <w:r>
         <w:fldChar w:fldCharType="end"/>
@@ -9635,11 +9650,15 @@
           <w:rFonts w:hint="cs"/>
           <w:rtl/>
         </w:rPr>
-        <w:lastRenderedPageBreak/>
         <w:t>یادگیری مبتنی بر بازی</w:t>
       </w:r>
     </w:p>
     <w:p>
+      <w:pPr>
+        <w:rPr>
+          <w:rtl/>
+        </w:rPr>
+      </w:pPr>
       <w:r>
         <w:rPr>
           <w:rFonts w:hint="cs"/>
@@ -9714,7 +9733,7 @@
         <w:fldChar w:fldCharType="begin" w:fldLock="1"/>
       </w:r>
       <w:r>
-        <w:instrText>ADDIN CSL_CITATION { "citationItems" : [ { "id" : "ITEM-1", "itemData" : { "DOI" : "10.1.1.105.7828", "ISBN" : "HS- IKI -TR-07-001", "ISSN" : "00031348", "PMID" : "17983077", "abstract" : "This report discusses some issues concerning serious games, that is, (digital) games used for purposes other than mere entertainment. The starting point is the serious games concept itself, and what the actually means. Further, serious games allow learners to experience situations that are impossible in the real world for reasons of safety, cost, time, etc., but they are also claimed to have positive impacts on the players development of a number of different skills. Subsequently, some possible positive (and negative) impacts of serious games are discussed. Further, some of the markets such games are used in are considered here, including, military games, government games, educational games, corporate games, and healthcare games. This report also identifies some (mainly academic) actors in the North American and the European serious games market. This report is part of the DISTRICT (Developing Industrial Strategies Through Innovative Cluster and Technologies) project: Serious Games Cluster and Business Network (SER3VG), which is part of the Interreg IIIC Programme.", "author" : [ { "dropping-particle" : "", "family" : "Susi", "given" : "Tarja", "non-dropping-particle" : "", "parse-names" : false, "suffix" : "" }, { "dropping-particle" : "", "family" : "Johannesson", "given" : "Mikael", "non-dropping-particle" : "", "parse-names" : false, "suffix" : "" }, { "dropping-particle" : "", "family" : "Backlund", "given" : "Per", "non-dropping-particle" : "", "parse-names" : false, "suffix" : "" } ], "container-title" : "Elearning", "id" : "ITEM-1", "issue" : "10", "issued" : { "date-parts" : [ [ "2007" ] ] }, "page" : "28", "title" : "Serious Games \u2013 An Overview", "type" : "article-journal", "volume" : "73" }, "uris" : [ "http://www.mendeley.com/documents/?uuid=37e50043-20bf-44e1-af85-071da01051ca" ] } ], "mendeley" : { "formattedCitation" : "[12]", "plainTextFormattedCitation" : "[12]" }, "properties" : { "noteIndex" : 0 }, "schema" : "https://github.com/citation-style-language/schema/raw/master/csl-citation.json" }</w:instrText>
+        <w:instrText>ADDIN CSL_CITATION { "citationItems" : [ { "id" : "ITEM-1", "itemData" : { "DOI" : "10.1.1.105.7828", "ISBN" : "HS- IKI -TR-07-001", "ISSN" : "00031348", "PMID" : "17983077", "abstract" : "This report discusses some issues concerning serious games, that is, (digital) games used for purposes other than mere entertainment. The starting point is the serious games concept itself, and what the actually means. Further, serious games allow learners to experience situations that are impossible in the real world for reasons of safety, cost, time, etc., but they are also claimed to have positive impacts on the players development of a number of different skills. Subsequently, some possible positive (and negative) impacts of serious games are discussed. Further, some of the markets such games are used in are considered here, including, military games, government games, educational games, corporate games, and healthcare games. This report also identifies some (mainly academic) actors in the North American and the European serious games market. This report is part of the DISTRICT (Developing Industrial Strategies Through Innovative Cluster and Technologies) project: Serious Games Cluster and Business Network (SER3VG), which is part of the Interreg IIIC Programme.", "author" : [ { "dropping-particle" : "", "family" : "Susi", "given" : "Tarja", "non-dropping-particle" : "", "parse-names" : false, "suffix" : "" }, { "dropping-particle" : "", "family" : "Johannesson", "given" : "Mikael", "non-dropping-particle" : "", "parse-names" : false, "suffix" : "" }, { "dropping-particle" : "", "family" : "Backlund", "given" : "Per", "non-dropping-particle" : "", "parse-names" : false, "suffix" : "" } ], "container-title" : "Elearning", "id" : "ITEM-1", "issue" : "10", "issued" : { "date-parts" : [ [ "2007" ] ] }, "page" : "28", "title" : "Serious Games \u2013 An Overview", "type" : "article-journal", "volume" : "73" }, "uris" : [ "http://www.mendeley.com/documents/?uuid=37e50043-20bf-44e1-af85-071da01051ca" ] } ], "mendeley" : { "formattedCitation" : "(Susi, Johannesson, &amp; Backlund, 2007)", "plainTextFormattedCitation" : "(Susi, Johannesson, &amp; Backlund, 2007)", "previouslyFormattedCitation" : "(Susi, Johannesson, &amp; Backlund, 2007)" }, "properties" : { "noteIndex" : 0 }, "schema" : "https://github.com/citation-style-language/schema/raw/master/csl-citation.json" }</w:instrText>
       </w:r>
       <w:r>
         <w:fldChar w:fldCharType="separate"/>
@@ -9723,10 +9742,63 @@
         <w:rPr>
           <w:noProof/>
         </w:rPr>
-        <w:t>[12]</w:t>
+        <w:t>(Susi, Johannesson, &amp; Backlund, 2007)</w:t>
       </w:r>
       <w:r>
         <w:fldChar w:fldCharType="end"/>
+      </w:r>
+    </w:p>
+    <w:p>
+      <w:pPr>
+        <w:rPr>
+          <w:rFonts w:hint="cs"/>
+        </w:rPr>
+      </w:pPr>
+      <w:r>
+        <w:rPr>
+          <w:rFonts w:hint="cs"/>
+          <w:rtl/>
+        </w:rPr>
+        <w:t xml:space="preserve">یادگیری مبتنی بر بازی از این حقیقت استفاده می‌کند که ذهن کودکان عصر دیجیتال </w:t>
+      </w:r>
+      <w:r>
+        <w:rPr>
+          <w:rFonts w:hint="cs"/>
+          <w:rtl/>
+        </w:rPr>
+        <w:t xml:space="preserve">با پیشرفت‌های فناوری خو گرفته و در توجه داشتن به چند موضوع، انجام هم‌روند کارها و اتخاذ سریع تصمیم تواناتر از ذهن والدین آنهاست </w:t>
+      </w:r>
+      <w:r>
+        <w:fldChar w:fldCharType="begin" w:fldLock="1"/>
+      </w:r>
+      <w:r>
+        <w:instrText>ADDIN CSL_CITATION { "citationItems" : [ { "id" : "ITEM-1", "itemData" : { "author" : [ { "dropping-particle" : "", "family" : "Prensky", "given" : "Marc", "non-dropping-particle" : "", "parse-names" : false, "suffix" : "" } ], "container-title" : "Computers in Entertainment (CIE)", "id" : "ITEM-1", "issue" : "1", "issued" : { "date-parts" : [ [ "2003" ] ] }, "page" : "21-21", "title" : "Digital Game-Based Learning", "type" : "article-journal", "volume" : "1" }, "uris" : [ "http://www.mendeley.com/documents/?uuid=17fe5b38-9b8b-42f7-86e7-6338a185d901" ] } ], "mendeley" : { "formattedCitation" : "(Prensky, 2003)", "plainTextFormattedCitation" : "(Prensky, 2003)" }, "properties" : { "noteIndex" : 0 }, "schema" : "https://github.com/citation-style-language/schema/raw/master/csl-citation.json" }</w:instrText>
+      </w:r>
+      <w:r>
+        <w:fldChar w:fldCharType="separate"/>
+      </w:r>
+      <w:r>
+        <w:rPr>
+          <w:noProof/>
+        </w:rPr>
+        <w:t>(Prensky, 2003)</w:t>
+      </w:r>
+      <w:r>
+        <w:fldChar w:fldCharType="end"/>
+      </w:r>
+      <w:r>
+        <w:rPr>
+          <w:rFonts w:hint="cs"/>
+          <w:rtl/>
+        </w:rPr>
+        <w:t xml:space="preserve"> در نتیجه هم </w:t>
+      </w:r>
+      <w:r>
+        <w:rPr>
+          <w:rFonts w:hint="cs"/>
+          <w:rtl/>
+        </w:rPr>
+        <w:t xml:space="preserve">نیاز و هم ضرورتی ایجاد می‌شود که برای آموزش آنها از ابزارهای جدید و به‌خصوص بازی‌های رایانه‌ای استفاده کرد. </w:t>
       </w:r>
       <w:bookmarkStart w:id="30" w:name="_GoBack"/>
       <w:bookmarkEnd w:id="30"/>
@@ -18722,7 +18794,7 @@
 </file>
 
 <file path=customXml/itemProps1.xml><?xml version="1.0" encoding="utf-8"?>
-<ds:datastoreItem xmlns:ds="http://schemas.openxmlformats.org/officeDocument/2006/customXml" ds:itemID="{A9117B56-130F-40D7-8FAA-88162D0B3FC1}">
+<ds:datastoreItem xmlns:ds="http://schemas.openxmlformats.org/officeDocument/2006/customXml" ds:itemID="{3494B9A1-8152-4D04-A198-829952268CBB}">
   <ds:schemaRefs>
     <ds:schemaRef ds:uri="http://schemas.openxmlformats.org/officeDocument/2006/bibliography"/>
   </ds:schemaRefs>

</xml_diff>

<commit_message>
avvale rooze 5shanbe 19 mordad
</commit_message>
<xml_diff>
--- a/Proposal/پایان نامه - سعید.docx
+++ b/Proposal/پایان نامه - سعید.docx
@@ -7744,7 +7744,6 @@
           <w:rFonts w:hint="cs"/>
           <w:rtl/>
         </w:rPr>
-        <w:lastRenderedPageBreak/>
         <w:t>لذت دشوار</w:t>
       </w:r>
       <w:r>
@@ -7825,6 +7824,7 @@
           <w:rFonts w:hint="cs"/>
           <w:rtl/>
         </w:rPr>
+        <w:lastRenderedPageBreak/>
         <w:t>لذت ساده</w:t>
       </w:r>
       <w:r>
@@ -8325,15 +8325,7 @@
           <w:rFonts w:hint="cs"/>
           <w:rtl/>
         </w:rPr>
-        <w:t xml:space="preserve">وارد دوران </w:t>
-      </w:r>
-      <w:r>
-        <w:rPr>
-          <w:rFonts w:hint="cs"/>
-          <w:rtl/>
-        </w:rPr>
-        <w:lastRenderedPageBreak/>
-        <w:t xml:space="preserve">جدیدی شد . به‌تدریج عناوین «بازی‌های جدی» و «بازی‌گون‌سازی» وارد ادبیات علمی و صنعتی شدند. </w:t>
+        <w:t xml:space="preserve">وارد دوران جدیدی شد . به‌تدریج عناوین «بازی‌های جدی» و «بازی‌گون‌سازی» وارد ادبیات علمی و صنعتی شدند. </w:t>
       </w:r>
     </w:p>
     <w:p>
@@ -8350,6 +8342,7 @@
     </w:p>
     <w:p>
       <w:r>
+        <w:lastRenderedPageBreak/>
         <w:fldChar w:fldCharType="begin" w:fldLock="1"/>
       </w:r>
       <w:r>
@@ -9003,15 +8996,7 @@
           <w:rFonts w:hint="cs"/>
           <w:rtl/>
         </w:rPr>
-        <w:t xml:space="preserve"> طراحی شده است. در این سرویس </w:t>
-      </w:r>
-      <w:r>
-        <w:rPr>
-          <w:rFonts w:hint="cs"/>
-          <w:rtl/>
-        </w:rPr>
-        <w:lastRenderedPageBreak/>
-        <w:t xml:space="preserve">عناصری که در </w:t>
+        <w:t xml:space="preserve"> طراحی شده است. در این سرویس عناصری که در </w:t>
       </w:r>
       <w:r>
         <w:rPr>
@@ -9594,15 +9579,39 @@
           <w:rFonts w:hint="cs"/>
           <w:rtl/>
         </w:rPr>
-        <w:t xml:space="preserve">افزایش تعامل مشتریان در کسب‌وکارهای آنلاین، ورزش، سلامت، آموزش، جمع‌سپاری </w:t>
-      </w:r>
-      <w:r>
-        <w:rPr>
-          <w:rFonts w:hint="cs"/>
-          <w:rtl/>
-        </w:rPr>
-        <w:lastRenderedPageBreak/>
-        <w:t xml:space="preserve">و... به انجام </w:t>
+        <w:t>افزایش تعامل مشتریان در کسب‌وکارهای آنلاین</w:t>
+      </w:r>
+      <w:r>
+        <w:rPr>
+          <w:rFonts w:hint="cs"/>
+          <w:rtl/>
+        </w:rPr>
+        <w:t xml:space="preserve"> و خدمات مشتریان </w:t>
+      </w:r>
+      <w:r>
+        <w:fldChar w:fldCharType="begin" w:fldLock="1"/>
+      </w:r>
+      <w:r>
+        <w:instrText>ADDIN CSL_CITATION { "citationItems" : [ { "id" : "ITEM-1", "itemData" : { "author" : [ { "dropping-particle" : "", "family" : "Dexter", "given" : "Jonathan Bryan", "non-dropping-particle" : "", "parse-names" : false, "suffix" : "" }, { "dropping-particle" : "", "family" : "Yazdanifard", "given" : "Rashad", "non-dropping-particle" : "", "parse-names" : false, "suffix" : "" } ], "id" : "ITEM-1", "issue" : "October", "issued" : { "date-parts" : [ [ "2015" ] ] }, "page" : "1-7", "title" : "Applying Gamification To the Service Industry As an Effective Way of Gaining and Retaining Customers .", "type" : "article-journal" }, "uris" : [ "http://www.mendeley.com/documents/?uuid=344ded47-5d7f-4151-8ed0-2b082bebbde3" ] } ], "mendeley" : { "formattedCitation" : "(Dexter &amp; Yazdanifard, 2015)", "plainTextFormattedCitation" : "(Dexter &amp; Yazdanifard, 2015)", "previouslyFormattedCitation" : "(Dexter &amp; Yazdanifard, 2015)" }, "properties" : { "noteIndex" : 0 }, "schema" : "https://github.com/citation-style-language/schema/raw/master/csl-citation.json" }</w:instrText>
+      </w:r>
+      <w:r>
+        <w:fldChar w:fldCharType="separate"/>
+      </w:r>
+      <w:r>
+        <w:rPr>
+          <w:noProof/>
+        </w:rPr>
+        <w:t>(Dexter &amp; Yazdanifard, 2015)</w:t>
+      </w:r>
+      <w:r>
+        <w:fldChar w:fldCharType="end"/>
+      </w:r>
+      <w:r>
+        <w:rPr>
+          <w:rFonts w:hint="cs"/>
+          <w:rtl/>
+        </w:rPr>
+        <w:t xml:space="preserve">، ورزش، سلامت، آموزش، جمع‌سپاری و... به انجام </w:t>
       </w:r>
       <w:r>
         <w:rPr>
@@ -9664,6 +9673,7 @@
           <w:rFonts w:hint="cs"/>
           <w:rtl/>
         </w:rPr>
+        <w:lastRenderedPageBreak/>
         <w:t xml:space="preserve">همان‌طور که در بخش‌های پیشین اشاره شد، یکی از کاربردهای اصلی بازی‌گون‌سازی و بازی‌های جدی در زمینه‌های آموزشی است. </w:t>
       </w:r>
       <w:r>
@@ -9751,7 +9761,7 @@
     <w:p>
       <w:pPr>
         <w:rPr>
-          <w:rFonts w:hint="cs"/>
+          <w:rtl/>
         </w:rPr>
       </w:pPr>
       <w:r>
@@ -9772,7 +9782,7 @@
         <w:fldChar w:fldCharType="begin" w:fldLock="1"/>
       </w:r>
       <w:r>
-        <w:instrText>ADDIN CSL_CITATION { "citationItems" : [ { "id" : "ITEM-1", "itemData" : { "author" : [ { "dropping-particle" : "", "family" : "Prensky", "given" : "Marc", "non-dropping-particle" : "", "parse-names" : false, "suffix" : "" } ], "container-title" : "Computers in Entertainment (CIE)", "id" : "ITEM-1", "issue" : "1", "issued" : { "date-parts" : [ [ "2003" ] ] }, "page" : "21-21", "title" : "Digital Game-Based Learning", "type" : "article-journal", "volume" : "1" }, "uris" : [ "http://www.mendeley.com/documents/?uuid=17fe5b38-9b8b-42f7-86e7-6338a185d901" ] } ], "mendeley" : { "formattedCitation" : "(Prensky, 2003)", "plainTextFormattedCitation" : "(Prensky, 2003)" }, "properties" : { "noteIndex" : 0 }, "schema" : "https://github.com/citation-style-language/schema/raw/master/csl-citation.json" }</w:instrText>
+        <w:instrText>ADDIN CSL_CITATION { "citationItems" : [ { "id" : "ITEM-1", "itemData" : { "author" : [ { "dropping-particle" : "", "family" : "Prensky", "given" : "Marc", "non-dropping-particle" : "", "parse-names" : false, "suffix" : "" } ], "container-title" : "Computers in Entertainment (CIE)", "id" : "ITEM-1", "issue" : "1", "issued" : { "date-parts" : [ [ "2003" ] ] }, "page" : "21-21", "title" : "Digital Game-Based Learning", "type" : "article-journal", "volume" : "1" }, "uris" : [ "http://www.mendeley.com/documents/?uuid=17fe5b38-9b8b-42f7-86e7-6338a185d901" ] } ], "mendeley" : { "formattedCitation" : "(Prensky, 2003)", "plainTextFormattedCitation" : "(Prensky, 2003)", "previouslyFormattedCitation" : "(Prensky, 2003)" }, "properties" : { "noteIndex" : 0 }, "schema" : "https://github.com/citation-style-language/schema/raw/master/csl-citation.json" }</w:instrText>
       </w:r>
       <w:r>
         <w:fldChar w:fldCharType="separate"/>
@@ -9799,20 +9809,462 @@
           <w:rtl/>
         </w:rPr>
         <w:t xml:space="preserve">نیاز و هم ضرورتی ایجاد می‌شود که برای آموزش آنها از ابزارهای جدید و به‌خصوص بازی‌های رایانه‌ای استفاده کرد. </w:t>
+      </w:r>
+    </w:p>
+    <w:p>
+      <w:pPr>
+        <w:rPr>
+          <w:rFonts w:hint="cs"/>
+          <w:rtl/>
+        </w:rPr>
+      </w:pPr>
+      <w:r>
+        <w:rPr>
+          <w:rFonts w:hint="cs"/>
+          <w:rtl/>
+        </w:rPr>
+        <w:t xml:space="preserve">پژوهشگران بسیاری تلاش کرده‌اند تاثیر </w:t>
+      </w:r>
+      <w:r>
+        <w:rPr>
+          <w:rFonts w:hint="cs"/>
+          <w:rtl/>
+        </w:rPr>
+        <w:t xml:space="preserve">یادگیری مبتنی بر بازی </w:t>
+      </w:r>
+      <w:r>
+        <w:rPr>
+          <w:rFonts w:hint="cs"/>
+          <w:rtl/>
+        </w:rPr>
+        <w:t xml:space="preserve">را مورد سنجش قرار دهند. </w:t>
+      </w:r>
+      <w:r>
+        <w:rPr>
+          <w:rFonts w:hint="cs"/>
+          <w:rtl/>
+        </w:rPr>
+        <w:t xml:space="preserve">برخی مقالات نظیر </w:t>
+      </w:r>
+      <w:r>
+        <w:fldChar w:fldCharType="begin" w:fldLock="1"/>
+      </w:r>
+      <w:r>
+        <w:instrText>ADDIN CSL_CITATION { "citationItems" : [ { "id" : "ITEM-1", "itemData" : { "abstract" : "Games are part of day to day life, entertaining users, but at the same time modelling behaviors. By applying game mechanics and dynamics to tasks and e-learning processes we can increase user engagement with an e-learning application and its specific tasks. While having multiple uses in commercial practices, gamification implies well established techniques similar to those found in games. We will take a closer look at the ones that are appropriate to the learning process and moreover to e-learning and analyze relevant examples.", "author" : [ { "dropping-particle" : "", "family" : "Muntean", "given" : "Cristina Ioana", "non-dropping-particle" : "", "parse-names" : false, "suffix" : "" } ], "container-title" : "The 6th International Conference on Virtual Learning ICVL 2011", "id" : "ITEM-1", "issue" : "1", "issued" : { "date-parts" : [ [ "2011" ] ] }, "page" : "323-329", "title" : "Raising engagement in e-learning through gamification", "type" : "article-journal" }, "uris" : [ "http://www.mendeley.com/documents/?uuid=f814ad90-9deb-45cc-8e9b-24a0de26bcfc" ] }, { "id" : "ITEM-2", "itemData" : { "DOI" : "10.1007/s11042-013-1612-8", "ISBN" : "9783642355998", "ISSN" : "13807501", "abstract" : "The purpose of this paper is to hypothesize 'Dynamical model of educational effectiveness for the gamification of learning, and to widely announce a pure and right function of game through our model. For the theoretical contribution of gamification, we propose a dynamical model of game based learning that aims to maximize educational effectiveness that correlates with the four main primary factors (curiosity, challenge, fantasy and control). The main idea of this model is based on the correlations of four factors which originating from learning games which are built on the foundations of separate theories: 1) Game Design Features 2) Key Characteristics of a Learning Game 3) a theory of educational environment design known as the ARCS (attention, relevance, confidence, and satisfaction) and 4) the theoretical background of gamification labeled the MDA(mechanics, dynamics and aesthetics) framework. We created a sigmoidal equation for the educational effectiveness of Gamification by analyzing and correlating these factors. Through this dynamical model we will show that the effectiveness of the gamification of learning is educationally superior to traditional ways of learning in specific setting, after an elapsed adaptive time period with reasonable relationship of the four primary factors. \u00a9 2013 The Author(s).", "author" : [ { "dropping-particle" : "", "family" : "Kim", "given" : "Jung Tae", "non-dropping-particle" : "", "parse-names" : false, "suffix" : "" }, { "dropping-particle" : "", "family" : "Lee", "given" : "Won Hyung", "non-dropping-particle" : "", "parse-names" : false, "suffix" : "" } ], "container-title" : "Multimedia Tools and Applications", "id" : "ITEM-2", "issued" : { "date-parts" : [ [ "2013" ] ] }, "page" : "1-11", "title" : "Dynamical model for gamification of learning (DMGL)", "type" : "article-journal" }, "uris" : [ "http://www.mendeley.com/documents/?uuid=03cf11c8-eced-4c42-810c-0469f6cc1c87" ] }, { "id" : "ITEM-3", "itemData" : { "DOI" : "10.1016/j.chb.2012.06.007", "ISSN" : "07475632", "abstract" : "As video games, particularly, social games are growing in popularity and number of users, there has been an increasing interest in its potential as innovative teaching tools. Gamification is a new concept intending to use elements from video games in non-game applications. Education is an area with high potential for application of this concept since it seeks to promote people\u2019s motivation and engagement. The research in progress will try to find how to apply social gamification in education, testing and validating the results of that application. To fulfil these objectives, this paper presents the guidelines and main features of a social gamification framework to be applied in an existent K-6 social learning environment.", "author" : [ { "dropping-particle" : "", "family" : "Sim\u00f5es", "given" : "Jorge", "non-dropping-particle" : "", "parse-names" : false, "suffix" : "" }, { "dropping-particle" : "", "family" : "Redondo", "given" : "Rebeca D\u00edaz", "non-dropping-particle" : "", "parse-names" : false, "suffix" : "" }, { "dropping-particle" : "", "family" : "Vilas", "given" : "Ana Fern\u00e1ndez", "non-dropping-particle" : "", "parse-names" : false, "suffix" : "" } ], "container-title" : "Computers in Human Behavior", "id" : "ITEM-3", "issue" : "2", "issued" : { "date-parts" : [ [ "2013", "3" ] ] }, "page" : "345-353", "title" : "A social gamification framework for a K-6 learning platform", "type" : "article-journal", "volume" : "29" }, "uris" : [ "http://www.mendeley.com/documents/?uuid=7675034e-e349-494f-aed1-5667ba0ebd7e" ] } ], "mendeley" : { "formattedCitation" : "(Kim &amp; Lee, 2013; Muntean, 2011; Sim\u00f5es, Redondo, &amp; Vilas, 2013)", "plainTextFormattedCitation" : "(Kim &amp; Lee, 2013; Muntean, 2011; Sim\u00f5es, Redondo, &amp; Vilas, 2013)", "previouslyFormattedCitation" : "(Kim &amp; Lee, 2013; Muntean, 2011; Sim\u00f5es, Redondo, &amp; Vilas, 2013)" }, "properties" : { "noteIndex" : 0 }, "schema" : "https://github.com/citation-style-language/schema/raw/master/csl-citation.json" }</w:instrText>
+      </w:r>
+      <w:r>
+        <w:fldChar w:fldCharType="separate"/>
+      </w:r>
+      <w:r>
+        <w:rPr>
+          <w:noProof/>
+        </w:rPr>
+        <w:t>(Kim &amp; Lee, 2013; Muntean, 2011; Simões, Redondo, &amp; Vilas, 2013)</w:t>
+      </w:r>
+      <w:r>
+        <w:fldChar w:fldCharType="end"/>
+      </w:r>
+      <w:r>
+        <w:rPr>
+          <w:rFonts w:hint="cs"/>
+          <w:rtl/>
+        </w:rPr>
+        <w:t xml:space="preserve"> از لحا</w:t>
+      </w:r>
+      <w:r>
+        <w:rPr>
+          <w:rFonts w:hint="cs"/>
+          <w:rtl/>
+        </w:rPr>
+        <w:t>ظ</w:t>
       </w:r>
       <w:bookmarkStart w:id="30" w:name="_GoBack"/>
       <w:bookmarkEnd w:id="30"/>
+      <w:r>
+        <w:rPr>
+          <w:rFonts w:hint="cs"/>
+          <w:rtl/>
+        </w:rPr>
+        <w:t xml:space="preserve"> نظری به بررسی این موضوع پرداخته و توصیه‌هایی برای بهبود کیفیت سیستم‌های آموزشی بازی‌محور ارائه داده‌اند.</w:t>
+      </w:r>
+      <w:r>
+        <w:rPr>
+          <w:rFonts w:hint="cs"/>
+          <w:rtl/>
+        </w:rPr>
+        <w:t xml:space="preserve"> حتی </w:t>
+      </w:r>
+      <w:r>
+        <w:fldChar w:fldCharType="begin" w:fldLock="1"/>
+      </w:r>
+      <w:r>
+        <w:instrText>ADDIN CSL_CITATION { "citationItems" : [ { "id" : "ITEM-1", "itemData" : { "DOI" : "10.1016/j.sbspro.2014.05.027", "ISSN" : "18770428", "abstract" : "However the term gamification has swept over the horizon of management sciences like a comet in recent years, the scope of the development of the theory remained strictly attached to raise the level of engagement in the learning (Zichermann, 2011; Kapp, 2012) or purchasing (Bogost, 2011) process or define a new marketing tool to reach the customer of the twenty-first century (Zichermann, 2010). Unfortunately the theory has not been studied as a learning theory nor a complex pedagogical phenomena until now, despite many elements of gamification might also be interpreted as principles of a unique and innovative theoretical basis to address and handle the new generation of learners and interpret the components of the learning process. This article intends to study gamification as the 5th learning theory by making comparison with the behaviourist, cognitivist, constructivist and connectivist approaches along each element of the learning process. As the real value of the theories can only be judged by the following effects mainly based on the response to contemporary problems and challenges of society, the social, cultural, economic and technological environment must not be underestimated and should be taken into account from the beginning if the aim is to make grounds for a new finding, such as gamfication as a learning theory which is a completely new interpretation. So the first part of the article explains the social and cultural trends, which could be better addressed by the application of gamification theory in education than with the previous concepts. The second seeks to raise gamification among the learning theories, and the third makes suggestions to launch further research based on the new insights and frame some possible ways to the future application.", "author" : [ { "dropping-particle" : "", "family" : "B\u00edr\u00f3", "given" : "G\u00e1bor Istv\u00e1n", "non-dropping-particle" : "", "parse-names" : false, "suffix" : "" } ], "container-title" : "Procedia - Social and Behavioral Sciences", "id" : "ITEM-1", "issued" : { "date-parts" : [ [ "2014", "8" ] ] }, "page" : "148-151", "title" : "Didactics 2.0: A Pedagogical Analysis of Gamification Theory from a Comparative Perspective with a Special View to the Components of Learning", "type" : "article-journal", "volume" : "141" }, "uris" : [ "http://www.mendeley.com/documents/?uuid=45e0613b-dbec-4759-ac98-8ae371388d26" ] } ], "mendeley" : { "formattedCitation" : "(B\u00edr\u00f3, 2014)", "plainTextFormattedCitation" : "(B\u00edr\u00f3, 2014)" }, "properties" : { "noteIndex" : 0 }, "schema" : "https://github.com/citation-style-language/schema/raw/master/csl-citation.json" }</w:instrText>
+      </w:r>
+      <w:r>
+        <w:fldChar w:fldCharType="separate"/>
+      </w:r>
+      <w:r>
+        <w:rPr>
+          <w:noProof/>
+        </w:rPr>
+        <w:t>(Bíró, 2014)</w:t>
+      </w:r>
+      <w:r>
+        <w:fldChar w:fldCharType="end"/>
+      </w:r>
+      <w:r>
+        <w:rPr>
+          <w:rFonts w:hint="cs"/>
+          <w:rtl/>
+        </w:rPr>
+        <w:t xml:space="preserve"> پیشنهاد می‌کند یادگیری مبتنی بر بازی در کنار نظریه‌های رفتاری</w:t>
+      </w:r>
+      <w:r>
+        <w:rPr>
+          <w:rStyle w:val="FootnoteReference"/>
+          <w:rtl/>
+        </w:rPr>
+        <w:footnoteReference w:id="14"/>
+      </w:r>
+      <w:r>
+        <w:rPr>
+          <w:rFonts w:hint="cs"/>
+          <w:rtl/>
+        </w:rPr>
+        <w:t>، شناختی</w:t>
+      </w:r>
+      <w:r>
+        <w:rPr>
+          <w:rStyle w:val="FootnoteReference"/>
+          <w:rtl/>
+        </w:rPr>
+        <w:footnoteReference w:id="15"/>
+      </w:r>
+      <w:r>
+        <w:rPr>
+          <w:rFonts w:hint="cs"/>
+          <w:rtl/>
+        </w:rPr>
+        <w:t xml:space="preserve">، </w:t>
+      </w:r>
+      <w:r>
+        <w:rPr>
+          <w:rFonts w:hint="cs"/>
+          <w:color w:val="FF0000"/>
+          <w:rtl/>
+        </w:rPr>
+        <w:t>ساختی</w:t>
+      </w:r>
+      <w:r>
+        <w:rPr>
+          <w:rStyle w:val="FootnoteReference"/>
+          <w:color w:val="FF0000"/>
+          <w:rtl/>
+        </w:rPr>
+        <w:footnoteReference w:id="16"/>
+      </w:r>
+      <w:r>
+        <w:rPr>
+          <w:rFonts w:hint="cs"/>
+          <w:color w:val="FF0000"/>
+          <w:rtl/>
+        </w:rPr>
+        <w:t>، و ارتباطی</w:t>
+      </w:r>
+      <w:r>
+        <w:rPr>
+          <w:rStyle w:val="FootnoteReference"/>
+          <w:color w:val="FF0000"/>
+          <w:rtl/>
+        </w:rPr>
+        <w:footnoteReference w:id="17"/>
+      </w:r>
+      <w:r>
+        <w:rPr>
+          <w:rFonts w:hint="cs"/>
+          <w:rtl/>
+        </w:rPr>
+        <w:t xml:space="preserve"> </w:t>
+      </w:r>
+      <w:r>
+        <w:rPr>
+          <w:rFonts w:hint="cs"/>
+          <w:rtl/>
+        </w:rPr>
+        <w:t xml:space="preserve">به‌عنوان یک نظریة جداگانه مطرح شود. </w:t>
+      </w:r>
     </w:p>
     <w:p>
       <w:pPr>
+        <w:rPr>
+          <w:rtl/>
+        </w:rPr>
+      </w:pPr>
+      <w:r>
+        <w:rPr>
+          <w:rFonts w:hint="cs"/>
+          <w:rtl/>
+        </w:rPr>
+        <w:t xml:space="preserve">از سوی دیگر تحقیقات عملی مختلفی هم انجام شده که </w:t>
+      </w:r>
+      <w:r>
+        <w:rPr>
+          <w:rFonts w:hint="cs"/>
+          <w:rtl/>
+        </w:rPr>
+        <w:t xml:space="preserve">نتیجه این پژوهش‌ها اغلب اقرار به </w:t>
+      </w:r>
+      <w:r>
+        <w:rPr>
+          <w:rFonts w:hint="cs"/>
+          <w:rtl/>
+        </w:rPr>
+        <w:t xml:space="preserve">تاثیرگذاری </w:t>
+      </w:r>
+      <w:r>
+        <w:rPr>
+          <w:rFonts w:hint="cs"/>
+          <w:rtl/>
+        </w:rPr>
+        <w:t xml:space="preserve">آن هم بر افزایش </w:t>
+      </w:r>
+      <w:r>
+        <w:rPr>
+          <w:color w:val="FF0000"/>
+        </w:rPr>
+        <w:t>engamement</w:t>
+      </w:r>
+      <w:r>
+        <w:rPr>
+          <w:rFonts w:hint="cs"/>
+          <w:color w:val="FF0000"/>
+          <w:rtl/>
+        </w:rPr>
+        <w:t xml:space="preserve"> </w:t>
+      </w:r>
+      <w:r>
+        <w:rPr>
+          <w:rFonts w:hint="cs"/>
+          <w:rtl/>
+        </w:rPr>
+        <w:t xml:space="preserve">و هم بر بهبود کیفیت یادگیری بوده‌است. </w:t>
+      </w:r>
+      <w:r>
+        <w:rPr>
+          <w:rFonts w:hint="cs"/>
+          <w:rtl/>
+        </w:rPr>
+        <w:t xml:space="preserve">برخی از این تحقیقات در ادامه </w:t>
+      </w:r>
+      <w:r>
+        <w:rPr>
+          <w:rFonts w:hint="cs"/>
+          <w:rtl/>
+        </w:rPr>
+        <w:t>معرفی می‌شوند</w:t>
+      </w:r>
+      <w:r>
+        <w:rPr>
+          <w:rFonts w:hint="cs"/>
+          <w:rtl/>
+        </w:rPr>
+        <w:t xml:space="preserve">. </w:t>
+      </w:r>
+    </w:p>
+    <w:commentRangeStart w:id="31"/>
+    <w:p>
+      <w:pPr>
         <w:pStyle w:val="a8"/>
+        <w:ind w:firstLine="0"/>
+        <w:rPr>
+          <w:rFonts w:hint="cs"/>
+          <w:rtl/>
+        </w:rPr>
+      </w:pPr>
+      <w:r>
         <w:rPr>
           <w:lang w:bidi="fa-IR"/>
         </w:rPr>
-      </w:pPr>
+        <w:fldChar w:fldCharType="begin" w:fldLock="1"/>
+      </w:r>
+      <w:r>
+        <w:rPr>
+          <w:lang w:bidi="fa-IR"/>
+        </w:rPr>
+        <w:instrText>ADDIN CSL_CITATION { "citationItems" : [ { "id" : "ITEM-1", "itemData" : { "DOI" : "10.1109/TLT.2014.2329293", "ISBN" : "1939-1382 VO - 7", "ISSN" : "1939-1382", "abstract" : "Gamification is the use of game design elements in non-game settings to engage participants and encourage desired behaviours. It has been identified as a promising technique to improve students\u2019 engagement which could have a positive impact on learning. This study evaluated the learning effectiveness and engagement appeal of a gamified learning activity targeted at the learning of C-programming language. Furthermore, the study inquired into which gamified learning activities were more appealing to students. The study was conducted using the mixed-method sequential explanatory protocol. The data collected and analysed included logs, questionnaires, and pre- and post-tests. The results of the evaluation show positive effects on the engagement of students toward the gamified learning activities and a moderate improvement in learning outcomes. Students reported different motivations for continuing and stopping activities once they completed the mandatory assignment. The preferences for different gamified activities were also conditioned by academic milestones.", "author" : [ { "dropping-particle" : "", "family" : "Ibanez", "given" : "Maria", "non-dropping-particle" : "", "parse-names" : false, "suffix" : "" }, { "dropping-particle" : "", "family" : "Serio", "given" : "Angela", "non-dropping-particle" : "Di", "parse-names" : false, "suffix" : "" }, { "dropping-particle" : "", "family" : "Delgado Kloos", "given" : "Carlos", "non-dropping-particle" : "", "parse-names" : false, "suffix" : "" } ], "container-title" : "IEEE Transactions on Learning Technologies", "id" : "ITEM-1", "issue" : "3", "issued" : { "date-parts" : [ [ "2014" ] ] }, "note" : "Positive effect of gamification in engagement in non-mandatory tasks", "page" : "291-301", "title" : "Gamification for Engaging Computer Science Students in Learning Activities: A Case Study", "type" : "article-journal", "volume" : "7" }, "uris" : [ "http://www.mendeley.com/documents/?uuid=4f3a9e93-5c11-4687-af40-85051280ac0d" ] } ], "mendeley" : { "formattedCitation" : "(Ibanez, Di Serio, &amp; Delgado Kloos, 2014)", "plainTextFormattedCitation" : "(Ibanez, Di Serio, &amp; Delgado Kloos, 2014)", "previouslyFormattedCitation" : "(Ibanez, Di Serio, &amp; Delgado Kloos, 2014)" }, "properties" : { "noteIndex" : 0 }, "schema" : "https://github.com/citation-style-language/schema/raw/master/csl-citation.json" }</w:instrText>
+      </w:r>
+      <w:r>
+        <w:rPr>
+          <w:lang w:bidi="fa-IR"/>
+        </w:rPr>
+        <w:fldChar w:fldCharType="separate"/>
+      </w:r>
+      <w:r>
+        <w:rPr>
+          <w:noProof/>
+          <w:lang w:bidi="fa-IR"/>
+        </w:rPr>
+        <w:t>(Ibanez, Di Serio, &amp; Delgado Kloos, 2014)</w:t>
+      </w:r>
+      <w:r>
+        <w:rPr>
+          <w:lang w:bidi="fa-IR"/>
+        </w:rPr>
+        <w:fldChar w:fldCharType="end"/>
+      </w:r>
+      <w:commentRangeEnd w:id="31"/>
+      <w:r>
+        <w:rPr>
+          <w:rStyle w:val="CommentReference"/>
+          <w:rtl/>
+          <w:lang w:bidi="fa-IR"/>
+        </w:rPr>
+        <w:commentReference w:id="31"/>
+      </w:r>
+      <w:r>
+        <w:rPr>
+          <w:rFonts w:hint="cs"/>
+          <w:rtl/>
+          <w:lang w:bidi="fa-IR"/>
+        </w:rPr>
+        <w:t xml:space="preserve"> </w:t>
+      </w:r>
+      <w:r>
+        <w:rPr>
+          <w:rFonts w:hint="cs"/>
+          <w:rtl/>
+          <w:lang w:bidi="fa-IR"/>
+        </w:rPr>
+        <w:t xml:space="preserve">از جمله پژوهش‌هایی است که روی افزایش </w:t>
+      </w:r>
+      <w:r>
+        <w:rPr>
+          <w:lang w:bidi="fa-IR"/>
+        </w:rPr>
+        <w:t>engagement</w:t>
+      </w:r>
+      <w:r>
+        <w:rPr>
+          <w:rFonts w:hint="cs"/>
+          <w:rtl/>
+          <w:lang w:bidi="fa-IR"/>
+        </w:rPr>
+        <w:t xml:space="preserve"> در محیط‌های آموزشی بازی‌گون مطالعه کرده‌است. </w:t>
+      </w:r>
+      <w:r>
+        <w:rPr>
+          <w:rFonts w:hint="cs"/>
+          <w:rtl/>
+          <w:lang w:bidi="fa-IR"/>
+        </w:rPr>
+        <w:t>محقق</w:t>
+      </w:r>
+      <w:r>
+        <w:rPr>
+          <w:rFonts w:hint="cs"/>
+          <w:rtl/>
+          <w:lang w:bidi="fa-IR"/>
+        </w:rPr>
+        <w:t xml:space="preserve"> </w:t>
+      </w:r>
+      <w:r>
+        <w:rPr>
+          <w:rFonts w:hint="cs"/>
+          <w:rtl/>
+          <w:lang w:bidi="fa-IR"/>
+        </w:rPr>
+        <w:t>سیستم آنلاین آموزشی درس برنامه‌نویسی را مجهز به عناصر بازی کرد و مشاهده کرد بیشتر دانشجویانی که از سیستم‌ بازی‌گون استفاده می‌کردند</w:t>
+      </w:r>
+      <w:r>
+        <w:rPr>
+          <w:rFonts w:hint="cs"/>
+          <w:rtl/>
+          <w:lang w:bidi="fa-IR"/>
+        </w:rPr>
+        <w:t>،</w:t>
+      </w:r>
+      <w:r>
+        <w:rPr>
+          <w:rFonts w:hint="cs"/>
+          <w:rtl/>
+          <w:lang w:bidi="fa-IR"/>
+        </w:rPr>
+        <w:t xml:space="preserve"> حتی پس از جمع‌آوری امتیازات لازم برای کسب نمره کامل، باز هم به </w:t>
+      </w:r>
+      <w:r>
+        <w:rPr>
+          <w:rFonts w:hint="cs"/>
+          <w:rtl/>
+          <w:lang w:bidi="fa-IR"/>
+        </w:rPr>
+        <w:lastRenderedPageBreak/>
+        <w:t xml:space="preserve">فعالیت در سیستم ادامه می‌دادند. </w:t>
+      </w:r>
+      <w:r>
+        <w:rPr>
+          <w:rFonts w:hint="cs"/>
+          <w:rtl/>
+          <w:lang w:bidi="fa-IR"/>
+        </w:rPr>
+        <w:t xml:space="preserve">و در پاسخ به سوالاتی که برای یافتن دلیل فعالیت </w:t>
+      </w:r>
+      <w:r>
+        <w:rPr>
+          <w:rFonts w:hint="cs"/>
+          <w:rtl/>
+          <w:lang w:bidi="fa-IR"/>
+        </w:rPr>
+        <w:t xml:space="preserve">اضافی </w:t>
+      </w:r>
+      <w:r>
+        <w:rPr>
+          <w:rFonts w:hint="cs"/>
+          <w:rtl/>
+          <w:lang w:bidi="fa-IR"/>
+        </w:rPr>
+        <w:t xml:space="preserve">از آنها پرسیده می‌شد مواردی از قبیل </w:t>
+      </w:r>
+      <w:r>
+        <w:rPr>
+          <w:rFonts w:hint="cs"/>
+          <w:rtl/>
+        </w:rPr>
+        <w:t xml:space="preserve">رسیدن به </w:t>
+      </w:r>
+      <w:r>
+        <w:rPr>
+          <w:color w:val="FF0000"/>
+        </w:rPr>
+        <w:t>mastery</w:t>
+      </w:r>
+      <w:r>
+        <w:rPr>
+          <w:rFonts w:hint="cs"/>
+          <w:rtl/>
+        </w:rPr>
+        <w:t>، تلاش برای جمع‌آوری همه مدال‌ها، بالا رفتن در جدول و یادگیری بهتر برنامه‌نویسی اعلام کردند</w:t>
+      </w:r>
+      <w:r>
+        <w:rPr>
+          <w:rFonts w:hint="cs"/>
+          <w:rtl/>
+        </w:rPr>
+        <w:t xml:space="preserve"> که بیشتر این موارد به‌خاطر اضافه شدن عناصر بازی به سیستم آموزشی هستند. </w:t>
+      </w:r>
     </w:p>
     <w:p>
       <w:pPr>
+        <w:pStyle w:val="a8"/>
+        <w:ind w:firstLine="0"/>
+        <w:rPr>
+          <w:rFonts w:hint="cs"/>
+          <w:rtl/>
+          <w:lang w:bidi="fa-IR"/>
+        </w:rPr>
+      </w:pPr>
+    </w:p>
+    <w:p>
+      <w:pPr>
         <w:pStyle w:val="a"/>
         <w:ind w:left="1530"/>
         <w:rPr>
@@ -9825,7 +10277,7 @@
         </w:rPr>
         <w:br w:type="page"/>
       </w:r>
-      <w:bookmarkStart w:id="31" w:name="_Toc489285179"/>
+      <w:bookmarkStart w:id="32" w:name="_Toc489285179"/>
       <w:r>
         <w:rPr>
           <w:rFonts w:hint="cs"/>
@@ -9855,7 +10307,7 @@
         </w:rPr>
         <w:t>قبلی</w:t>
       </w:r>
-      <w:bookmarkEnd w:id="31"/>
+      <w:bookmarkEnd w:id="32"/>
     </w:p>
     <w:p>
       <w:pPr>
@@ -9873,8 +10325,8 @@
           <w:rtl/>
         </w:rPr>
       </w:pPr>
-      <w:bookmarkStart w:id="32" w:name="_Ref472014155"/>
-      <w:bookmarkStart w:id="33" w:name="_Toc489285180"/>
+      <w:bookmarkStart w:id="33" w:name="_Ref472014155"/>
+      <w:bookmarkStart w:id="34" w:name="_Toc489285180"/>
       <w:r>
         <w:rPr>
           <w:rFonts w:hint="cs"/>
@@ -9889,8 +10341,8 @@
         </w:rPr>
         <w:t>: استفاده از الگوریتم ژنتیک برای پیدا کردن بیت‌های موثر</w:t>
       </w:r>
-      <w:bookmarkEnd w:id="32"/>
       <w:bookmarkEnd w:id="33"/>
+      <w:bookmarkEnd w:id="34"/>
     </w:p>
     <w:p>
       <w:pPr>
@@ -10163,6 +10615,40 @@
       </w:r>
     </w:p>
   </w:comment>
+  <w:comment w:id="31" w:author="saeed" w:date="2017-08-09T11:21:00Z" w:initials="s">
+    <w:p>
+      <w:pPr>
+        <w:pStyle w:val="CommentText"/>
+        <w:rPr>
+          <w:rFonts w:hint="cs"/>
+          <w:rtl/>
+        </w:rPr>
+      </w:pPr>
+      <w:r>
+        <w:rPr>
+          <w:rStyle w:val="CommentReference"/>
+        </w:rPr>
+        <w:annotationRef/>
+      </w:r>
+      <w:r>
+        <w:rPr>
+          <w:rFonts w:hint="cs"/>
+          <w:rtl/>
+        </w:rPr>
+        <w:t xml:space="preserve">این مقاله مطالب به‌درد بخور دیگری هم در مورد </w:t>
+      </w:r>
+      <w:r>
+        <w:t>cognition</w:t>
+      </w:r>
+      <w:r>
+        <w:rPr>
+          <w:rFonts w:hint="cs"/>
+          <w:rtl/>
+        </w:rPr>
+        <w:t xml:space="preserve"> و هم در مورد دلایل ادامه دادن یا ندادن به استفاده از سیستم بازی‌گون داره</w:t>
+      </w:r>
+    </w:p>
+  </w:comment>
 </w:comments>
 </file>
 
@@ -10178,6 +10664,7 @@
   <w15:commentEx w15:paraId="6E0D4F84" w15:done="0"/>
   <w15:commentEx w15:paraId="7186B20D" w15:done="0"/>
   <w15:commentEx w15:paraId="125ADAB3" w15:done="0"/>
+  <w15:commentEx w15:paraId="62C860AA" w15:done="0"/>
 </w15:commentsEx>
 </file>
 
@@ -10262,7 +10749,7 @@
             <w:noProof/>
             <w:rtl/>
           </w:rPr>
-          <w:t>7</w:t>
+          <w:t>8</w:t>
         </w:r>
         <w:r>
           <w:rPr>
@@ -10505,12 +10992,6 @@
     <w:p>
       <w:pPr>
         <w:pStyle w:val="FootnoteText"/>
-        <w:bidi w:val="0"/>
-        <w:rPr>
-          <w:rFonts w:asciiTheme="majorBidi" w:hAnsiTheme="majorBidi" w:cstheme="majorBidi"/>
-          <w:sz w:val="18"/>
-          <w:szCs w:val="18"/>
-        </w:rPr>
       </w:pPr>
       <w:r>
         <w:rPr>
@@ -10523,19 +11004,11 @@
       </w:r>
       <w:r>
         <w:rPr>
-          <w:rFonts w:asciiTheme="majorBidi" w:hAnsiTheme="majorBidi" w:cstheme="majorBidi"/>
-          <w:sz w:val="18"/>
-          <w:szCs w:val="18"/>
           <w:rtl/>
         </w:rPr>
         <w:t xml:space="preserve"> </w:t>
       </w:r>
       <w:r>
-        <w:rPr>
-          <w:rFonts w:asciiTheme="majorBidi" w:hAnsiTheme="majorBidi" w:cstheme="majorBidi"/>
-          <w:sz w:val="18"/>
-          <w:szCs w:val="18"/>
-        </w:rPr>
         <w:t>Nicole Lazzaro</w:t>
       </w:r>
     </w:p>
@@ -10544,10 +11017,8 @@
     <w:p>
       <w:pPr>
         <w:pStyle w:val="FootnoteText"/>
-        <w:bidi w:val="0"/>
-        <w:rPr>
-          <w:rtl/>
-          <w:lang w:val="en-US"/>
+        <w:rPr>
+          <w:rtl/>
         </w:rPr>
       </w:pPr>
       <w:r>
@@ -10563,9 +11034,6 @@
         <w:t xml:space="preserve"> </w:t>
       </w:r>
       <w:r>
-        <w:rPr>
-          <w:lang w:val="en-US"/>
-        </w:rPr>
         <w:t xml:space="preserve"> 4 keys to fun</w:t>
       </w:r>
     </w:p>
@@ -10574,10 +11042,6 @@
     <w:p>
       <w:pPr>
         <w:pStyle w:val="FootnoteText"/>
-        <w:bidi w:val="0"/>
-        <w:rPr>
-          <w:lang w:val="en-US"/>
-        </w:rPr>
       </w:pPr>
       <w:r>
         <w:rPr>
@@ -10592,9 +11056,6 @@
         <w:t xml:space="preserve"> </w:t>
       </w:r>
       <w:r>
-        <w:rPr>
-          <w:lang w:val="en-US"/>
-        </w:rPr>
         <w:t>Hard fun</w:t>
       </w:r>
     </w:p>
@@ -10603,10 +11064,6 @@
     <w:p>
       <w:pPr>
         <w:pStyle w:val="FootnoteText"/>
-        <w:bidi w:val="0"/>
-        <w:rPr>
-          <w:lang w:val="en-US"/>
-        </w:rPr>
       </w:pPr>
       <w:r>
         <w:rPr>
@@ -10621,9 +11078,6 @@
         <w:t xml:space="preserve"> </w:t>
       </w:r>
       <w:r>
-        <w:rPr>
-          <w:lang w:val="en-US"/>
-        </w:rPr>
         <w:t>Easy fun</w:t>
       </w:r>
     </w:p>
@@ -10632,10 +11086,6 @@
     <w:p>
       <w:pPr>
         <w:pStyle w:val="FootnoteText"/>
-        <w:bidi w:val="0"/>
-        <w:rPr>
-          <w:lang w:val="en-US"/>
-        </w:rPr>
       </w:pPr>
       <w:r>
         <w:rPr>
@@ -10650,9 +11100,6 @@
         <w:t xml:space="preserve"> </w:t>
       </w:r>
       <w:r>
-        <w:rPr>
-          <w:lang w:val="en-US"/>
-        </w:rPr>
         <w:t>Altered state</w:t>
       </w:r>
     </w:p>
@@ -10661,10 +11108,6 @@
     <w:p>
       <w:pPr>
         <w:pStyle w:val="FootnoteText"/>
-        <w:bidi w:val="0"/>
-        <w:rPr>
-          <w:lang w:val="en-US"/>
-        </w:rPr>
       </w:pPr>
       <w:r>
         <w:rPr>
@@ -10679,9 +11122,6 @@
         <w:t xml:space="preserve"> </w:t>
       </w:r>
       <w:r>
-        <w:rPr>
-          <w:lang w:val="en-US"/>
-        </w:rPr>
         <w:t xml:space="preserve"> Social fun</w:t>
       </w:r>
     </w:p>
@@ -10690,10 +11130,8 @@
     <w:p>
       <w:pPr>
         <w:pStyle w:val="FootnoteText"/>
-        <w:bidi w:val="0"/>
-        <w:rPr>
-          <w:rtl/>
-          <w:lang w:val="en-US"/>
+        <w:rPr>
+          <w:rtl/>
         </w:rPr>
       </w:pPr>
       <w:r>
@@ -10709,9 +11147,6 @@
         <w:t xml:space="preserve"> </w:t>
       </w:r>
       <w:r>
-        <w:rPr>
-          <w:lang w:val="en-US"/>
-        </w:rPr>
         <w:t xml:space="preserve"> Gamification</w:t>
       </w:r>
     </w:p>
@@ -10736,6 +11171,7 @@
       <w:r>
         <w:rPr>
           <w:rFonts w:hint="cs"/>
+          <w:color w:val="FF0000"/>
           <w:rtl/>
         </w:rPr>
         <w:t xml:space="preserve"> یک سایت اینترنتی ...</w:t>
@@ -10746,10 +11182,6 @@
     <w:p>
       <w:pPr>
         <w:pStyle w:val="FootnoteText"/>
-        <w:bidi w:val="0"/>
-        <w:rPr>
-          <w:lang w:val="en-US"/>
-        </w:rPr>
       </w:pPr>
       <w:r>
         <w:rPr>
@@ -10764,9 +11196,6 @@
         <w:t xml:space="preserve"> </w:t>
       </w:r>
       <w:r>
-        <w:rPr>
-          <w:lang w:val="en-US"/>
-        </w:rPr>
         <w:t>Gamified environments</w:t>
       </w:r>
     </w:p>
@@ -10775,10 +11204,33 @@
     <w:p>
       <w:pPr>
         <w:pStyle w:val="FootnoteText"/>
-        <w:bidi w:val="0"/>
-        <w:rPr>
-          <w:rFonts w:hint="cs"/>
-          <w:rtl/>
+        <w:rPr>
+          <w:rFonts w:hint="cs"/>
+          <w:rtl/>
+        </w:rPr>
+      </w:pPr>
+      <w:r>
+        <w:rPr>
+          <w:rStyle w:val="FootnoteReference"/>
+        </w:rPr>
+        <w:footnoteRef/>
+      </w:r>
+      <w:r>
+        <w:rPr>
+          <w:rtl/>
+        </w:rPr>
+        <w:t xml:space="preserve"> </w:t>
+      </w:r>
+      <w:r>
+        <w:t xml:space="preserve"> Game-based learning</w:t>
+      </w:r>
+    </w:p>
+  </w:footnote>
+  <w:footnote w:id="14">
+    <w:p>
+      <w:pPr>
+        <w:pStyle w:val="FootnoteText"/>
+        <w:rPr>
           <w:lang w:val="en-US"/>
         </w:rPr>
       </w:pPr>
@@ -10795,10 +11247,97 @@
         <w:t xml:space="preserve"> </w:t>
       </w:r>
       <w:r>
+        <w:t xml:space="preserve"> </w:t>
+      </w:r>
+      <w:r>
+        <w:t>behaviourist</w:t>
+      </w:r>
+    </w:p>
+  </w:footnote>
+  <w:footnote w:id="15">
+    <w:p>
+      <w:pPr>
+        <w:pStyle w:val="FootnoteText"/>
         <w:rPr>
           <w:lang w:val="en-US"/>
         </w:rPr>
-        <w:t xml:space="preserve"> Game-based learning</w:t>
+      </w:pPr>
+      <w:r>
+        <w:rPr>
+          <w:rStyle w:val="FootnoteReference"/>
+        </w:rPr>
+        <w:footnoteRef/>
+      </w:r>
+      <w:r>
+        <w:rPr>
+          <w:rtl/>
+        </w:rPr>
+        <w:t xml:space="preserve"> </w:t>
+      </w:r>
+      <w:r>
+        <w:rPr>
+          <w:lang w:val="en-US"/>
+        </w:rPr>
+        <w:t xml:space="preserve"> </w:t>
+      </w:r>
+      <w:r>
+        <w:t>cognitivist</w:t>
+      </w:r>
+    </w:p>
+  </w:footnote>
+  <w:footnote w:id="16">
+    <w:p>
+      <w:pPr>
+        <w:pStyle w:val="FootnoteText"/>
+        <w:rPr>
+          <w:lang w:val="en-US"/>
+        </w:rPr>
+      </w:pPr>
+      <w:r>
+        <w:rPr>
+          <w:rStyle w:val="FootnoteReference"/>
+        </w:rPr>
+        <w:footnoteRef/>
+      </w:r>
+      <w:r>
+        <w:rPr>
+          <w:rtl/>
+        </w:rPr>
+        <w:t xml:space="preserve"> </w:t>
+      </w:r>
+      <w:r>
+        <w:t xml:space="preserve"> </w:t>
+      </w:r>
+      <w:r>
+        <w:t>constructivist</w:t>
+      </w:r>
+    </w:p>
+  </w:footnote>
+  <w:footnote w:id="17">
+    <w:p>
+      <w:pPr>
+        <w:pStyle w:val="FootnoteText"/>
+        <w:rPr>
+          <w:lang w:val="en-US"/>
+        </w:rPr>
+      </w:pPr>
+      <w:r>
+        <w:rPr>
+          <w:rStyle w:val="FootnoteReference"/>
+        </w:rPr>
+        <w:footnoteRef/>
+      </w:r>
+      <w:r>
+        <w:rPr>
+          <w:rtl/>
+        </w:rPr>
+        <w:t xml:space="preserve"> </w:t>
+      </w:r>
+      <w:r>
+        <w:t xml:space="preserve"> </w:t>
+      </w:r>
+      <w:r>
+        <w:t>connectivist</w:t>
       </w:r>
     </w:p>
   </w:footnote>
@@ -16824,9 +17363,10 @@
     <w:autoRedefine/>
     <w:uiPriority w:val="99"/>
     <w:qFormat/>
-    <w:rsid w:val="00267CC4"/>
+    <w:rsid w:val="006E5B49"/>
     <w:pPr>
-      <w:spacing w:before="120" w:line="288" w:lineRule="auto"/>
+      <w:bidi w:val="0"/>
+      <w:spacing w:after="80" w:line="240" w:lineRule="auto"/>
       <w:ind w:left="-11"/>
       <w:jc w:val="left"/>
     </w:pPr>
@@ -16841,7 +17381,7 @@
     <w:name w:val="Footnote Text Char"/>
     <w:link w:val="FootnoteText"/>
     <w:uiPriority w:val="99"/>
-    <w:rsid w:val="00267CC4"/>
+    <w:rsid w:val="006E5B49"/>
     <w:rPr>
       <w:rFonts w:cs="Times New Roman"/>
       <w:sz w:val="22"/>
@@ -17972,7 +18512,7 @@
     <w:link w:val="Char1"/>
     <w:rsid w:val="00A34687"/>
     <w:pPr>
-      <w:spacing w:before="0" w:after="0" w:line="240" w:lineRule="auto"/>
+      <w:spacing w:after="0"/>
       <w:ind w:left="0"/>
     </w:pPr>
     <w:rPr>
@@ -18001,7 +18541,7 @@
     <w:qFormat/>
     <w:rsid w:val="00547692"/>
     <w:pPr>
-      <w:spacing w:before="0" w:after="0" w:line="240" w:lineRule="auto"/>
+      <w:spacing w:after="0"/>
       <w:ind w:left="0"/>
     </w:pPr>
     <w:rPr>
@@ -18794,7 +19334,7 @@
 </file>
 
 <file path=customXml/itemProps1.xml><?xml version="1.0" encoding="utf-8"?>
-<ds:datastoreItem xmlns:ds="http://schemas.openxmlformats.org/officeDocument/2006/customXml" ds:itemID="{3494B9A1-8152-4D04-A198-829952268CBB}">
+<ds:datastoreItem xmlns:ds="http://schemas.openxmlformats.org/officeDocument/2006/customXml" ds:itemID="{2ED3F361-C7AB-4741-8E4D-4A723B092D38}">
   <ds:schemaRefs>
     <ds:schemaRef ds:uri="http://schemas.openxmlformats.org/officeDocument/2006/bibliography"/>
   </ds:schemaRefs>

</xml_diff>

<commit_message>
Almost the end of lit rev
</commit_message>
<xml_diff>
--- a/Proposal/پایان نامه - سعید.docx
+++ b/Proposal/پایان نامه - سعید.docx
@@ -6455,7 +6455,7 @@
         <w:rPr>
           <w:lang w:bidi="fa-IR"/>
         </w:rPr>
-        <w:instrText>ADDIN CSL_CITATION { "citationItems" : [ { "id" : "ITEM-1", "itemData" : { "author" : [ { "dropping-particle" : "", "family" : "Wittgenstein", "given" : "Ludwig", "non-dropping-particle" : "", "parse-names" : false, "suffix" : "" } ], "id" : "ITEM-1", "issued" : { "date-parts" : [ [ "2010" ] ] }, "publisher" : "John Wiley &amp; Sons", "title" : "Philosophical investigations", "type" : "book" }, "uris" : [ "http://www.mendeley.com/documents/?uuid=9a26be2e-18e5-4c78-9d73-0dea514c3a15" ] } ], "mendeley" : { "formattedCitation" : "(Wittgenstein 2010)", "plainTextFormattedCitation" : "(Wittgenstein 2010)", "previouslyFormattedCitation" : "(Wittgenstein 2010)" }, "properties" : { "noteIndex" : 0 }, "schema" : "https://github.com/citation-style-language/schema/raw/master/csl-citation.json" }</w:instrText>
+        <w:instrText>ADDIN CSL_CITATION { "citationItems" : [ { "id" : "ITEM-1", "itemData" : { "author" : [ { "dropping-particle" : "", "family" : "Wittgenstein", "given" : "Ludwig", "non-dropping-particle" : "", "parse-names" : false, "suffix" : "" } ], "id" : "ITEM-1", "issued" : { "date-parts" : [ [ "2010" ] ] }, "publisher" : "John Wiley &amp; Sons", "title" : "Philosophical investigations", "type" : "book" }, "uris" : [ "http://www.mendeley.com/documents/?uuid=9a26be2e-18e5-4c78-9d73-0dea514c3a15" ] } ], "mendeley" : { "formattedCitation" : "[1]", "plainTextFormattedCitation" : "[1]", "previouslyFormattedCitation" : "(Wittgenstein 2010)" }, "properties" : { "noteIndex" : 0 }, "schema" : "https://github.com/citation-style-language/schema/raw/master/csl-citation.json" }</w:instrText>
       </w:r>
       <w:r>
         <w:rPr>
@@ -6468,7 +6468,7 @@
           <w:noProof/>
           <w:lang w:bidi="fa-IR"/>
         </w:rPr>
-        <w:t>(Wittgenstein 2010)</w:t>
+        <w:t>[1]</w:t>
       </w:r>
       <w:r>
         <w:rPr>
@@ -6914,7 +6914,7 @@
         <w:rPr>
           <w:lang w:bidi="fa-IR"/>
         </w:rPr>
-        <w:instrText>ADDIN CSL_CITATION { "citationItems" : [ { "id" : "ITEM-1", "itemData" : { "author" : [ { "dropping-particle" : "", "family" : "Suits", "given" : "Bernard", "non-dropping-particle" : "", "parse-names" : false, "suffix" : "" } ], "container-title" : "Philosophy of Science", "id" : "ITEM-1", "issue" : "2", "issued" : { "date-parts" : [ [ "1967" ] ] }, "page" : "148-156", "title" : "WHAT IS A GAME", "type" : "article-journal", "volume" : "34" }, "uris" : [ "http://www.mendeley.com/documents/?uuid=6335dc63-2ac5-43f8-80ef-30466ce999e7" ] } ], "mendeley" : { "formattedCitation" : "(Suits 1967)", "plainTextFormattedCitation" : "(Suits 1967)", "previouslyFormattedCitation" : "(Suits 1967)" }, "properties" : { "noteIndex" : 0 }, "schema" : "https://github.com/citation-style-language/schema/raw/master/csl-citation.json" }</w:instrText>
+        <w:instrText>ADDIN CSL_CITATION { "citationItems" : [ { "id" : "ITEM-1", "itemData" : { "author" : [ { "dropping-particle" : "", "family" : "Suits", "given" : "Bernard", "non-dropping-particle" : "", "parse-names" : false, "suffix" : "" } ], "container-title" : "Philosophy of Science", "id" : "ITEM-1", "issue" : "2", "issued" : { "date-parts" : [ [ "1967" ] ] }, "page" : "148-156", "title" : "WHAT IS A GAME", "type" : "article-journal", "volume" : "34" }, "uris" : [ "http://www.mendeley.com/documents/?uuid=6335dc63-2ac5-43f8-80ef-30466ce999e7" ] } ], "mendeley" : { "formattedCitation" : "[2]", "plainTextFormattedCitation" : "[2]", "previouslyFormattedCitation" : "(Suits 1967)" }, "properties" : { "noteIndex" : 0 }, "schema" : "https://github.com/citation-style-language/schema/raw/master/csl-citation.json" }</w:instrText>
       </w:r>
       <w:r>
         <w:rPr>
@@ -6927,7 +6927,7 @@
           <w:noProof/>
           <w:lang w:bidi="fa-IR"/>
         </w:rPr>
-        <w:t>(Suits 1967)</w:t>
+        <w:t>[2]</w:t>
       </w:r>
       <w:r>
         <w:rPr>
@@ -7252,7 +7252,7 @@
         <w:rPr>
           <w:lang w:bidi="fa-IR"/>
         </w:rPr>
-        <w:instrText>ADDIN CSL_CITATION { "citationItems" : [ { "id" : "ITEM-1", "itemData" : { "author" : [ { "dropping-particle" : "", "family" : "Huizinga", "given" : "Johan", "non-dropping-particle" : "", "parse-names" : false, "suffix" : "" } ], "id" : "ITEM-1", "issued" : { "date-parts" : [ [ "2014" ] ] }, "publisher" : "Routledge", "title" : "Homo Ludens Ils 86", "type" : "book", "volume" : "3" }, "uris" : [ "http://www.mendeley.com/documents/?uuid=3f3606bd-2fee-4867-b9bc-cd4113f9db29" ] } ], "mendeley" : { "formattedCitation" : "(Huizinga 2014)", "plainTextFormattedCitation" : "(Huizinga 2014)", "previouslyFormattedCitation" : "(Huizinga 2014)" }, "properties" : { "noteIndex" : 0 }, "schema" : "https://github.com/citation-style-language/schema/raw/master/csl-citation.json" }</w:instrText>
+        <w:instrText>ADDIN CSL_CITATION { "citationItems" : [ { "id" : "ITEM-1", "itemData" : { "author" : [ { "dropping-particle" : "", "family" : "Huizinga", "given" : "Johan", "non-dropping-particle" : "", "parse-names" : false, "suffix" : "" } ], "id" : "ITEM-1", "issued" : { "date-parts" : [ [ "2014" ] ] }, "publisher" : "Routledge", "title" : "Homo Ludens Ils 86", "type" : "book", "volume" : "3" }, "uris" : [ "http://www.mendeley.com/documents/?uuid=3f3606bd-2fee-4867-b9bc-cd4113f9db29" ] } ], "mendeley" : { "formattedCitation" : "[3]", "plainTextFormattedCitation" : "[3]", "previouslyFormattedCitation" : "(Huizinga 2014)" }, "properties" : { "noteIndex" : 0 }, "schema" : "https://github.com/citation-style-language/schema/raw/master/csl-citation.json" }</w:instrText>
       </w:r>
       <w:r>
         <w:rPr>
@@ -7266,7 +7266,7 @@
           <w:noProof/>
           <w:lang w:bidi="fa-IR"/>
         </w:rPr>
-        <w:t>(Huizinga 2014)</w:t>
+        <w:t>[3]</w:t>
       </w:r>
       <w:r>
         <w:rPr>
@@ -7482,7 +7482,7 @@
         <w:rPr>
           <w:lang w:bidi="fa-IR"/>
         </w:rPr>
-        <w:instrText>ADDIN CSL_CITATION { "citationItems" : [ { "id" : "ITEM-1", "itemData" : { "author" : [ { "dropping-particle" : "", "family" : "Caillois", "given" : "Roger", "non-dropping-particle" : "", "parse-names" : false, "suffix" : "" } ], "id" : "ITEM-1", "issued" : { "date-parts" : [ [ "1961" ] ] }, "publisher" : "University of Illinois Press", "title" : "Man, play, and games", "type" : "book" }, "uris" : [ "http://www.mendeley.com/documents/?uuid=d13ffb0b-3430-43ef-81ff-1e4752682d47" ] } ], "mendeley" : { "formattedCitation" : "(Caillois 1961)", "plainTextFormattedCitation" : "(Caillois 1961)", "previouslyFormattedCitation" : "(Caillois 1961)" }, "properties" : { "noteIndex" : 0 }, "schema" : "https://github.com/citation-style-language/schema/raw/master/csl-citation.json" }</w:instrText>
+        <w:instrText>ADDIN CSL_CITATION { "citationItems" : [ { "id" : "ITEM-1", "itemData" : { "author" : [ { "dropping-particle" : "", "family" : "Caillois", "given" : "Roger", "non-dropping-particle" : "", "parse-names" : false, "suffix" : "" } ], "id" : "ITEM-1", "issued" : { "date-parts" : [ [ "1961" ] ] }, "publisher" : "University of Illinois Press", "title" : "Man, play, and games", "type" : "book" }, "uris" : [ "http://www.mendeley.com/documents/?uuid=d13ffb0b-3430-43ef-81ff-1e4752682d47" ] } ], "mendeley" : { "formattedCitation" : "[4]", "plainTextFormattedCitation" : "[4]", "previouslyFormattedCitation" : "(Caillois 1961)" }, "properties" : { "noteIndex" : 0 }, "schema" : "https://github.com/citation-style-language/schema/raw/master/csl-citation.json" }</w:instrText>
       </w:r>
       <w:r>
         <w:rPr>
@@ -7495,7 +7495,7 @@
           <w:noProof/>
           <w:lang w:bidi="fa-IR"/>
         </w:rPr>
-        <w:t>(Caillois 1961)</w:t>
+        <w:t>[4]</w:t>
       </w:r>
       <w:r>
         <w:rPr>
@@ -7548,7 +7548,7 @@
         <w:fldChar w:fldCharType="begin" w:fldLock="1"/>
       </w:r>
       <w:r>
-        <w:instrText>ADDIN CSL_CITATION { "citationItems" : [ { "id" : "ITEM-1", "itemData" : { "author" : [ { "dropping-particle" : "", "family" : "Lazzaro", "given" : "Nicole", "non-dropping-particle" : "", "parse-names" : false, "suffix" : "" } ], "container-title" : "Gdc 2004", "id" : "ITEM-1", "issued" : { "date-parts" : [ [ "2004" ] ] }, "page" : "1-46", "title" : "Why We Play Games: Four Keys to More Emotion without story", "type" : "article-journal" }, "uris" : [ "http://www.mendeley.com/documents/?uuid=cec8a958-8165-46d5-bb07-c3f61fed09dc" ] } ], "mendeley" : { "formattedCitation" : "(Lazzaro 2004)", "plainTextFormattedCitation" : "(Lazzaro 2004)", "previouslyFormattedCitation" : "(Lazzaro 2004)" }, "properties" : { "noteIndex" : 0 }, "schema" : "https://github.com/citation-style-language/schema/raw/master/csl-citation.json" }</w:instrText>
+        <w:instrText>ADDIN CSL_CITATION { "citationItems" : [ { "id" : "ITEM-1", "itemData" : { "author" : [ { "dropping-particle" : "", "family" : "Lazzaro", "given" : "Nicole", "non-dropping-particle" : "", "parse-names" : false, "suffix" : "" } ], "container-title" : "Gdc 2004", "id" : "ITEM-1", "issued" : { "date-parts" : [ [ "2004" ] ] }, "page" : "1-46", "title" : "Why We Play Games: Four Keys to More Emotion without story", "type" : "article-journal" }, "uris" : [ "http://www.mendeley.com/documents/?uuid=cec8a958-8165-46d5-bb07-c3f61fed09dc" ] } ], "mendeley" : { "formattedCitation" : "[5]", "plainTextFormattedCitation" : "[5]", "previouslyFormattedCitation" : "(Lazzaro 2004)" }, "properties" : { "noteIndex" : 0 }, "schema" : "https://github.com/citation-style-language/schema/raw/master/csl-citation.json" }</w:instrText>
       </w:r>
       <w:r>
         <w:rPr>
@@ -7560,7 +7560,7 @@
         <w:rPr>
           <w:noProof/>
         </w:rPr>
-        <w:t>(Lazzaro 2004)</w:t>
+        <w:t>[5]</w:t>
       </w:r>
       <w:r>
         <w:rPr>
@@ -8346,7 +8346,7 @@
         <w:fldChar w:fldCharType="begin" w:fldLock="1"/>
       </w:r>
       <w:r>
-        <w:instrText>ADDIN CSL_CITATION { "citationItems" : [ { "id" : "ITEM-1", "itemData" : { "author" : [ { "dropping-particle" : "", "family" : "Ritterfeld", "given" : "Ute", "non-dropping-particle" : "", "parse-names" : false, "suffix" : "" }, { "dropping-particle" : "", "family" : "Cody", "given" : "Michael", "non-dropping-particle" : "", "parse-names" : false, "suffix" : "" }, { "dropping-particle" : "", "family" : "Vorderer", "given" : "Peter", "non-dropping-particle" : "", "parse-names" : false, "suffix" : "" } ], "id" : "ITEM-1", "issued" : { "date-parts" : [ [ "2009" ] ] }, "publisher" : "Routledge", "title" : "Serious games: Mechanisms and effects", "type" : "book" }, "uris" : [ "http://www.mendeley.com/documents/?uuid=8c9dfb66-4296-477e-a3a9-3c0136e7407e" ] } ], "mendeley" : { "formattedCitation" : "(Ritterfeld et al. 2009)", "plainTextFormattedCitation" : "(Ritterfeld et al. 2009)", "previouslyFormattedCitation" : "(Ritterfeld et al. 2009)" }, "properties" : { "noteIndex" : 0 }, "schema" : "https://github.com/citation-style-language/schema/raw/master/csl-citation.json" }</w:instrText>
+        <w:instrText>ADDIN CSL_CITATION { "citationItems" : [ { "id" : "ITEM-1", "itemData" : { "author" : [ { "dropping-particle" : "", "family" : "Ritterfeld", "given" : "Ute", "non-dropping-particle" : "", "parse-names" : false, "suffix" : "" }, { "dropping-particle" : "", "family" : "Cody", "given" : "Michael", "non-dropping-particle" : "", "parse-names" : false, "suffix" : "" }, { "dropping-particle" : "", "family" : "Vorderer", "given" : "Peter", "non-dropping-particle" : "", "parse-names" : false, "suffix" : "" } ], "id" : "ITEM-1", "issued" : { "date-parts" : [ [ "2009" ] ] }, "publisher" : "Routledge", "title" : "Serious games: Mechanisms and effects", "type" : "book" }, "uris" : [ "http://www.mendeley.com/documents/?uuid=8c9dfb66-4296-477e-a3a9-3c0136e7407e" ] } ], "mendeley" : { "formattedCitation" : "[6]", "plainTextFormattedCitation" : "[6]", "previouslyFormattedCitation" : "(Ritterfeld et al. 2009)" }, "properties" : { "noteIndex" : 0 }, "schema" : "https://github.com/citation-style-language/schema/raw/master/csl-citation.json" }</w:instrText>
       </w:r>
       <w:r>
         <w:fldChar w:fldCharType="separate"/>
@@ -8355,7 +8355,7 @@
         <w:rPr>
           <w:noProof/>
         </w:rPr>
-        <w:t>(Ritterfeld et al. 2009)</w:t>
+        <w:t>[6]</w:t>
       </w:r>
       <w:r>
         <w:fldChar w:fldCharType="end"/>
@@ -8399,7 +8399,7 @@
         <w:fldChar w:fldCharType="begin" w:fldLock="1"/>
       </w:r>
       <w:r>
-        <w:instrText>ADDIN CSL_CITATION { "citationItems" : [ { "id" : "ITEM-1", "itemData" : { "author" : [ { "dropping-particle" : "", "family" : "Zyda", "given" : "Michael", "non-dropping-particle" : "", "parse-names" : false, "suffix" : "" } ], "container-title" : "Computer", "id" : "ITEM-1", "issue" : "9", "issued" : { "date-parts" : [ [ "2005" ] ] }, "page" : "25-32", "publisher" : "IEEE", "title" : "From visual simulation to virtual reality to games", "type" : "article-journal", "volume" : "38" }, "uris" : [ "http://www.mendeley.com/documents/?uuid=4898dd7c-545a-430c-8a94-a2924a55f72e" ] } ], "mendeley" : { "formattedCitation" : "(Zyda 2005)", "plainTextFormattedCitation" : "(Zyda 2005)", "previouslyFormattedCitation" : "(Zyda 2005)" }, "properties" : { "noteIndex" : 0 }, "schema" : "https://github.com/citation-style-language/schema/raw/master/csl-citation.json" }</w:instrText>
+        <w:instrText>ADDIN CSL_CITATION { "citationItems" : [ { "id" : "ITEM-1", "itemData" : { "author" : [ { "dropping-particle" : "", "family" : "Zyda", "given" : "Michael", "non-dropping-particle" : "", "parse-names" : false, "suffix" : "" } ], "container-title" : "Computer", "id" : "ITEM-1", "issue" : "9", "issued" : { "date-parts" : [ [ "2005" ] ] }, "page" : "25-32", "publisher" : "IEEE", "title" : "From visual simulation to virtual reality to games", "type" : "article-journal", "volume" : "38" }, "uris" : [ "http://www.mendeley.com/documents/?uuid=4898dd7c-545a-430c-8a94-a2924a55f72e" ] } ], "mendeley" : { "formattedCitation" : "[7]", "plainTextFormattedCitation" : "[7]", "previouslyFormattedCitation" : "(Zyda 2005)" }, "properties" : { "noteIndex" : 0 }, "schema" : "https://github.com/citation-style-language/schema/raw/master/csl-citation.json" }</w:instrText>
       </w:r>
       <w:r>
         <w:fldChar w:fldCharType="separate"/>
@@ -8408,7 +8408,7 @@
         <w:rPr>
           <w:noProof/>
         </w:rPr>
-        <w:t>(Zyda 2005)</w:t>
+        <w:t>[7]</w:t>
       </w:r>
       <w:r>
         <w:fldChar w:fldCharType="end"/>
@@ -8618,7 +8618,7 @@
         <w:fldChar w:fldCharType="begin" w:fldLock="1"/>
       </w:r>
       <w:r>
-        <w:instrText>ADDIN CSL_CITATION { "citationItems" : [ { "id" : "ITEM-1", "itemData" : { "DOI" : "10.1145/2181037.2181040", "ISBN" : "9781450308168", "ISSN" : "1450308163", "abstract" : "Recent years have seen a rapid proliferation of mass-market consumer software that takes inspiration from video games. Usually summarized as \u201cgamification\u201d, this trend connects to a sizeable body of existing concepts and research in human- computer interaction and game studies, such as serious games, pervasive games, alternate reality games, or playful design. However, it is not clear how \u201cgamification\u201d relates to these, whether it denotes a novel phenomenon, and how to define it. Thus, in this paper we investigate \u201cgamification\u201d and the historical origins of the term in relation to precursors and similar concepts. It is suggested that \u201cgamified\u201d applications provide insight into novel, gameful phenomena complementary to playful phenomena. Based on our research, we propose a definition of \u201cgamification\u201d as the use of game design elements in non-game contexts", "author" : [ { "dropping-particle" : "", "family" : "Deterding", "given" : "Sebastian", "non-dropping-particle" : "", "parse-names" : false, "suffix" : "" }, { "dropping-particle" : "", "family" : "Dixon", "given" : "Dan", "non-dropping-particle" : "", "parse-names" : false, "suffix" : "" }, { "dropping-particle" : "", "family" : "Khaled", "given" : "Rilla", "non-dropping-particle" : "", "parse-names" : false, "suffix" : "" }, { "dropping-particle" : "", "family" : "Nacke", "given" : "Lennart", "non-dropping-particle" : "", "parse-names" : false, "suffix" : "" } ], "container-title" : "Proceedings of the 15th International Academic MindTrek Conference on Envisioning Future Media Environments - MindTrek '11", "id" : "ITEM-1", "issued" : { "date-parts" : [ [ "2011" ] ] }, "page" : "9-11", "title" : "From game design elements to gamefulness", "type" : "paper-conference" }, "uris" : [ "http://www.mendeley.com/documents/?uuid=3f76100c-62e9-4baf-8047-623b933d3024" ] } ], "mendeley" : { "formattedCitation" : "(Deterding et al. 2011)", "plainTextFormattedCitation" : "(Deterding et al. 2011)", "previouslyFormattedCitation" : "(Deterding et al. 2011)" }, "properties" : { "noteIndex" : 0 }, "schema" : "https://github.com/citation-style-language/schema/raw/master/csl-citation.json" }</w:instrText>
+        <w:instrText>ADDIN CSL_CITATION { "citationItems" : [ { "id" : "ITEM-1", "itemData" : { "DOI" : "10.1145/2181037.2181040", "ISBN" : "9781450308168", "ISSN" : "1450308163", "abstract" : "Recent years have seen a rapid proliferation of mass-market consumer software that takes inspiration from video games. Usually summarized as \u201cgamification\u201d, this trend connects to a sizeable body of existing concepts and research in human- computer interaction and game studies, such as serious games, pervasive games, alternate reality games, or playful design. However, it is not clear how \u201cgamification\u201d relates to these, whether it denotes a novel phenomenon, and how to define it. Thus, in this paper we investigate \u201cgamification\u201d and the historical origins of the term in relation to precursors and similar concepts. It is suggested that \u201cgamified\u201d applications provide insight into novel, gameful phenomena complementary to playful phenomena. Based on our research, we propose a definition of \u201cgamification\u201d as the use of game design elements in non-game contexts", "author" : [ { "dropping-particle" : "", "family" : "Deterding", "given" : "Sebastian", "non-dropping-particle" : "", "parse-names" : false, "suffix" : "" }, { "dropping-particle" : "", "family" : "Dixon", "given" : "Dan", "non-dropping-particle" : "", "parse-names" : false, "suffix" : "" }, { "dropping-particle" : "", "family" : "Khaled", "given" : "Rilla", "non-dropping-particle" : "", "parse-names" : false, "suffix" : "" }, { "dropping-particle" : "", "family" : "Nacke", "given" : "Lennart", "non-dropping-particle" : "", "parse-names" : false, "suffix" : "" } ], "container-title" : "Proceedings of the 15th International Academic MindTrek Conference on Envisioning Future Media Environments - MindTrek '11", "id" : "ITEM-1", "issued" : { "date-parts" : [ [ "2011" ] ] }, "page" : "9-11", "title" : "From game design elements to gamefulness", "type" : "paper-conference" }, "uris" : [ "http://www.mendeley.com/documents/?uuid=3f76100c-62e9-4baf-8047-623b933d3024" ] } ], "mendeley" : { "formattedCitation" : "[8]", "plainTextFormattedCitation" : "[8]", "previouslyFormattedCitation" : "(Deterding et al. 2011)" }, "properties" : { "noteIndex" : 0 }, "schema" : "https://github.com/citation-style-language/schema/raw/master/csl-citation.json" }</w:instrText>
       </w:r>
       <w:r>
         <w:fldChar w:fldCharType="separate"/>
@@ -8627,7 +8627,7 @@
         <w:rPr>
           <w:noProof/>
         </w:rPr>
-        <w:t>(Deterding et al. 2011)</w:t>
+        <w:t>[8]</w:t>
       </w:r>
       <w:r>
         <w:fldChar w:fldCharType="end"/>
@@ -8713,7 +8713,7 @@
         <w:fldChar w:fldCharType="begin" w:fldLock="1"/>
       </w:r>
       <w:r>
-        <w:instrText>ADDIN CSL_CITATION { "citationItems" : [ { "id" : "ITEM-1", "itemData" : { "DOI" : "10.1145/2181037.2181040", "ISBN" : "9781450308168", "ISSN" : "1450308163", "abstract" : "Recent years have seen a rapid proliferation of mass-market consumer software that takes inspiration from video games. Usually summarized as \u201cgamification\u201d, this trend connects to a sizeable body of existing concepts and research in human- computer interaction and game studies, such as serious games, pervasive games, alternate reality games, or playful design. However, it is not clear how \u201cgamification\u201d relates to these, whether it denotes a novel phenomenon, and how to define it. Thus, in this paper we investigate \u201cgamification\u201d and the historical origins of the term in relation to precursors and similar concepts. It is suggested that \u201cgamified\u201d applications provide insight into novel, gameful phenomena complementary to playful phenomena. Based on our research, we propose a definition of \u201cgamification\u201d as the use of game design elements in non-game contexts", "author" : [ { "dropping-particle" : "", "family" : "Deterding", "given" : "Sebastian", "non-dropping-particle" : "", "parse-names" : false, "suffix" : "" }, { "dropping-particle" : "", "family" : "Dixon", "given" : "Dan", "non-dropping-particle" : "", "parse-names" : false, "suffix" : "" }, { "dropping-particle" : "", "family" : "Khaled", "given" : "Rilla", "non-dropping-particle" : "", "parse-names" : false, "suffix" : "" }, { "dropping-particle" : "", "family" : "Nacke", "given" : "Lennart", "non-dropping-particle" : "", "parse-names" : false, "suffix" : "" } ], "container-title" : "Proceedings of the 15th International Academic MindTrek Conference on Envisioning Future Media Environments - MindTrek '11", "id" : "ITEM-1", "issued" : { "date-parts" : [ [ "2011" ] ] }, "page" : "9-11", "title" : "From game design elements to gamefulness", "type" : "paper-conference" }, "uris" : [ "http://www.mendeley.com/documents/?uuid=3f76100c-62e9-4baf-8047-623b933d3024" ] } ], "mendeley" : { "formattedCitation" : "(Deterding et al. 2011)", "plainTextFormattedCitation" : "(Deterding et al. 2011)", "previouslyFormattedCitation" : "(Deterding et al. 2011)" }, "properties" : { "noteIndex" : 0 }, "schema" : "https://github.com/citation-style-language/schema/raw/master/csl-citation.json" }</w:instrText>
+        <w:instrText>ADDIN CSL_CITATION { "citationItems" : [ { "id" : "ITEM-1", "itemData" : { "DOI" : "10.1145/2181037.2181040", "ISBN" : "9781450308168", "ISSN" : "1450308163", "abstract" : "Recent years have seen a rapid proliferation of mass-market consumer software that takes inspiration from video games. Usually summarized as \u201cgamification\u201d, this trend connects to a sizeable body of existing concepts and research in human- computer interaction and game studies, such as serious games, pervasive games, alternate reality games, or playful design. However, it is not clear how \u201cgamification\u201d relates to these, whether it denotes a novel phenomenon, and how to define it. Thus, in this paper we investigate \u201cgamification\u201d and the historical origins of the term in relation to precursors and similar concepts. It is suggested that \u201cgamified\u201d applications provide insight into novel, gameful phenomena complementary to playful phenomena. Based on our research, we propose a definition of \u201cgamification\u201d as the use of game design elements in non-game contexts", "author" : [ { "dropping-particle" : "", "family" : "Deterding", "given" : "Sebastian", "non-dropping-particle" : "", "parse-names" : false, "suffix" : "" }, { "dropping-particle" : "", "family" : "Dixon", "given" : "Dan", "non-dropping-particle" : "", "parse-names" : false, "suffix" : "" }, { "dropping-particle" : "", "family" : "Khaled", "given" : "Rilla", "non-dropping-particle" : "", "parse-names" : false, "suffix" : "" }, { "dropping-particle" : "", "family" : "Nacke", "given" : "Lennart", "non-dropping-particle" : "", "parse-names" : false, "suffix" : "" } ], "container-title" : "Proceedings of the 15th International Academic MindTrek Conference on Envisioning Future Media Environments - MindTrek '11", "id" : "ITEM-1", "issued" : { "date-parts" : [ [ "2011" ] ] }, "page" : "9-11", "title" : "From game design elements to gamefulness", "type" : "paper-conference" }, "uris" : [ "http://www.mendeley.com/documents/?uuid=3f76100c-62e9-4baf-8047-623b933d3024" ] } ], "mendeley" : { "formattedCitation" : "[8]", "plainTextFormattedCitation" : "[8]", "previouslyFormattedCitation" : "(Deterding et al. 2011)" }, "properties" : { "noteIndex" : 0 }, "schema" : "https://github.com/citation-style-language/schema/raw/master/csl-citation.json" }</w:instrText>
       </w:r>
       <w:r>
         <w:fldChar w:fldCharType="separate"/>
@@ -8722,7 +8722,7 @@
         <w:rPr>
           <w:noProof/>
         </w:rPr>
-        <w:t>(Deterding et al. 2011)</w:t>
+        <w:t>[8]</w:t>
       </w:r>
       <w:r>
         <w:fldChar w:fldCharType="end"/>
@@ -8745,7 +8745,7 @@
         <w:fldChar w:fldCharType="begin" w:fldLock="1"/>
       </w:r>
       <w:r>
-        <w:instrText>ADDIN CSL_CITATION { "citationItems" : [ { "id" : "ITEM-1", "itemData" : { "DOI" : "10.1093/intimm/dxs132", "ISBN" : "9781449397678", "ISSN" : "1460-2377", "PMID" : "23354066", "abstract" : "What do Foursquare, Zynga, Nike+, and Groupon have in common? These and many other brands use gamification to deliver a sticky, viral, and engaging experience to their customers. This book provides the design strategy and tactics you need to integrate game mechanics into any kind of consumer-facing website or mobile app. Learn how to use core game concepts, design patterns, and meaningful code samples to create a fun and captivating social environment.", "author" : [ { "dropping-particle" : "", "family" : "Zicbermann", "given" : "Gabe", "non-dropping-particle" : "", "parse-names" : false, "suffix" : "" }, { "dropping-particle" : "", "family" : "Cunningham", "given" : "Christopher", "non-dropping-particle" : "", "parse-names" : false, "suffix" : "" } ], "container-title" : "Oreilly &amp; Associates Inc", "id" : "ITEM-1", "issued" : { "date-parts" : [ [ "2011" ] ] }, "publisher" : "O'Reilly", "title" : "Gamification by Design: Implementing Game Mechanics in Web and Mobile Apps", "type" : "book" }, "uris" : [ "http://www.mendeley.com/documents/?uuid=0e0f2b04-3b6b-403b-b781-44c825bd052f" ] } ], "mendeley" : { "formattedCitation" : "(Zicbermann &amp; Cunningham 2011)", "plainTextFormattedCitation" : "(Zicbermann &amp; Cunningham 2011)", "previouslyFormattedCitation" : "(Zicbermann &amp; Cunningham 2011)" }, "properties" : { "noteIndex" : 0 }, "schema" : "https://github.com/citation-style-language/schema/raw/master/csl-citation.json" }</w:instrText>
+        <w:instrText>ADDIN CSL_CITATION { "citationItems" : [ { "id" : "ITEM-1", "itemData" : { "DOI" : "10.1093/intimm/dxs132", "ISBN" : "9781449397678", "ISSN" : "1460-2377", "PMID" : "23354066", "abstract" : "What do Foursquare, Zynga, Nike+, and Groupon have in common? These and many other brands use gamification to deliver a sticky, viral, and engaging experience to their customers. This book provides the design strategy and tactics you need to integrate game mechanics into any kind of consumer-facing website or mobile app. Learn how to use core game concepts, design patterns, and meaningful code samples to create a fun and captivating social environment.", "author" : [ { "dropping-particle" : "", "family" : "Zicbermann", "given" : "Gabe", "non-dropping-particle" : "", "parse-names" : false, "suffix" : "" }, { "dropping-particle" : "", "family" : "Cunningham", "given" : "Christopher", "non-dropping-particle" : "", "parse-names" : false, "suffix" : "" } ], "container-title" : "Oreilly &amp; Associates Inc", "id" : "ITEM-1", "issued" : { "date-parts" : [ [ "2011" ] ] }, "publisher" : "O'Reilly", "title" : "Gamification by Design: Implementing Game Mechanics in Web and Mobile Apps", "type" : "book" }, "uris" : [ "http://www.mendeley.com/documents/?uuid=0e0f2b04-3b6b-403b-b781-44c825bd052f" ] } ], "mendeley" : { "formattedCitation" : "[9]", "plainTextFormattedCitation" : "[9]", "previouslyFormattedCitation" : "(Zicbermann &amp; Cunningham 2011)" }, "properties" : { "noteIndex" : 0 }, "schema" : "https://github.com/citation-style-language/schema/raw/master/csl-citation.json" }</w:instrText>
       </w:r>
       <w:r>
         <w:fldChar w:fldCharType="separate"/>
@@ -8754,7 +8754,7 @@
         <w:rPr>
           <w:noProof/>
         </w:rPr>
-        <w:t>(Zicbermann &amp; Cunningham 2011)</w:t>
+        <w:t>[9]</w:t>
       </w:r>
       <w:r>
         <w:fldChar w:fldCharType="end"/>
@@ -8817,7 +8817,7 @@
         <w:fldChar w:fldCharType="begin" w:fldLock="1"/>
       </w:r>
       <w:r>
-        <w:instrText>ADDIN CSL_CITATION { "citationItems" : [ { "id" : "ITEM-1", "itemData" : { "DOI" : "10.1145/2181037.2181040", "ISBN" : "9781450308168", "ISSN" : "1450308163", "abstract" : "Recent years have seen a rapid proliferation of mass-market consumer software that takes inspiration from video games. Usually summarized as \u201cgamification\u201d, this trend connects to a sizeable body of existing concepts and research in human- computer interaction and game studies, such as serious games, pervasive games, alternate reality games, or playful design. However, it is not clear how \u201cgamification\u201d relates to these, whether it denotes a novel phenomenon, and how to define it. Thus, in this paper we investigate \u201cgamification\u201d and the historical origins of the term in relation to precursors and similar concepts. It is suggested that \u201cgamified\u201d applications provide insight into novel, gameful phenomena complementary to playful phenomena. Based on our research, we propose a definition of \u201cgamification\u201d as the use of game design elements in non-game contexts", "author" : [ { "dropping-particle" : "", "family" : "Deterding", "given" : "Sebastian", "non-dropping-particle" : "", "parse-names" : false, "suffix" : "" }, { "dropping-particle" : "", "family" : "Dixon", "given" : "Dan", "non-dropping-particle" : "", "parse-names" : false, "suffix" : "" }, { "dropping-particle" : "", "family" : "Khaled", "given" : "Rilla", "non-dropping-particle" : "", "parse-names" : false, "suffix" : "" }, { "dropping-particle" : "", "family" : "Nacke", "given" : "Lennart", "non-dropping-particle" : "", "parse-names" : false, "suffix" : "" } ], "container-title" : "Proceedings of the 15th International Academic MindTrek Conference on Envisioning Future Media Environments - MindTrek '11", "id" : "ITEM-1", "issued" : { "date-parts" : [ [ "2011" ] ] }, "page" : "9-11", "title" : "From game design elements to gamefulness", "type" : "paper-conference" }, "uris" : [ "http://www.mendeley.com/documents/?uuid=3f76100c-62e9-4baf-8047-623b933d3024" ] } ], "mendeley" : { "formattedCitation" : "(Deterding et al. 2011)", "plainTextFormattedCitation" : "(Deterding et al. 2011)", "previouslyFormattedCitation" : "(Deterding et al. 2011)" }, "properties" : { "noteIndex" : 0 }, "schema" : "https://github.com/citation-style-language/schema/raw/master/csl-citation.json" }</w:instrText>
+        <w:instrText>ADDIN CSL_CITATION { "citationItems" : [ { "id" : "ITEM-1", "itemData" : { "DOI" : "10.1145/2181037.2181040", "ISBN" : "9781450308168", "ISSN" : "1450308163", "abstract" : "Recent years have seen a rapid proliferation of mass-market consumer software that takes inspiration from video games. Usually summarized as \u201cgamification\u201d, this trend connects to a sizeable body of existing concepts and research in human- computer interaction and game studies, such as serious games, pervasive games, alternate reality games, or playful design. However, it is not clear how \u201cgamification\u201d relates to these, whether it denotes a novel phenomenon, and how to define it. Thus, in this paper we investigate \u201cgamification\u201d and the historical origins of the term in relation to precursors and similar concepts. It is suggested that \u201cgamified\u201d applications provide insight into novel, gameful phenomena complementary to playful phenomena. Based on our research, we propose a definition of \u201cgamification\u201d as the use of game design elements in non-game contexts", "author" : [ { "dropping-particle" : "", "family" : "Deterding", "given" : "Sebastian", "non-dropping-particle" : "", "parse-names" : false, "suffix" : "" }, { "dropping-particle" : "", "family" : "Dixon", "given" : "Dan", "non-dropping-particle" : "", "parse-names" : false, "suffix" : "" }, { "dropping-particle" : "", "family" : "Khaled", "given" : "Rilla", "non-dropping-particle" : "", "parse-names" : false, "suffix" : "" }, { "dropping-particle" : "", "family" : "Nacke", "given" : "Lennart", "non-dropping-particle" : "", "parse-names" : false, "suffix" : "" } ], "container-title" : "Proceedings of the 15th International Academic MindTrek Conference on Envisioning Future Media Environments - MindTrek '11", "id" : "ITEM-1", "issued" : { "date-parts" : [ [ "2011" ] ] }, "page" : "9-11", "title" : "From game design elements to gamefulness", "type" : "paper-conference" }, "uris" : [ "http://www.mendeley.com/documents/?uuid=3f76100c-62e9-4baf-8047-623b933d3024" ] } ], "mendeley" : { "formattedCitation" : "[8]", "plainTextFormattedCitation" : "[8]", "previouslyFormattedCitation" : "(Deterding et al. 2011)" }, "properties" : { "noteIndex" : 0 }, "schema" : "https://github.com/citation-style-language/schema/raw/master/csl-citation.json" }</w:instrText>
       </w:r>
       <w:r>
         <w:rPr>
@@ -8829,7 +8829,7 @@
         <w:rPr>
           <w:noProof/>
         </w:rPr>
-        <w:t>(Deterding et al. 2011)</w:t>
+        <w:t>[8]</w:t>
       </w:r>
       <w:r>
         <w:rPr>
@@ -9092,7 +9092,7 @@
         <w:fldChar w:fldCharType="begin" w:fldLock="1"/>
       </w:r>
       <w:r>
-        <w:instrText>ADDIN CSL_CITATION { "citationItems" : [ { "id" : "ITEM-1", "itemData" : { "URL" : "https://www.coursera.org/learn/gamification/home/welcome", "accessed" : { "date-parts" : [ [ "2015", "1", "1" ] ] }, "author" : [ { "dropping-particle" : "", "family" : "Werbach", "given" : "Kevin", "non-dropping-particle" : "", "parse-names" : false, "suffix" : "" } ], "id" : "ITEM-1", "issued" : { "date-parts" : [ [ "0" ] ] }, "title" : "Gamification", "type" : "webpage" }, "uris" : [ "http://www.mendeley.com/documents/?uuid=2167a981-4b9c-4ca5-89f9-c7a2e4d7b629" ] } ], "mendeley" : { "formattedCitation" : "(Werbach n.d.)", "plainTextFormattedCitation" : "(Werbach n.d.)", "previouslyFormattedCitation" : "(Werbach n.d.)" }, "properties" : { "noteIndex" : 0 }, "schema" : "https://github.com/citation-style-language/schema/raw/master/csl-citation.json" }</w:instrText>
+        <w:instrText>ADDIN CSL_CITATION { "citationItems" : [ { "id" : "ITEM-1", "itemData" : { "URL" : "https://www.coursera.org/learn/gamification/home/welcome", "accessed" : { "date-parts" : [ [ "2015", "1", "1" ] ] }, "author" : [ { "dropping-particle" : "", "family" : "Werbach", "given" : "Kevin", "non-dropping-particle" : "", "parse-names" : false, "suffix" : "" } ], "id" : "ITEM-1", "issued" : { "date-parts" : [ [ "0" ] ] }, "title" : "Gamification", "type" : "webpage" }, "uris" : [ "http://www.mendeley.com/documents/?uuid=2167a981-4b9c-4ca5-89f9-c7a2e4d7b629" ] } ], "mendeley" : { "formattedCitation" : "[10]", "plainTextFormattedCitation" : "[10]", "previouslyFormattedCitation" : "(Werbach n.d.)" }, "properties" : { "noteIndex" : 0 }, "schema" : "https://github.com/citation-style-language/schema/raw/master/csl-citation.json" }</w:instrText>
       </w:r>
       <w:r>
         <w:rPr>
@@ -9104,7 +9104,7 @@
         <w:rPr>
           <w:noProof/>
         </w:rPr>
-        <w:t>(Werbach n.d.)</w:t>
+        <w:t>[10]</w:t>
       </w:r>
       <w:r>
         <w:rPr>
@@ -9134,6 +9134,7 @@
           <w:rtl/>
           <w:lang w:bidi="ar-SA"/>
         </w:rPr>
+        <w:lastRenderedPageBreak/>
         <w:drawing>
           <wp:inline distT="0" distB="0" distL="0" distR="0" wp14:anchorId="47576729" wp14:editId="081C6C8F">
             <wp:extent cx="5162550" cy="2955648"/>
@@ -9414,7 +9415,7 @@
         <w:rPr>
           <w:noProof/>
         </w:rPr>
-        <w:instrText>ADDIN CSL_CITATION { "citationItems" : [ { "id" : "ITEM-1", "itemData" : { "URL" : "https://www.coursera.org/learn/gamification/home/welcome", "accessed" : { "date-parts" : [ [ "2015", "1", "1" ] ] }, "author" : [ { "dropping-particle" : "", "family" : "Werbach", "given" : "Kevin", "non-dropping-particle" : "", "parse-names" : false, "suffix" : "" } ], "id" : "ITEM-1", "issued" : { "date-parts" : [ [ "0" ] ] }, "title" : "Gamification", "type" : "webpage" }, "uris" : [ "http://www.mendeley.com/documents/?uuid=2167a981-4b9c-4ca5-89f9-c7a2e4d7b629" ] } ], "mendeley" : { "formattedCitation" : "(Werbach n.d.)", "plainTextFormattedCitation" : "(Werbach n.d.)", "previouslyFormattedCitation" : "(Werbach n.d.)" }, "properties" : { "noteIndex" : 0 }, "schema" : "https://github.com/citation-style-language/schema/raw/master/csl-citation.json" }</w:instrText>
+        <w:instrText>ADDIN CSL_CITATION { "citationItems" : [ { "id" : "ITEM-1", "itemData" : { "URL" : "https://www.coursera.org/learn/gamification/home/welcome", "accessed" : { "date-parts" : [ [ "2015", "1", "1" ] ] }, "author" : [ { "dropping-particle" : "", "family" : "Werbach", "given" : "Kevin", "non-dropping-particle" : "", "parse-names" : false, "suffix" : "" } ], "id" : "ITEM-1", "issued" : { "date-parts" : [ [ "0" ] ] }, "title" : "Gamification", "type" : "webpage" }, "uris" : [ "http://www.mendeley.com/documents/?uuid=2167a981-4b9c-4ca5-89f9-c7a2e4d7b629" ] } ], "mendeley" : { "formattedCitation" : "[10]", "plainTextFormattedCitation" : "[10]", "previouslyFormattedCitation" : "(Werbach n.d.)" }, "properties" : { "noteIndex" : 0 }, "schema" : "https://github.com/citation-style-language/schema/raw/master/csl-citation.json" }</w:instrText>
       </w:r>
       <w:r>
         <w:rPr>
@@ -9426,7 +9427,7 @@
         <w:rPr>
           <w:noProof/>
         </w:rPr>
-        <w:t>(Werbach n.d.)</w:t>
+        <w:t>[10]</w:t>
       </w:r>
       <w:r>
         <w:rPr>
@@ -9478,7 +9479,7 @@
         <w:fldChar w:fldCharType="begin" w:fldLock="1"/>
       </w:r>
       <w:r>
-        <w:instrText>ADDIN CSL_CITATION { "citationItems" : [ { "id" : "ITEM-1", "itemData" : { "DOI" : "10.1145/2181037.2181040", "ISBN" : "9781450308168", "ISSN" : "1450308163", "abstract" : "Recent years have seen a rapid proliferation of mass-market consumer software that takes inspiration from video games. Usually summarized as \u201cgamification\u201d, this trend connects to a sizeable body of existing concepts and research in human- computer interaction and game studies, such as serious games, pervasive games, alternate reality games, or playful design. However, it is not clear how \u201cgamification\u201d relates to these, whether it denotes a novel phenomenon, and how to define it. Thus, in this paper we investigate \u201cgamification\u201d and the historical origins of the term in relation to precursors and similar concepts. It is suggested that \u201cgamified\u201d applications provide insight into novel, gameful phenomena complementary to playful phenomena. Based on our research, we propose a definition of \u201cgamification\u201d as the use of game design elements in non-game contexts", "author" : [ { "dropping-particle" : "", "family" : "Deterding", "given" : "Sebastian", "non-dropping-particle" : "", "parse-names" : false, "suffix" : "" }, { "dropping-particle" : "", "family" : "Dixon", "given" : "Dan", "non-dropping-particle" : "", "parse-names" : false, "suffix" : "" }, { "dropping-particle" : "", "family" : "Khaled", "given" : "Rilla", "non-dropping-particle" : "", "parse-names" : false, "suffix" : "" }, { "dropping-particle" : "", "family" : "Nacke", "given" : "Lennart", "non-dropping-particle" : "", "parse-names" : false, "suffix" : "" } ], "container-title" : "Proceedings of the 15th International Academic MindTrek Conference on Envisioning Future Media Environments - MindTrek '11", "id" : "ITEM-1", "issued" : { "date-parts" : [ [ "2011" ] ] }, "page" : "9-11", "title" : "From game design elements to gamefulness", "type" : "paper-conference" }, "uris" : [ "http://www.mendeley.com/documents/?uuid=3f76100c-62e9-4baf-8047-623b933d3024" ] } ], "mendeley" : { "formattedCitation" : "(Deterding et al. 2011)", "plainTextFormattedCitation" : "(Deterding et al. 2011)", "previouslyFormattedCitation" : "(Deterding et al. 2011)" }, "properties" : { "noteIndex" : 0 }, "schema" : "https://github.com/citation-style-language/schema/raw/master/csl-citation.json" }</w:instrText>
+        <w:instrText>ADDIN CSL_CITATION { "citationItems" : [ { "id" : "ITEM-1", "itemData" : { "DOI" : "10.1145/2181037.2181040", "ISBN" : "9781450308168", "ISSN" : "1450308163", "abstract" : "Recent years have seen a rapid proliferation of mass-market consumer software that takes inspiration from video games. Usually summarized as \u201cgamification\u201d, this trend connects to a sizeable body of existing concepts and research in human- computer interaction and game studies, such as serious games, pervasive games, alternate reality games, or playful design. However, it is not clear how \u201cgamification\u201d relates to these, whether it denotes a novel phenomenon, and how to define it. Thus, in this paper we investigate \u201cgamification\u201d and the historical origins of the term in relation to precursors and similar concepts. It is suggested that \u201cgamified\u201d applications provide insight into novel, gameful phenomena complementary to playful phenomena. Based on our research, we propose a definition of \u201cgamification\u201d as the use of game design elements in non-game contexts", "author" : [ { "dropping-particle" : "", "family" : "Deterding", "given" : "Sebastian", "non-dropping-particle" : "", "parse-names" : false, "suffix" : "" }, { "dropping-particle" : "", "family" : "Dixon", "given" : "Dan", "non-dropping-particle" : "", "parse-names" : false, "suffix" : "" }, { "dropping-particle" : "", "family" : "Khaled", "given" : "Rilla", "non-dropping-particle" : "", "parse-names" : false, "suffix" : "" }, { "dropping-particle" : "", "family" : "Nacke", "given" : "Lennart", "non-dropping-particle" : "", "parse-names" : false, "suffix" : "" } ], "container-title" : "Proceedings of the 15th International Academic MindTrek Conference on Envisioning Future Media Environments - MindTrek '11", "id" : "ITEM-1", "issued" : { "date-parts" : [ [ "2011" ] ] }, "page" : "9-11", "title" : "From game design elements to gamefulness", "type" : "paper-conference" }, "uris" : [ "http://www.mendeley.com/documents/?uuid=3f76100c-62e9-4baf-8047-623b933d3024" ] } ], "mendeley" : { "formattedCitation" : "[8]", "plainTextFormattedCitation" : "[8]", "previouslyFormattedCitation" : "(Deterding et al. 2011)" }, "properties" : { "noteIndex" : 0 }, "schema" : "https://github.com/citation-style-language/schema/raw/master/csl-citation.json" }</w:instrText>
       </w:r>
       <w:r>
         <w:fldChar w:fldCharType="separate"/>
@@ -9487,7 +9488,7 @@
         <w:rPr>
           <w:noProof/>
         </w:rPr>
-        <w:t>(Deterding et al. 2011)</w:t>
+        <w:t>[8]</w:t>
       </w:r>
       <w:r>
         <w:fldChar w:fldCharType="end"/>
@@ -9592,7 +9593,7 @@
         <w:fldChar w:fldCharType="begin" w:fldLock="1"/>
       </w:r>
       <w:r>
-        <w:instrText>ADDIN CSL_CITATION { "citationItems" : [ { "id" : "ITEM-1", "itemData" : { "author" : [ { "dropping-particle" : "", "family" : "Dexter", "given" : "Jonathan Bryan", "non-dropping-particle" : "", "parse-names" : false, "suffix" : "" }, { "dropping-particle" : "", "family" : "Yazdanifard", "given" : "Rashad", "non-dropping-particle" : "", "parse-names" : false, "suffix" : "" } ], "id" : "ITEM-1", "issue" : "October", "issued" : { "date-parts" : [ [ "2015" ] ] }, "page" : "1-7", "title" : "Applying Gamification To the Service Industry As an Effective Way of Gaining and Retaining Customers .", "type" : "article-journal" }, "uris" : [ "http://www.mendeley.com/documents/?uuid=344ded47-5d7f-4151-8ed0-2b082bebbde3" ] } ], "mendeley" : { "formattedCitation" : "(Dexter &amp; Yazdanifard 2015)", "plainTextFormattedCitation" : "(Dexter &amp; Yazdanifard 2015)", "previouslyFormattedCitation" : "(Dexter &amp; Yazdanifard 2015)" }, "properties" : { "noteIndex" : 0 }, "schema" : "https://github.com/citation-style-language/schema/raw/master/csl-citation.json" }</w:instrText>
+        <w:instrText>ADDIN CSL_CITATION { "citationItems" : [ { "id" : "ITEM-1", "itemData" : { "author" : [ { "dropping-particle" : "", "family" : "Dexter", "given" : "Jonathan Bryan", "non-dropping-particle" : "", "parse-names" : false, "suffix" : "" }, { "dropping-particle" : "", "family" : "Yazdanifard", "given" : "Rashad", "non-dropping-particle" : "", "parse-names" : false, "suffix" : "" } ], "id" : "ITEM-1", "issue" : "October", "issued" : { "date-parts" : [ [ "2015" ] ] }, "page" : "1-7", "title" : "Applying Gamification To the Service Industry As an Effective Way of Gaining and Retaining Customers .", "type" : "article-journal" }, "uris" : [ "http://www.mendeley.com/documents/?uuid=344ded47-5d7f-4151-8ed0-2b082bebbde3" ] } ], "mendeley" : { "formattedCitation" : "[11]", "plainTextFormattedCitation" : "[11]", "previouslyFormattedCitation" : "(Dexter &amp; Yazdanifard 2015)" }, "properties" : { "noteIndex" : 0 }, "schema" : "https://github.com/citation-style-language/schema/raw/master/csl-citation.json" }</w:instrText>
       </w:r>
       <w:r>
         <w:fldChar w:fldCharType="separate"/>
@@ -9601,7 +9602,7 @@
         <w:rPr>
           <w:noProof/>
         </w:rPr>
-        <w:t>(Dexter &amp; Yazdanifard 2015)</w:t>
+        <w:t>[11]</w:t>
       </w:r>
       <w:r>
         <w:fldChar w:fldCharType="end"/>
@@ -9631,7 +9632,7 @@
         <w:fldChar w:fldCharType="begin" w:fldLock="1"/>
       </w:r>
       <w:r>
-        <w:instrText>ADDIN CSL_CITATION { "citationItems" : [ { "id" : "ITEM-1", "itemData" : { "DOI" : "10.1016/j.ijhcs.2014.09.006", "ISBN" : "1071-5819", "ISSN" : "10959300", "author" : [ { "dropping-particle" : "", "family" : "Seaborn", "given" : "Katie", "non-dropping-particle" : "", "parse-names" : false, "suffix" : "" }, { "dropping-particle" : "", "family" : "Fels", "given" : "Deborah I.", "non-dropping-particle" : "", "parse-names" : false, "suffix" : "" } ], "container-title" : "Internatoinal Journal of Human-Computer Studies", "id" : "ITEM-1", "issued" : { "date-parts" : [ [ "2014" ] ] }, "page" : "14-31", "title" : "Gamification in Theory and Action: A Survey", "type" : "article-journal", "volume" : "74" }, "uris" : [ "http://www.mendeley.com/documents/?uuid=b13d0051-bd2b-49e4-b5b1-01cd1f6394dd" ] } ], "mendeley" : { "formattedCitation" : "(Seaborn &amp; Fels 2014)", "plainTextFormattedCitation" : "(Seaborn &amp; Fels 2014)", "previouslyFormattedCitation" : "(Seaborn &amp; Fels 2014)" }, "properties" : { "noteIndex" : 0 }, "schema" : "https://github.com/citation-style-language/schema/raw/master/csl-citation.json" }</w:instrText>
+        <w:instrText>ADDIN CSL_CITATION { "citationItems" : [ { "id" : "ITEM-1", "itemData" : { "DOI" : "10.1016/j.ijhcs.2014.09.006", "ISBN" : "1071-5819", "ISSN" : "10959300", "author" : [ { "dropping-particle" : "", "family" : "Seaborn", "given" : "Katie", "non-dropping-particle" : "", "parse-names" : false, "suffix" : "" }, { "dropping-particle" : "", "family" : "Fels", "given" : "Deborah I.", "non-dropping-particle" : "", "parse-names" : false, "suffix" : "" } ], "container-title" : "Internatoinal Journal of Human-Computer Studies", "id" : "ITEM-1", "issued" : { "date-parts" : [ [ "2014" ] ] }, "page" : "14-31", "title" : "Gamification in Theory and Action: A Survey", "type" : "article-journal", "volume" : "74" }, "uris" : [ "http://www.mendeley.com/documents/?uuid=b13d0051-bd2b-49e4-b5b1-01cd1f6394dd" ] } ], "mendeley" : { "formattedCitation" : "[12]", "plainTextFormattedCitation" : "[12]", "previouslyFormattedCitation" : "(Seaborn &amp; Fels 2014)" }, "properties" : { "noteIndex" : 0 }, "schema" : "https://github.com/citation-style-language/schema/raw/master/csl-citation.json" }</w:instrText>
       </w:r>
       <w:r>
         <w:fldChar w:fldCharType="separate"/>
@@ -9640,7 +9641,7 @@
         <w:rPr>
           <w:noProof/>
         </w:rPr>
-        <w:t>(Seaborn &amp; Fels 2014)</w:t>
+        <w:t>[12]</w:t>
       </w:r>
       <w:r>
         <w:fldChar w:fldCharType="end"/>
@@ -9673,29 +9674,36 @@
           <w:rFonts w:hint="cs"/>
           <w:rtl/>
         </w:rPr>
+        <w:t xml:space="preserve">همان‌طور که در بخش‌های پیشین اشاره شد، یکی از کاربردهای اصلی بازی‌گون‌سازی و بازی‌های جدی در زمینه‌های آموزشی است. </w:t>
+      </w:r>
+      <w:r>
+        <w:rPr>
+          <w:rFonts w:hint="cs"/>
+          <w:rtl/>
+        </w:rPr>
+        <w:t>این کاربرد باعث معرفیِ اصطلاح «یادگیری مبتنی بر بازی</w:t>
+      </w:r>
+      <w:r>
+        <w:rPr>
+          <w:rStyle w:val="FootnoteReference"/>
+          <w:rtl/>
+        </w:rPr>
+        <w:footnoteReference w:id="13"/>
+      </w:r>
+      <w:r>
+        <w:rPr>
+          <w:rFonts w:hint="cs"/>
+          <w:rtl/>
+        </w:rPr>
+        <w:t xml:space="preserve">» (و </w:t>
+      </w:r>
+      <w:r>
+        <w:rPr>
+          <w:rFonts w:hint="cs"/>
+          <w:rtl/>
+        </w:rPr>
         <w:lastRenderedPageBreak/>
-        <w:t xml:space="preserve">همان‌طور که در بخش‌های پیشین اشاره شد، یکی از کاربردهای اصلی بازی‌گون‌سازی و بازی‌های جدی در زمینه‌های آموزشی است. </w:t>
-      </w:r>
-      <w:r>
-        <w:rPr>
-          <w:rFonts w:hint="cs"/>
-          <w:rtl/>
-        </w:rPr>
-        <w:t>این کاربرد باعث معرفیِ اصطلاح «یادگیری مبتنی بر بازی</w:t>
-      </w:r>
-      <w:r>
-        <w:rPr>
-          <w:rStyle w:val="FootnoteReference"/>
-          <w:rtl/>
-        </w:rPr>
-        <w:footnoteReference w:id="13"/>
-      </w:r>
-      <w:r>
-        <w:rPr>
-          <w:rFonts w:hint="cs"/>
-          <w:rtl/>
-        </w:rPr>
-        <w:t xml:space="preserve">» (و مفهومی نزدیک به آن، «بازی‌گون‌سازی آموزشی») شد. یادگیری مبتنی بر بازی را می‌توان </w:t>
+        <w:t xml:space="preserve">مفهومی نزدیک به آن، «بازی‌گون‌سازی آموزشی») شد. یادگیری مبتنی بر بازی را می‌توان </w:t>
       </w:r>
       <w:r>
         <w:rPr>
@@ -9729,7 +9737,7 @@
         <w:fldChar w:fldCharType="begin" w:fldLock="1"/>
       </w:r>
       <w:r>
-        <w:instrText>ADDIN CSL_CITATION { "citationItems" : [ { "id" : "ITEM-1", "itemData" : { "DOI" : "10.1.1.105.7828", "ISBN" : "HS- IKI -TR-07-001", "ISSN" : "00031348", "PMID" : "17983077", "abstract" : "This report discusses some issues concerning serious games, that is, (digital) games used for purposes other than mere entertainment. The starting point is the serious games concept itself, and what the actually means. Further, serious games allow learners to experience situations that are impossible in the real world for reasons of safety, cost, time, etc., but they are also claimed to have positive impacts on the players development of a number of different skills. Subsequently, some possible positive (and negative) impacts of serious games are discussed. Further, some of the markets such games are used in are considered here, including, military games, government games, educational games, corporate games, and healthcare games. This report also identifies some (mainly academic) actors in the North American and the European serious games market. This report is part of the DISTRICT (Developing Industrial Strategies Through Innovative Cluster and Technologies) project: Serious Games Cluster and Business Network (SER3VG), which is part of the Interreg IIIC Programme.", "author" : [ { "dropping-particle" : "", "family" : "Susi", "given" : "Tarja", "non-dropping-particle" : "", "parse-names" : false, "suffix" : "" }, { "dropping-particle" : "", "family" : "Johannesson", "given" : "Mikael", "non-dropping-particle" : "", "parse-names" : false, "suffix" : "" }, { "dropping-particle" : "", "family" : "Backlund", "given" : "Per", "non-dropping-particle" : "", "parse-names" : false, "suffix" : "" } ], "container-title" : "Elearning", "id" : "ITEM-1", "issue" : "10", "issued" : { "date-parts" : [ [ "2007" ] ] }, "page" : "28", "title" : "Serious Games \u2013 An Overview", "type" : "article-journal", "volume" : "73" }, "uris" : [ "http://www.mendeley.com/documents/?uuid=37e50043-20bf-44e1-af85-071da01051ca" ] } ], "mendeley" : { "formattedCitation" : "(Susi et al. 2007)", "plainTextFormattedCitation" : "(Susi et al. 2007)", "previouslyFormattedCitation" : "(Susi et al. 2007)" }, "properties" : { "noteIndex" : 0 }, "schema" : "https://github.com/citation-style-language/schema/raw/master/csl-citation.json" }</w:instrText>
+        <w:instrText>ADDIN CSL_CITATION { "citationItems" : [ { "id" : "ITEM-1", "itemData" : { "DOI" : "10.1.1.105.7828", "ISBN" : "HS- IKI -TR-07-001", "ISSN" : "00031348", "PMID" : "17983077", "abstract" : "This report discusses some issues concerning serious games, that is, (digital) games used for purposes other than mere entertainment. The starting point is the serious games concept itself, and what the actually means. Further, serious games allow learners to experience situations that are impossible in the real world for reasons of safety, cost, time, etc., but they are also claimed to have positive impacts on the players development of a number of different skills. Subsequently, some possible positive (and negative) impacts of serious games are discussed. Further, some of the markets such games are used in are considered here, including, military games, government games, educational games, corporate games, and healthcare games. This report also identifies some (mainly academic) actors in the North American and the European serious games market. This report is part of the DISTRICT (Developing Industrial Strategies Through Innovative Cluster and Technologies) project: Serious Games Cluster and Business Network (SER3VG), which is part of the Interreg IIIC Programme.", "author" : [ { "dropping-particle" : "", "family" : "Susi", "given" : "Tarja", "non-dropping-particle" : "", "parse-names" : false, "suffix" : "" }, { "dropping-particle" : "", "family" : "Johannesson", "given" : "Mikael", "non-dropping-particle" : "", "parse-names" : false, "suffix" : "" }, { "dropping-particle" : "", "family" : "Backlund", "given" : "Per", "non-dropping-particle" : "", "parse-names" : false, "suffix" : "" } ], "container-title" : "Elearning", "id" : "ITEM-1", "issue" : "10", "issued" : { "date-parts" : [ [ "2007" ] ] }, "page" : "28", "title" : "Serious Games \u2013 An Overview", "type" : "article-journal", "volume" : "73" }, "uris" : [ "http://www.mendeley.com/documents/?uuid=37e50043-20bf-44e1-af85-071da01051ca" ] } ], "mendeley" : { "formattedCitation" : "[13]", "plainTextFormattedCitation" : "[13]", "previouslyFormattedCitation" : "(Susi et al. 2007)" }, "properties" : { "noteIndex" : 0 }, "schema" : "https://github.com/citation-style-language/schema/raw/master/csl-citation.json" }</w:instrText>
       </w:r>
       <w:r>
         <w:fldChar w:fldCharType="separate"/>
@@ -9738,7 +9746,7 @@
         <w:rPr>
           <w:noProof/>
         </w:rPr>
-        <w:t>(Susi et al. 2007)</w:t>
+        <w:t>[13]</w:t>
       </w:r>
       <w:r>
         <w:fldChar w:fldCharType="end"/>
@@ -9768,7 +9776,7 @@
         <w:fldChar w:fldCharType="begin" w:fldLock="1"/>
       </w:r>
       <w:r>
-        <w:instrText>ADDIN CSL_CITATION { "citationItems" : [ { "id" : "ITEM-1", "itemData" : { "author" : [ { "dropping-particle" : "", "family" : "Prensky", "given" : "Marc", "non-dropping-particle" : "", "parse-names" : false, "suffix" : "" } ], "container-title" : "Computers in Entertainment (CIE)", "id" : "ITEM-1", "issue" : "1", "issued" : { "date-parts" : [ [ "2003" ] ] }, "page" : "21-21", "title" : "Digital Game-Based Learning", "type" : "article-journal", "volume" : "1" }, "uris" : [ "http://www.mendeley.com/documents/?uuid=17fe5b38-9b8b-42f7-86e7-6338a185d901" ] } ], "mendeley" : { "formattedCitation" : "(Prensky 2003)", "plainTextFormattedCitation" : "(Prensky 2003)", "previouslyFormattedCitation" : "(Prensky 2003)" }, "properties" : { "noteIndex" : 0 }, "schema" : "https://github.com/citation-style-language/schema/raw/master/csl-citation.json" }</w:instrText>
+        <w:instrText>ADDIN CSL_CITATION { "citationItems" : [ { "id" : "ITEM-1", "itemData" : { "author" : [ { "dropping-particle" : "", "family" : "Prensky", "given" : "Marc", "non-dropping-particle" : "", "parse-names" : false, "suffix" : "" } ], "container-title" : "Computers in Entertainment (CIE)", "id" : "ITEM-1", "issue" : "1", "issued" : { "date-parts" : [ [ "2003" ] ] }, "page" : "21-21", "title" : "Digital Game-Based Learning", "type" : "article-journal", "volume" : "1" }, "uris" : [ "http://www.mendeley.com/documents/?uuid=17fe5b38-9b8b-42f7-86e7-6338a185d901" ] } ], "mendeley" : { "formattedCitation" : "[14]", "plainTextFormattedCitation" : "[14]", "previouslyFormattedCitation" : "(Prensky 2003)" }, "properties" : { "noteIndex" : 0 }, "schema" : "https://github.com/citation-style-language/schema/raw/master/csl-citation.json" }</w:instrText>
       </w:r>
       <w:r>
         <w:fldChar w:fldCharType="separate"/>
@@ -9777,7 +9785,7 @@
         <w:rPr>
           <w:noProof/>
         </w:rPr>
-        <w:t>(Prensky 2003)</w:t>
+        <w:t>[14]</w:t>
       </w:r>
       <w:r>
         <w:fldChar w:fldCharType="end"/>
@@ -9836,7 +9844,7 @@
         <w:fldChar w:fldCharType="begin" w:fldLock="1"/>
       </w:r>
       <w:r>
-        <w:instrText>ADDIN CSL_CITATION { "citationItems" : [ { "id" : "ITEM-1", "itemData" : { "abstract" : "Games are part of day to day life, entertaining users, but at the same time modelling behaviors. By applying game mechanics and dynamics to tasks and e-learning processes we can increase user engagement with an e-learning application and its specific tasks. While having multiple uses in commercial practices, gamification implies well established techniques similar to those found in games. We will take a closer look at the ones that are appropriate to the learning process and moreover to e-learning and analyze relevant examples.", "author" : [ { "dropping-particle" : "", "family" : "Muntean", "given" : "Cristina Ioana", "non-dropping-particle" : "", "parse-names" : false, "suffix" : "" } ], "container-title" : "The 6th International Conference on Virtual Learning ICVL 2011", "id" : "ITEM-1", "issue" : "1", "issued" : { "date-parts" : [ [ "2011" ] ] }, "page" : "323-329", "title" : "Raising engagement in e-learning through gamification", "type" : "article-journal" }, "uris" : [ "http://www.mendeley.com/documents/?uuid=f814ad90-9deb-45cc-8e9b-24a0de26bcfc" ] }, { "id" : "ITEM-2", "itemData" : { "DOI" : "10.1007/s11042-013-1612-8", "ISBN" : "9783642355998", "ISSN" : "13807501", "abstract" : "The purpose of this paper is to hypothesize 'Dynamical model of educational effectiveness for the gamification of learning, and to widely announce a pure and right function of game through our model. For the theoretical contribution of gamification, we propose a dynamical model of game based learning that aims to maximize educational effectiveness that correlates with the four main primary factors (curiosity, challenge, fantasy and control). The main idea of this model is based on the correlations of four factors which originating from learning games which are built on the foundations of separate theories: 1) Game Design Features 2) Key Characteristics of a Learning Game 3) a theory of educational environment design known as the ARCS (attention, relevance, confidence, and satisfaction) and 4) the theoretical background of gamification labeled the MDA(mechanics, dynamics and aesthetics) framework. We created a sigmoidal equation for the educational effectiveness of Gamification by analyzing and correlating these factors. Through this dynamical model we will show that the effectiveness of the gamification of learning is educationally superior to traditional ways of learning in specific setting, after an elapsed adaptive time period with reasonable relationship of the four primary factors. \u00a9 2013 The Author(s).", "author" : [ { "dropping-particle" : "", "family" : "Kim", "given" : "Jung Tae", "non-dropping-particle" : "", "parse-names" : false, "suffix" : "" }, { "dropping-particle" : "", "family" : "Lee", "given" : "Won Hyung", "non-dropping-particle" : "", "parse-names" : false, "suffix" : "" } ], "container-title" : "Multimedia Tools and Applications", "id" : "ITEM-2", "issued" : { "date-parts" : [ [ "2013" ] ] }, "page" : "1-11", "title" : "Dynamical model for gamification of learning (DMGL)", "type" : "article-journal" }, "uris" : [ "http://www.mendeley.com/documents/?uuid=03cf11c8-eced-4c42-810c-0469f6cc1c87" ] }, { "id" : "ITEM-3", "itemData" : { "DOI" : "10.1016/j.chb.2012.06.007", "ISSN" : "07475632", "abstract" : "As video games, particularly, social games are growing in popularity and number of users, there has been an increasing interest in its potential as innovative teaching tools. Gamification is a new concept intending to use elements from video games in non-game applications. Education is an area with high potential for application of this concept since it seeks to promote people\u2019s motivation and engagement. The research in progress will try to find how to apply social gamification in education, testing and validating the results of that application. To fulfil these objectives, this paper presents the guidelines and main features of a social gamification framework to be applied in an existent K-6 social learning environment.", "author" : [ { "dropping-particle" : "", "family" : "Sim\u00f5es", "given" : "Jorge", "non-dropping-particle" : "", "parse-names" : false, "suffix" : "" }, { "dropping-particle" : "", "family" : "Redondo", "given" : "Rebeca D\u00edaz", "non-dropping-particle" : "", "parse-names" : false, "suffix" : "" }, { "dropping-particle" : "", "family" : "Vilas", "given" : "Ana Fern\u00e1ndez", "non-dropping-particle" : "", "parse-names" : false, "suffix" : "" } ], "container-title" : "Computers in Human Behavior", "id" : "ITEM-3", "issue" : "2", "issued" : { "date-parts" : [ [ "2013", "3" ] ] }, "page" : "345-353", "title" : "A social gamification framework for a K-6 learning platform", "type" : "article-journal", "volume" : "29" }, "uris" : [ "http://www.mendeley.com/documents/?uuid=7675034e-e349-494f-aed1-5667ba0ebd7e" ] } ], "mendeley" : { "formattedCitation" : "(Muntean 2011; Kim &amp; Lee 2013; Sim\u00f5es et al. 2013)", "plainTextFormattedCitation" : "(Muntean 2011; Kim &amp; Lee 2013; Sim\u00f5es et al. 2013)", "previouslyFormattedCitation" : "(Muntean 2011; Kim &amp; Lee 2013; Sim\u00f5es et al. 2013)" }, "properties" : { "noteIndex" : 0 }, "schema" : "https://github.com/citation-style-language/schema/raw/master/csl-citation.json" }</w:instrText>
+        <w:instrText>ADDIN CSL_CITATION { "citationItems" : [ { "id" : "ITEM-1", "itemData" : { "abstract" : "Games are part of day to day life, entertaining users, but at the same time modelling behaviors. By applying game mechanics and dynamics to tasks and e-learning processes we can increase user engagement with an e-learning application and its specific tasks. While having multiple uses in commercial practices, gamification implies well established techniques similar to those found in games. We will take a closer look at the ones that are appropriate to the learning process and moreover to e-learning and analyze relevant examples.", "author" : [ { "dropping-particle" : "", "family" : "Muntean", "given" : "Cristina Ioana", "non-dropping-particle" : "", "parse-names" : false, "suffix" : "" } ], "container-title" : "The 6th International Conference on Virtual Learning ICVL 2011", "id" : "ITEM-1", "issue" : "1", "issued" : { "date-parts" : [ [ "2011" ] ] }, "page" : "323-329", "title" : "Raising engagement in e-learning through gamification", "type" : "article-journal" }, "uris" : [ "http://www.mendeley.com/documents/?uuid=f814ad90-9deb-45cc-8e9b-24a0de26bcfc" ] }, { "id" : "ITEM-2", "itemData" : { "DOI" : "10.1007/s11042-013-1612-8", "ISBN" : "9783642355998", "ISSN" : "13807501", "abstract" : "The purpose of this paper is to hypothesize 'Dynamical model of educational effectiveness for the gamification of learning, and to widely announce a pure and right function of game through our model. For the theoretical contribution of gamification, we propose a dynamical model of game based learning that aims to maximize educational effectiveness that correlates with the four main primary factors (curiosity, challenge, fantasy and control). The main idea of this model is based on the correlations of four factors which originating from learning games which are built on the foundations of separate theories: 1) Game Design Features 2) Key Characteristics of a Learning Game 3) a theory of educational environment design known as the ARCS (attention, relevance, confidence, and satisfaction) and 4) the theoretical background of gamification labeled the MDA(mechanics, dynamics and aesthetics) framework. We created a sigmoidal equation for the educational effectiveness of Gamification by analyzing and correlating these factors. Through this dynamical model we will show that the effectiveness of the gamification of learning is educationally superior to traditional ways of learning in specific setting, after an elapsed adaptive time period with reasonable relationship of the four primary factors. \u00a9 2013 The Author(s).", "author" : [ { "dropping-particle" : "", "family" : "Kim", "given" : "Jung Tae", "non-dropping-particle" : "", "parse-names" : false, "suffix" : "" }, { "dropping-particle" : "", "family" : "Lee", "given" : "Won Hyung", "non-dropping-particle" : "", "parse-names" : false, "suffix" : "" } ], "container-title" : "Multimedia Tools and Applications", "id" : "ITEM-2", "issued" : { "date-parts" : [ [ "2013" ] ] }, "page" : "1-11", "title" : "Dynamical model for gamification of learning (DMGL)", "type" : "article-journal" }, "uris" : [ "http://www.mendeley.com/documents/?uuid=03cf11c8-eced-4c42-810c-0469f6cc1c87" ] }, { "id" : "ITEM-3", "itemData" : { "DOI" : "10.1016/j.chb.2012.06.007", "ISSN" : "07475632", "abstract" : "As video games, particularly, social games are growing in popularity and number of users, there has been an increasing interest in its potential as innovative teaching tools. Gamification is a new concept intending to use elements from video games in non-game applications. Education is an area with high potential for application of this concept since it seeks to promote people\u2019s motivation and engagement. The research in progress will try to find how to apply social gamification in education, testing and validating the results of that application. To fulfil these objectives, this paper presents the guidelines and main features of a social gamification framework to be applied in an existent K-6 social learning environment.", "author" : [ { "dropping-particle" : "", "family" : "Sim\u00f5es", "given" : "Jorge", "non-dropping-particle" : "", "parse-names" : false, "suffix" : "" }, { "dropping-particle" : "", "family" : "Redondo", "given" : "Rebeca D\u00edaz", "non-dropping-particle" : "", "parse-names" : false, "suffix" : "" }, { "dropping-particle" : "", "family" : "Vilas", "given" : "Ana Fern\u00e1ndez", "non-dropping-particle" : "", "parse-names" : false, "suffix" : "" } ], "container-title" : "Computers in Human Behavior", "id" : "ITEM-3", "issue" : "2", "issued" : { "date-parts" : [ [ "2013", "3" ] ] }, "page" : "345-353", "title" : "A social gamification framework for a K-6 learning platform", "type" : "article-journal", "volume" : "29" }, "uris" : [ "http://www.mendeley.com/documents/?uuid=7675034e-e349-494f-aed1-5667ba0ebd7e" ] } ], "mendeley" : { "formattedCitation" : "[15]\u2013[17]", "plainTextFormattedCitation" : "[15]\u2013[17]", "previouslyFormattedCitation" : "(Muntean 2011; Kim &amp; Lee 2013; Sim\u00f5es et al. 2013)" }, "properties" : { "noteIndex" : 0 }, "schema" : "https://github.com/citation-style-language/schema/raw/master/csl-citation.json" }</w:instrText>
       </w:r>
       <w:r>
         <w:fldChar w:fldCharType="separate"/>
@@ -9845,7 +9853,7 @@
         <w:rPr>
           <w:noProof/>
         </w:rPr>
-        <w:t>(Muntean 2011; Kim &amp; Lee 2013; Simões et al. 2013)</w:t>
+        <w:t>[15]–[17]</w:t>
       </w:r>
       <w:r>
         <w:fldChar w:fldCharType="end"/>
@@ -9882,7 +9890,7 @@
         <w:fldChar w:fldCharType="begin" w:fldLock="1"/>
       </w:r>
       <w:r>
-        <w:instrText>ADDIN CSL_CITATION { "citationItems" : [ { "id" : "ITEM-1", "itemData" : { "DOI" : "10.1016/j.sbspro.2014.05.027", "ISSN" : "18770428", "abstract" : "However the term gamification has swept over the horizon of management sciences like a comet in recent years, the scope of the development of the theory remained strictly attached to raise the level of engagement in the learning (Zichermann, 2011; Kapp, 2012) or purchasing (Bogost, 2011) process or define a new marketing tool to reach the customer of the twenty-first century (Zichermann, 2010). Unfortunately the theory has not been studied as a learning theory nor a complex pedagogical phenomena until now, despite many elements of gamification might also be interpreted as principles of a unique and innovative theoretical basis to address and handle the new generation of learners and interpret the components of the learning process. This article intends to study gamification as the 5th learning theory by making comparison with the behaviourist, cognitivist, constructivist and connectivist approaches along each element of the learning process. As the real value of the theories can only be judged by the following effects mainly based on the response to contemporary problems and challenges of society, the social, cultural, economic and technological environment must not be underestimated and should be taken into account from the beginning if the aim is to make grounds for a new finding, such as gamfication as a learning theory which is a completely new interpretation. So the first part of the article explains the social and cultural trends, which could be better addressed by the application of gamification theory in education than with the previous concepts. The second seeks to raise gamification among the learning theories, and the third makes suggestions to launch further research based on the new insights and frame some possible ways to the future application.", "author" : [ { "dropping-particle" : "", "family" : "B\u00edr\u00f3", "given" : "G\u00e1bor Istv\u00e1n", "non-dropping-particle" : "", "parse-names" : false, "suffix" : "" } ], "container-title" : "Procedia - Social and Behavioral Sciences", "id" : "ITEM-1", "issued" : { "date-parts" : [ [ "2014", "8" ] ] }, "page" : "148-151", "title" : "Didactics 2.0: A Pedagogical Analysis of Gamification Theory from a Comparative Perspective with a Special View to the Components of Learning", "type" : "article-journal", "volume" : "141" }, "uris" : [ "http://www.mendeley.com/documents/?uuid=45e0613b-dbec-4759-ac98-8ae371388d26" ] } ], "mendeley" : { "formattedCitation" : "(B\u00edr\u00f3 2014)", "plainTextFormattedCitation" : "(B\u00edr\u00f3 2014)", "previouslyFormattedCitation" : "(B\u00edr\u00f3 2014)" }, "properties" : { "noteIndex" : 0 }, "schema" : "https://github.com/citation-style-language/schema/raw/master/csl-citation.json" }</w:instrText>
+        <w:instrText>ADDIN CSL_CITATION { "citationItems" : [ { "id" : "ITEM-1", "itemData" : { "DOI" : "10.1016/j.sbspro.2014.05.027", "ISSN" : "18770428", "abstract" : "However the term gamification has swept over the horizon of management sciences like a comet in recent years, the scope of the development of the theory remained strictly attached to raise the level of engagement in the learning (Zichermann, 2011; Kapp, 2012) or purchasing (Bogost, 2011) process or define a new marketing tool to reach the customer of the twenty-first century (Zichermann, 2010). Unfortunately the theory has not been studied as a learning theory nor a complex pedagogical phenomena until now, despite many elements of gamification might also be interpreted as principles of a unique and innovative theoretical basis to address and handle the new generation of learners and interpret the components of the learning process. This article intends to study gamification as the 5th learning theory by making comparison with the behaviourist, cognitivist, constructivist and connectivist approaches along each element of the learning process. As the real value of the theories can only be judged by the following effects mainly based on the response to contemporary problems and challenges of society, the social, cultural, economic and technological environment must not be underestimated and should be taken into account from the beginning if the aim is to make grounds for a new finding, such as gamfication as a learning theory which is a completely new interpretation. So the first part of the article explains the social and cultural trends, which could be better addressed by the application of gamification theory in education than with the previous concepts. The second seeks to raise gamification among the learning theories, and the third makes suggestions to launch further research based on the new insights and frame some possible ways to the future application.", "author" : [ { "dropping-particle" : "", "family" : "B\u00edr\u00f3", "given" : "G\u00e1bor Istv\u00e1n", "non-dropping-particle" : "", "parse-names" : false, "suffix" : "" } ], "container-title" : "Procedia - Social and Behavioral Sciences", "id" : "ITEM-1", "issued" : { "date-parts" : [ [ "2014", "8" ] ] }, "page" : "148-151", "title" : "Didactics 2.0: A Pedagogical Analysis of Gamification Theory from a Comparative Perspective with a Special View to the Components of Learning", "type" : "article-journal", "volume" : "141" }, "uris" : [ "http://www.mendeley.com/documents/?uuid=45e0613b-dbec-4759-ac98-8ae371388d26" ] } ], "mendeley" : { "formattedCitation" : "[18]", "plainTextFormattedCitation" : "[18]", "previouslyFormattedCitation" : "(B\u00edr\u00f3 2014)" }, "properties" : { "noteIndex" : 0 }, "schema" : "https://github.com/citation-style-language/schema/raw/master/csl-citation.json" }</w:instrText>
       </w:r>
       <w:r>
         <w:fldChar w:fldCharType="separate"/>
@@ -9891,7 +9899,7 @@
         <w:rPr>
           <w:noProof/>
         </w:rPr>
-        <w:t>(Bíró 2014)</w:t>
+        <w:t>[18]</w:t>
       </w:r>
       <w:r>
         <w:fldChar w:fldCharType="end"/>
@@ -10080,7 +10088,7 @@
         <w:fldChar w:fldCharType="begin" w:fldLock="1"/>
       </w:r>
       <w:r>
-        <w:instrText>ADDIN CSL_CITATION { "citationItems" : [ { "id" : "ITEM-1", "itemData" : { "DOI" : "10.1016/j.compedu.2016.01.005", "ISBN" : "0360-1315", "ISSN" : "03601315", "abstract" : "Children love to play games, and early childhood is a critical time for developing motor skills. This study combined gesture-based computing technology and a game-based learning model to develop a gesture interactive game-based learning (GIGL) approach that was suitable for preschool children. In this research, the ASUS Xtion PRO was used as a game-based device to build a virtual interactive learning environment for preschoolers. The aim of this study was to implement the GIGL approach to improve the learning performance and motor skills (namely, coordination and agility) of the participants. Based on a quasi-experiment involving 105 preschoolers (average age 5.5 years), the results showed that the participants who used the GIGL approach demonstrated better learning performance and motor skills than those who used the traditional activity game-based learning approach, and the statistics showed a significant deviation between the two approaches. Thus, this study provides additional evidence that using a GIGL approach is an effective learning method that improves both learning performance and motor skills to a greater extent compared with the traditional activity game-based learning approach.", "author" : [ { "dropping-particle" : "", "family" : "Hsiao", "given" : "Hsien-Sheng", "non-dropping-particle" : "", "parse-names" : false, "suffix" : "" }, { "dropping-particle" : "", "family" : "Chen", "given" : "Jyun-Chen", "non-dropping-particle" : "", "parse-names" : false, "suffix" : "" } ], "container-title" : "Computers &amp; Education", "id" : "ITEM-1", "issued" : { "date-parts" : [ [ "2016" ] ] }, "page" : "151-162", "publisher" : "Elsevier Ltd", "title" : "Using a gesture interactive game-based learning approach to improve preschool children\u2019s learning performance and motor skills", "type" : "article-journal", "volume" : "95" }, "uris" : [ "http://www.mendeley.com/documents/?uuid=966fc75c-459f-4d6a-bc6e-050c4204f106" ] } ], "mendeley" : { "formattedCitation" : "(Hsiao &amp; Chen 2016)", "plainTextFormattedCitation" : "(Hsiao &amp; Chen 2016)", "previouslyFormattedCitation" : "(Hsiao &amp; Chen 2016)" }, "properties" : { "noteIndex" : 0 }, "schema" : "https://github.com/citation-style-language/schema/raw/master/csl-citation.json" }</w:instrText>
+        <w:instrText>ADDIN CSL_CITATION { "citationItems" : [ { "id" : "ITEM-1", "itemData" : { "DOI" : "10.1016/j.compedu.2016.01.005", "ISBN" : "0360-1315", "ISSN" : "03601315", "abstract" : "Children love to play games, and early childhood is a critical time for developing motor skills. This study combined gesture-based computing technology and a game-based learning model to develop a gesture interactive game-based learning (GIGL) approach that was suitable for preschool children. In this research, the ASUS Xtion PRO was used as a game-based device to build a virtual interactive learning environment for preschoolers. The aim of this study was to implement the GIGL approach to improve the learning performance and motor skills (namely, coordination and agility) of the participants. Based on a quasi-experiment involving 105 preschoolers (average age 5.5 years), the results showed that the participants who used the GIGL approach demonstrated better learning performance and motor skills than those who used the traditional activity game-based learning approach, and the statistics showed a significant deviation between the two approaches. Thus, this study provides additional evidence that using a GIGL approach is an effective learning method that improves both learning performance and motor skills to a greater extent compared with the traditional activity game-based learning approach.", "author" : [ { "dropping-particle" : "", "family" : "Hsiao", "given" : "Hsien-Sheng", "non-dropping-particle" : "", "parse-names" : false, "suffix" : "" }, { "dropping-particle" : "", "family" : "Chen", "given" : "Jyun-Chen", "non-dropping-particle" : "", "parse-names" : false, "suffix" : "" } ], "container-title" : "Computers &amp; Education", "id" : "ITEM-1", "issued" : { "date-parts" : [ [ "2016" ] ] }, "page" : "151-162", "publisher" : "Elsevier Ltd", "title" : "Using a gesture interactive game-based learning approach to improve preschool children\u2019s learning performance and motor skills", "type" : "article-journal", "volume" : "95" }, "uris" : [ "http://www.mendeley.com/documents/?uuid=966fc75c-459f-4d6a-bc6e-050c4204f106" ] } ], "mendeley" : { "formattedCitation" : "[19]", "plainTextFormattedCitation" : "[19]", "previouslyFormattedCitation" : "(Hsiao &amp; Chen 2016)" }, "properties" : { "noteIndex" : 0 }, "schema" : "https://github.com/citation-style-language/schema/raw/master/csl-citation.json" }</w:instrText>
       </w:r>
       <w:r>
         <w:fldChar w:fldCharType="separate"/>
@@ -10089,7 +10097,7 @@
         <w:rPr>
           <w:noProof/>
         </w:rPr>
-        <w:t>(Hsiao &amp; Chen 2016)</w:t>
+        <w:t>[19]</w:t>
       </w:r>
       <w:r>
         <w:fldChar w:fldCharType="end"/>
@@ -10112,7 +10120,7 @@
         <w:fldChar w:fldCharType="begin" w:fldLock="1"/>
       </w:r>
       <w:r>
-        <w:instrText>ADDIN CSL_CITATION { "citationItems" : [ { "id" : "ITEM-1", "itemData" : { "DOI" : "10.1016/j.compedu.2010.09.007", "ISSN" : "03601315", "author" : [ { "dropping-particle" : "", "family" : "Watson", "given" : "William R.", "non-dropping-particle" : "", "parse-names" : false, "suffix" : "" }, { "dropping-particle" : "", "family" : "Mong", "given" : "Christopher J.", "non-dropping-particle" : "", "parse-names" : false, "suffix" : "" }, { "dropping-particle" : "", "family" : "Harris", "given" : "Constance A.", "non-dropping-particle" : "", "parse-names" : false, "suffix" : "" } ], "container-title" : "Computers &amp; Education", "id" : "ITEM-1", "issue" : "2", "issued" : { "date-parts" : [ [ "2011", "2" ] ] }, "page" : "466-474", "title" : "A case study of the in-class use of a video game for teaching high school history", "type" : "article-journal", "volume" : "56" }, "uris" : [ "http://www.mendeley.com/documents/?uuid=b9071bda-4d7e-34d8-a64d-00fe7871bc95" ] } ], "mendeley" : { "formattedCitation" : "(Watson et al. 2011)", "plainTextFormattedCitation" : "(Watson et al. 2011)", "previouslyFormattedCitation" : "(Watson et al. 2011)" }, "properties" : { "noteIndex" : 0 }, "schema" : "https://github.com/citation-style-language/schema/raw/master/csl-citation.json" }</w:instrText>
+        <w:instrText>ADDIN CSL_CITATION { "citationItems" : [ { "id" : "ITEM-1", "itemData" : { "DOI" : "10.1016/j.compedu.2010.09.007", "ISSN" : "03601315", "author" : [ { "dropping-particle" : "", "family" : "Watson", "given" : "William R.", "non-dropping-particle" : "", "parse-names" : false, "suffix" : "" }, { "dropping-particle" : "", "family" : "Mong", "given" : "Christopher J.", "non-dropping-particle" : "", "parse-names" : false, "suffix" : "" }, { "dropping-particle" : "", "family" : "Harris", "given" : "Constance A.", "non-dropping-particle" : "", "parse-names" : false, "suffix" : "" } ], "container-title" : "Computers &amp; Education", "id" : "ITEM-1", "issue" : "2", "issued" : { "date-parts" : [ [ "2011", "2" ] ] }, "page" : "466-474", "title" : "A case study of the in-class use of a video game for teaching high school history", "type" : "article-journal", "volume" : "56" }, "uris" : [ "http://www.mendeley.com/documents/?uuid=b9071bda-4d7e-34d8-a64d-00fe7871bc95" ] } ], "mendeley" : { "formattedCitation" : "[20]", "plainTextFormattedCitation" : "[20]", "previouslyFormattedCitation" : "(Watson et al. 2011)" }, "properties" : { "noteIndex" : 0 }, "schema" : "https://github.com/citation-style-language/schema/raw/master/csl-citation.json" }</w:instrText>
       </w:r>
       <w:r>
         <w:fldChar w:fldCharType="separate"/>
@@ -10121,7 +10129,7 @@
         <w:rPr>
           <w:noProof/>
         </w:rPr>
-        <w:t>(Watson et al. 2011)</w:t>
+        <w:t>[20]</w:t>
       </w:r>
       <w:r>
         <w:fldChar w:fldCharType="end"/>
@@ -10172,7 +10180,7 @@
         <w:fldChar w:fldCharType="begin" w:fldLock="1"/>
       </w:r>
       <w:r>
-        <w:instrText>ADDIN CSL_CITATION { "citationItems" : [ { "id" : "ITEM-1", "itemData" : { "DOI" : "10.1016/j.compedu.2005.11.026", "ISSN" : "03601315", "author" : [ { "dropping-particle" : "", "family" : "Ebner", "given" : "Martin", "non-dropping-particle" : "", "parse-names" : false, "suffix" : "" }, { "dropping-particle" : "", "family" : "Holzinger", "given" : "Andreas", "non-dropping-particle" : "", "parse-names" : false, "suffix" : "" } ], "container-title" : "Computers &amp; Education", "id" : "ITEM-1", "issue" : "3", "issued" : { "date-parts" : [ [ "2007", "11" ] ] }, "page" : "873-890", "title" : "Successful implementation of user-centered game based learning in higher education: An example from civil engineering", "type" : "article-journal", "volume" : "49" }, "uris" : [ "http://www.mendeley.com/documents/?uuid=fcbcc9e8-7a45-316d-a97b-0ce6c28ef8ba" ] } ], "mendeley" : { "formattedCitation" : "(Ebner &amp; Holzinger 2007)", "plainTextFormattedCitation" : "(Ebner &amp; Holzinger 2007)", "previouslyFormattedCitation" : "(Ebner &amp; Holzinger 2007)" }, "properties" : { "noteIndex" : 0 }, "schema" : "https://github.com/citation-style-language/schema/raw/master/csl-citation.json" }</w:instrText>
+        <w:instrText>ADDIN CSL_CITATION { "citationItems" : [ { "id" : "ITEM-1", "itemData" : { "DOI" : "10.1016/j.compedu.2005.11.026", "ISSN" : "03601315", "author" : [ { "dropping-particle" : "", "family" : "Ebner", "given" : "Martin", "non-dropping-particle" : "", "parse-names" : false, "suffix" : "" }, { "dropping-particle" : "", "family" : "Holzinger", "given" : "Andreas", "non-dropping-particle" : "", "parse-names" : false, "suffix" : "" } ], "container-title" : "Computers &amp; Education", "id" : "ITEM-1", "issue" : "3", "issued" : { "date-parts" : [ [ "2007", "11" ] ] }, "page" : "873-890", "title" : "Successful implementation of user-centered game based learning in higher education: An example from civil engineering", "type" : "article-journal", "volume" : "49" }, "uris" : [ "http://www.mendeley.com/documents/?uuid=fcbcc9e8-7a45-316d-a97b-0ce6c28ef8ba" ] } ], "mendeley" : { "formattedCitation" : "[21]", "plainTextFormattedCitation" : "[21]", "previouslyFormattedCitation" : "(Ebner &amp; Holzinger 2007)" }, "properties" : { "noteIndex" : 0 }, "schema" : "https://github.com/citation-style-language/schema/raw/master/csl-citation.json" }</w:instrText>
       </w:r>
       <w:r>
         <w:fldChar w:fldCharType="separate"/>
@@ -10181,7 +10189,7 @@
         <w:rPr>
           <w:noProof/>
         </w:rPr>
-        <w:t>(Ebner &amp; Holzinger 2007)</w:t>
+        <w:t>[21]</w:t>
       </w:r>
       <w:r>
         <w:fldChar w:fldCharType="end"/>
@@ -10205,15 +10213,7 @@
           <w:rFonts w:hint="cs"/>
           <w:rtl/>
         </w:rPr>
-        <w:t xml:space="preserve"> </w:t>
-      </w:r>
-      <w:r>
-        <w:rPr>
-          <w:rFonts w:hint="cs"/>
-          <w:rtl/>
-        </w:rPr>
-        <w:lastRenderedPageBreak/>
-        <w:t xml:space="preserve">شد. </w:t>
+        <w:t xml:space="preserve"> شد. </w:t>
       </w:r>
       <w:r>
         <w:rPr>
@@ -10242,7 +10242,7 @@
         <w:rPr>
           <w:lang w:bidi="fa-IR"/>
         </w:rPr>
-        <w:instrText>ADDIN CSL_CITATION { "citationItems" : [ { "id" : "ITEM-1", "itemData" : { "DOI" : "10.1109/TLT.2014.2329293", "ISBN" : "1939-1382 VO - 7", "ISSN" : "1939-1382", "abstract" : "Gamification is the use of game design elements in non-game settings to engage participants and encourage desired behaviours. It has been identified as a promising technique to improve students\u2019 engagement which could have a positive impact on learning. This study evaluated the learning effectiveness and engagement appeal of a gamified learning activity targeted at the learning of C-programming language. Furthermore, the study inquired into which gamified learning activities were more appealing to students. The study was conducted using the mixed-method sequential explanatory protocol. The data collected and analysed included logs, questionnaires, and pre- and post-tests. The results of the evaluation show positive effects on the engagement of students toward the gamified learning activities and a moderate improvement in learning outcomes. Students reported different motivations for continuing and stopping activities once they completed the mandatory assignment. The preferences for different gamified activities were also conditioned by academic milestones.", "author" : [ { "dropping-particle" : "", "family" : "Ibanez", "given" : "Maria", "non-dropping-particle" : "", "parse-names" : false, "suffix" : "" }, { "dropping-particle" : "", "family" : "Serio", "given" : "Angela", "non-dropping-particle" : "Di", "parse-names" : false, "suffix" : "" }, { "dropping-particle" : "", "family" : "Delgado Kloos", "given" : "Carlos", "non-dropping-particle" : "", "parse-names" : false, "suffix" : "" } ], "container-title" : "IEEE Transactions on Learning Technologies", "id" : "ITEM-1", "issue" : "3", "issued" : { "date-parts" : [ [ "2014" ] ] }, "note" : "Positive effect of gamification in engagement in non-mandatory tasks", "page" : "291-301", "title" : "Gamification for Engaging Computer Science Students in Learning Activities: A Case Study", "type" : "article-journal", "volume" : "7" }, "uris" : [ "http://www.mendeley.com/documents/?uuid=4f3a9e93-5c11-4687-af40-85051280ac0d" ] } ], "mendeley" : { "formattedCitation" : "(Ibanez et al. 2014)", "plainTextFormattedCitation" : "(Ibanez et al. 2014)", "previouslyFormattedCitation" : "(Ibanez et al. 2014)" }, "properties" : { "noteIndex" : 0 }, "schema" : "https://github.com/citation-style-language/schema/raw/master/csl-citation.json" }</w:instrText>
+        <w:instrText>ADDIN CSL_CITATION { "citationItems" : [ { "id" : "ITEM-1", "itemData" : { "DOI" : "10.1109/TLT.2014.2329293", "ISBN" : "1939-1382 VO - 7", "ISSN" : "1939-1382", "abstract" : "Gamification is the use of game design elements in non-game settings to engage participants and encourage desired behaviours. It has been identified as a promising technique to improve students\u2019 engagement which could have a positive impact on learning. This study evaluated the learning effectiveness and engagement appeal of a gamified learning activity targeted at the learning of C-programming language. Furthermore, the study inquired into which gamified learning activities were more appealing to students. The study was conducted using the mixed-method sequential explanatory protocol. The data collected and analysed included logs, questionnaires, and pre- and post-tests. The results of the evaluation show positive effects on the engagement of students toward the gamified learning activities and a moderate improvement in learning outcomes. Students reported different motivations for continuing and stopping activities once they completed the mandatory assignment. The preferences for different gamified activities were also conditioned by academic milestones.", "author" : [ { "dropping-particle" : "", "family" : "Ibanez", "given" : "Maria", "non-dropping-particle" : "", "parse-names" : false, "suffix" : "" }, { "dropping-particle" : "", "family" : "Serio", "given" : "Angela", "non-dropping-particle" : "Di", "parse-names" : false, "suffix" : "" }, { "dropping-particle" : "", "family" : "Delgado Kloos", "given" : "Carlos", "non-dropping-particle" : "", "parse-names" : false, "suffix" : "" } ], "container-title" : "IEEE Transactions on Learning Technologies", "id" : "ITEM-1", "issue" : "3", "issued" : { "date-parts" : [ [ "2014" ] ] }, "note" : "Positive effect of gamification in engagement in non-mandatory tasks", "page" : "291-301", "title" : "Gamification for Engaging Computer Science Students in Learning Activities: A Case Study", "type" : "article-journal", "volume" : "7" }, "uris" : [ "http://www.mendeley.com/documents/?uuid=4f3a9e93-5c11-4687-af40-85051280ac0d" ] } ], "mendeley" : { "formattedCitation" : "[22]", "plainTextFormattedCitation" : "[22]", "previouslyFormattedCitation" : "(Ibanez et al. 2014)" }, "properties" : { "noteIndex" : 0 }, "schema" : "https://github.com/citation-style-language/schema/raw/master/csl-citation.json" }</w:instrText>
       </w:r>
       <w:r>
         <w:rPr>
@@ -10255,7 +10255,7 @@
           <w:noProof/>
           <w:lang w:bidi="fa-IR"/>
         </w:rPr>
-        <w:t>(Ibanez et al. 2014)</w:t>
+        <w:t>[22]</w:t>
       </w:r>
       <w:r>
         <w:rPr>
@@ -10340,7 +10340,16 @@
           <w:rtl/>
           <w:lang w:bidi="fa-IR"/>
         </w:rPr>
-        <w:t xml:space="preserve"> حتی پس از جمع‌آوری امتیازات لازم برای کسب نمره کامل، باز هم به فعالیت در سیستم ادامه می‌دادند. </w:t>
+        <w:t xml:space="preserve"> حتی پس از جمع‌آوری </w:t>
+      </w:r>
+      <w:r>
+        <w:rPr>
+          <w:rFonts w:hint="cs"/>
+          <w:rtl/>
+          <w:lang w:bidi="fa-IR"/>
+        </w:rPr>
+        <w:lastRenderedPageBreak/>
+        <w:t xml:space="preserve">امتیازات لازم برای کسب نمره کامل، باز هم به فعالیت در سیستم ادامه می‌دادند. </w:t>
       </w:r>
       <w:r>
         <w:rPr>
@@ -10429,7 +10438,7 @@
         <w:rPr>
           <w:lang w:bidi="fa-IR"/>
         </w:rPr>
-        <w:instrText>ADDIN CSL_CITATION { "citationItems" : [ { "id" : "ITEM-1", "itemData" : { "DOI" : "pacis2013/206", "abstract" : "Gamification has the potential to improve the quality of learning by better engaging students with learning activities. Our objective in this study is to evaluate a gamified learning activity along the dimensions of learning, engagement, and enjoyment. The activity made use of a gamified multiple choice quiz implemented as a software tool and was trialled in three undergraduate IT-related courses. A questionnaire survey was used to collect data to gauge levels of learning, engagement, and enjoyment. Results show that there was some degree of engagement and enjoyment. The majority of participants (77.63 per cent) reported that they were engaged enough to want to complete the quiz and 46.05 per cent stated they were happy while playing the quiz. In terms of learning, the overall results were positive since 60.53 per cent of students stated that it enhanced their learning effectiveness. A limitation of the work is that the results are self-reported and the activity was used over a short period of time. Thus, future work should include longer trial periods and evaluating improvements to learning using alternative approaches to self-reported data.", "author" : [ { "dropping-particle" : "", "family" : "Cheong", "given" : "Christopher", "non-dropping-particle" : "", "parse-names" : false, "suffix" : "" }, { "dropping-particle" : "", "family" : "Cheong", "given" : "France", "non-dropping-particle" : "", "parse-names" : false, "suffix" : "" }, { "dropping-particle" : "", "family" : "Filippou", "given" : "Justin", "non-dropping-particle" : "", "parse-names" : false, "suffix" : "" } ], "container-title" : "PACIS 2013 Proceedings", "id" : "ITEM-1", "issued" : { "date-parts" : [ [ "2013" ] ] }, "page" : "1-14", "title" : "Quick Quiz: A Gamified Approach for Enhancing Learning", "type" : "paper-conference" }, "uris" : [ "http://www.mendeley.com/documents/?uuid=26603b58-1c01-4932-8b7e-eb82ad757081" ] } ], "mendeley" : { "formattedCitation" : "(Cheong et al. 2013)", "plainTextFormattedCitation" : "(Cheong et al. 2013)", "previouslyFormattedCitation" : "(Cheong et al. 2013)" }, "properties" : { "noteIndex" : 0 }, "schema" : "https://github.com/citation-style-language/schema/raw/master/csl-citation.json" }</w:instrText>
+        <w:instrText>ADDIN CSL_CITATION { "citationItems" : [ { "id" : "ITEM-1", "itemData" : { "DOI" : "pacis2013/206", "abstract" : "Gamification has the potential to improve the quality of learning by better engaging students with learning activities. Our objective in this study is to evaluate a gamified learning activity along the dimensions of learning, engagement, and enjoyment. The activity made use of a gamified multiple choice quiz implemented as a software tool and was trialled in three undergraduate IT-related courses. A questionnaire survey was used to collect data to gauge levels of learning, engagement, and enjoyment. Results show that there was some degree of engagement and enjoyment. The majority of participants (77.63 per cent) reported that they were engaged enough to want to complete the quiz and 46.05 per cent stated they were happy while playing the quiz. In terms of learning, the overall results were positive since 60.53 per cent of students stated that it enhanced their learning effectiveness. A limitation of the work is that the results are self-reported and the activity was used over a short period of time. Thus, future work should include longer trial periods and evaluating improvements to learning using alternative approaches to self-reported data.", "author" : [ { "dropping-particle" : "", "family" : "Cheong", "given" : "Christopher", "non-dropping-particle" : "", "parse-names" : false, "suffix" : "" }, { "dropping-particle" : "", "family" : "Cheong", "given" : "France", "non-dropping-particle" : "", "parse-names" : false, "suffix" : "" }, { "dropping-particle" : "", "family" : "Filippou", "given" : "Justin", "non-dropping-particle" : "", "parse-names" : false, "suffix" : "" } ], "container-title" : "PACIS 2013 Proceedings", "id" : "ITEM-1", "issued" : { "date-parts" : [ [ "2013" ] ] }, "page" : "1-14", "title" : "Quick Quiz: A Gamified Approach for Enhancing Learning", "type" : "paper-conference" }, "uris" : [ "http://www.mendeley.com/documents/?uuid=26603b58-1c01-4932-8b7e-eb82ad757081" ] } ], "mendeley" : { "formattedCitation" : "[23]", "plainTextFormattedCitation" : "[23]", "previouslyFormattedCitation" : "(Cheong et al. 2013)" }, "properties" : { "noteIndex" : 0 }, "schema" : "https://github.com/citation-style-language/schema/raw/master/csl-citation.json" }</w:instrText>
       </w:r>
       <w:r>
         <w:rPr>
@@ -10442,7 +10451,7 @@
           <w:noProof/>
           <w:lang w:bidi="fa-IR"/>
         </w:rPr>
-        <w:t>(Cheong et al. 2013)</w:t>
+        <w:t>[23]</w:t>
       </w:r>
       <w:r>
         <w:rPr>
@@ -10504,7 +10513,7 @@
         <w:rPr>
           <w:lang w:bidi="fa-IR"/>
         </w:rPr>
-        <w:instrText>ADDIN CSL_CITATION { "citationItems" : [ { "id" : "ITEM-1", "itemData" : { "DOI" : "10.1016/j.compedu.2012.12.020", "ISBN" : "0360-1315", "ISSN" : "03601315", "abstract" : "Gamification is the use of game design elements and game mechanics in non-game contexts. This idea has been used successfully in many web based businesses to increase user engagement. Some researchers suggest that it could also be used in web based education as a tool to increase student motivation and engagement. In an attempt to verify those theories, we have designed and built a gamification plugin for a well-known e-learning platform. We have made an experiment using this plugin in a university course, collecting quantitative and qualitative data in the process. Our findings suggest that some common beliefs about the benefits obtained when using games in education can be challenged. Students who completed the gamified experience got better scores in practical assignments and in overall score, but our findings also suggest that these students performed poorly on written assignments and participated less on class activities, although their initial motivation was higher.\u00a9 2013 Elsevier Ltd. All rights reserved.", "author" : [ { "dropping-particle" : "", "family" : "Dom\u00ednguez", "given" : "Adri\u00e1n", "non-dropping-particle" : "", "parse-names" : false, "suffix" : "" }, { "dropping-particle" : "", "family" : "Saenz-De-Navarrete", "given" : "Joseba", "non-dropping-particle" : "", "parse-names" : false, "suffix" : "" }, { "dropping-particle" : "", "family" : "De-Marcos", "given" : "Luis", "non-dropping-particle" : "", "parse-names" : false, "suffix" : "" }, { "dropping-particle" : "", "family" : "Fern\u00e1ndez-Sanz", "given" : "Luis", "non-dropping-particle" : "", "parse-names" : false, "suffix" : "" }, { "dropping-particle" : "", "family" : "Pag\u00e9s", "given" : "Carmen", "non-dropping-particle" : "", "parse-names" : false, "suffix" : "" }, { "dropping-particle" : "", "family" : "Mart\u00ednez-Herr\u00e1iz", "given" : "Jos\u00e9 Javier", "non-dropping-particle" : "", "parse-names" : false, "suffix" : "" } ], "container-title" : "Computers and Education", "id" : "ITEM-1", "issued" : { "date-parts" : [ [ "2013" ] ] }, "page" : "380-392", "publisher" : "Elsevier Ltd", "title" : "Gamifying learning experiences: Practical implications and outcomes", "type" : "article-journal", "volume" : "63" }, "uris" : [ "http://www.mendeley.com/documents/?uuid=805de735-fcc0-4fbf-b2dd-54c14a5a7d3a" ] } ], "mendeley" : { "formattedCitation" : "(Dom\u00ednguez et al. 2013)", "plainTextFormattedCitation" : "(Dom\u00ednguez et al. 2013)", "previouslyFormattedCitation" : "(Dom\u00ednguez et al. 2013)" }, "properties" : { "noteIndex" : 0 }, "schema" : "https://github.com/citation-style-language/schema/raw/master/csl-citation.json" }</w:instrText>
+        <w:instrText>ADDIN CSL_CITATION { "citationItems" : [ { "id" : "ITEM-1", "itemData" : { "DOI" : "10.1016/j.compedu.2012.12.020", "ISBN" : "0360-1315", "ISSN" : "03601315", "abstract" : "Gamification is the use of game design elements and game mechanics in non-game contexts. This idea has been used successfully in many web based businesses to increase user engagement. Some researchers suggest that it could also be used in web based education as a tool to increase student motivation and engagement. In an attempt to verify those theories, we have designed and built a gamification plugin for a well-known e-learning platform. We have made an experiment using this plugin in a university course, collecting quantitative and qualitative data in the process. Our findings suggest that some common beliefs about the benefits obtained when using games in education can be challenged. Students who completed the gamified experience got better scores in practical assignments and in overall score, but our findings also suggest that these students performed poorly on written assignments and participated less on class activities, although their initial motivation was higher.\u00a9 2013 Elsevier Ltd. All rights reserved.", "author" : [ { "dropping-particle" : "", "family" : "Dom\u00ednguez", "given" : "Adri\u00e1n", "non-dropping-particle" : "", "parse-names" : false, "suffix" : "" }, { "dropping-particle" : "", "family" : "Saenz-De-Navarrete", "given" : "Joseba", "non-dropping-particle" : "", "parse-names" : false, "suffix" : "" }, { "dropping-particle" : "", "family" : "De-Marcos", "given" : "Luis", "non-dropping-particle" : "", "parse-names" : false, "suffix" : "" }, { "dropping-particle" : "", "family" : "Fern\u00e1ndez-Sanz", "given" : "Luis", "non-dropping-particle" : "", "parse-names" : false, "suffix" : "" }, { "dropping-particle" : "", "family" : "Pag\u00e9s", "given" : "Carmen", "non-dropping-particle" : "", "parse-names" : false, "suffix" : "" }, { "dropping-particle" : "", "family" : "Mart\u00ednez-Herr\u00e1iz", "given" : "Jos\u00e9 Javier", "non-dropping-particle" : "", "parse-names" : false, "suffix" : "" } ], "container-title" : "Computers and Education", "id" : "ITEM-1", "issued" : { "date-parts" : [ [ "2013" ] ] }, "page" : "380-392", "publisher" : "Elsevier Ltd", "title" : "Gamifying learning experiences: Practical implications and outcomes", "type" : "article-journal", "volume" : "63" }, "uris" : [ "http://www.mendeley.com/documents/?uuid=805de735-fcc0-4fbf-b2dd-54c14a5a7d3a" ] } ], "mendeley" : { "formattedCitation" : "[24]", "plainTextFormattedCitation" : "[24]", "previouslyFormattedCitation" : "(Dom\u00ednguez et al. 2013)" }, "properties" : { "noteIndex" : 0 }, "schema" : "https://github.com/citation-style-language/schema/raw/master/csl-citation.json" }</w:instrText>
       </w:r>
       <w:r>
         <w:rPr>
@@ -10517,7 +10526,7 @@
           <w:noProof/>
           <w:lang w:bidi="fa-IR"/>
         </w:rPr>
-        <w:t>(Domínguez et al. 2013)</w:t>
+        <w:t>[24]</w:t>
       </w:r>
       <w:r>
         <w:rPr>
@@ -10585,7 +10594,7 @@
         <w:rPr>
           <w:lang w:bidi="fa-IR"/>
         </w:rPr>
-        <w:instrText>ADDIN CSL_CITATION { "citationItems" : [ { "id" : "ITEM-1", "itemData" : { "DOI" : "10.1016/j.compedu.2014.01.012", "ISBN" : "0360-1315", "ISSN" : "03601315", "abstract" : "While social networking has already demonstrated its efficiency in e-learning, gamification, which is the use of game-thinking and playful design in non-game contexts, has only shown its potential as a motivational tool. This paper presents the results of testing both social networking and gamification in an undergraduate course, comparing them in terms their effect on students' academic achievement, participation and attitude. The effects of a gamification plugin deployed in a learning management system were compared to those of a social networking site in the same educational setting. We found that both approaches presented better performance than a traditional e-learning approach in terms of academic achievement for practical assignments, but that, when it came to assessing knowledge, the traditional e-learning approach was better. Also challenging current assumptions, participation rates and scores remained low with the new tools, although students' attitudes were positive. \u00a9 2014 Elsevier Ltd. All rights reserved.", "author" : [ { "dropping-particle" : "", "family" : "De-Marcos", "given" : "Luis", "non-dropping-particle" : "", "parse-names" : false, "suffix" : "" }, { "dropping-particle" : "", "family" : "Dom\u00ednguez", "given" : "Adri\u00e1n", "non-dropping-particle" : "", "parse-names" : false, "suffix" : "" }, { "dropping-particle" : "", "family" : "Saenz-De-Navarrete", "given" : "Joseba", "non-dropping-particle" : "", "parse-names" : false, "suffix" : "" }, { "dropping-particle" : "", "family" : "Pag\u00e9s", "given" : "Carmen", "non-dropping-particle" : "", "parse-names" : false, "suffix" : "" } ], "container-title" : "Computers and Education", "id" : "ITEM-1", "issued" : { "date-parts" : [ [ "2014" ] ] }, "page" : "82-91", "publisher" : "Elsevier Ltd", "title" : "An empirical study comparing gamification and social networking on e-learning", "type" : "article-journal", "volume" : "75" }, "uris" : [ "http://www.mendeley.com/documents/?uuid=a8bc3cf9-b51b-4bc7-b177-65d14e14359c" ] } ], "mendeley" : { "formattedCitation" : "(De-Marcos et al. 2014)", "plainTextFormattedCitation" : "(De-Marcos et al. 2014)", "previouslyFormattedCitation" : "(De-Marcos et al. 2014)" }, "properties" : { "noteIndex" : 0 }, "schema" : "https://github.com/citation-style-language/schema/raw/master/csl-citation.json" }</w:instrText>
+        <w:instrText>ADDIN CSL_CITATION { "citationItems" : [ { "id" : "ITEM-1", "itemData" : { "DOI" : "10.1016/j.compedu.2014.01.012", "ISBN" : "0360-1315", "ISSN" : "03601315", "abstract" : "While social networking has already demonstrated its efficiency in e-learning, gamification, which is the use of game-thinking and playful design in non-game contexts, has only shown its potential as a motivational tool. This paper presents the results of testing both social networking and gamification in an undergraduate course, comparing them in terms their effect on students' academic achievement, participation and attitude. The effects of a gamification plugin deployed in a learning management system were compared to those of a social networking site in the same educational setting. We found that both approaches presented better performance than a traditional e-learning approach in terms of academic achievement for practical assignments, but that, when it came to assessing knowledge, the traditional e-learning approach was better. Also challenging current assumptions, participation rates and scores remained low with the new tools, although students' attitudes were positive. \u00a9 2014 Elsevier Ltd. All rights reserved.", "author" : [ { "dropping-particle" : "", "family" : "De-Marcos", "given" : "Luis", "non-dropping-particle" : "", "parse-names" : false, "suffix" : "" }, { "dropping-particle" : "", "family" : "Dom\u00ednguez", "given" : "Adri\u00e1n", "non-dropping-particle" : "", "parse-names" : false, "suffix" : "" }, { "dropping-particle" : "", "family" : "Saenz-De-Navarrete", "given" : "Joseba", "non-dropping-particle" : "", "parse-names" : false, "suffix" : "" }, { "dropping-particle" : "", "family" : "Pag\u00e9s", "given" : "Carmen", "non-dropping-particle" : "", "parse-names" : false, "suffix" : "" } ], "container-title" : "Computers and Education", "id" : "ITEM-1", "issued" : { "date-parts" : [ [ "2014" ] ] }, "page" : "82-91", "publisher" : "Elsevier Ltd", "title" : "An empirical study comparing gamification and social networking on e-learning", "type" : "article-journal", "volume" : "75" }, "uris" : [ "http://www.mendeley.com/documents/?uuid=a8bc3cf9-b51b-4bc7-b177-65d14e14359c" ] } ], "mendeley" : { "formattedCitation" : "[25]", "plainTextFormattedCitation" : "[25]", "previouslyFormattedCitation" : "(De-Marcos et al. 2014)" }, "properties" : { "noteIndex" : 0 }, "schema" : "https://github.com/citation-style-language/schema/raw/master/csl-citation.json" }</w:instrText>
       </w:r>
       <w:r>
         <w:rPr>
@@ -10598,7 +10607,7 @@
           <w:noProof/>
           <w:lang w:bidi="fa-IR"/>
         </w:rPr>
-        <w:t>(De-Marcos et al. 2014)</w:t>
+        <w:t>[25]</w:t>
       </w:r>
       <w:r>
         <w:rPr>
@@ -10764,8 +10773,244 @@
           <w:rtl/>
           <w:lang w:bidi="fa-IR"/>
         </w:rPr>
+        <w:t>اما در کنار دو مقالة فوق، منابع دیگری نیز به نقاط منفی بازی‌های جدی و بازی‌گون‌سازی اشاره کرده‌اند.</w:t>
+      </w:r>
+      <w:r>
+        <w:rPr>
+          <w:rFonts w:hint="cs"/>
+          <w:rtl/>
+          <w:lang w:bidi="fa-IR"/>
+        </w:rPr>
+        <w:t xml:space="preserve"> </w:t>
+      </w:r>
+      <w:r>
+        <w:rPr>
+          <w:lang w:bidi="fa-IR"/>
+        </w:rPr>
+        <w:fldChar w:fldCharType="begin" w:fldLock="1"/>
+      </w:r>
+      <w:r>
+        <w:rPr>
+          <w:lang w:bidi="fa-IR"/>
+        </w:rPr>
+        <w:instrText>ADDIN CSL_CITATION { "citationItems" : [ { "id" : "ITEM-1", "itemData" : { "DOI" : "10.1016/j.elerap.2013.01.004", "ISBN" : "15674223", "ISSN" : "15674223", "abstract" : "During recent years, the addition of game mechanisms to non-game services has gained a relatively large amount of attention. Popular discussion connects gamification to successful marketing and increased profitability through higher customer engagement, however, there is a dearth of empirical studies that confirm such expectations. This paper reports the results of a field experiment, which gamifies a utilitarian peer-to-peer trading service by implementing the game mechanism of badges that users can earn from a variety of tasks. There were 3234 users who were randomly assigned to treatment groups and subjected to different versions of the badge system in a 2 ?? 2 design. The results show that the mere implementation of gamification mechanisms does not automatically lead to significant increases in use activity in the studied utilitarian service, however, those users who actively monitored their own badges and those of others in the study showed increased user activity. ?? 2013 Elsevier B.V. All rights reserved.", "author" : [ { "dropping-particle" : "", "family" : "Hamari", "given" : "Juho", "non-dropping-particle" : "", "parse-names" : false, "suffix" : "" } ], "container-title" : "Electronic Commerce Research and Applications", "id" : "ITEM-1", "issue" : "4", "issued" : { "date-parts" : [ [ "2013" ] ] }, "page" : "236-245", "publisher" : "Elsevier B.V.", "title" : "Transforming homo economicus into homo ludens: A field experiment on gamification in a utilitarian peer-to-peer trading service", "type" : "article-journal", "volume" : "12" }, "uris" : [ "http://www.mendeley.com/documents/?uuid=aa5d3a18-b825-4dfa-90c6-260220353095" ] } ], "mendeley" : { "formattedCitation" : "[26]", "plainTextFormattedCitation" : "[26]", "previouslyFormattedCitation" : "(Hamari 2013)" }, "properties" : { "noteIndex" : 0 }, "schema" : "https://github.com/citation-style-language/schema/raw/master/csl-citation.json" }</w:instrText>
+      </w:r>
+      <w:r>
+        <w:rPr>
+          <w:lang w:bidi="fa-IR"/>
+        </w:rPr>
+        <w:fldChar w:fldCharType="separate"/>
+      </w:r>
+      <w:r>
+        <w:rPr>
+          <w:noProof/>
+          <w:lang w:bidi="fa-IR"/>
+        </w:rPr>
+        <w:t>[26]</w:t>
+      </w:r>
+      <w:r>
+        <w:rPr>
+          <w:lang w:bidi="fa-IR"/>
+        </w:rPr>
+        <w:fldChar w:fldCharType="end"/>
+      </w:r>
+      <w:r>
+        <w:rPr>
+          <w:rFonts w:hint="cs"/>
+          <w:rtl/>
+          <w:lang w:bidi="fa-IR"/>
+        </w:rPr>
+        <w:t xml:space="preserve"> </w:t>
+      </w:r>
+      <w:r>
+        <w:rPr>
+          <w:rFonts w:hint="cs"/>
+          <w:rtl/>
+          <w:lang w:bidi="fa-IR"/>
+        </w:rPr>
+        <w:t xml:space="preserve">معتقد است </w:t>
+      </w:r>
+      <w:r>
+        <w:rPr>
+          <w:rFonts w:hint="cs"/>
+          <w:rtl/>
+          <w:lang w:bidi="fa-IR"/>
+        </w:rPr>
+        <w:t>گروهی از کاربران نشان‌هایی که دریافت می‌کنند را پیگیری نمی‌کنند و در نتیجه وجود این نشان‌ها تاثیری در انگیزه آنها ندارد.</w:t>
+      </w:r>
+      <w:r>
+        <w:rPr>
+          <w:rFonts w:hint="cs"/>
+          <w:rtl/>
+          <w:lang w:bidi="fa-IR"/>
+        </w:rPr>
+        <w:t xml:space="preserve"> علاوه‌ بر این همه افراد هم دوست ندارند که نشان‌هایی که دریافت کرده‌اند برای سایر کاربران قابل‌مشاهده باشد </w:t>
+      </w:r>
+      <w:r>
+        <w:rPr>
+          <w:lang w:bidi="fa-IR"/>
+        </w:rPr>
+        <w:fldChar w:fldCharType="begin" w:fldLock="1"/>
+      </w:r>
+      <w:r>
+        <w:rPr>
+          <w:lang w:bidi="fa-IR"/>
+        </w:rPr>
+        <w:instrText>ADDIN CSL_CITATION { "citationItems" : [ { "id" : "ITEM-1", "itemData" : { "DOI" : "10.1016/j.chb.2015.03.024", "ISSN" : "07475632", "author" : [ { "dropping-particle" : "", "family" : "Pedro", "given" : "Lu\u00eds", "non-dropping-particle" : "", "parse-names" : false, "suffix" : "" }, { "dropping-particle" : "", "family" : "Santos", "given" : "Carlos", "non-dropping-particle" : "", "parse-names" : false, "suffix" : "" }, { "dropping-particle" : "", "family" : "Aresta", "given" : "M\u00f3nica", "non-dropping-particle" : "", "parse-names" : false, "suffix" : "" }, { "dropping-particle" : "", "family" : "Almeida", "given" : "Sara", "non-dropping-particle" : "", "parse-names" : false, "suffix" : "" } ], "container-title" : "Computers in Human Behavior", "id" : "ITEM-1", "issued" : { "date-parts" : [ [ "2015" ] ] }, "page" : "1-6", "title" : "Peer-supported badge attribution in a collaborative learning platform: The SAPO Campus case", "type" : "article-journal" }, "uris" : [ "http://www.mendeley.com/documents/?uuid=c595b315-d4e1-4210-8a9c-fa43fc210d1c" ] } ], "mendeley" : { "formattedCitation" : "[27]", "plainTextFormattedCitation" : "[27]", "previouslyFormattedCitation" : "(Pedro et al. 2015)" }, "properties" : { "noteIndex" : 0 }, "schema" : "https://github.com/citation-style-language/schema/raw/master/csl-citation.json" }</w:instrText>
+      </w:r>
+      <w:r>
+        <w:rPr>
+          <w:lang w:bidi="fa-IR"/>
+        </w:rPr>
+        <w:fldChar w:fldCharType="separate"/>
+      </w:r>
+      <w:r>
+        <w:rPr>
+          <w:noProof/>
+          <w:lang w:bidi="fa-IR"/>
+        </w:rPr>
+        <w:t>[27]</w:t>
+      </w:r>
+      <w:r>
+        <w:rPr>
+          <w:lang w:bidi="fa-IR"/>
+        </w:rPr>
+        <w:fldChar w:fldCharType="end"/>
+      </w:r>
+      <w:r>
+        <w:rPr>
+          <w:rFonts w:hint="cs"/>
+          <w:rtl/>
+          <w:lang w:bidi="fa-IR"/>
+        </w:rPr>
+        <w:t xml:space="preserve">. </w:t>
+      </w:r>
+      <w:r>
+        <w:rPr>
+          <w:rFonts w:hint="cs"/>
+          <w:rtl/>
+          <w:lang w:bidi="fa-IR"/>
+        </w:rPr>
+        <w:t xml:space="preserve"> </w:t>
+      </w:r>
+      <w:r>
+        <w:rPr>
+          <w:lang w:bidi="fa-IR"/>
+        </w:rPr>
+        <w:fldChar w:fldCharType="begin" w:fldLock="1"/>
+      </w:r>
+      <w:r>
+        <w:rPr>
+          <w:lang w:bidi="fa-IR"/>
+        </w:rPr>
+        <w:instrText>ADDIN CSL_CITATION { "citationItems" : [ { "id" : "ITEM-1", "itemData" : { "DOI" : "10.1016/j.compedu.2014.08.019", "ISSN" : "03601315", "author" : [ { "dropping-particle" : "", "family" : "Hanus", "given" : "Michael D.", "non-dropping-particle" : "", "parse-names" : false, "suffix" : "" }, { "dropping-particle" : "", "family" : "Fox", "given" : "Jesse", "non-dropping-particle" : "", "parse-names" : false, "suffix" : "" } ], "container-title" : "Computers &amp; Education", "id" : "ITEM-1", "issued" : { "date-parts" : [ [ "2015" ] ] }, "page" : "152-161", "publisher" : "Elsevier Ltd", "title" : "Assessing the effects of gamification in the classroom: A longitudinal study on intrinsic motivation, social comparison, satisfaction, effort, and academic performance", "type" : "article-journal", "volume" : "80" }, "uris" : [ "http://www.mendeley.com/documents/?uuid=fb13a3a4-e58a-429a-ab46-3b94a82e6e29" ] } ], "mendeley" : { "formattedCitation" : "[28]", "plainTextFormattedCitation" : "[28]", "previouslyFormattedCitation" : "(Hanus &amp; Fox 2015)" }, "properties" : { "noteIndex" : 0 }, "schema" : "https://github.com/citation-style-language/schema/raw/master/csl-citation.json" }</w:instrText>
+      </w:r>
+      <w:r>
+        <w:rPr>
+          <w:lang w:bidi="fa-IR"/>
+        </w:rPr>
+        <w:fldChar w:fldCharType="separate"/>
+      </w:r>
+      <w:r>
+        <w:rPr>
+          <w:noProof/>
+          <w:lang w:bidi="fa-IR"/>
+        </w:rPr>
+        <w:t>[28]</w:t>
+      </w:r>
+      <w:r>
+        <w:rPr>
+          <w:lang w:bidi="fa-IR"/>
+        </w:rPr>
+        <w:fldChar w:fldCharType="end"/>
+      </w:r>
+      <w:r>
+        <w:rPr>
+          <w:rFonts w:hint="cs"/>
+          <w:rtl/>
+          <w:lang w:bidi="fa-IR"/>
+        </w:rPr>
+        <w:t xml:space="preserve"> بیان می‌کند که </w:t>
+      </w:r>
+      <w:r>
+        <w:rPr>
+          <w:rFonts w:hint="cs"/>
+          <w:rtl/>
+          <w:lang w:bidi="fa-IR"/>
+        </w:rPr>
+        <w:t>طبق نظریه تکامل شناختی</w:t>
+      </w:r>
+      <w:r>
+        <w:rPr>
+          <w:rStyle w:val="FootnoteReference"/>
+          <w:rtl/>
+          <w:lang w:bidi="fa-IR"/>
+        </w:rPr>
+        <w:footnoteReference w:id="19"/>
+      </w:r>
+      <w:r>
+        <w:rPr>
+          <w:rFonts w:hint="cs"/>
+          <w:rtl/>
+          <w:lang w:bidi="fa-IR"/>
+        </w:rPr>
+        <w:t xml:space="preserve"> </w:t>
+      </w:r>
+      <w:r>
+        <w:rPr>
+          <w:rFonts w:hint="cs"/>
+          <w:rtl/>
+          <w:lang w:bidi="fa-IR"/>
+        </w:rPr>
+        <w:t>(</w:t>
+      </w:r>
+      <w:r>
+        <w:rPr>
+          <w:lang w:bidi="fa-IR"/>
+        </w:rPr>
+        <w:fldChar w:fldCharType="begin" w:fldLock="1"/>
+      </w:r>
+      <w:r>
+        <w:rPr>
+          <w:lang w:bidi="fa-IR"/>
+        </w:rPr>
+        <w:instrText>ADDIN CSL_CITATION { "citationItems" : [ { "id" : "ITEM-1", "itemData" : { "author" : [ { "dropping-particle" : "", "family" : "Deci", "given" : "Edward L", "non-dropping-particle" : "", "parse-names" : false, "suffix" : "" }, { "dropping-particle" : "", "family" : "Ryan", "given" : "Richard M", "non-dropping-particle" : "", "parse-names" : false, "suffix" : "" } ], "container-title" : "Journal of research in personality", "id" : "ITEM-1", "issue" : "2", "issued" : { "date-parts" : [ [ "1985" ] ] }, "page" : "109-134", "publisher" : "Elsevier", "title" : "The general causality orientations scale: Self-determination in personality", "type" : "article-journal", "volume" : "19" }, "uris" : [ "http://www.mendeley.com/documents/?uuid=658fce22-9227-4ac9-a743-1ccb96086830" ] } ], "mendeley" : { "formattedCitation" : "[29]", "plainTextFormattedCitation" : "[29]", "previouslyFormattedCitation" : "(Deci &amp; Ryan 1985)" }, "properties" : { "noteIndex" : 0 }, "schema" : "https://github.com/citation-style-language/schema/raw/master/csl-citation.json" }</w:instrText>
+      </w:r>
+      <w:r>
+        <w:rPr>
+          <w:lang w:bidi="fa-IR"/>
+        </w:rPr>
+        <w:fldChar w:fldCharType="separate"/>
+      </w:r>
+      <w:r>
+        <w:rPr>
+          <w:noProof/>
+          <w:lang w:bidi="fa-IR"/>
+        </w:rPr>
+        <w:t>[29]</w:t>
+      </w:r>
+      <w:r>
+        <w:rPr>
+          <w:lang w:bidi="fa-IR"/>
+        </w:rPr>
+        <w:fldChar w:fldCharType="end"/>
+      </w:r>
+      <w:r>
+        <w:rPr>
+          <w:rFonts w:hint="cs"/>
+          <w:rtl/>
+          <w:lang w:bidi="fa-IR"/>
+        </w:rPr>
+        <w:t xml:space="preserve">) جایزه‌ای که در بازی به بازیکنان داده می‌شود ممکن است به افزایش یا </w:t>
+      </w:r>
+      <w:r>
+        <w:rPr>
+          <w:rFonts w:hint="cs"/>
+          <w:rtl/>
+          <w:lang w:bidi="fa-IR"/>
+        </w:rPr>
         <w:lastRenderedPageBreak/>
-        <w:t>اما در کنار دو مقالة فوق، منابع دیگری نیز به نقاط منفی بازی‌های جدی و بازی‌گون‌سازی اشاره کرده‌اند.</w:t>
+        <w:t>کاهش انگیزة درونی آنها منتج شود.</w:t>
       </w:r>
       <w:r>
         <w:rPr>
@@ -10785,7 +11030,7 @@
         <w:rPr>
           <w:lang w:bidi="fa-IR"/>
         </w:rPr>
-        <w:instrText>ADDIN CSL_CITATION { "citationItems" : [ { "id" : "ITEM-1", "itemData" : { "DOI" : "10.1016/j.elerap.2013.01.004", "ISBN" : "15674223", "ISSN" : "15674223", "abstract" : "During recent years, the addition of game mechanisms to non-game services has gained a relatively large amount of attention. Popular discussion connects gamification to successful marketing and increased profitability through higher customer engagement, however, there is a dearth of empirical studies that confirm such expectations. This paper reports the results of a field experiment, which gamifies a utilitarian peer-to-peer trading service by implementing the game mechanism of badges that users can earn from a variety of tasks. There were 3234 users who were randomly assigned to treatment groups and subjected to different versions of the badge system in a 2 ?? 2 design. The results show that the mere implementation of gamification mechanisms does not automatically lead to significant increases in use activity in the studied utilitarian service, however, those users who actively monitored their own badges and those of others in the study showed increased user activity. ?? 2013 Elsevier B.V. All rights reserved.", "author" : [ { "dropping-particle" : "", "family" : "Hamari", "given" : "Juho", "non-dropping-particle" : "", "parse-names" : false, "suffix" : "" } ], "container-title" : "Electronic Commerce Research and Applications", "id" : "ITEM-1", "issue" : "4", "issued" : { "date-parts" : [ [ "2013" ] ] }, "page" : "236-245", "publisher" : "Elsevier B.V.", "title" : "Transforming homo economicus into homo ludens: A field experiment on gamification in a utilitarian peer-to-peer trading service", "type" : "article-journal", "volume" : "12" }, "uris" : [ "http://www.mendeley.com/documents/?uuid=aa5d3a18-b825-4dfa-90c6-260220353095" ] } ], "mendeley" : { "formattedCitation" : "(Hamari 2013)", "plainTextFormattedCitation" : "(Hamari 2013)", "previouslyFormattedCitation" : "(Hamari 2013)" }, "properties" : { "noteIndex" : 0 }, "schema" : "https://github.com/citation-style-language/schema/raw/master/csl-citation.json" }</w:instrText>
+        <w:instrText>ADDIN CSL_CITATION { "citationItems" : [ { "id" : "ITEM-1", "itemData" : { "DOI" : "10.1093/intimm/dxs132", "ISBN" : "9781449397678", "ISSN" : "1460-2377", "PMID" : "23354066", "abstract" : "What do Foursquare, Zynga, Nike+, and Groupon have in common? These and many other brands use gamification to deliver a sticky, viral, and engaging experience to their customers. This book provides the design strategy and tactics you need to integrate game mechanics into any kind of consumer-facing website or mobile app. Learn how to use core game concepts, design patterns, and meaningful code samples to create a fun and captivating social environment.", "author" : [ { "dropping-particle" : "", "family" : "Zicbermann", "given" : "Gabe", "non-dropping-particle" : "", "parse-names" : false, "suffix" : "" }, { "dropping-particle" : "", "family" : "Cunningham", "given" : "Christopher", "non-dropping-particle" : "", "parse-names" : false, "suffix" : "" } ], "container-title" : "Oreilly &amp; Associates Inc", "id" : "ITEM-1", "issued" : { "date-parts" : [ [ "2011" ] ] }, "publisher" : "O'Reilly", "title" : "Gamification by Design: Implementing Game Mechanics in Web and Mobile Apps", "type" : "book" }, "uris" : [ "http://www.mendeley.com/documents/?uuid=0e0f2b04-3b6b-403b-b781-44c825bd052f" ] } ], "mendeley" : { "formattedCitation" : "[9]", "plainTextFormattedCitation" : "[9]", "previouslyFormattedCitation" : "(Zicbermann &amp; Cunningham 2011)" }, "properties" : { "noteIndex" : 0 }, "schema" : "https://github.com/citation-style-language/schema/raw/master/csl-citation.json" }</w:instrText>
       </w:r>
       <w:r>
         <w:rPr>
@@ -10798,7 +11043,7 @@
           <w:noProof/>
           <w:lang w:bidi="fa-IR"/>
         </w:rPr>
-        <w:t>(Hamari 2013)</w:t>
+        <w:t>[9]</w:t>
       </w:r>
       <w:r>
         <w:rPr>
@@ -10812,34 +11057,34 @@
           <w:rtl/>
           <w:lang w:bidi="fa-IR"/>
         </w:rPr>
+        <w:t xml:space="preserve"> اشاره می‌کند که جدول رده‌بندی همان‌طور که ممکن است برای گروهی از بازیکنان انگیزه‌دهنده باشد، در گروهی دیگری حس ناامیدی ایجاد </w:t>
+      </w:r>
+      <w:r>
+        <w:rPr>
+          <w:rFonts w:hint="cs"/>
+          <w:rtl/>
+          <w:lang w:bidi="fa-IR"/>
+        </w:rPr>
+        <w:t>کند چون دست‌یابی به رتبه‌های برتر برایشان ناممکن به‌نظر می‌رسد.</w:t>
+      </w:r>
+      <w:r>
+        <w:rPr>
+          <w:rFonts w:hint="cs"/>
+          <w:rtl/>
+          <w:lang w:bidi="fa-IR"/>
+        </w:rPr>
+        <w:t xml:space="preserve"> لذا مقالات مختلفی مانند</w:t>
+      </w:r>
+      <w:r>
+        <w:rPr>
+          <w:rFonts w:hint="cs"/>
+          <w:rtl/>
+          <w:lang w:bidi="fa-IR"/>
+        </w:rPr>
         <w:t xml:space="preserve"> </w:t>
       </w:r>
       <w:r>
         <w:rPr>
-          <w:rFonts w:hint="cs"/>
-          <w:rtl/>
-          <w:lang w:bidi="fa-IR"/>
-        </w:rPr>
-        <w:t xml:space="preserve">معتقد است </w:t>
-      </w:r>
-      <w:r>
-        <w:rPr>
-          <w:rFonts w:hint="cs"/>
-          <w:rtl/>
-          <w:lang w:bidi="fa-IR"/>
-        </w:rPr>
-        <w:t>گروهی از کاربران نشان‌هایی که دریافت می‌کنند را پیگیری نمی‌کنند و در نتیجه وجود این نشان‌ها تاثیری در انگیزه آنها ندارد.</w:t>
-      </w:r>
-      <w:r>
-        <w:rPr>
-          <w:rFonts w:hint="cs"/>
-          <w:rtl/>
-          <w:lang w:bidi="fa-IR"/>
-        </w:rPr>
-        <w:t xml:space="preserve"> علاوه‌ بر این همه افراد هم دوست ندارند که نشان‌هایی که دریافت کرده‌اند برای سایر کاربران قابل‌مشاهده باشد </w:t>
-      </w:r>
-      <w:r>
-        <w:rPr>
           <w:lang w:bidi="fa-IR"/>
         </w:rPr>
         <w:fldChar w:fldCharType="begin" w:fldLock="1"/>
@@ -10848,7 +11093,7 @@
         <w:rPr>
           <w:lang w:bidi="fa-IR"/>
         </w:rPr>
-        <w:instrText>ADDIN CSL_CITATION { "citationItems" : [ { "id" : "ITEM-1", "itemData" : { "DOI" : "10.1016/j.chb.2015.03.024", "ISSN" : "07475632", "author" : [ { "dropping-particle" : "", "family" : "Pedro", "given" : "Lu\u00eds", "non-dropping-particle" : "", "parse-names" : false, "suffix" : "" }, { "dropping-particle" : "", "family" : "Santos", "given" : "Carlos", "non-dropping-particle" : "", "parse-names" : false, "suffix" : "" }, { "dropping-particle" : "", "family" : "Aresta", "given" : "M\u00f3nica", "non-dropping-particle" : "", "parse-names" : false, "suffix" : "" }, { "dropping-particle" : "", "family" : "Almeida", "given" : "Sara", "non-dropping-particle" : "", "parse-names" : false, "suffix" : "" } ], "container-title" : "Computers in Human Behavior", "id" : "ITEM-1", "issued" : { "date-parts" : [ [ "2015" ] ] }, "page" : "1-6", "title" : "Peer-supported badge attribution in a collaborative learning platform: The SAPO Campus case", "type" : "article-journal" }, "uris" : [ "http://www.mendeley.com/documents/?uuid=c595b315-d4e1-4210-8a9c-fa43fc210d1c" ] } ], "mendeley" : { "formattedCitation" : "(Pedro et al. 2015)", "plainTextFormattedCitation" : "(Pedro et al. 2015)", "previouslyFormattedCitation" : "(Pedro et al. 2015)" }, "properties" : { "noteIndex" : 0 }, "schema" : "https://github.com/citation-style-language/schema/raw/master/csl-citation.json" }</w:instrText>
+        <w:instrText>ADDIN CSL_CITATION { "citationItems" : [ { "id" : "ITEM-1", "itemData" : { "DOI" : "10.1016/j.chb.2012.06.007", "ISBN" : "0747-5632", "ISSN" : "07475632", "abstract" : "As video games, particularly, social games are growing in popularity and number of users, there has been an increasing interest in its potential as innovative teaching tools. Gamification is a new concept intending to use elements from video games in non-game applications. Education is an area with high potential for application of this concept since it seeks to promote people's motivation and engagement. The research in progress will try to find how to apply social gamification in education, testing and validating the results of that application. To fulfil these objectives, this paper presents the guidelines and main features of a social gamification framework to be applied in an existent K-6 social learning environment. \u00a9 2012 Elsevier Ltd. All rights reserved.", "author" : [ { "dropping-particle" : "", "family" : "Sim\u00f5es", "given" : "Jorge", "non-dropping-particle" : "", "parse-names" : false, "suffix" : "" }, { "dropping-particle" : "", "family" : "Redondo", "given" : "Rebeca D\u00edaz", "non-dropping-particle" : "", "parse-names" : false, "suffix" : "" }, { "dropping-particle" : "", "family" : "Vilas", "given" : "Ana Fern\u00e1ndez", "non-dropping-particle" : "", "parse-names" : false, "suffix" : "" } ], "container-title" : "Computers in Human Behavior", "id" : "ITEM-1", "issued" : { "date-parts" : [ [ "2012" ] ] }, "page" : "345-353", "title" : "A social gamification framework for a K-6 learning platform", "type" : "article-journal", "volume" : "29" }, "uris" : [ "http://www.mendeley.com/documents/?uuid=aee19ce2-3ce4-4981-9b42-5179195fbb68" ] }, { "id" : "ITEM-2", "itemData" : { "abstract" : "Games are part of day to day life, entertaining users, but at the same time modelling behaviors. By applying game mechanics and dynamics to tasks and e-learning processes we can increase user engagement with an e-learning application and its specific tasks. While having multiple uses in commercial practices, gamification implies well established techniques similar to those found in games. We will take a closer look at the ones that are appropriate to the learning process and moreover to e-learning and analyze relevant examples.", "author" : [ { "dropping-particle" : "", "family" : "Muntean", "given" : "Cristina Ioana", "non-dropping-particle" : "", "parse-names" : false, "suffix" : "" } ], "container-title" : "The 6th International Conference on Virtual Learning ICVL 2011", "id" : "ITEM-2", "issue" : "1", "issued" : { "date-parts" : [ [ "2011" ] ] }, "page" : "323-329", "title" : "Raising engagement in e-learning through gamification", "type" : "article-journal" }, "uris" : [ "http://www.mendeley.com/documents/?uuid=f814ad90-9deb-45cc-8e9b-24a0de26bcfc" ] }, { "id" : "ITEM-3", "itemData" : { "DOI" : "10.1145/2513002.2513024", "ISBN" : "9781450322546", "abstract" : "With the rise of Gamification, the boundaries between play and games on the one hand, and everyday life on the other are being challenged, and as a result game play is entering the realm of everyday life. We believe that with the breakdown of this dichotomy and with the increasing presence of game elements in everyday life in the form of Gamification, there are more factors such as users intrinsic motivation, agenda, learning preferences and personality that should be considered in the design of gamified systems. In this paper, we investigate the relationship between player types, and personality types and traits. By way of investigating pre-existing player type models as well as personality traits and types models, we have identified possible relationships between these two areas of research, and in that, between the realm of games, and the realm of the everyday. As a result, we propose a table identifying these possible relationships between player types, personality types and traits, and game elements and game mechanics and discuss how this connection may impact the design of gamified systems and offer insight towards more user orientated design objectives.", "author" : [ { "dropping-particle" : "", "family" : "Ferro", "given" : "Lauren S.", "non-dropping-particle" : "", "parse-names" : false, "suffix" : "" }, { "dropping-particle" : "", "family" : "Walz", "given" : "Steffen P.", "non-dropping-particle" : "", "parse-names" : false, "suffix" : "" }, { "dropping-particle" : "", "family" : "Greuter", "given" : "Stefan", "non-dropping-particle" : "", "parse-names" : false, "suffix" : "" } ], "container-title" : "IE '13 Proceedings of The 9th Australasian Conference on Interactive Entertainment: Matters of Life and Death", "id" : "ITEM-3", "issued" : { "date-parts" : [ [ "2013" ] ] }, "page" : "1-6", "title" : "Towards personalised, gamified systems: an investigation into game design, personality and player typologies", "type" : "article-journal" }, "uris" : [ "http://www.mendeley.com/documents/?uuid=e49672e4-fea6-42bb-af3c-50320dbc94d5" ] } ], "mendeley" : { "formattedCitation" : "[15], [30], [31]", "plainTextFormattedCitation" : "[15], [30], [31]", "previouslyFormattedCitation" : "(Sim\u00f5es et al. 2012; Muntean 2011; Ferro et al. 2013)" }, "properties" : { "noteIndex" : 0 }, "schema" : "https://github.com/citation-style-language/schema/raw/master/csl-citation.json" }</w:instrText>
       </w:r>
       <w:r>
         <w:rPr>
@@ -10861,7 +11106,7 @@
           <w:noProof/>
           <w:lang w:bidi="fa-IR"/>
         </w:rPr>
-        <w:t>(Pedro et al. 2015)</w:t>
+        <w:t>[15], [30], [31]</w:t>
       </w:r>
       <w:r>
         <w:rPr>
@@ -10875,7 +11120,7 @@
           <w:rtl/>
           <w:lang w:bidi="fa-IR"/>
         </w:rPr>
-        <w:t xml:space="preserve">. </w:t>
+        <w:t xml:space="preserve"> لزوم انجام شخصی‌سازی برای تطبیق بازی‌های جدی با کاربران را یادآوری می‌کنند</w:t>
       </w:r>
       <w:r>
         <w:rPr>
@@ -10887,6 +11132,14 @@
       </w:r>
       <w:r>
         <w:rPr>
+          <w:rFonts w:hint="cs"/>
+          <w:rtl/>
+          <w:lang w:bidi="fa-IR"/>
+        </w:rPr>
+        <w:t xml:space="preserve">و </w:t>
+      </w:r>
+      <w:r>
+        <w:rPr>
           <w:lang w:bidi="fa-IR"/>
         </w:rPr>
         <w:fldChar w:fldCharType="begin" w:fldLock="1"/>
@@ -10895,7 +11148,7 @@
         <w:rPr>
           <w:lang w:bidi="fa-IR"/>
         </w:rPr>
-        <w:instrText>ADDIN CSL_CITATION { "citationItems" : [ { "id" : "ITEM-1", "itemData" : { "DOI" : "10.1016/j.compedu.2014.08.019", "ISSN" : "03601315", "author" : [ { "dropping-particle" : "", "family" : "Hanus", "given" : "Michael D.", "non-dropping-particle" : "", "parse-names" : false, "suffix" : "" }, { "dropping-particle" : "", "family" : "Fox", "given" : "Jesse", "non-dropping-particle" : "", "parse-names" : false, "suffix" : "" } ], "container-title" : "Computers &amp; Education", "id" : "ITEM-1", "issued" : { "date-parts" : [ [ "2015" ] ] }, "page" : "152-161", "publisher" : "Elsevier Ltd", "title" : "Assessing the effects of gamification in the classroom: A longitudinal study on intrinsic motivation, social comparison, satisfaction, effort, and academic performance", "type" : "article-journal", "volume" : "80" }, "uris" : [ "http://www.mendeley.com/documents/?uuid=fb13a3a4-e58a-429a-ab46-3b94a82e6e29" ] } ], "mendeley" : { "formattedCitation" : "(Hanus &amp; Fox 2015)", "plainTextFormattedCitation" : "(Hanus &amp; Fox 2015)", "previouslyFormattedCitation" : "(Hanus &amp; Fox 2015)" }, "properties" : { "noteIndex" : 0 }, "schema" : "https://github.com/citation-style-language/schema/raw/master/csl-citation.json" }</w:instrText>
+        <w:instrText>ADDIN CSL_CITATION { "citationItems" : [ { "id" : "ITEM-1", "itemData" : { "ISBN" : "9781509034352", "author" : [ { "dropping-particle" : "", "family" : "Shabihi", "given" : "Negar", "non-dropping-particle" : "", "parse-names" : false, "suffix" : "" }, { "dropping-particle" : "", "family" : "Taghiyareh", "given" : "Fattaneh", "non-dropping-particle" : "", "parse-names" : false, "suffix" : "" }, { "dropping-particle" : "", "family" : "Abdoli", "given" : "Mohammad Hossein", "non-dropping-particle" : "", "parse-names" : false, "suffix" : "" } ], "container-title" : "Telecommunications (IST), 2016 8th International Symposium on", "id" : "ITEM-1", "issued" : { "date-parts" : [ [ "2016" ] ] }, "page" : "612-618", "title" : "Analyzing the effect of game-elements in e-Learning environments through MBTI-based personalization", "type" : "paper-conference" }, "uris" : [ "http://www.mendeley.com/documents/?uuid=484cc345-798b-443d-b9ce-3283420a238d" ] } ], "mendeley" : { "formattedCitation" : "[32]", "plainTextFormattedCitation" : "[32]", "previouslyFormattedCitation" : "(Shabihi et al. 2016)" }, "properties" : { "noteIndex" : 0 }, "schema" : "https://github.com/citation-style-language/schema/raw/master/csl-citation.json" }</w:instrText>
       </w:r>
       <w:r>
         <w:rPr>
@@ -10908,7 +11161,7 @@
           <w:noProof/>
           <w:lang w:bidi="fa-IR"/>
         </w:rPr>
-        <w:t>(Hanus &amp; Fox 2015)</w:t>
+        <w:t>[32]</w:t>
       </w:r>
       <w:r>
         <w:rPr>
@@ -10922,188 +11175,15 @@
           <w:rtl/>
           <w:lang w:bidi="fa-IR"/>
         </w:rPr>
-        <w:t xml:space="preserve"> بیان می‌کند که </w:t>
-      </w:r>
-      <w:r>
-        <w:rPr>
-          <w:rFonts w:hint="cs"/>
-          <w:rtl/>
-          <w:lang w:bidi="fa-IR"/>
-        </w:rPr>
-        <w:t>طبق نظریه تکامل شناختی</w:t>
-      </w:r>
-      <w:r>
-        <w:rPr>
-          <w:rStyle w:val="FootnoteReference"/>
-          <w:rtl/>
-          <w:lang w:bidi="fa-IR"/>
-        </w:rPr>
-        <w:footnoteReference w:id="19"/>
-      </w:r>
-      <w:r>
-        <w:rPr>
-          <w:rFonts w:hint="cs"/>
-          <w:rtl/>
-          <w:lang w:bidi="fa-IR"/>
-        </w:rPr>
-        <w:t xml:space="preserve"> </w:t>
-      </w:r>
-      <w:r>
-        <w:rPr>
-          <w:rFonts w:hint="cs"/>
-          <w:rtl/>
-          <w:lang w:bidi="fa-IR"/>
-        </w:rPr>
-        <w:t>(</w:t>
-      </w:r>
-      <w:r>
-        <w:rPr>
-          <w:lang w:bidi="fa-IR"/>
-        </w:rPr>
-        <w:fldChar w:fldCharType="begin" w:fldLock="1"/>
-      </w:r>
-      <w:r>
-        <w:rPr>
-          <w:lang w:bidi="fa-IR"/>
-        </w:rPr>
-        <w:instrText>ADDIN CSL_CITATION { "citationItems" : [ { "id" : "ITEM-1", "itemData" : { "author" : [ { "dropping-particle" : "", "family" : "Deci", "given" : "Edward L", "non-dropping-particle" : "", "parse-names" : false, "suffix" : "" }, { "dropping-particle" : "", "family" : "Ryan", "given" : "Richard M", "non-dropping-particle" : "", "parse-names" : false, "suffix" : "" } ], "container-title" : "Journal of research in personality", "id" : "ITEM-1", "issue" : "2", "issued" : { "date-parts" : [ [ "1985" ] ] }, "page" : "109-134", "publisher" : "Elsevier", "title" : "The general causality orientations scale: Self-determination in personality", "type" : "article-journal", "volume" : "19" }, "uris" : [ "http://www.mendeley.com/documents/?uuid=658fce22-9227-4ac9-a743-1ccb96086830" ] } ], "mendeley" : { "formattedCitation" : "(Deci &amp; Ryan 1985)", "plainTextFormattedCitation" : "(Deci &amp; Ryan 1985)", "previouslyFormattedCitation" : "(Deci &amp; Ryan 1985)" }, "properties" : { "noteIndex" : 0 }, "schema" : "https://github.com/citation-style-language/schema/raw/master/csl-citation.json" }</w:instrText>
-      </w:r>
-      <w:r>
-        <w:rPr>
-          <w:lang w:bidi="fa-IR"/>
-        </w:rPr>
-        <w:fldChar w:fldCharType="separate"/>
-      </w:r>
-      <w:r>
-        <w:rPr>
-          <w:noProof/>
-          <w:lang w:bidi="fa-IR"/>
-        </w:rPr>
-        <w:t>(Deci &amp; Ryan 1985)</w:t>
-      </w:r>
-      <w:r>
-        <w:rPr>
-          <w:lang w:bidi="fa-IR"/>
-        </w:rPr>
-        <w:fldChar w:fldCharType="end"/>
-      </w:r>
-      <w:r>
-        <w:rPr>
-          <w:rFonts w:hint="cs"/>
-          <w:rtl/>
-          <w:lang w:bidi="fa-IR"/>
-        </w:rPr>
-        <w:t>) جایزه‌ای که در بازی به بازیکنان داده می‌شود ممکن است به افزایش یا کاهش انگیزة درونی آنها منتج شود.</w:t>
-      </w:r>
-      <w:r>
-        <w:rPr>
-          <w:rFonts w:hint="cs"/>
-          <w:rtl/>
-          <w:lang w:bidi="fa-IR"/>
-        </w:rPr>
-        <w:t xml:space="preserve"> </w:t>
-      </w:r>
-      <w:r>
-        <w:rPr>
-          <w:lang w:bidi="fa-IR"/>
-        </w:rPr>
-        <w:fldChar w:fldCharType="begin" w:fldLock="1"/>
-      </w:r>
-      <w:r>
-        <w:rPr>
-          <w:lang w:bidi="fa-IR"/>
-        </w:rPr>
-        <w:instrText>ADDIN CSL_CITATION { "citationItems" : [ { "id" : "ITEM-1", "itemData" : { "DOI" : "10.1093/intimm/dxs132", "ISBN" : "9781449397678", "ISSN" : "1460-2377", "PMID" : "23354066", "abstract" : "What do Foursquare, Zynga, Nike+, and Groupon have in common? These and many other brands use gamification to deliver a sticky, viral, and engaging experience to their customers. This book provides the design strategy and tactics you need to integrate game mechanics into any kind of consumer-facing website or mobile app. Learn how to use core game concepts, design patterns, and meaningful code samples to create a fun and captivating social environment.", "author" : [ { "dropping-particle" : "", "family" : "Zicbermann", "given" : "Gabe", "non-dropping-particle" : "", "parse-names" : false, "suffix" : "" }, { "dropping-particle" : "", "family" : "Cunningham", "given" : "Christopher", "non-dropping-particle" : "", "parse-names" : false, "suffix" : "" } ], "container-title" : "Oreilly &amp; Associates Inc", "id" : "ITEM-1", "issued" : { "date-parts" : [ [ "2011" ] ] }, "publisher" : "O'Reilly", "title" : "Gamification by Design: Implementing Game Mechanics in Web and Mobile Apps", "type" : "book" }, "uris" : [ "http://www.mendeley.com/documents/?uuid=0e0f2b04-3b6b-403b-b781-44c825bd052f" ] } ], "mendeley" : { "formattedCitation" : "(Zicbermann &amp; Cunningham 2011)", "plainTextFormattedCitation" : "(Zicbermann &amp; Cunningham 2011)", "previouslyFormattedCitation" : "(Zicbermann &amp; Cunningham 2011)" }, "properties" : { "noteIndex" : 0 }, "schema" : "https://github.com/citation-style-language/schema/raw/master/csl-citation.json" }</w:instrText>
-      </w:r>
-      <w:r>
-        <w:rPr>
-          <w:lang w:bidi="fa-IR"/>
-        </w:rPr>
-        <w:fldChar w:fldCharType="separate"/>
-      </w:r>
-      <w:r>
-        <w:rPr>
-          <w:noProof/>
-          <w:lang w:bidi="fa-IR"/>
-        </w:rPr>
-        <w:t>(Zicbermann &amp; Cunningham 2011)</w:t>
-      </w:r>
-      <w:r>
-        <w:rPr>
-          <w:lang w:bidi="fa-IR"/>
-        </w:rPr>
-        <w:fldChar w:fldCharType="end"/>
-      </w:r>
-      <w:r>
-        <w:rPr>
-          <w:rFonts w:hint="cs"/>
-          <w:rtl/>
-          <w:lang w:bidi="fa-IR"/>
-        </w:rPr>
-        <w:t xml:space="preserve"> اشاره می‌کند که جدول رده‌بندی همان‌طور که ممکن است برای گروهی از بازیکنان انگیزه‌دهنده باشد، در گروهی دیگری حس ناامیدی ایجاد </w:t>
-      </w:r>
-      <w:r>
-        <w:rPr>
-          <w:rFonts w:hint="cs"/>
-          <w:rtl/>
-          <w:lang w:bidi="fa-IR"/>
-        </w:rPr>
-        <w:t>کند چون دست‌یابی به رتبه‌های برتر برایشان ناممکن به‌نظر می‌رسد.</w:t>
-      </w:r>
-      <w:r>
-        <w:rPr>
-          <w:rFonts w:hint="cs"/>
-          <w:rtl/>
-          <w:lang w:bidi="fa-IR"/>
-        </w:rPr>
-        <w:t xml:space="preserve"> لذا مقالات مختلفی مانند</w:t>
-      </w:r>
-      <w:r>
-        <w:rPr>
-          <w:rFonts w:hint="cs"/>
-          <w:rtl/>
-          <w:lang w:bidi="fa-IR"/>
-        </w:rPr>
-        <w:t xml:space="preserve"> </w:t>
-      </w:r>
-      <w:r>
-        <w:rPr>
-          <w:lang w:bidi="fa-IR"/>
-        </w:rPr>
-        <w:fldChar w:fldCharType="begin" w:fldLock="1"/>
-      </w:r>
-      <w:r>
-        <w:rPr>
-          <w:lang w:bidi="fa-IR"/>
-        </w:rPr>
-        <w:instrText>ADDIN CSL_CITATION { "citationItems" : [ { "id" : "ITEM-1", "itemData" : { "DOI" : "10.1016/j.chb.2012.06.007", "ISBN" : "0747-5632", "ISSN" : "07475632", "abstract" : "As video games, particularly, social games are growing in popularity and number of users, there has been an increasing interest in its potential as innovative teaching tools. Gamification is a new concept intending to use elements from video games in non-game applications. Education is an area with high potential for application of this concept since it seeks to promote people's motivation and engagement. The research in progress will try to find how to apply social gamification in education, testing and validating the results of that application. To fulfil these objectives, this paper presents the guidelines and main features of a social gamification framework to be applied in an existent K-6 social learning environment. \u00a9 2012 Elsevier Ltd. All rights reserved.", "author" : [ { "dropping-particle" : "", "family" : "Sim\u00f5es", "given" : "Jorge", "non-dropping-particle" : "", "parse-names" : false, "suffix" : "" }, { "dropping-particle" : "", "family" : "Redondo", "given" : "Rebeca D\u00edaz", "non-dropping-particle" : "", "parse-names" : false, "suffix" : "" }, { "dropping-particle" : "", "family" : "Vilas", "given" : "Ana Fern\u00e1ndez", "non-dropping-particle" : "", "parse-names" : false, "suffix" : "" } ], "container-title" : "Computers in Human Behavior", "id" : "ITEM-1", "issued" : { "date-parts" : [ [ "2012" ] ] }, "page" : "345-353", "title" : "A social gamification framework for a K-6 learning platform", "type" : "article-journal", "volume" : "29" }, "uris" : [ "http://www.mendeley.com/documents/?uuid=aee19ce2-3ce4-4981-9b42-5179195fbb68" ] }, { "id" : "ITEM-2", "itemData" : { "abstract" : "Games are part of day to day life, entertaining users, but at the same time modelling behaviors. By applying game mechanics and dynamics to tasks and e-learning processes we can increase user engagement with an e-learning application and its specific tasks. While having multiple uses in commercial practices, gamification implies well established techniques similar to those found in games. We will take a closer look at the ones that are appropriate to the learning process and moreover to e-learning and analyze relevant examples.", "author" : [ { "dropping-particle" : "", "family" : "Muntean", "given" : "Cristina Ioana", "non-dropping-particle" : "", "parse-names" : false, "suffix" : "" } ], "container-title" : "The 6th International Conference on Virtual Learning ICVL 2011", "id" : "ITEM-2", "issue" : "1", "issued" : { "date-parts" : [ [ "2011" ] ] }, "page" : "323-329", "title" : "Raising engagement in e-learning through gamification", "type" : "article-journal" }, "uris" : [ "http://www.mendeley.com/documents/?uuid=f814ad90-9deb-45cc-8e9b-24a0de26bcfc" ] }, { "id" : "ITEM-3", "itemData" : { "DOI" : "10.1145/2513002.2513024", "ISBN" : "9781450322546", "abstract" : "With the rise of Gamification, the boundaries between play and games on the one hand, and everyday life on the other are being challenged, and as a result game play is entering the realm of everyday life. We believe that with the breakdown of this dichotomy and with the increasing presence of game elements in everyday life in the form of Gamification, there are more factors such as users intrinsic motivation, agenda, learning preferences and personality that should be considered in the design of gamified systems. In this paper, we investigate the relationship between player types, and personality types and traits. By way of investigating pre-existing player type models as well as personality traits and types models, we have identified possible relationships between these two areas of research, and in that, between the realm of games, and the realm of the everyday. As a result, we propose a table identifying these possible relationships between player types, personality types and traits, and game elements and game mechanics and discuss how this connection may impact the design of gamified systems and offer insight towards more user orientated design objectives.", "author" : [ { "dropping-particle" : "", "family" : "Ferro", "given" : "Lauren S.", "non-dropping-particle" : "", "parse-names" : false, "suffix" : "" }, { "dropping-particle" : "", "family" : "Walz", "given" : "Steffen P.", "non-dropping-particle" : "", "parse-names" : false, "suffix" : "" }, { "dropping-particle" : "", "family" : "Greuter", "given" : "Stefan", "non-dropping-particle" : "", "parse-names" : false, "suffix" : "" } ], "container-title" : "IE '13 Proceedings of The 9th Australasian Conference on Interactive Entertainment: Matters of Life and Death", "id" : "ITEM-3", "issued" : { "date-parts" : [ [ "2013" ] ] }, "page" : "1-6", "title" : "Towards personalised, gamified systems: an investigation into game design, personality and player typologies", "type" : "article-journal" }, "uris" : [ "http://www.mendeley.com/documents/?uuid=e49672e4-fea6-42bb-af3c-50320dbc94d5" ] } ], "mendeley" : { "formattedCitation" : "(Sim\u00f5es et al. 2012; Muntean 2011; Ferro et al. 2013)", "plainTextFormattedCitation" : "(Sim\u00f5es et al. 2012; Muntean 2011; Ferro et al. 2013)", "previouslyFormattedCitation" : "(Sim\u00f5es et al. 2012; Muntean 2011; Ferro et al. 2013)" }, "properties" : { "noteIndex" : 0 }, "schema" : "https://github.com/citation-style-language/schema/raw/master/csl-citation.json" }</w:instrText>
-      </w:r>
-      <w:r>
-        <w:rPr>
-          <w:lang w:bidi="fa-IR"/>
-        </w:rPr>
-        <w:fldChar w:fldCharType="separate"/>
-      </w:r>
-      <w:r>
-        <w:rPr>
-          <w:noProof/>
-          <w:lang w:bidi="fa-IR"/>
-        </w:rPr>
-        <w:t>(Simões et al. 2012; Muntean 2011; Ferro et al. 2013)</w:t>
-      </w:r>
-      <w:r>
-        <w:rPr>
-          <w:lang w:bidi="fa-IR"/>
-        </w:rPr>
-        <w:fldChar w:fldCharType="end"/>
-      </w:r>
-      <w:r>
-        <w:rPr>
-          <w:rFonts w:hint="cs"/>
-          <w:rtl/>
-          <w:lang w:bidi="fa-IR"/>
-        </w:rPr>
-        <w:t xml:space="preserve"> لزوم انجام شخصی‌سازی برای تطبیق بازی‌های جدی با کاربران را یادآوری می‌کنند.</w:t>
+        <w:t xml:space="preserve"> با بررسی پاسخ‌هایی که افراد به پرسش‌نامه‌ای در مورد علاقه‌مندی‌هایشان به عناصر بازی‌ داده‌اند نتیجه‌گیری می‌کند که افراد با شخصیت‌های مختلف، به عناصر بازی مختلفی علاقه‌مند هستند</w:t>
+      </w:r>
+      <w:r>
+        <w:rPr>
+          <w:rFonts w:hint="cs"/>
+          <w:rtl/>
+          <w:lang w:bidi="fa-IR"/>
+        </w:rPr>
+        <w:t>.</w:t>
       </w:r>
     </w:p>
     <w:p>
@@ -11200,7 +11280,7 @@
         <w:fldChar w:fldCharType="begin" w:fldLock="1"/>
       </w:r>
       <w:r>
-        <w:instrText>ADDIN CSL_CITATION { "citationItems" : [ { "id" : "ITEM-1", "itemData" : { "author" : [ { "dropping-particle" : "", "family" : "Brusilovsky", "given" : "Peter", "non-dropping-particle" : "", "parse-names" : false, "suffix" : "" } ], "container-title" : "Adaptive hypertext and hypermedia", "id" : "ITEM-1", "issued" : { "date-parts" : [ [ "1998" ] ] }, "page" : "1-43", "publisher" : "Springer", "title" : "Methods and techniques of adaptive hypermedia", "type" : "chapter" }, "uris" : [ "http://www.mendeley.com/documents/?uuid=ae833d5d-e12a-48db-91b7-b9ed2ec9899c" ] } ], "mendeley" : { "formattedCitation" : "(Brusilovsky 1998)", "plainTextFormattedCitation" : "(Brusilovsky 1998)", "previouslyFormattedCitation" : "(Brusilovsky 1998)" }, "properties" : { "noteIndex" : 0 }, "schema" : "https://github.com/citation-style-language/schema/raw/master/csl-citation.json" }</w:instrText>
+        <w:instrText>ADDIN CSL_CITATION { "citationItems" : [ { "id" : "ITEM-1", "itemData" : { "author" : [ { "dropping-particle" : "", "family" : "Brusilovsky", "given" : "Peter", "non-dropping-particle" : "", "parse-names" : false, "suffix" : "" } ], "container-title" : "Adaptive hypertext and hypermedia", "id" : "ITEM-1", "issued" : { "date-parts" : [ [ "1998" ] ] }, "page" : "1-43", "publisher" : "Springer", "title" : "Methods and techniques of adaptive hypermedia", "type" : "chapter" }, "uris" : [ "http://www.mendeley.com/documents/?uuid=ae833d5d-e12a-48db-91b7-b9ed2ec9899c" ] } ], "mendeley" : { "formattedCitation" : "[33]", "plainTextFormattedCitation" : "[33]", "previouslyFormattedCitation" : "(Brusilovsky 1998)" }, "properties" : { "noteIndex" : 0 }, "schema" : "https://github.com/citation-style-language/schema/raw/master/csl-citation.json" }</w:instrText>
       </w:r>
       <w:r>
         <w:rPr>
@@ -11212,7 +11292,7 @@
         <w:rPr>
           <w:noProof/>
         </w:rPr>
-        <w:t>(Brusilovsky 1998)</w:t>
+        <w:t>[33]</w:t>
       </w:r>
       <w:r>
         <w:rPr>
@@ -11260,7 +11340,7 @@
         <w:fldChar w:fldCharType="begin" w:fldLock="1"/>
       </w:r>
       <w:r>
-        <w:instrText>ADDIN CSL_CITATION { "citationItems" : [ { "id" : "ITEM-1", "itemData" : { "DOI" : "10.1016/j.chb.2010.07.038", "ISSN" : "07475632", "author" : [ { "dropping-particle" : "", "family" : "Vandewaetere", "given" : "Mieke", "non-dropping-particle" : "", "parse-names" : false, "suffix" : "" }, { "dropping-particle" : "", "family" : "Desmet", "given" : "Piet", "non-dropping-particle" : "", "parse-names" : false, "suffix" : "" }, { "dropping-particle" : "", "family" : "Clarebout", "given" : "Geraldine", "non-dropping-particle" : "", "parse-names" : false, "suffix" : "" } ], "container-title" : "Computers in Human Behavior", "id" : "ITEM-1", "issue" : "1", "issued" : { "date-parts" : [ [ "2011", "1" ] ] }, "page" : "118-130", "title" : "The contribution of learner characteristics in the development of computer-based adaptive learning environments", "type" : "article-journal", "volume" : "27" }, "uris" : [ "http://www.mendeley.com/documents/?uuid=156ca163-b0a7-38d6-b009-f1bb2d63db67" ] } ], "mendeley" : { "formattedCitation" : "(Vandewaetere et al. 2011)", "plainTextFormattedCitation" : "(Vandewaetere et al. 2011)", "previouslyFormattedCitation" : "(Vandewaetere et al. 2011)" }, "properties" : { "noteIndex" : 0 }, "schema" : "https://github.com/citation-style-language/schema/raw/master/csl-citation.json" }</w:instrText>
+        <w:instrText>ADDIN CSL_CITATION { "citationItems" : [ { "id" : "ITEM-1", "itemData" : { "DOI" : "10.1016/j.chb.2010.07.038", "ISSN" : "07475632", "author" : [ { "dropping-particle" : "", "family" : "Vandewaetere", "given" : "Mieke", "non-dropping-particle" : "", "parse-names" : false, "suffix" : "" }, { "dropping-particle" : "", "family" : "Desmet", "given" : "Piet", "non-dropping-particle" : "", "parse-names" : false, "suffix" : "" }, { "dropping-particle" : "", "family" : "Clarebout", "given" : "Geraldine", "non-dropping-particle" : "", "parse-names" : false, "suffix" : "" } ], "container-title" : "Computers in Human Behavior", "id" : "ITEM-1", "issue" : "1", "issued" : { "date-parts" : [ [ "2011", "1" ] ] }, "page" : "118-130", "title" : "The contribution of learner characteristics in the development of computer-based adaptive learning environments", "type" : "article-journal", "volume" : "27" }, "uris" : [ "http://www.mendeley.com/documents/?uuid=156ca163-b0a7-38d6-b009-f1bb2d63db67" ] } ], "mendeley" : { "formattedCitation" : "[34]", "plainTextFormattedCitation" : "[34]", "previouslyFormattedCitation" : "(Vandewaetere et al. 2011)" }, "properties" : { "noteIndex" : 0 }, "schema" : "https://github.com/citation-style-language/schema/raw/master/csl-citation.json" }</w:instrText>
       </w:r>
       <w:r>
         <w:fldChar w:fldCharType="separate"/>
@@ -11269,7 +11349,7 @@
         <w:rPr>
           <w:noProof/>
         </w:rPr>
-        <w:t>(Vandewaetere et al. 2011)</w:t>
+        <w:t>[34]</w:t>
       </w:r>
       <w:r>
         <w:fldChar w:fldCharType="end"/>
@@ -11376,7 +11456,7 @@
         <w:fldChar w:fldCharType="begin" w:fldLock="1"/>
       </w:r>
       <w:r>
-        <w:instrText>ADDIN CSL_CITATION { "citationItems" : [ { "id" : "ITEM-1", "itemData" : { "author" : [ { "dropping-particle" : "", "family" : "\u0634\u0628\u06cc\u0647\u06cc", "given" : "\u0646\u06af\u0627\u0631", "non-dropping-particle" : "", "parse-names" : false, "suffix" : "" } ], "id" : "ITEM-1", "issued" : { "date-parts" : [ [ "1395" ] ] }, "publisher" : "\u062f\u0627\u0646\u0634\u06af\u0627\u0647 \u062a\u0647\u0631\u0627\u0646", "title" : "\u0634\u062e\u0635\u06cc \u0633\u0627\u0632\u06cc \u0645\u062d\u0631\u06a9\u0647\u0627\u06cc \u0628\u0627\u0632\u06cc \u067e\u0631\u062f\u0627\u0632\u06cc \u062f\u0631 \u0645\u062d\u06cc\u0637\u0647\u0627\u06cc \u06cc\u0627\u062f\u06af\u06cc\u0631\u06cc \u0627\u0644\u06a9\u062a\u0631\u0648\u0646\u06cc\u06a9\u06cc \u0628\u0631 \u0627\u0633\u0627\u0633 \u0646\u0638\u0631\u06cc\u0647 \u0634\u062e\u0635\u06cc\u062a MBTI", "type" : "thesis" }, "uris" : [ "http://www.mendeley.com/documents/?uuid=ec44876a-29d3-481f-9ab0-a3d1eb1cc92c" ] } ], "mendeley" : { "formattedCitation" : "(\u0634\u0628\u06cc\u0647\u06cc 1395)", "plainTextFormattedCitation" : "(\u0634\u0628\u06cc\u0647\u06cc 1395)", "previouslyFormattedCitation" : "(\u0634\u0628\u06cc\u0647\u06cc 1395)" }, "properties" : { "noteIndex" : 0 }, "schema" : "https://github.com/citation-style-language/schema/raw/master/csl-citation.json" }</w:instrText>
+        <w:instrText>ADDIN CSL_CITATION { "citationItems" : [ { "id" : "ITEM-1", "itemData" : { "author" : [ { "dropping-particle" : "", "family" : "\u0634\u0628\u06cc\u0647\u06cc", "given" : "\u0646\u06af\u0627\u0631", "non-dropping-particle" : "", "parse-names" : false, "suffix" : "" } ], "id" : "ITEM-1", "issued" : { "date-parts" : [ [ "1395" ] ] }, "publisher" : "\u062f\u0627\u0646\u0634\u06af\u0627\u0647 \u062a\u0647\u0631\u0627\u0646", "title" : "\u0634\u062e\u0635\u06cc \u0633\u0627\u0632\u06cc \u0645\u062d\u0631\u06a9\u0647\u0627\u06cc \u0628\u0627\u0632\u06cc \u067e\u0631\u062f\u0627\u0632\u06cc \u062f\u0631 \u0645\u062d\u06cc\u0637\u0647\u0627\u06cc \u06cc\u0627\u062f\u06af\u06cc\u0631\u06cc \u0627\u0644\u06a9\u062a\u0631\u0648\u0646\u06cc\u06a9\u06cc \u0628\u0631 \u0627\u0633\u0627\u0633 \u0646\u0638\u0631\u06cc\u0647 \u0634\u062e\u0635\u06cc\u062a MBTI", "type" : "thesis" }, "uris" : [ "http://www.mendeley.com/documents/?uuid=ec44876a-29d3-481f-9ab0-a3d1eb1cc92c" ] } ], "mendeley" : { "formattedCitation" : "[35]", "plainTextFormattedCitation" : "[35]", "previouslyFormattedCitation" : "(\u0634\u0628\u06cc\u0647\u06cc 1395)" }, "properties" : { "noteIndex" : 0 }, "schema" : "https://github.com/citation-style-language/schema/raw/master/csl-citation.json" }</w:instrText>
       </w:r>
       <w:r>
         <w:rPr>
@@ -11388,14 +11468,582 @@
         <w:rPr>
           <w:noProof/>
         </w:rPr>
-        <w:t>(</w:t>
+        <w:t>[35]</w:t>
+      </w:r>
+      <w:r>
+        <w:rPr>
+          <w:rtl/>
+        </w:rPr>
+        <w:fldChar w:fldCharType="end"/>
+      </w:r>
+      <w:r>
+        <w:rPr>
+          <w:rFonts w:hint="cs"/>
+          <w:rtl/>
+        </w:rPr>
+        <w:t xml:space="preserve"> روان‌شناسانِ مختلفی به دسته‌بندی افراد براساس شخصیتشان پرداخته‌اند و مبحث تیپ‌های شخصیتی</w:t>
+      </w:r>
+      <w:r>
+        <w:rPr>
+          <w:rStyle w:val="FootnoteReference"/>
+          <w:rtl/>
+        </w:rPr>
+        <w:footnoteReference w:id="20"/>
+      </w:r>
+      <w:r>
+        <w:rPr>
+          <w:rFonts w:hint="cs"/>
+          <w:rtl/>
+        </w:rPr>
+        <w:t xml:space="preserve"> را مطرح کرده‌اند. </w:t>
+      </w:r>
+      <w:r>
+        <w:rPr>
+          <w:rFonts w:hint="cs"/>
+          <w:rtl/>
+        </w:rPr>
+        <w:t>تیپ‌های شخصیتی یکی از شناخته‌شده‌ترین معیارهای توضیح تفاوت</w:t>
+      </w:r>
+      <w:r>
+        <w:rPr>
+          <w:rFonts w:hint="cs"/>
+          <w:rtl/>
+        </w:rPr>
+        <w:t xml:space="preserve">‌های افراد هستند زیرا که رفتار و احساسات افراد به‌طور قابل‌ملاحظه‌ای </w:t>
+      </w:r>
+      <w:r>
+        <w:rPr>
+          <w:rFonts w:hint="cs"/>
+          <w:rtl/>
+        </w:rPr>
+        <w:t>وابسته به شخصیت آنهاست</w:t>
+      </w:r>
+      <w:r>
+        <w:rPr>
+          <w:rFonts w:hint="cs"/>
+          <w:rtl/>
+        </w:rPr>
+        <w:t xml:space="preserve"> </w:t>
+      </w:r>
+      <w:r>
+        <w:rPr>
+          <w:rtl/>
+        </w:rPr>
+        <w:fldChar w:fldCharType="begin" w:fldLock="1"/>
+      </w:r>
+      <w:r>
+        <w:instrText>ADDIN CSL_CITATION { "citationItems" : [ { "id" : "ITEM-1", "itemData" : { "author" : [ { "dropping-particle" : "", "family" : "Zafar", "given" : "Shahila", "non-dropping-particle" : "", "parse-names" : false, "suffix" : "" }, { "dropping-particle" : "", "family" : "Meenakshi", "given" : "K", "non-dropping-particle" : "", "parse-names" : false, "suffix" : "" } ], "container-title" : "English Language and Literature Studies", "id" : "ITEM-1", "issue" : "1", "issued" : { "date-parts" : [ [ "2012" ] ] }, "page" : "94", "title" : "Review of PhD Theses on the Role of Personality in SLA", "type" : "article-journal", "volume" : "2" }, "uris" : [ "http://www.mendeley.com/documents/?uuid=d1ee076a-1093-447e-a0d5-db3903395583" ] } ], "mendeley" : { "formattedCitation" : "[36]", "plainTextFormattedCitation" : "[36]", "previouslyFormattedCitation" : "(Zafar &amp; Meenakshi 2012)" }, "properties" : { "noteIndex" : 0 }, "schema" : "https://github.com/citation-style-language/schema/raw/master/csl-citation.json" }</w:instrText>
+      </w:r>
+      <w:r>
+        <w:rPr>
+          <w:rtl/>
+        </w:rPr>
+        <w:fldChar w:fldCharType="separate"/>
       </w:r>
       <w:r>
         <w:rPr>
           <w:noProof/>
-          <w:rtl/>
-        </w:rPr>
-        <w:t>شب</w:t>
+        </w:rPr>
+        <w:t>[36]</w:t>
+      </w:r>
+      <w:r>
+        <w:rPr>
+          <w:rtl/>
+        </w:rPr>
+        <w:fldChar w:fldCharType="end"/>
+      </w:r>
+      <w:r>
+        <w:rPr>
+          <w:rFonts w:hint="cs"/>
+          <w:rtl/>
+        </w:rPr>
+        <w:t xml:space="preserve">. </w:t>
+      </w:r>
+    </w:p>
+    <w:p>
+      <w:pPr>
+        <w:rPr>
+          <w:rtl/>
+        </w:rPr>
+      </w:pPr>
+      <w:r>
+        <w:rPr>
+          <w:rFonts w:hint="cs"/>
+          <w:rtl/>
+        </w:rPr>
+        <w:lastRenderedPageBreak/>
+        <w:t>معروف‌ترین دسته‌بندی شخصیت را کارل گوستاو یونگ</w:t>
+      </w:r>
+      <w:r>
+        <w:rPr>
+          <w:rStyle w:val="FootnoteReference"/>
+          <w:rtl/>
+        </w:rPr>
+        <w:footnoteReference w:id="21"/>
+      </w:r>
+      <w:r>
+        <w:rPr>
+          <w:rFonts w:hint="cs"/>
+          <w:rtl/>
+        </w:rPr>
+        <w:t>، پدر روان‌شناسی نوین، ارائه داد که بعد</w:t>
+      </w:r>
+      <w:r>
+        <w:rPr>
+          <w:rFonts w:hint="cs"/>
+          <w:rtl/>
+        </w:rPr>
+        <w:t>ه</w:t>
+      </w:r>
+      <w:r>
+        <w:rPr>
+          <w:rFonts w:hint="cs"/>
+          <w:rtl/>
+        </w:rPr>
+        <w:t>ا بر پایة دسته‌بندی</w:t>
+      </w:r>
+      <w:r>
+        <w:rPr>
+          <w:rFonts w:hint="cs"/>
+          <w:rtl/>
+        </w:rPr>
+        <w:t>ِ</w:t>
+      </w:r>
+      <w:r>
+        <w:rPr>
+          <w:rFonts w:hint="cs"/>
+          <w:rtl/>
+        </w:rPr>
+        <w:t xml:space="preserve"> او سنخ‌نمای شخصیتی مایرز-بریگز، که به اختصار </w:t>
+      </w:r>
+      <w:r>
+        <w:t>MBTI</w:t>
+      </w:r>
+      <w:r>
+        <w:rPr>
+          <w:rStyle w:val="FootnoteReference"/>
+          <w:rtl/>
+        </w:rPr>
+        <w:footnoteReference w:id="22"/>
+      </w:r>
+      <w:r>
+        <w:rPr>
+          <w:rFonts w:hint="cs"/>
+          <w:rtl/>
+        </w:rPr>
+        <w:t xml:space="preserve"> </w:t>
+      </w:r>
+      <w:r>
+        <w:rPr>
+          <w:rFonts w:hint="cs"/>
+          <w:rtl/>
+        </w:rPr>
+        <w:t xml:space="preserve">خوانده می‌شود، ارائه شد. </w:t>
+      </w:r>
+      <w:r>
+        <w:rPr>
+          <w:rFonts w:hint="cs"/>
+          <w:rtl/>
+        </w:rPr>
+        <w:t>سنخ‌نمای مایرز-بریگز شخصیت را در چهار بُعد بررسی می‌کند به‌طوری که افراد در هر بعد در یکی از دو گروه تعیین شده قرار می‌گیرند. بُعدها به این ترتیب هستند: درون‌گرا/برون‌گرا</w:t>
+      </w:r>
+      <w:r>
+        <w:rPr>
+          <w:rStyle w:val="FootnoteReference"/>
+          <w:rtl/>
+        </w:rPr>
+        <w:footnoteReference w:id="23"/>
+      </w:r>
+      <w:r>
+        <w:rPr>
+          <w:rFonts w:hint="cs"/>
+          <w:rtl/>
+        </w:rPr>
+        <w:t>، حسی/شهودی</w:t>
+      </w:r>
+      <w:r>
+        <w:rPr>
+          <w:rStyle w:val="FootnoteReference"/>
+          <w:rtl/>
+        </w:rPr>
+        <w:footnoteReference w:id="24"/>
+      </w:r>
+      <w:r>
+        <w:rPr>
+          <w:rFonts w:hint="cs"/>
+          <w:rtl/>
+        </w:rPr>
+        <w:t>، متفکر/احساسی</w:t>
+      </w:r>
+      <w:r>
+        <w:rPr>
+          <w:rStyle w:val="FootnoteReference"/>
+          <w:rtl/>
+        </w:rPr>
+        <w:footnoteReference w:id="25"/>
+      </w:r>
+      <w:r>
+        <w:rPr>
+          <w:rFonts w:hint="cs"/>
+          <w:rtl/>
+        </w:rPr>
+        <w:t>، و قضاوتی/ادراکی</w:t>
+      </w:r>
+      <w:r>
+        <w:rPr>
+          <w:rStyle w:val="FootnoteReference"/>
+          <w:rtl/>
+        </w:rPr>
+        <w:footnoteReference w:id="26"/>
+      </w:r>
+      <w:r>
+        <w:rPr>
+          <w:rFonts w:hint="cs"/>
+          <w:rtl/>
+        </w:rPr>
+        <w:t xml:space="preserve"> </w:t>
+      </w:r>
+      <w:r>
+        <w:fldChar w:fldCharType="begin" w:fldLock="1"/>
+      </w:r>
+      <w:r>
+        <w:instrText>ADDIN CSL_CITATION { "citationItems" : [ { "id" : "ITEM-1", "itemData" : { "author" : [ { "dropping-particle" : "", "family" : "Boyle", "given" : "Gregory J", "non-dropping-particle" : "", "parse-names" : false, "suffix" : "" } ], "id" : "ITEM-1", "issued" : { "date-parts" : [ [ "1995" ] ] }, "title" : "Myers-Briggs Type Indicator ( MBTI ): Some psychometric limitations", "type" : "article-journal" }, "uris" : [ "http://www.mendeley.com/documents/?uuid=20f362e5-9673-4a4c-ba64-cff50493b067" ] } ], "mendeley" : { "formattedCitation" : "[37]", "plainTextFormattedCitation" : "[37]", "previouslyFormattedCitation" : "(Boyle 1995)" }, "properties" : { "noteIndex" : 0 }, "schema" : "https://github.com/citation-style-language/schema/raw/master/csl-citation.json" }</w:instrText>
+      </w:r>
+      <w:r>
+        <w:fldChar w:fldCharType="separate"/>
+      </w:r>
+      <w:r>
+        <w:rPr>
+          <w:noProof/>
+        </w:rPr>
+        <w:t>[37]</w:t>
+      </w:r>
+      <w:r>
+        <w:fldChar w:fldCharType="end"/>
+      </w:r>
+      <w:r>
+        <w:rPr>
+          <w:rFonts w:hint="cs"/>
+          <w:rtl/>
+        </w:rPr>
+        <w:t xml:space="preserve"> </w:t>
+      </w:r>
+      <w:r>
+        <w:rPr>
+          <w:rtl/>
+        </w:rPr>
+        <w:fldChar w:fldCharType="begin" w:fldLock="1"/>
+      </w:r>
+      <w:r>
+        <w:instrText>ADDIN CSL_CITATION { "citationItems" : [ { "id" : "ITEM-1", "itemData" : { "author" : [ { "dropping-particle" : "", "family" : "\u0634\u0628\u06cc\u0647\u06cc", "given" : "\u0646\u06af\u0627\u0631", "non-dropping-particle" : "", "parse-names" : false, "suffix" : "" } ], "id" : "ITEM-1", "issued" : { "date-parts" : [ [ "1395" ] ] }, "publisher" : "\u062f\u0627\u0646\u0634\u06af\u0627\u0647 \u062a\u0647\u0631\u0627\u0646", "title" : "\u0634\u062e\u0635\u06cc \u0633\u0627\u0632\u06cc \u0645\u062d\u0631\u06a9\u0647\u0627\u06cc \u0628\u0627\u0632\u06cc \u067e\u0631\u062f\u0627\u0632\u06cc \u062f\u0631 \u0645\u062d\u06cc\u0637\u0647\u0627\u06cc \u06cc\u0627\u062f\u06af\u06cc\u0631\u06cc \u0627\u0644\u06a9\u062a\u0631\u0648\u0646\u06cc\u06a9\u06cc \u0628\u0631 \u0627\u0633\u0627\u0633 \u0646\u0638\u0631\u06cc\u0647 \u0634\u062e\u0635\u06cc\u062a MBTI", "type" : "thesis" }, "uris" : [ "http://www.mendeley.com/documents/?uuid=ec44876a-29d3-481f-9ab0-a3d1eb1cc92c" ] } ], "mendeley" : { "formattedCitation" : "[35]", "plainTextFormattedCitation" : "[35]", "previouslyFormattedCitation" : "(\u0634\u0628\u06cc\u0647\u06cc 1395)" }, "properties" : { "noteIndex" : 0 }, "schema" : "https://github.com/citation-style-language/schema/raw/master/csl-citation.json" }</w:instrText>
+      </w:r>
+      <w:r>
+        <w:rPr>
+          <w:rtl/>
+        </w:rPr>
+        <w:fldChar w:fldCharType="separate"/>
+      </w:r>
+      <w:r>
+        <w:rPr>
+          <w:noProof/>
+        </w:rPr>
+        <w:t>[35]</w:t>
+      </w:r>
+      <w:r>
+        <w:rPr>
+          <w:rtl/>
+        </w:rPr>
+        <w:fldChar w:fldCharType="end"/>
+      </w:r>
+      <w:r>
+        <w:rPr>
+          <w:rFonts w:hint="cs"/>
+          <w:rtl/>
+        </w:rPr>
+        <w:t xml:space="preserve">. به این ترتیب ۱۶ تیپ شخصیتی ایجاد می‌شود و آزمون‌های مختلفی که برای این سنخ‌نما معرفی شده‌اند افراد را در یکی از این ۱۶ گروه جای‌گذاری می‌کنند. </w:t>
+      </w:r>
+      <w:r>
+        <w:rPr>
+          <w:rFonts w:hint="cs"/>
+          <w:rtl/>
+        </w:rPr>
+        <w:t xml:space="preserve">برخی از ویژگی‌های هرکدام از ابعاد این دسته‌بندی در </w:t>
+      </w:r>
+      <w:r>
+        <w:rPr>
+          <w:rtl/>
+        </w:rPr>
+        <w:fldChar w:fldCharType="begin"/>
+      </w:r>
+      <w:r>
+        <w:rPr>
+          <w:rtl/>
+        </w:rPr>
+        <w:instrText xml:space="preserve"> </w:instrText>
+      </w:r>
+      <w:r>
+        <w:rPr>
+          <w:rFonts w:hint="cs"/>
+        </w:rPr>
+        <w:instrText>REF</w:instrText>
+      </w:r>
+      <w:r>
+        <w:rPr>
+          <w:rFonts w:hint="cs"/>
+          <w:rtl/>
+        </w:rPr>
+        <w:instrText xml:space="preserve"> _</w:instrText>
+      </w:r>
+      <w:r>
+        <w:rPr>
+          <w:rFonts w:hint="cs"/>
+        </w:rPr>
+        <w:instrText>Ref490318039 \h</w:instrText>
+      </w:r>
+      <w:r>
+        <w:rPr>
+          <w:rtl/>
+        </w:rPr>
+        <w:instrText xml:space="preserve"> </w:instrText>
+      </w:r>
+      <w:r>
+        <w:rPr>
+          <w:rtl/>
+        </w:rPr>
+      </w:r>
+      <w:r>
+        <w:rPr>
+          <w:rtl/>
+        </w:rPr>
+        <w:fldChar w:fldCharType="separate"/>
+      </w:r>
+      <w:r>
+        <w:rPr>
+          <w:rtl/>
+        </w:rPr>
+        <w:t xml:space="preserve">جدول </w:t>
+      </w:r>
+      <w:r>
+        <w:rPr>
+          <w:noProof/>
+          <w:rtl/>
+        </w:rPr>
+        <w:t>‏1</w:t>
+      </w:r>
+      <w:r>
+        <w:rPr>
+          <w:rtl/>
+        </w:rPr>
+        <w:noBreakHyphen/>
+      </w:r>
+      <w:r>
+        <w:rPr>
+          <w:noProof/>
+          <w:rtl/>
+        </w:rPr>
+        <w:t>1</w:t>
+      </w:r>
+      <w:r>
+        <w:rPr>
+          <w:rtl/>
+        </w:rPr>
+        <w:fldChar w:fldCharType="end"/>
+      </w:r>
+      <w:r>
+        <w:rPr>
+          <w:rFonts w:hint="cs"/>
+          <w:rtl/>
+        </w:rPr>
+        <w:t xml:space="preserve"> </w:t>
+      </w:r>
+      <w:commentRangeStart w:id="32"/>
+      <w:r>
+        <w:rPr>
+          <w:rFonts w:hint="cs"/>
+          <w:rtl/>
+        </w:rPr>
+        <w:t>موجود</w:t>
+      </w:r>
+      <w:commentRangeEnd w:id="32"/>
+      <w:r>
+        <w:rPr>
+          <w:rStyle w:val="CommentReference"/>
+          <w:rtl/>
+        </w:rPr>
+        <w:commentReference w:id="32"/>
+      </w:r>
+      <w:r>
+        <w:rPr>
+          <w:rFonts w:hint="cs"/>
+          <w:rtl/>
+        </w:rPr>
+        <w:t xml:space="preserve"> است. برای اطلاعات بیشتر می‌توانید به </w:t>
+      </w:r>
+      <w:r>
+        <w:rPr>
+          <w:rFonts w:hint="cs"/>
+          <w:color w:val="FF0000"/>
+          <w:rtl/>
+        </w:rPr>
+        <w:t xml:space="preserve">پیوست فلان </w:t>
+      </w:r>
+      <w:r>
+        <w:rPr>
+          <w:rFonts w:hint="cs"/>
+          <w:rtl/>
+        </w:rPr>
+        <w:t xml:space="preserve">مراجعه کنید. </w:t>
+      </w:r>
+    </w:p>
+    <w:p>
+      <w:pPr>
+        <w:pStyle w:val="Caption"/>
+        <w:keepNext/>
+        <w:rPr>
+          <w:rFonts w:hint="cs"/>
+          <w:rtl/>
+        </w:rPr>
+      </w:pPr>
+      <w:bookmarkStart w:id="33" w:name="_Ref490318039"/>
+      <w:r>
+        <w:rPr>
+          <w:rtl/>
+        </w:rPr>
+        <w:t xml:space="preserve">جدول </w:t>
+      </w:r>
+      <w:r>
+        <w:rPr>
+          <w:rtl/>
+        </w:rPr>
+        <w:fldChar w:fldCharType="begin"/>
+      </w:r>
+      <w:r>
+        <w:rPr>
+          <w:rtl/>
+        </w:rPr>
+        <w:instrText xml:space="preserve"> </w:instrText>
+      </w:r>
+      <w:r>
+        <w:instrText>STYLEREF</w:instrText>
+      </w:r>
+      <w:r>
+        <w:rPr>
+          <w:rtl/>
+        </w:rPr>
+        <w:instrText xml:space="preserve"> 1 \</w:instrText>
+      </w:r>
+      <w:r>
+        <w:instrText>s</w:instrText>
+      </w:r>
+      <w:r>
+        <w:rPr>
+          <w:rtl/>
+        </w:rPr>
+        <w:instrText xml:space="preserve"> </w:instrText>
+      </w:r>
+      <w:r>
+        <w:rPr>
+          <w:rtl/>
+        </w:rPr>
+        <w:fldChar w:fldCharType="separate"/>
+      </w:r>
+      <w:r>
+        <w:rPr>
+          <w:noProof/>
+          <w:rtl/>
+        </w:rPr>
+        <w:t>‏1</w:t>
+      </w:r>
+      <w:r>
+        <w:rPr>
+          <w:rtl/>
+        </w:rPr>
+        <w:fldChar w:fldCharType="end"/>
+      </w:r>
+      <w:r>
+        <w:rPr>
+          <w:rtl/>
+        </w:rPr>
+        <w:noBreakHyphen/>
+      </w:r>
+      <w:r>
+        <w:rPr>
+          <w:rtl/>
+        </w:rPr>
+        <w:fldChar w:fldCharType="begin"/>
+      </w:r>
+      <w:r>
+        <w:rPr>
+          <w:rtl/>
+        </w:rPr>
+        <w:instrText xml:space="preserve"> </w:instrText>
+      </w:r>
+      <w:r>
+        <w:instrText>SEQ</w:instrText>
+      </w:r>
+      <w:r>
+        <w:rPr>
+          <w:rtl/>
+        </w:rPr>
+        <w:instrText xml:space="preserve"> جدول \* </w:instrText>
+      </w:r>
+      <w:r>
+        <w:instrText>ARABIC \s 1</w:instrText>
+      </w:r>
+      <w:r>
+        <w:rPr>
+          <w:rtl/>
+        </w:rPr>
+        <w:instrText xml:space="preserve"> </w:instrText>
+      </w:r>
+      <w:r>
+        <w:rPr>
+          <w:rtl/>
+        </w:rPr>
+        <w:fldChar w:fldCharType="separate"/>
+      </w:r>
+      <w:r>
+        <w:rPr>
+          <w:noProof/>
+          <w:rtl/>
+        </w:rPr>
+        <w:t>1</w:t>
+      </w:r>
+      <w:r>
+        <w:rPr>
+          <w:rtl/>
+        </w:rPr>
+        <w:fldChar w:fldCharType="end"/>
+      </w:r>
+      <w:bookmarkEnd w:id="33"/>
+      <w:r>
+        <w:rPr>
+          <w:rFonts w:hint="cs"/>
+          <w:rtl/>
+        </w:rPr>
+        <w:t xml:space="preserve">- </w:t>
+      </w:r>
+      <w:r>
+        <w:rPr>
+          <w:noProof/>
+          <w:rtl/>
+        </w:rPr>
+        <w:t>برخ</w:t>
+      </w:r>
+      <w:r>
+        <w:rPr>
+          <w:rFonts w:hint="cs"/>
+          <w:noProof/>
+          <w:rtl/>
+        </w:rPr>
+        <w:t>ی</w:t>
+      </w:r>
+      <w:r>
+        <w:rPr>
+          <w:noProof/>
+          <w:rtl/>
+        </w:rPr>
+        <w:t xml:space="preserve"> از و</w:t>
       </w:r>
       <w:r>
         <w:rPr>
@@ -11411,7 +12059,7 @@
           <w:noProof/>
           <w:rtl/>
         </w:rPr>
-        <w:t>ه</w:t>
+        <w:t>ژگ</w:t>
       </w:r>
       <w:r>
         <w:rPr>
@@ -11419,321 +12067,7 @@
           <w:noProof/>
           <w:rtl/>
         </w:rPr>
-        <w:t>ی</w:t>
-      </w:r>
-      <w:r>
-        <w:rPr>
-          <w:noProof/>
-          <w:rtl/>
-        </w:rPr>
-        <w:t xml:space="preserve"> 1395</w:t>
-      </w:r>
-      <w:r>
-        <w:rPr>
-          <w:noProof/>
-        </w:rPr>
-        <w:t>)</w:t>
-      </w:r>
-      <w:r>
-        <w:rPr>
-          <w:rtl/>
-        </w:rPr>
-        <w:fldChar w:fldCharType="end"/>
-      </w:r>
-      <w:r>
-        <w:rPr>
-          <w:rFonts w:hint="cs"/>
-          <w:rtl/>
-        </w:rPr>
-        <w:t xml:space="preserve"> روان‌شناسانِ مختلفی به دسته‌بندی افراد براساس شخصیتشان پرداخته‌اند و مبحث تیپ‌های </w:t>
-      </w:r>
-      <w:r>
-        <w:rPr>
-          <w:rFonts w:hint="cs"/>
-          <w:rtl/>
-        </w:rPr>
-        <w:lastRenderedPageBreak/>
-        <w:t>شخصیتی</w:t>
-      </w:r>
-      <w:r>
-        <w:rPr>
-          <w:rStyle w:val="FootnoteReference"/>
-          <w:rtl/>
-        </w:rPr>
-        <w:footnoteReference w:id="20"/>
-      </w:r>
-      <w:r>
-        <w:rPr>
-          <w:rFonts w:hint="cs"/>
-          <w:rtl/>
-        </w:rPr>
-        <w:t xml:space="preserve"> را مطرح کرده‌اند. </w:t>
-      </w:r>
-      <w:r>
-        <w:rPr>
-          <w:rFonts w:hint="cs"/>
-          <w:rtl/>
-        </w:rPr>
-        <w:t>تیپ‌های شخصیتی یکی از شناخته‌شده‌ترین معیارهای توضیح تفاوت</w:t>
-      </w:r>
-      <w:r>
-        <w:rPr>
-          <w:rFonts w:hint="cs"/>
-          <w:rtl/>
-        </w:rPr>
-        <w:t xml:space="preserve">‌های افراد هستند زیرا که رفتار و احساسات افراد به‌طور قابل‌ملاحظه‌ای </w:t>
-      </w:r>
-      <w:r>
-        <w:rPr>
-          <w:rFonts w:hint="cs"/>
-          <w:rtl/>
-        </w:rPr>
-        <w:t>وابسته به شخصیت آنهاست</w:t>
-      </w:r>
-      <w:r>
-        <w:rPr>
-          <w:rFonts w:hint="cs"/>
-          <w:rtl/>
-        </w:rPr>
-        <w:t xml:space="preserve"> </w:t>
-      </w:r>
-      <w:r>
-        <w:rPr>
-          <w:rtl/>
-        </w:rPr>
-        <w:fldChar w:fldCharType="begin" w:fldLock="1"/>
-      </w:r>
-      <w:r>
-        <w:instrText>ADDIN CSL_CITATION { "citationItems" : [ { "id" : "ITEM-1", "itemData" : { "author" : [ { "dropping-particle" : "", "family" : "Zafar", "given" : "Shahila", "non-dropping-particle" : "", "parse-names" : false, "suffix" : "" }, { "dropping-particle" : "", "family" : "Meenakshi", "given" : "K", "non-dropping-particle" : "", "parse-names" : false, "suffix" : "" } ], "container-title" : "English Language and Literature Studies", "id" : "ITEM-1", "issue" : "1", "issued" : { "date-parts" : [ [ "2012" ] ] }, "page" : "94", "title" : "Review of PhD Theses on the Role of Personality in SLA", "type" : "article-journal", "volume" : "2" }, "uris" : [ "http://www.mendeley.com/documents/?uuid=d1ee076a-1093-447e-a0d5-db3903395583" ] } ], "mendeley" : { "formattedCitation" : "(Zafar &amp; Meenakshi 2012)", "plainTextFormattedCitation" : "(Zafar &amp; Meenakshi 2012)", "previouslyFormattedCitation" : "(Zafar &amp; Meenakshi 2012)" }, "properties" : { "noteIndex" : 0 }, "schema" : "https://github.com/citation-style-language/schema/raw/master/csl-citation.json" }</w:instrText>
-      </w:r>
-      <w:r>
-        <w:rPr>
-          <w:rtl/>
-        </w:rPr>
-        <w:fldChar w:fldCharType="separate"/>
-      </w:r>
-      <w:r>
-        <w:rPr>
-          <w:noProof/>
-        </w:rPr>
-        <w:t>(Zafar &amp; Meenakshi 2012)</w:t>
-      </w:r>
-      <w:r>
-        <w:rPr>
-          <w:rtl/>
-        </w:rPr>
-        <w:fldChar w:fldCharType="end"/>
-      </w:r>
-      <w:r>
-        <w:rPr>
-          <w:rFonts w:hint="cs"/>
-          <w:rtl/>
-        </w:rPr>
-        <w:t xml:space="preserve">. </w:t>
-      </w:r>
-    </w:p>
-    <w:p>
-      <w:pPr>
-        <w:rPr>
-          <w:rtl/>
-        </w:rPr>
-      </w:pPr>
-      <w:r>
-        <w:rPr>
-          <w:rFonts w:hint="cs"/>
-          <w:rtl/>
-        </w:rPr>
-        <w:t>معروف‌ترین دسته‌بندی شخصیت را کارل گوستاو یونگ</w:t>
-      </w:r>
-      <w:r>
-        <w:rPr>
-          <w:rStyle w:val="FootnoteReference"/>
-          <w:rtl/>
-        </w:rPr>
-        <w:footnoteReference w:id="21"/>
-      </w:r>
-      <w:r>
-        <w:rPr>
-          <w:rFonts w:hint="cs"/>
-          <w:rtl/>
-        </w:rPr>
-        <w:t>، پدر روان‌شناسی نوین، ارائه داد که بعد</w:t>
-      </w:r>
-      <w:r>
-        <w:rPr>
-          <w:rFonts w:hint="cs"/>
-          <w:rtl/>
-        </w:rPr>
-        <w:t>ه</w:t>
-      </w:r>
-      <w:r>
-        <w:rPr>
-          <w:rFonts w:hint="cs"/>
-          <w:rtl/>
-        </w:rPr>
-        <w:t>ا بر پایة دسته‌بندی</w:t>
-      </w:r>
-      <w:r>
-        <w:rPr>
-          <w:rFonts w:hint="cs"/>
-          <w:rtl/>
-        </w:rPr>
-        <w:t>ِ</w:t>
-      </w:r>
-      <w:r>
-        <w:rPr>
-          <w:rFonts w:hint="cs"/>
-          <w:rtl/>
-        </w:rPr>
-        <w:t xml:space="preserve"> او سنخ‌نمای شخصیتی مایرز-بریگز، که به اختصار </w:t>
-      </w:r>
-      <w:r>
-        <w:t>MBTI</w:t>
-      </w:r>
-      <w:r>
-        <w:rPr>
-          <w:rStyle w:val="FootnoteReference"/>
-          <w:rtl/>
-        </w:rPr>
-        <w:footnoteReference w:id="22"/>
-      </w:r>
-      <w:r>
-        <w:rPr>
-          <w:rFonts w:hint="cs"/>
-          <w:rtl/>
-        </w:rPr>
-        <w:t xml:space="preserve"> </w:t>
-      </w:r>
-      <w:r>
-        <w:rPr>
-          <w:rFonts w:hint="cs"/>
-          <w:rtl/>
-        </w:rPr>
-        <w:t xml:space="preserve">خوانده می‌شود، ارائه شد. </w:t>
-      </w:r>
-      <w:r>
-        <w:rPr>
-          <w:rFonts w:hint="cs"/>
-          <w:rtl/>
-        </w:rPr>
-        <w:t>سنخ‌نمای مایرز-بریگز شخصیت را در چهار بُعد بررسی می‌کند به‌طوری که افراد در هر بعد در یکی از دو گروه تعیین شده قرار می‌گیرند. بُعدها به این ترتیب هستند: درون‌گرا/برون‌گرا</w:t>
-      </w:r>
-      <w:r>
-        <w:rPr>
-          <w:rStyle w:val="FootnoteReference"/>
-          <w:rtl/>
-        </w:rPr>
-        <w:footnoteReference w:id="23"/>
-      </w:r>
-      <w:r>
-        <w:rPr>
-          <w:rFonts w:hint="cs"/>
-          <w:rtl/>
-        </w:rPr>
-        <w:t>، حسی/شهودی</w:t>
-      </w:r>
-      <w:r>
-        <w:rPr>
-          <w:rStyle w:val="FootnoteReference"/>
-          <w:rtl/>
-        </w:rPr>
-        <w:footnoteReference w:id="24"/>
-      </w:r>
-      <w:r>
-        <w:rPr>
-          <w:rFonts w:hint="cs"/>
-          <w:rtl/>
-        </w:rPr>
-        <w:t>، متفکر/احساسی</w:t>
-      </w:r>
-      <w:r>
-        <w:rPr>
-          <w:rStyle w:val="FootnoteReference"/>
-          <w:rtl/>
-        </w:rPr>
-        <w:footnoteReference w:id="25"/>
-      </w:r>
-      <w:r>
-        <w:rPr>
-          <w:rFonts w:hint="cs"/>
-          <w:rtl/>
-        </w:rPr>
-        <w:t>، و قضاوتی/ادراکی</w:t>
-      </w:r>
-      <w:r>
-        <w:rPr>
-          <w:rStyle w:val="FootnoteReference"/>
-          <w:rtl/>
-        </w:rPr>
-        <w:footnoteReference w:id="26"/>
-      </w:r>
-      <w:r>
-        <w:rPr>
-          <w:rFonts w:hint="cs"/>
-          <w:rtl/>
-        </w:rPr>
-        <w:t xml:space="preserve"> </w:t>
-      </w:r>
-      <w:r>
-        <w:fldChar w:fldCharType="begin" w:fldLock="1"/>
-      </w:r>
-      <w:r>
-        <w:instrText>ADDIN CSL_CITATION { "citationItems" : [ { "id" : "ITEM-1", "itemData" : { "author" : [ { "dropping-particle" : "", "family" : "Boyle", "given" : "Gregory J", "non-dropping-particle" : "", "parse-names" : false, "suffix" : "" } ], "id" : "ITEM-1", "issued" : { "date-parts" : [ [ "1995" ] ] }, "title" : "Myers-Briggs Type Indicator ( MBTI ): Some psychometric limitations", "type" : "article-journal" }, "uris" : [ "http://www.mendeley.com/documents/?uuid=20f362e5-9673-4a4c-ba64-cff50493b067" ] } ], "mendeley" : { "formattedCitation" : "(Boyle 1995)", "plainTextFormattedCitation" : "(Boyle 1995)", "previouslyFormattedCitation" : "(Boyle 1995)" }, "properties" : { "noteIndex" : 0 }, "schema" : "https://github.com/citation-style-language/schema/raw/master/csl-citation.json" }</w:instrText>
-      </w:r>
-      <w:r>
-        <w:fldChar w:fldCharType="separate"/>
-      </w:r>
-      <w:r>
-        <w:rPr>
-          <w:noProof/>
-        </w:rPr>
-        <w:t>(Boyle 1995)</w:t>
-      </w:r>
-      <w:r>
-        <w:fldChar w:fldCharType="end"/>
-      </w:r>
-      <w:r>
-        <w:rPr>
-          <w:rFonts w:hint="cs"/>
-          <w:rtl/>
-        </w:rPr>
-        <w:t xml:space="preserve"> </w:t>
-      </w:r>
-      <w:r>
-        <w:rPr>
-          <w:rtl/>
-        </w:rPr>
-        <w:fldChar w:fldCharType="begin" w:fldLock="1"/>
-      </w:r>
-      <w:r>
-        <w:instrText>ADDIN CSL_CITATION { "citationItems" : [ { "id" : "ITEM-1", "itemData" : { "author" : [ { "dropping-particle" : "", "family" : "\u0634\u0628\u06cc\u0647\u06cc", "given" : "\u0646\u06af\u0627\u0631", "non-dropping-particle" : "", "parse-names" : false, "suffix" : "" } ], "id" : "ITEM-1", "issued" : { "date-parts" : [ [ "1395" ] ] }, "publisher" : "\u062f\u0627\u0646\u0634\u06af\u0627\u0647 \u062a\u0647\u0631\u0627\u0646", "title" : "\u0634\u062e\u0635\u06cc \u0633\u0627\u0632\u06cc \u0645\u062d\u0631\u06a9\u0647\u0627\u06cc \u0628\u0627\u0632\u06cc \u067e\u0631\u062f\u0627\u0632\u06cc \u062f\u0631 \u0645\u062d\u06cc\u0637\u0647\u0627\u06cc \u06cc\u0627\u062f\u06af\u06cc\u0631\u06cc \u0627\u0644\u06a9\u062a\u0631\u0648\u0646\u06cc\u06a9\u06cc \u0628\u0631 \u0627\u0633\u0627\u0633 \u0646\u0638\u0631\u06cc\u0647 \u0634\u062e\u0635\u06cc\u062a MBTI", "type" : "thesis" }, "uris" : [ "http://www.mendeley.com/documents/?uuid=ec44876a-29d3-481f-9ab0-a3d1eb1cc92c" ] } ], "mendeley" : { "formattedCitation" : "(\u0634\u0628\u06cc\u0647\u06cc 1395)", "plainTextFormattedCitation" : "(\u0634\u0628\u06cc\u0647\u06cc 1395)", "previouslyFormattedCitation" : "(\u0634\u0628\u06cc\u0647\u06cc 1395)" }, "properties" : { "noteIndex" : 0 }, "schema" : "https://github.com/citation-style-language/schema/raw/master/csl-citation.json" }</w:instrText>
-      </w:r>
-      <w:r>
-        <w:rPr>
-          <w:rtl/>
-        </w:rPr>
-        <w:fldChar w:fldCharType="separate"/>
-      </w:r>
-      <w:r>
-        <w:rPr>
-          <w:noProof/>
-        </w:rPr>
-        <w:t>(</w:t>
-      </w:r>
-      <w:r>
-        <w:rPr>
-          <w:noProof/>
-          <w:rtl/>
-        </w:rPr>
-        <w:t>شب</w:t>
-      </w:r>
-      <w:r>
-        <w:rPr>
-          <w:rFonts w:hint="cs"/>
-          <w:noProof/>
-          <w:rtl/>
-        </w:rPr>
-        <w:t>ی</w:t>
+        <w:t>ی‌</w:t>
       </w:r>
       <w:r>
         <w:rPr>
@@ -11741,7 +12075,7 @@
           <w:noProof/>
           <w:rtl/>
         </w:rPr>
-        <w:t>ه</w:t>
+        <w:t>ها</w:t>
       </w:r>
       <w:r>
         <w:rPr>
@@ -11756,309 +12090,22 @@
           <w:noProof/>
           <w:rtl/>
         </w:rPr>
-        <w:t xml:space="preserve"> 1395</w:t>
-      </w:r>
-      <w:r>
-        <w:rPr>
+        <w:t xml:space="preserve"> ابعاد مختلف دسته‌بند</w:t>
+      </w:r>
+      <w:r>
+        <w:rPr>
+          <w:rFonts w:hint="cs"/>
           <w:noProof/>
-        </w:rPr>
-        <w:t>)</w:t>
-      </w:r>
-      <w:r>
-        <w:rPr>
-          <w:rtl/>
-        </w:rPr>
-        <w:fldChar w:fldCharType="end"/>
-      </w:r>
-      <w:r>
-        <w:rPr>
-          <w:rFonts w:hint="cs"/>
-          <w:rtl/>
-        </w:rPr>
-        <w:t xml:space="preserve">. به این ترتیب ۱۶ تیپ شخصیتی ایجاد می‌شود و آزمون‌های مختلفی که برای این سنخ‌نما معرفی شده‌اند افراد را در یکی از این ۱۶ گروه جای‌گذاری می‌کنند. </w:t>
-      </w:r>
-      <w:r>
-        <w:rPr>
-          <w:rFonts w:hint="cs"/>
-          <w:rtl/>
-        </w:rPr>
-        <w:t xml:space="preserve">برخی از ویژگی‌های هرکدام از ابعاد این دسته‌بندی در </w:t>
-      </w:r>
-      <w:r>
-        <w:rPr>
-          <w:rtl/>
-        </w:rPr>
-        <w:fldChar w:fldCharType="begin"/>
-      </w:r>
-      <w:r>
-        <w:rPr>
-          <w:rtl/>
-        </w:rPr>
-        <w:instrText xml:space="preserve"> </w:instrText>
-      </w:r>
-      <w:r>
-        <w:rPr>
-          <w:rFonts w:hint="cs"/>
-        </w:rPr>
-        <w:instrText>REF</w:instrText>
-      </w:r>
-      <w:r>
-        <w:rPr>
-          <w:rFonts w:hint="cs"/>
-          <w:rtl/>
-        </w:rPr>
-        <w:instrText xml:space="preserve"> _</w:instrText>
-      </w:r>
-      <w:r>
-        <w:rPr>
-          <w:rFonts w:hint="cs"/>
-        </w:rPr>
-        <w:instrText>Ref490318039 \h</w:instrText>
-      </w:r>
-      <w:r>
-        <w:rPr>
-          <w:rtl/>
-        </w:rPr>
-        <w:instrText xml:space="preserve"> </w:instrText>
-      </w:r>
-      <w:r>
-        <w:rPr>
-          <w:rtl/>
-        </w:rPr>
-      </w:r>
-      <w:r>
-        <w:rPr>
-          <w:rtl/>
-        </w:rPr>
-        <w:fldChar w:fldCharType="separate"/>
-      </w:r>
-      <w:r>
-        <w:rPr>
-          <w:rtl/>
-        </w:rPr>
-        <w:t xml:space="preserve">جدول </w:t>
+          <w:rtl/>
+        </w:rPr>
+        <w:t>ی</w:t>
       </w:r>
       <w:r>
         <w:rPr>
           <w:noProof/>
           <w:rtl/>
         </w:rPr>
-        <w:t>‏1</w:t>
-      </w:r>
-      <w:r>
-        <w:rPr>
-          <w:rtl/>
-        </w:rPr>
-        <w:noBreakHyphen/>
-      </w:r>
-      <w:r>
-        <w:rPr>
-          <w:noProof/>
-          <w:rtl/>
-        </w:rPr>
-        <w:t>1</w:t>
-      </w:r>
-      <w:r>
-        <w:rPr>
-          <w:rtl/>
-        </w:rPr>
-        <w:fldChar w:fldCharType="end"/>
-      </w:r>
-      <w:r>
-        <w:rPr>
-          <w:rFonts w:hint="cs"/>
-          <w:rtl/>
-        </w:rPr>
-        <w:t xml:space="preserve"> </w:t>
-      </w:r>
-      <w:commentRangeStart w:id="32"/>
-      <w:r>
-        <w:rPr>
-          <w:rFonts w:hint="cs"/>
-          <w:rtl/>
-        </w:rPr>
-        <w:t>موجود</w:t>
-      </w:r>
-      <w:commentRangeEnd w:id="32"/>
-      <w:r>
-        <w:rPr>
-          <w:rStyle w:val="CommentReference"/>
-          <w:rtl/>
-        </w:rPr>
-        <w:commentReference w:id="32"/>
-      </w:r>
-      <w:r>
-        <w:rPr>
-          <w:rFonts w:hint="cs"/>
-          <w:rtl/>
-        </w:rPr>
-        <w:t xml:space="preserve"> است. برای اطلاعات بیشتر می‌توانید به </w:t>
-      </w:r>
-      <w:r>
-        <w:rPr>
-          <w:rFonts w:hint="cs"/>
-          <w:color w:val="FF0000"/>
-          <w:rtl/>
-        </w:rPr>
-        <w:t xml:space="preserve">پیوست فلان </w:t>
-      </w:r>
-      <w:r>
-        <w:rPr>
-          <w:rFonts w:hint="cs"/>
-          <w:rtl/>
-        </w:rPr>
-        <w:t xml:space="preserve">مراجعه کنید. </w:t>
-      </w:r>
-    </w:p>
-    <w:p>
-      <w:pPr>
-        <w:pStyle w:val="Caption"/>
-        <w:keepNext/>
-        <w:rPr>
-          <w:rFonts w:hint="cs"/>
-          <w:rtl/>
-        </w:rPr>
-      </w:pPr>
-      <w:bookmarkStart w:id="33" w:name="_Ref490318039"/>
-      <w:r>
-        <w:rPr>
-          <w:rtl/>
-        </w:rPr>
-        <w:t xml:space="preserve">جدول </w:t>
-      </w:r>
-      <w:r>
-        <w:rPr>
-          <w:rtl/>
-        </w:rPr>
-        <w:fldChar w:fldCharType="begin"/>
-      </w:r>
-      <w:r>
-        <w:rPr>
-          <w:rtl/>
-        </w:rPr>
-        <w:instrText xml:space="preserve"> </w:instrText>
-      </w:r>
-      <w:r>
-        <w:instrText>STYLEREF</w:instrText>
-      </w:r>
-      <w:r>
-        <w:rPr>
-          <w:rtl/>
-        </w:rPr>
-        <w:instrText xml:space="preserve"> 1 \</w:instrText>
-      </w:r>
-      <w:r>
-        <w:instrText>s</w:instrText>
-      </w:r>
-      <w:r>
-        <w:rPr>
-          <w:rtl/>
-        </w:rPr>
-        <w:instrText xml:space="preserve"> </w:instrText>
-      </w:r>
-      <w:r>
-        <w:rPr>
-          <w:rtl/>
-        </w:rPr>
-        <w:fldChar w:fldCharType="separate"/>
-      </w:r>
-      <w:r>
-        <w:rPr>
-          <w:noProof/>
-          <w:rtl/>
-        </w:rPr>
-        <w:t>‏1</w:t>
-      </w:r>
-      <w:r>
-        <w:rPr>
-          <w:rtl/>
-        </w:rPr>
-        <w:fldChar w:fldCharType="end"/>
-      </w:r>
-      <w:r>
-        <w:rPr>
-          <w:rtl/>
-        </w:rPr>
-        <w:noBreakHyphen/>
-      </w:r>
-      <w:r>
-        <w:rPr>
-          <w:rtl/>
-        </w:rPr>
-        <w:fldChar w:fldCharType="begin"/>
-      </w:r>
-      <w:r>
-        <w:rPr>
-          <w:rtl/>
-        </w:rPr>
-        <w:instrText xml:space="preserve"> </w:instrText>
-      </w:r>
-      <w:r>
-        <w:instrText>SEQ</w:instrText>
-      </w:r>
-      <w:r>
-        <w:rPr>
-          <w:rtl/>
-        </w:rPr>
-        <w:instrText xml:space="preserve"> جدول \* </w:instrText>
-      </w:r>
-      <w:r>
-        <w:instrText>ARABIC \s 1</w:instrText>
-      </w:r>
-      <w:r>
-        <w:rPr>
-          <w:rtl/>
-        </w:rPr>
-        <w:instrText xml:space="preserve"> </w:instrText>
-      </w:r>
-      <w:r>
-        <w:rPr>
-          <w:rtl/>
-        </w:rPr>
-        <w:fldChar w:fldCharType="separate"/>
-      </w:r>
-      <w:r>
-        <w:rPr>
-          <w:noProof/>
-          <w:rtl/>
-        </w:rPr>
-        <w:t>1</w:t>
-      </w:r>
-      <w:r>
-        <w:rPr>
-          <w:rtl/>
-        </w:rPr>
-        <w:fldChar w:fldCharType="end"/>
-      </w:r>
-      <w:bookmarkEnd w:id="33"/>
-      <w:r>
-        <w:rPr>
-          <w:rFonts w:hint="cs"/>
-          <w:rtl/>
-        </w:rPr>
-        <w:t xml:space="preserve">- </w:t>
-      </w:r>
-      <w:r>
-        <w:rPr>
-          <w:noProof/>
-          <w:rtl/>
-        </w:rPr>
-        <w:t>برخ</w:t>
-      </w:r>
-      <w:r>
-        <w:rPr>
-          <w:rFonts w:hint="cs"/>
-          <w:noProof/>
-          <w:rtl/>
-        </w:rPr>
-        <w:t>ی</w:t>
-      </w:r>
-      <w:r>
-        <w:rPr>
-          <w:noProof/>
-          <w:rtl/>
-        </w:rPr>
-        <w:t xml:space="preserve"> از و</w:t>
+        <w:t xml:space="preserve"> شخص</w:t>
       </w:r>
       <w:r>
         <w:rPr>
@@ -12074,7 +12121,7 @@
           <w:noProof/>
           <w:rtl/>
         </w:rPr>
-        <w:t>ژگ</w:t>
+        <w:t>ت</w:t>
       </w:r>
       <w:r>
         <w:rPr>
@@ -12082,7 +12129,22 @@
           <w:noProof/>
           <w:rtl/>
         </w:rPr>
-        <w:t>ی‌</w:t>
+        <w:t>ی</w:t>
+      </w:r>
+      <w:r>
+        <w:rPr>
+          <w:noProof/>
+          <w:rtl/>
+        </w:rPr>
+        <w:t xml:space="preserve"> ما</w:t>
+      </w:r>
+      <w:r>
+        <w:rPr>
+          <w:rFonts w:hint="cs"/>
+          <w:noProof/>
+          <w:rtl/>
+        </w:rPr>
+        <w:t>ی</w:t>
       </w:r>
       <w:r>
         <w:rPr>
@@ -12090,37 +12152,14 @@
           <w:noProof/>
           <w:rtl/>
         </w:rPr>
-        <w:t>ها</w:t>
-      </w:r>
-      <w:r>
-        <w:rPr>
-          <w:rFonts w:hint="cs"/>
+        <w:t>رز</w:t>
+      </w:r>
+      <w:r>
+        <w:rPr>
           <w:noProof/>
           <w:rtl/>
         </w:rPr>
-        <w:t>ی</w:t>
-      </w:r>
-      <w:r>
-        <w:rPr>
-          <w:noProof/>
-          <w:rtl/>
-        </w:rPr>
-        <w:t xml:space="preserve"> ابعاد مختلف دسته‌بند</w:t>
-      </w:r>
-      <w:r>
-        <w:rPr>
-          <w:rFonts w:hint="cs"/>
-          <w:noProof/>
-          <w:rtl/>
-        </w:rPr>
-        <w:t>ی</w:t>
-      </w:r>
-      <w:r>
-        <w:rPr>
-          <w:noProof/>
-          <w:rtl/>
-        </w:rPr>
-        <w:t xml:space="preserve"> شخص</w:t>
+        <w:t>-بر</w:t>
       </w:r>
       <w:r>
         <w:rPr>
@@ -12136,137 +12175,39 @@
           <w:noProof/>
           <w:rtl/>
         </w:rPr>
-        <w:t>ت</w:t>
-      </w:r>
-      <w:r>
-        <w:rPr>
-          <w:rFonts w:hint="cs"/>
+        <w:t>گز</w:t>
+      </w:r>
+      <w:r>
+        <w:rPr>
           <w:noProof/>
-          <w:rtl/>
-        </w:rPr>
-        <w:t>ی</w:t>
+        </w:rPr>
+        <w:t xml:space="preserve"> </w:t>
       </w:r>
       <w:r>
         <w:rPr>
           <w:noProof/>
           <w:rtl/>
         </w:rPr>
-        <w:t xml:space="preserve"> ما</w:t>
-      </w:r>
-      <w:r>
-        <w:rPr>
-          <w:rFonts w:hint="cs"/>
+        <w:fldChar w:fldCharType="begin" w:fldLock="1"/>
+      </w:r>
+      <w:r>
+        <w:rPr>
           <w:noProof/>
-          <w:rtl/>
-        </w:rPr>
-        <w:t>ی</w:t>
-      </w:r>
-      <w:r>
-        <w:rPr>
-          <w:rFonts w:hint="eastAsia"/>
+        </w:rPr>
+        <w:instrText>ADDIN CSL_CITATION { "citationItems" : [ { "id" : "ITEM-1", "itemData" : { "author" : [ { "dropping-particle" : "", "family" : "\u0634\u0628\u06cc\u0647\u06cc", "given" : "\u0646\u06af\u0627\u0631", "non-dropping-particle" : "", "parse-names" : false, "suffix" : "" } ], "id" : "ITEM-1", "issued" : { "date-parts" : [ [ "1395" ] ] }, "publisher" : "\u062f\u0627\u0646\u0634\u06af\u0627\u0647 \u062a\u0647\u0631\u0627\u0646", "title" : "\u0634\u062e\u0635\u06cc \u0633\u0627\u0632\u06cc \u0645\u062d\u0631\u06a9\u0647\u0627\u06cc \u0628\u0627\u0632\u06cc \u067e\u0631\u062f\u0627\u0632\u06cc \u062f\u0631 \u0645\u062d\u06cc\u0637\u0647\u0627\u06cc \u06cc\u0627\u062f\u06af\u06cc\u0631\u06cc \u0627\u0644\u06a9\u062a\u0631\u0648\u0646\u06cc\u06a9\u06cc \u0628\u0631 \u0627\u0633\u0627\u0633 \u0646\u0638\u0631\u06cc\u0647 \u0634\u062e\u0635\u06cc\u062a MBTI", "type" : "thesis" }, "uris" : [ "http://www.mendeley.com/documents/?uuid=ec44876a-29d3-481f-9ab0-a3d1eb1cc92c" ] } ], "mendeley" : { "formattedCitation" : "[35]", "plainTextFormattedCitation" : "[35]", "previouslyFormattedCitation" : "(\u0634\u0628\u06cc\u0647\u06cc 1395)" }, "properties" : { "noteIndex" : 0 }, "schema" : "https://github.com/citation-style-language/schema/raw/master/csl-citation.json" }</w:instrText>
+      </w:r>
+      <w:r>
+        <w:rPr>
           <w:noProof/>
           <w:rtl/>
         </w:rPr>
-        <w:t>رز</w:t>
+        <w:fldChar w:fldCharType="separate"/>
       </w:r>
       <w:r>
         <w:rPr>
           <w:noProof/>
-          <w:rtl/>
-        </w:rPr>
-        <w:t>-بر</w:t>
-      </w:r>
-      <w:r>
-        <w:rPr>
-          <w:rFonts w:hint="cs"/>
-          <w:noProof/>
-          <w:rtl/>
-        </w:rPr>
-        <w:t>ی</w:t>
-      </w:r>
-      <w:r>
-        <w:rPr>
-          <w:rFonts w:hint="eastAsia"/>
-          <w:noProof/>
-          <w:rtl/>
-        </w:rPr>
-        <w:t>گز</w:t>
-      </w:r>
-      <w:r>
-        <w:rPr>
-          <w:noProof/>
-        </w:rPr>
-        <w:t xml:space="preserve"> </w:t>
-      </w:r>
-      <w:r>
-        <w:rPr>
-          <w:noProof/>
-          <w:rtl/>
-        </w:rPr>
-        <w:fldChar w:fldCharType="begin" w:fldLock="1"/>
-      </w:r>
-      <w:r>
-        <w:rPr>
-          <w:noProof/>
-        </w:rPr>
-        <w:instrText>ADDIN CSL_CITATION { "citationItems" : [ { "id" : "ITEM-1", "itemData" : { "author" : [ { "dropping-particle" : "", "family" : "\u0634\u0628\u06cc\u0647\u06cc", "given" : "\u0646\u06af\u0627\u0631", "non-dropping-particle" : "", "parse-names" : false, "suffix" : "" } ], "id" : "ITEM-1", "issued" : { "date-parts" : [ [ "1395" ] ] }, "publisher" : "\u062f\u0627\u0646\u0634\u06af\u0627\u0647 \u062a\u0647\u0631\u0627\u0646", "title" : "\u0634\u062e\u0635\u06cc \u0633\u0627\u0632\u06cc \u0645\u062d\u0631\u06a9\u0647\u0627\u06cc \u0628\u0627\u0632\u06cc \u067e\u0631\u062f\u0627\u0632\u06cc \u062f\u0631 \u0645\u062d\u06cc\u0637\u0647\u0627\u06cc \u06cc\u0627\u062f\u06af\u06cc\u0631\u06cc \u0627\u0644\u06a9\u062a\u0631\u0648\u0646\u06cc\u06a9\u06cc \u0628\u0631 \u0627\u0633\u0627\u0633 \u0646\u0638\u0631\u06cc\u0647 \u0634\u062e\u0635\u06cc\u062a MBTI", "type" : "thesis" }, "uris" : [ "http://www.mendeley.com/documents/?uuid=ec44876a-29d3-481f-9ab0-a3d1eb1cc92c" ] } ], "mendeley" : { "formattedCitation" : "(\u0634\u0628\u06cc\u0647\u06cc 1395)", "plainTextFormattedCitation" : "(\u0634\u0628\u06cc\u0647\u06cc 1395)", "previouslyFormattedCitation" : "(\u0634\u0628\u06cc\u0647\u06cc 1395)" }, "properties" : { "noteIndex" : 0 }, "schema" : "https://github.com/citation-style-language/schema/raw/master/csl-citation.json" }</w:instrText>
-      </w:r>
-      <w:r>
-        <w:rPr>
-          <w:noProof/>
-          <w:rtl/>
-        </w:rPr>
-        <w:fldChar w:fldCharType="separate"/>
-      </w:r>
-      <w:r>
-        <w:rPr>
-          <w:noProof/>
-        </w:rPr>
-        <w:t>(</w:t>
-      </w:r>
-      <w:r>
-        <w:rPr>
-          <w:noProof/>
-          <w:rtl/>
-        </w:rPr>
-        <w:t>شب</w:t>
-      </w:r>
-      <w:r>
-        <w:rPr>
-          <w:rFonts w:hint="cs"/>
-          <w:noProof/>
-          <w:rtl/>
-        </w:rPr>
-        <w:t>ی</w:t>
-      </w:r>
-      <w:r>
-        <w:rPr>
-          <w:rFonts w:hint="eastAsia"/>
-          <w:noProof/>
-          <w:rtl/>
-        </w:rPr>
-        <w:t>ه</w:t>
-      </w:r>
-      <w:r>
-        <w:rPr>
-          <w:rFonts w:hint="cs"/>
-          <w:noProof/>
-          <w:rtl/>
-        </w:rPr>
-        <w:t>ی</w:t>
-      </w:r>
-      <w:r>
-        <w:rPr>
-          <w:noProof/>
-          <w:rtl/>
-        </w:rPr>
-        <w:t xml:space="preserve"> 1395</w:t>
-      </w:r>
-      <w:r>
-        <w:rPr>
-          <w:noProof/>
-        </w:rPr>
-        <w:t>)</w:t>
+        </w:rPr>
+        <w:t>[35]</w:t>
       </w:r>
       <w:r>
         <w:rPr>
@@ -12728,7 +12669,6 @@
                 <w:szCs w:val="24"/>
                 <w:rtl/>
               </w:rPr>
-              <w:lastRenderedPageBreak/>
               <w:t xml:space="preserve"> </w:t>
             </w:r>
             <w:r>
@@ -12792,416 +12732,6 @@
                 <w:rtl/>
               </w:rPr>
               <w:t>متکی به حواس پنجگانه</w:t>
-            </w:r>
-          </w:p>
-        </w:tc>
-        <w:tc>
-          <w:tcPr>
-            <w:tcW w:w="0" w:type="auto"/>
-            <w:vAlign w:val="center"/>
-          </w:tcPr>
-          <w:p>
-            <w:pPr>
-              <w:jc w:val="center"/>
-              <w:rPr>
-                <w:rFonts w:hint="cs"/>
-                <w:szCs w:val="24"/>
-                <w:rtl/>
-              </w:rPr>
-            </w:pPr>
-            <m:oMathPara>
-              <m:oMath>
-                <m:r>
-                  <w:rPr>
-                    <w:rFonts w:ascii="Cambria Math" w:hAnsi="Cambria Math" w:cs="Cambria Math" w:hint="cs"/>
-                    <w:szCs w:val="24"/>
-                    <w:rtl/>
-                  </w:rPr>
-                  <w:lastRenderedPageBreak/>
-                  <m:t>⇔</m:t>
-                </m:r>
-              </m:oMath>
-            </m:oMathPara>
-          </w:p>
-        </w:tc>
-        <w:tc>
-          <w:tcPr>
-            <w:tcW w:w="0" w:type="auto"/>
-            <w:vAlign w:val="center"/>
-          </w:tcPr>
-          <w:p>
-            <w:pPr>
-              <w:jc w:val="center"/>
-              <w:rPr>
-                <w:szCs w:val="24"/>
-                <w:rtl/>
-              </w:rPr>
-            </w:pPr>
-            <w:r>
-              <w:rPr>
-                <w:szCs w:val="24"/>
-                <w:rtl/>
-              </w:rPr>
-              <w:t>کلی</w:t>
-            </w:r>
-            <w:r>
-              <w:rPr>
-                <w:rFonts w:hint="cs"/>
-                <w:szCs w:val="24"/>
-                <w:rtl/>
-              </w:rPr>
-              <w:t>‌</w:t>
-            </w:r>
-            <w:r>
-              <w:rPr>
-                <w:szCs w:val="24"/>
-                <w:rtl/>
-              </w:rPr>
-              <w:t>نگر</w:t>
-            </w:r>
-            <w:r>
-              <w:rPr>
-                <w:rFonts w:hint="cs"/>
-                <w:szCs w:val="24"/>
-                <w:rtl/>
-              </w:rPr>
-              <w:t xml:space="preserve"> و علاقه‌مند به تخیل</w:t>
-            </w:r>
-          </w:p>
-          <w:p>
-            <w:pPr>
-              <w:jc w:val="center"/>
-              <w:rPr>
-                <w:szCs w:val="24"/>
-                <w:rtl/>
-              </w:rPr>
-            </w:pPr>
-            <w:r>
-              <w:rPr>
-                <w:rFonts w:hint="cs"/>
-                <w:szCs w:val="24"/>
-                <w:rtl/>
-              </w:rPr>
-              <w:lastRenderedPageBreak/>
-              <w:t xml:space="preserve">علاقه‌مند به </w:t>
-            </w:r>
-            <w:r>
-              <w:rPr>
-                <w:szCs w:val="24"/>
-                <w:rtl/>
-              </w:rPr>
-              <w:t>ایده</w:t>
-            </w:r>
-            <w:r>
-              <w:rPr>
-                <w:rFonts w:hint="cs"/>
-                <w:szCs w:val="24"/>
-                <w:rtl/>
-              </w:rPr>
-              <w:t>‌</w:t>
-            </w:r>
-            <w:r>
-              <w:rPr>
-                <w:szCs w:val="24"/>
-                <w:rtl/>
-              </w:rPr>
-              <w:t>پردازی</w:t>
-            </w:r>
-            <w:r>
-              <w:rPr>
-                <w:rFonts w:hint="cs"/>
-                <w:szCs w:val="24"/>
-                <w:rtl/>
-              </w:rPr>
-              <w:t>،</w:t>
-            </w:r>
-            <w:r>
-              <w:rPr>
-                <w:szCs w:val="24"/>
-                <w:rtl/>
-              </w:rPr>
-              <w:t xml:space="preserve"> امکان</w:t>
-            </w:r>
-            <w:r>
-              <w:rPr>
-                <w:rFonts w:hint="cs"/>
-                <w:szCs w:val="24"/>
-                <w:rtl/>
-              </w:rPr>
-              <w:t>‌</w:t>
-            </w:r>
-            <w:r>
-              <w:rPr>
-                <w:szCs w:val="24"/>
-                <w:rtl/>
-              </w:rPr>
-              <w:t>سنجی</w:t>
-            </w:r>
-            <w:r>
-              <w:rPr>
-                <w:rFonts w:hint="cs"/>
-                <w:szCs w:val="24"/>
-                <w:rtl/>
-              </w:rPr>
-              <w:t>،</w:t>
-            </w:r>
-            <w:r>
-              <w:rPr>
-                <w:szCs w:val="24"/>
-                <w:rtl/>
-              </w:rPr>
-              <w:t xml:space="preserve"> مفاهیم انتزاعی و </w:t>
-            </w:r>
-            <w:r>
-              <w:rPr>
-                <w:rFonts w:hint="cs"/>
-                <w:szCs w:val="24"/>
-                <w:rtl/>
-              </w:rPr>
-              <w:t>نظریه‌ها</w:t>
-            </w:r>
-          </w:p>
-          <w:p>
-            <w:pPr>
-              <w:jc w:val="center"/>
-              <w:rPr>
-                <w:rFonts w:hint="cs"/>
-                <w:szCs w:val="24"/>
-                <w:rtl/>
-              </w:rPr>
-            </w:pPr>
-            <w:r>
-              <w:rPr>
-                <w:szCs w:val="24"/>
-                <w:rtl/>
-              </w:rPr>
-              <w:t>متکی به ابزارها و امکان</w:t>
-            </w:r>
-            <w:r>
-              <w:rPr>
-                <w:rFonts w:hint="cs"/>
-                <w:szCs w:val="24"/>
-                <w:rtl/>
-              </w:rPr>
-              <w:t>‌</w:t>
-            </w:r>
-            <w:r>
-              <w:rPr>
-                <w:szCs w:val="24"/>
-                <w:rtl/>
-              </w:rPr>
-              <w:t>سنجی</w:t>
-            </w:r>
-            <w:r>
-              <w:rPr>
-                <w:rFonts w:hint="cs"/>
-                <w:szCs w:val="24"/>
-                <w:rtl/>
-              </w:rPr>
-              <w:t>‌</w:t>
-            </w:r>
-            <w:r>
-              <w:rPr>
-                <w:szCs w:val="24"/>
-                <w:rtl/>
-              </w:rPr>
-              <w:t xml:space="preserve">ها </w:t>
-            </w:r>
-          </w:p>
-        </w:tc>
-        <w:tc>
-          <w:tcPr>
-            <w:tcW w:w="0" w:type="auto"/>
-            <w:vAlign w:val="center"/>
-          </w:tcPr>
-          <w:p>
-            <w:pPr>
-              <w:jc w:val="center"/>
-              <w:rPr>
-                <w:rFonts w:hint="cs"/>
-                <w:szCs w:val="24"/>
-                <w:rtl/>
-              </w:rPr>
-            </w:pPr>
-            <w:r>
-              <w:rPr>
-                <w:rFonts w:hint="cs"/>
-                <w:szCs w:val="24"/>
-                <w:rtl/>
-              </w:rPr>
-              <w:lastRenderedPageBreak/>
-              <w:t>شهودی</w:t>
-            </w:r>
-          </w:p>
-        </w:tc>
-      </w:tr>
-      <w:tr>
-        <w:tc>
-          <w:tcPr>
-            <w:tcW w:w="0" w:type="auto"/>
-            <w:vAlign w:val="center"/>
-          </w:tcPr>
-          <w:p>
-            <w:pPr>
-              <w:jc w:val="center"/>
-              <w:rPr>
-                <w:rFonts w:hint="cs"/>
-                <w:szCs w:val="24"/>
-                <w:rtl/>
-              </w:rPr>
-            </w:pPr>
-            <w:r>
-              <w:rPr>
-                <w:szCs w:val="24"/>
-                <w:rtl/>
-              </w:rPr>
-              <w:t>متفکر</w:t>
-            </w:r>
-          </w:p>
-        </w:tc>
-        <w:tc>
-          <w:tcPr>
-            <w:tcW w:w="0" w:type="auto"/>
-            <w:vAlign w:val="center"/>
-          </w:tcPr>
-          <w:p>
-            <w:pPr>
-              <w:jc w:val="center"/>
-              <w:rPr>
-                <w:rFonts w:hint="cs"/>
-                <w:szCs w:val="24"/>
-                <w:rtl/>
-              </w:rPr>
-            </w:pPr>
-            <w:r>
-              <w:rPr>
-                <w:szCs w:val="24"/>
-                <w:rtl/>
-              </w:rPr>
-              <w:t>تصمیم</w:t>
-            </w:r>
-            <w:r>
-              <w:rPr>
-                <w:rFonts w:hint="cs"/>
-                <w:szCs w:val="24"/>
-                <w:rtl/>
-              </w:rPr>
-              <w:t>‌</w:t>
-            </w:r>
-            <w:r>
-              <w:rPr>
-                <w:szCs w:val="24"/>
-                <w:rtl/>
-              </w:rPr>
-              <w:t>گیری بر اساس داده</w:t>
-            </w:r>
-            <w:r>
-              <w:rPr>
-                <w:rFonts w:hint="cs"/>
-                <w:szCs w:val="24"/>
-                <w:rtl/>
-              </w:rPr>
-              <w:t>‌</w:t>
-            </w:r>
-            <w:r>
-              <w:rPr>
-                <w:szCs w:val="24"/>
-                <w:rtl/>
-              </w:rPr>
-              <w:t>های موجود</w:t>
-            </w:r>
-            <w:r>
-              <w:rPr>
-                <w:rFonts w:hint="cs"/>
-                <w:szCs w:val="24"/>
-                <w:rtl/>
-              </w:rPr>
-              <w:t xml:space="preserve"> و روابط منطقی</w:t>
-            </w:r>
-          </w:p>
-          <w:p>
-            <w:pPr>
-              <w:jc w:val="center"/>
-              <w:rPr>
-                <w:rFonts w:hint="cs"/>
-                <w:szCs w:val="24"/>
-                <w:rtl/>
-              </w:rPr>
-            </w:pPr>
-            <w:r>
-              <w:rPr>
-                <w:szCs w:val="24"/>
-                <w:rtl/>
-              </w:rPr>
-              <w:t xml:space="preserve"> </w:t>
-            </w:r>
-            <w:r>
-              <w:rPr>
-                <w:szCs w:val="24"/>
-                <w:rtl/>
-              </w:rPr>
-              <w:t>عین</w:t>
-            </w:r>
-            <w:r>
-              <w:rPr>
-                <w:rFonts w:hint="cs"/>
-                <w:szCs w:val="24"/>
-                <w:rtl/>
-              </w:rPr>
-              <w:t>ی</w:t>
-            </w:r>
-            <w:r>
-              <w:rPr>
-                <w:rStyle w:val="FootnoteReference"/>
-                <w:rtl/>
-              </w:rPr>
-              <w:footnoteReference w:id="27"/>
-            </w:r>
-          </w:p>
-          <w:p>
-            <w:pPr>
-              <w:jc w:val="center"/>
-              <w:rPr>
-                <w:rFonts w:hint="cs"/>
-                <w:szCs w:val="24"/>
-                <w:rtl/>
-              </w:rPr>
-            </w:pPr>
-            <w:r>
-              <w:rPr>
-                <w:szCs w:val="24"/>
-              </w:rPr>
-              <w:t xml:space="preserve"> </w:t>
-            </w:r>
-            <w:r>
-              <w:rPr>
-                <w:szCs w:val="24"/>
-                <w:rtl/>
-              </w:rPr>
-              <w:t>برقراری عدالت مهم</w:t>
-            </w:r>
-            <w:r>
-              <w:rPr>
-                <w:rFonts w:hint="cs"/>
-                <w:szCs w:val="24"/>
-                <w:rtl/>
-              </w:rPr>
-              <w:t>‌تر</w:t>
-            </w:r>
-            <w:r>
-              <w:rPr>
-                <w:szCs w:val="24"/>
-                <w:rtl/>
-              </w:rPr>
-              <w:t xml:space="preserve"> از </w:t>
-            </w:r>
-            <w:r>
-              <w:rPr>
-                <w:rFonts w:hint="cs"/>
-                <w:szCs w:val="24"/>
-                <w:rtl/>
-              </w:rPr>
-              <w:t>توجه به احساسات افراد است</w:t>
             </w:r>
           </w:p>
         </w:tc>
@@ -13251,7 +12781,7 @@
                 <w:szCs w:val="24"/>
                 <w:rtl/>
               </w:rPr>
-              <w:t>تصمیم</w:t>
+              <w:t>کلی</w:t>
             </w:r>
             <w:r>
               <w:rPr>
@@ -13259,14 +12789,22 @@
                 <w:szCs w:val="24"/>
                 <w:rtl/>
               </w:rPr>
-              <w:t>‌گ</w:t>
-            </w:r>
-            <w:r>
-              <w:rPr>
-                <w:szCs w:val="24"/>
-                <w:rtl/>
-              </w:rPr>
-              <w:t>یری براساس احساسات و عواطف شخصی</w:t>
+              <w:t>‌</w:t>
+            </w:r>
+            <w:r>
+              <w:rPr>
+                <w:szCs w:val="24"/>
+                <w:rtl/>
+              </w:rPr>
+              <w:t>نگر</w:t>
+            </w:r>
+            <w:r>
+              <w:rPr>
+                <w:rFonts w:hint="cs"/>
+                <w:szCs w:val="24"/>
+                <w:rtl/>
+              </w:rPr>
+              <w:t xml:space="preserve"> و علاقه‌مند به تخیل</w:t>
             </w:r>
           </w:p>
           <w:p>
@@ -13283,38 +12821,114 @@
                 <w:szCs w:val="24"/>
                 <w:rtl/>
               </w:rPr>
-              <w:t>ذهنی</w:t>
-            </w:r>
-            <w:r>
-              <w:rPr>
-                <w:rStyle w:val="FootnoteReference"/>
-                <w:rtl/>
-              </w:rPr>
-              <w:footnoteReference w:id="28"/>
+              <w:t xml:space="preserve">علاقه‌مند به </w:t>
+            </w:r>
+            <w:r>
+              <w:rPr>
+                <w:szCs w:val="24"/>
+                <w:rtl/>
+              </w:rPr>
+              <w:t>ایده</w:t>
+            </w:r>
+            <w:r>
+              <w:rPr>
+                <w:rFonts w:hint="cs"/>
+                <w:szCs w:val="24"/>
+                <w:rtl/>
+              </w:rPr>
+              <w:t>‌</w:t>
+            </w:r>
+            <w:r>
+              <w:rPr>
+                <w:szCs w:val="24"/>
+                <w:rtl/>
+              </w:rPr>
+              <w:t>پردازی</w:t>
+            </w:r>
+            <w:r>
+              <w:rPr>
+                <w:rFonts w:hint="cs"/>
+                <w:szCs w:val="24"/>
+                <w:rtl/>
+              </w:rPr>
+              <w:t>،</w:t>
+            </w:r>
+            <w:r>
+              <w:rPr>
+                <w:szCs w:val="24"/>
+                <w:rtl/>
+              </w:rPr>
+              <w:t xml:space="preserve"> امکان</w:t>
+            </w:r>
+            <w:r>
+              <w:rPr>
+                <w:rFonts w:hint="cs"/>
+                <w:szCs w:val="24"/>
+                <w:rtl/>
+              </w:rPr>
+              <w:t>‌</w:t>
+            </w:r>
+            <w:r>
+              <w:rPr>
+                <w:szCs w:val="24"/>
+                <w:rtl/>
+              </w:rPr>
+              <w:t>سنجی</w:t>
+            </w:r>
+            <w:r>
+              <w:rPr>
+                <w:rFonts w:hint="cs"/>
+                <w:szCs w:val="24"/>
+                <w:rtl/>
+              </w:rPr>
+              <w:t>،</w:t>
+            </w:r>
+            <w:r>
+              <w:rPr>
+                <w:szCs w:val="24"/>
+                <w:rtl/>
+              </w:rPr>
+              <w:t xml:space="preserve"> مفاهیم انتزاعی و </w:t>
+            </w:r>
+            <w:r>
+              <w:rPr>
+                <w:rFonts w:hint="cs"/>
+                <w:szCs w:val="24"/>
+                <w:rtl/>
+              </w:rPr>
+              <w:t>نظریه‌ها</w:t>
             </w:r>
           </w:p>
           <w:p>
             <w:pPr>
               <w:jc w:val="center"/>
               <w:rPr>
+                <w:rFonts w:hint="cs"/>
                 <w:szCs w:val="24"/>
                 <w:rtl/>
               </w:rPr>
             </w:pPr>
             <w:r>
               <w:rPr>
+                <w:szCs w:val="24"/>
+                <w:rtl/>
+              </w:rPr>
+              <w:t>متکی به ابزارها و امکان</w:t>
+            </w:r>
+            <w:r>
+              <w:rPr>
                 <w:rFonts w:hint="cs"/>
                 <w:szCs w:val="24"/>
                 <w:rtl/>
               </w:rPr>
-              <w:t>علاقه</w:t>
-            </w:r>
-            <w:r>
-              <w:rPr>
-                <w:szCs w:val="24"/>
-                <w:rtl/>
-              </w:rPr>
-              <w:t xml:space="preserve"> به ایجاد تطابق در ارزش</w:t>
+              <w:t>‌</w:t>
+            </w:r>
+            <w:r>
+              <w:rPr>
+                <w:szCs w:val="24"/>
+                <w:rtl/>
+              </w:rPr>
+              <w:t>سنجی</w:t>
             </w:r>
             <w:r>
               <w:rPr>
@@ -13329,39 +12943,7 @@
                 <w:szCs w:val="24"/>
                 <w:rtl/>
               </w:rPr>
-              <w:t>ها</w:t>
-            </w:r>
-          </w:p>
-          <w:p>
-            <w:pPr>
-              <w:jc w:val="center"/>
-              <w:rPr>
-                <w:rFonts w:hint="cs"/>
-                <w:szCs w:val="24"/>
-                <w:rtl/>
-              </w:rPr>
-            </w:pPr>
-            <w:r>
-              <w:rPr>
-                <w:szCs w:val="24"/>
-                <w:rtl/>
-              </w:rPr>
-              <w:t>تصمیم</w:t>
-            </w:r>
-            <w:r>
-              <w:rPr>
-                <w:rFonts w:hint="cs"/>
-                <w:szCs w:val="24"/>
-                <w:rtl/>
-              </w:rPr>
-              <w:t>‌</w:t>
-            </w:r>
-            <w:r>
-              <w:rPr>
-                <w:szCs w:val="24"/>
-                <w:rtl/>
-              </w:rPr>
-              <w:t>گیری و قضاوت بر اساس برتری</w:t>
+              <w:t xml:space="preserve">ها </w:t>
             </w:r>
           </w:p>
         </w:tc>
@@ -13385,7 +12967,7 @@
                 <w:szCs w:val="24"/>
                 <w:rtl/>
               </w:rPr>
-              <w:t>احساسی</w:t>
+              <w:t>شهودی</w:t>
             </w:r>
           </w:p>
         </w:tc>
@@ -13407,11 +12989,11 @@
             </w:pPr>
             <w:r>
               <w:rPr>
-                <w:rFonts w:hint="cs"/>
-                <w:szCs w:val="24"/>
-                <w:rtl/>
-              </w:rPr>
-              <w:t>ادراکی</w:t>
+                <w:szCs w:val="24"/>
+                <w:rtl/>
+              </w:rPr>
+              <w:lastRenderedPageBreak/>
+              <w:t>متفکر</w:t>
             </w:r>
           </w:p>
         </w:tc>
@@ -13424,48 +13006,94 @@
             <w:pPr>
               <w:jc w:val="center"/>
               <w:rPr>
+                <w:rFonts w:hint="cs"/>
                 <w:szCs w:val="24"/>
                 <w:rtl/>
               </w:rPr>
             </w:pPr>
             <w:r>
               <w:rPr>
+                <w:szCs w:val="24"/>
+                <w:rtl/>
+              </w:rPr>
+              <w:t>تصمیم</w:t>
+            </w:r>
+            <w:r>
+              <w:rPr>
                 <w:rFonts w:hint="cs"/>
                 <w:szCs w:val="24"/>
                 <w:rtl/>
               </w:rPr>
-              <w:t>ا</w:t>
-            </w:r>
-            <w:r>
-              <w:rPr>
-                <w:szCs w:val="24"/>
-                <w:rtl/>
-              </w:rPr>
-              <w:t xml:space="preserve">ول سرگرمی سپس کار </w:t>
+              <w:t>‌</w:t>
+            </w:r>
+            <w:r>
+              <w:rPr>
+                <w:szCs w:val="24"/>
+                <w:rtl/>
+              </w:rPr>
+              <w:t>گیری بر اساس داده</w:t>
+            </w:r>
+            <w:r>
+              <w:rPr>
+                <w:rFonts w:hint="cs"/>
+                <w:szCs w:val="24"/>
+                <w:rtl/>
+              </w:rPr>
+              <w:t>‌</w:t>
+            </w:r>
+            <w:r>
+              <w:rPr>
+                <w:szCs w:val="24"/>
+                <w:rtl/>
+              </w:rPr>
+              <w:t>های موجود</w:t>
+            </w:r>
+            <w:r>
+              <w:rPr>
+                <w:rFonts w:hint="cs"/>
+                <w:szCs w:val="24"/>
+                <w:rtl/>
+              </w:rPr>
+              <w:t xml:space="preserve"> و روابط منطقی</w:t>
             </w:r>
           </w:p>
           <w:p>
             <w:pPr>
               <w:jc w:val="center"/>
               <w:rPr>
+                <w:rFonts w:hint="cs"/>
                 <w:szCs w:val="24"/>
                 <w:rtl/>
               </w:rPr>
             </w:pPr>
             <w:r>
               <w:rPr>
+                <w:szCs w:val="24"/>
+                <w:rtl/>
+              </w:rPr>
+              <w:t xml:space="preserve"> </w:t>
+            </w:r>
+            <w:r>
+              <w:rPr>
+                <w:szCs w:val="24"/>
+                <w:rtl/>
+              </w:rPr>
+              <w:t>عین</w:t>
+            </w:r>
+            <w:r>
+              <w:rPr>
                 <w:rFonts w:hint="cs"/>
                 <w:szCs w:val="24"/>
                 <w:rtl/>
               </w:rPr>
-              <w:t xml:space="preserve">واکنش </w:t>
-            </w:r>
-            <w:r>
-              <w:rPr>
-                <w:szCs w:val="24"/>
-                <w:rtl/>
-              </w:rPr>
-              <w:t xml:space="preserve">بعد از رخداد </w:t>
+              <w:t>ی</w:t>
+            </w:r>
+            <w:r>
+              <w:rPr>
+                <w:rStyle w:val="FootnoteReference"/>
+                <w:rtl/>
+              </w:rPr>
+              <w:footnoteReference w:id="27"/>
             </w:r>
           </w:p>
           <w:p>
@@ -13479,11 +13107,39 @@
             </w:pPr>
             <w:r>
               <w:rPr>
+                <w:szCs w:val="24"/>
+              </w:rPr>
+              <w:t xml:space="preserve"> </w:t>
+            </w:r>
+            <w:r>
+              <w:rPr>
+                <w:szCs w:val="24"/>
+                <w:rtl/>
+              </w:rPr>
+              <w:t>برقراری عدالت مهم</w:t>
+            </w:r>
+            <w:r>
+              <w:rPr>
                 <w:rFonts w:hint="cs"/>
                 <w:szCs w:val="24"/>
                 <w:rtl/>
               </w:rPr>
-              <w:t>انعطاف‌پذیر</w:t>
+              <w:t>‌تر</w:t>
+            </w:r>
+            <w:r>
+              <w:rPr>
+                <w:szCs w:val="24"/>
+                <w:rtl/>
+              </w:rPr>
+              <w:t xml:space="preserve"> از </w:t>
+            </w:r>
+            <w:r>
+              <w:rPr>
+                <w:rFonts w:hint="cs"/>
+                <w:szCs w:val="24"/>
+                <w:rtl/>
+              </w:rPr>
+              <w:t>توجه به احساسات افراد است</w:t>
             </w:r>
           </w:p>
         </w:tc>
@@ -13533,6 +13189,288 @@
                 <w:szCs w:val="24"/>
                 <w:rtl/>
               </w:rPr>
+              <w:t>تصمیم</w:t>
+            </w:r>
+            <w:r>
+              <w:rPr>
+                <w:rFonts w:hint="cs"/>
+                <w:szCs w:val="24"/>
+                <w:rtl/>
+              </w:rPr>
+              <w:t>‌گ</w:t>
+            </w:r>
+            <w:r>
+              <w:rPr>
+                <w:szCs w:val="24"/>
+                <w:rtl/>
+              </w:rPr>
+              <w:t>یری براساس احساسات و عواطف شخصی</w:t>
+            </w:r>
+          </w:p>
+          <w:p>
+            <w:pPr>
+              <w:jc w:val="center"/>
+              <w:rPr>
+                <w:szCs w:val="24"/>
+                <w:rtl/>
+              </w:rPr>
+            </w:pPr>
+            <w:r>
+              <w:rPr>
+                <w:rFonts w:hint="cs"/>
+                <w:szCs w:val="24"/>
+                <w:rtl/>
+              </w:rPr>
+              <w:t>ذهنی</w:t>
+            </w:r>
+            <w:r>
+              <w:rPr>
+                <w:rStyle w:val="FootnoteReference"/>
+                <w:rtl/>
+              </w:rPr>
+              <w:footnoteReference w:id="28"/>
+            </w:r>
+          </w:p>
+          <w:p>
+            <w:pPr>
+              <w:jc w:val="center"/>
+              <w:rPr>
+                <w:szCs w:val="24"/>
+                <w:rtl/>
+              </w:rPr>
+            </w:pPr>
+            <w:r>
+              <w:rPr>
+                <w:rFonts w:hint="cs"/>
+                <w:szCs w:val="24"/>
+                <w:rtl/>
+              </w:rPr>
+              <w:t>علاقه</w:t>
+            </w:r>
+            <w:r>
+              <w:rPr>
+                <w:szCs w:val="24"/>
+                <w:rtl/>
+              </w:rPr>
+              <w:t xml:space="preserve"> به ایجاد تطابق در ارزش</w:t>
+            </w:r>
+            <w:r>
+              <w:rPr>
+                <w:rFonts w:hint="cs"/>
+                <w:szCs w:val="24"/>
+                <w:rtl/>
+              </w:rPr>
+              <w:t>‌</w:t>
+            </w:r>
+            <w:r>
+              <w:rPr>
+                <w:szCs w:val="24"/>
+                <w:rtl/>
+              </w:rPr>
+              <w:t>ها</w:t>
+            </w:r>
+          </w:p>
+          <w:p>
+            <w:pPr>
+              <w:jc w:val="center"/>
+              <w:rPr>
+                <w:rFonts w:hint="cs"/>
+                <w:szCs w:val="24"/>
+                <w:rtl/>
+              </w:rPr>
+            </w:pPr>
+            <w:r>
+              <w:rPr>
+                <w:szCs w:val="24"/>
+                <w:rtl/>
+              </w:rPr>
+              <w:t>تصمیم</w:t>
+            </w:r>
+            <w:r>
+              <w:rPr>
+                <w:rFonts w:hint="cs"/>
+                <w:szCs w:val="24"/>
+                <w:rtl/>
+              </w:rPr>
+              <w:t>‌</w:t>
+            </w:r>
+            <w:r>
+              <w:rPr>
+                <w:szCs w:val="24"/>
+                <w:rtl/>
+              </w:rPr>
+              <w:t>گیری و قضاوت بر اساس برتری</w:t>
+            </w:r>
+          </w:p>
+        </w:tc>
+        <w:tc>
+          <w:tcPr>
+            <w:tcW w:w="0" w:type="auto"/>
+            <w:vAlign w:val="center"/>
+          </w:tcPr>
+          <w:p>
+            <w:pPr>
+              <w:jc w:val="center"/>
+              <w:rPr>
+                <w:rFonts w:hint="cs"/>
+                <w:szCs w:val="24"/>
+                <w:rtl/>
+              </w:rPr>
+            </w:pPr>
+            <w:r>
+              <w:rPr>
+                <w:rFonts w:hint="cs"/>
+                <w:szCs w:val="24"/>
+                <w:rtl/>
+              </w:rPr>
+              <w:t>احساسی</w:t>
+            </w:r>
+          </w:p>
+        </w:tc>
+      </w:tr>
+      <w:tr>
+        <w:tc>
+          <w:tcPr>
+            <w:tcW w:w="0" w:type="auto"/>
+            <w:vAlign w:val="center"/>
+          </w:tcPr>
+          <w:p>
+            <w:pPr>
+              <w:jc w:val="center"/>
+              <w:rPr>
+                <w:rFonts w:hint="cs"/>
+                <w:szCs w:val="24"/>
+                <w:rtl/>
+              </w:rPr>
+            </w:pPr>
+            <w:r>
+              <w:rPr>
+                <w:rFonts w:hint="cs"/>
+                <w:szCs w:val="24"/>
+                <w:rtl/>
+              </w:rPr>
+              <w:t>ادراکی</w:t>
+            </w:r>
+          </w:p>
+        </w:tc>
+        <w:tc>
+          <w:tcPr>
+            <w:tcW w:w="0" w:type="auto"/>
+            <w:vAlign w:val="center"/>
+          </w:tcPr>
+          <w:p>
+            <w:pPr>
+              <w:jc w:val="center"/>
+              <w:rPr>
+                <w:szCs w:val="24"/>
+                <w:rtl/>
+              </w:rPr>
+            </w:pPr>
+            <w:r>
+              <w:rPr>
+                <w:rFonts w:hint="cs"/>
+                <w:szCs w:val="24"/>
+                <w:rtl/>
+              </w:rPr>
+              <w:t>ا</w:t>
+            </w:r>
+            <w:r>
+              <w:rPr>
+                <w:szCs w:val="24"/>
+                <w:rtl/>
+              </w:rPr>
+              <w:t xml:space="preserve">ول سرگرمی سپس کار </w:t>
+            </w:r>
+          </w:p>
+          <w:p>
+            <w:pPr>
+              <w:jc w:val="center"/>
+              <w:rPr>
+                <w:szCs w:val="24"/>
+                <w:rtl/>
+              </w:rPr>
+            </w:pPr>
+            <w:r>
+              <w:rPr>
+                <w:rFonts w:hint="cs"/>
+                <w:szCs w:val="24"/>
+                <w:rtl/>
+              </w:rPr>
+              <w:t xml:space="preserve">واکنش </w:t>
+            </w:r>
+            <w:r>
+              <w:rPr>
+                <w:szCs w:val="24"/>
+                <w:rtl/>
+              </w:rPr>
+              <w:t xml:space="preserve">بعد از رخداد </w:t>
+            </w:r>
+          </w:p>
+          <w:p>
+            <w:pPr>
+              <w:jc w:val="center"/>
+              <w:rPr>
+                <w:rFonts w:hint="cs"/>
+                <w:szCs w:val="24"/>
+                <w:rtl/>
+              </w:rPr>
+            </w:pPr>
+            <w:r>
+              <w:rPr>
+                <w:rFonts w:hint="cs"/>
+                <w:szCs w:val="24"/>
+                <w:rtl/>
+              </w:rPr>
+              <w:t>انعطاف‌پذیر</w:t>
+            </w:r>
+          </w:p>
+        </w:tc>
+        <w:tc>
+          <w:tcPr>
+            <w:tcW w:w="0" w:type="auto"/>
+            <w:vAlign w:val="center"/>
+          </w:tcPr>
+          <w:p>
+            <w:pPr>
+              <w:jc w:val="center"/>
+              <w:rPr>
+                <w:rFonts w:hint="cs"/>
+                <w:szCs w:val="24"/>
+                <w:rtl/>
+              </w:rPr>
+            </w:pPr>
+            <m:oMathPara>
+              <m:oMath>
+                <m:r>
+                  <w:rPr>
+                    <w:rFonts w:ascii="Cambria Math" w:hAnsi="Cambria Math" w:cs="Cambria Math" w:hint="cs"/>
+                    <w:szCs w:val="24"/>
+                    <w:rtl/>
+                  </w:rPr>
+                  <m:t>⇔</m:t>
+                </m:r>
+              </m:oMath>
+            </m:oMathPara>
+          </w:p>
+        </w:tc>
+        <w:tc>
+          <w:tcPr>
+            <w:tcW w:w="0" w:type="auto"/>
+            <w:vAlign w:val="center"/>
+          </w:tcPr>
+          <w:p>
+            <w:pPr>
+              <w:jc w:val="center"/>
+              <w:rPr>
+                <w:szCs w:val="24"/>
+                <w:rtl/>
+              </w:rPr>
+            </w:pPr>
+            <w:r>
+              <w:rPr>
+                <w:szCs w:val="24"/>
+                <w:rtl/>
+              </w:rPr>
               <w:t>اولویت با کارها، بعد سرگرمی</w:t>
             </w:r>
           </w:p>
@@ -13831,7 +13769,7 @@
         <w:rPr>
           <w:lang w:bidi="fa-IR"/>
         </w:rPr>
-        <w:instrText>ADDIN CSL_CITATION { "citationItems" : [ { "id" : "ITEM-1", "itemData" : { "author" : [ { "dropping-particle" : "", "family" : "McCrae", "given" : "Robert R", "non-dropping-particle" : "", "parse-names" : false, "suffix" : "" }, { "dropping-particle" : "", "family" : "John", "given" : "Oliver P", "non-dropping-particle" : "", "parse-names" : false, "suffix" : "" } ], "container-title" : "Journal of personality", "id" : "ITEM-1", "issue" : "2", "issued" : { "date-parts" : [ [ "1992" ] ] }, "page" : "175-215", "publisher" : "Wiley Online Library", "title" : "An introduction to the five-factor model and its applications", "type" : "article-journal", "volume" : "60" }, "uris" : [ "http://www.mendeley.com/documents/?uuid=d964ab1c-678d-43a6-a784-107767174b42" ] } ], "mendeley" : { "formattedCitation" : "(McCrae &amp; John 1992)", "plainTextFormattedCitation" : "(McCrae &amp; John 1992)", "previouslyFormattedCitation" : "(McCrae &amp; John 1992)" }, "properties" : { "noteIndex" : 0 }, "schema" : "https://github.com/citation-style-language/schema/raw/master/csl-citation.json" }</w:instrText>
+        <w:instrText>ADDIN CSL_CITATION { "citationItems" : [ { "id" : "ITEM-1", "itemData" : { "author" : [ { "dropping-particle" : "", "family" : "McCrae", "given" : "Robert R", "non-dropping-particle" : "", "parse-names" : false, "suffix" : "" }, { "dropping-particle" : "", "family" : "John", "given" : "Oliver P", "non-dropping-particle" : "", "parse-names" : false, "suffix" : "" } ], "container-title" : "Journal of personality", "id" : "ITEM-1", "issue" : "2", "issued" : { "date-parts" : [ [ "1992" ] ] }, "page" : "175-215", "publisher" : "Wiley Online Library", "title" : "An introduction to the five-factor model and its applications", "type" : "article-journal", "volume" : "60" }, "uris" : [ "http://www.mendeley.com/documents/?uuid=d964ab1c-678d-43a6-a784-107767174b42" ] } ], "mendeley" : { "formattedCitation" : "[38]", "plainTextFormattedCitation" : "[38]", "previouslyFormattedCitation" : "(McCrae &amp; John 1992)" }, "properties" : { "noteIndex" : 0 }, "schema" : "https://github.com/citation-style-language/schema/raw/master/csl-citation.json" }</w:instrText>
       </w:r>
       <w:r>
         <w:rPr>
@@ -13845,7 +13783,7 @@
           <w:noProof/>
           <w:lang w:bidi="fa-IR"/>
         </w:rPr>
-        <w:t>(McCrae &amp; John 1992)</w:t>
+        <w:t>[38]</w:t>
       </w:r>
       <w:r>
         <w:rPr>
@@ -13978,7 +13916,6 @@
         <w:rPr>
           <w:rtl/>
         </w:rPr>
-        <w:lastRenderedPageBreak/>
         <w:t xml:space="preserve">جدول </w:t>
       </w:r>
       <w:r>
@@ -14104,7 +14041,7 @@
         <w:fldChar w:fldCharType="begin" w:fldLock="1"/>
       </w:r>
       <w:r>
-        <w:instrText>ADDIN CSL_CITATION { "citationItems" : [ { "id" : "ITEM-1", "itemData" : { "author" : [ { "dropping-particle" : "", "family" : "McCrae", "given" : "Robert R", "non-dropping-particle" : "", "parse-names" : false, "suffix" : "" }, { "dropping-particle" : "", "family" : "John", "given" : "Oliver P", "non-dropping-particle" : "", "parse-names" : false, "suffix" : "" } ], "container-title" : "Journal of personality", "id" : "ITEM-1", "issue" : "2", "issued" : { "date-parts" : [ [ "1992" ] ] }, "page" : "175-215", "publisher" : "Wiley Online Library", "title" : "An introduction to the five-factor model and its applications", "type" : "article-journal", "volume" : "60" }, "uris" : [ "http://www.mendeley.com/documents/?uuid=d964ab1c-678d-43a6-a784-107767174b42" ] } ], "mendeley" : { "formattedCitation" : "(McCrae &amp; John 1992)", "plainTextFormattedCitation" : "(McCrae &amp; John 1992)", "previouslyFormattedCitation" : "(McCrae &amp; John 1992)" }, "properties" : { "noteIndex" : 0 }, "schema" : "https://github.com/citation-style-language/schema/raw/master/csl-citation.json" }</w:instrText>
+        <w:instrText>ADDIN CSL_CITATION { "citationItems" : [ { "id" : "ITEM-1", "itemData" : { "author" : [ { "dropping-particle" : "", "family" : "McCrae", "given" : "Robert R", "non-dropping-particle" : "", "parse-names" : false, "suffix" : "" }, { "dropping-particle" : "", "family" : "John", "given" : "Oliver P", "non-dropping-particle" : "", "parse-names" : false, "suffix" : "" } ], "container-title" : "Journal of personality", "id" : "ITEM-1", "issue" : "2", "issued" : { "date-parts" : [ [ "1992" ] ] }, "page" : "175-215", "publisher" : "Wiley Online Library", "title" : "An introduction to the five-factor model and its applications", "type" : "article-journal", "volume" : "60" }, "uris" : [ "http://www.mendeley.com/documents/?uuid=d964ab1c-678d-43a6-a784-107767174b42" ] } ], "mendeley" : { "formattedCitation" : "[38]", "plainTextFormattedCitation" : "[38]", "previouslyFormattedCitation" : "(McCrae &amp; John 1992)" }, "properties" : { "noteIndex" : 0 }, "schema" : "https://github.com/citation-style-language/schema/raw/master/csl-citation.json" }</w:instrText>
       </w:r>
       <w:r>
         <w:fldChar w:fldCharType="separate"/>
@@ -14113,7 +14050,7 @@
         <w:rPr>
           <w:noProof/>
         </w:rPr>
-        <w:t>(McCrae &amp; John 1992)</w:t>
+        <w:t>[38]</w:t>
       </w:r>
       <w:r>
         <w:fldChar w:fldCharType="end"/>
@@ -14269,6 +14206,7 @@
                 <w:rtl/>
                 <w:lang w:bidi="fa-IR"/>
               </w:rPr>
+              <w:lastRenderedPageBreak/>
               <w:t>استقبال از تجربه</w:t>
             </w:r>
           </w:p>
@@ -14570,7 +14508,7 @@
         <w:fldChar w:fldCharType="begin" w:fldLock="1"/>
       </w:r>
       <w:r>
-        <w:instrText>ADDIN CSL_CITATION { "citationItems" : [ { "id" : "ITEM-1", "itemData" : { "DOI" : "10.1080/0144341042000228834", "ISBN" : "0144341042", "ISSN" : "0144-3410", "author" : [ { "dropping-particle" : "", "family" : "Cassidy *", "given" : "Simon", "non-dropping-particle" : "", "parse-names" : false, "suffix" : "" } ], "container-title" : "Educational Psychology", "id" : "ITEM-1", "issue" : "4", "issued" : { "date-parts" : [ [ "2004" ] ] }, "page" : "419-444", "title" : "Learning Styles: An overview of theories, models, and measures", "type" : "article-journal", "volume" : "24" }, "uris" : [ "http://www.mendeley.com/documents/?uuid=cb438ed2-aa6f-4a83-a937-e34cbf7adcf3" ] }, { "id" : "ITEM-2", "itemData" : { "DOI" : "10.1002/j.2168-9830.2005.tb00829.x", "ISBN" : "1069-4730", "ISSN" : "10694730 (ISSN)", "abstract" : "Students have different levels of motivation, different attitudes about teaching and learning, and different responses to specific classroom environments and instructional practices. The more thoroughly instructors understand the differences, the better chance they have of meeting the diverse learning needs of all of their students. Three categories of diversity that have been shown to have important implications for teaching and learning are differences in students\u2019 learning styles (characteristic ways of taking in and processing information), approaches to learning (surface, deep, and strategic), and intellectual development levels (attitudes about the nature of knowledge and how it should be acquired and evaluated). This article reviews models that have been developed for each of these categories, outlines their pedagogical implications, and suggests areas for further study", "author" : [ { "dropping-particle" : "", "family" : "Felder", "given" : "Rm", "non-dropping-particle" : "", "parse-names" : false, "suffix" : "" }, { "dropping-particle" : "", "family" : "Brent", "given" : "R", "non-dropping-particle" : "", "parse-names" : false, "suffix" : "" } ], "container-title" : "Journal of engineering education", "id" : "ITEM-2", "issue" : "1", "issued" : { "date-parts" : [ [ "2005" ] ] }, "page" : "57-72", "title" : "Understanding student differences", "type" : "article-journal", "volume" : "94" }, "uris" : [ "http://www.mendeley.com/documents/?uuid=b60b4697-4ce9-422f-8ae8-67c02c7f56b6" ] } ], "mendeley" : { "formattedCitation" : "(Cassidy * 2004; Felder &amp; Brent 2005)", "plainTextFormattedCitation" : "(Cassidy * 2004; Felder &amp; Brent 2005)", "previouslyFormattedCitation" : "(Cassidy * 2004; Felder &amp; Brent 2005)" }, "properties" : { "noteIndex" : 0 }, "schema" : "https://github.com/citation-style-language/schema/raw/master/csl-citation.json" }</w:instrText>
+        <w:instrText>ADDIN CSL_CITATION { "citationItems" : [ { "id" : "ITEM-1", "itemData" : { "DOI" : "10.1080/0144341042000228834", "ISBN" : "0144341042", "ISSN" : "0144-3410", "author" : [ { "dropping-particle" : "", "family" : "Cassidy *", "given" : "Simon", "non-dropping-particle" : "", "parse-names" : false, "suffix" : "" } ], "container-title" : "Educational Psychology", "id" : "ITEM-1", "issue" : "4", "issued" : { "date-parts" : [ [ "2004" ] ] }, "page" : "419-444", "title" : "Learning Styles: An overview of theories, models, and measures", "type" : "article-journal", "volume" : "24" }, "uris" : [ "http://www.mendeley.com/documents/?uuid=cb438ed2-aa6f-4a83-a937-e34cbf7adcf3" ] }, { "id" : "ITEM-2", "itemData" : { "DOI" : "10.1002/j.2168-9830.2005.tb00829.x", "ISBN" : "1069-4730", "ISSN" : "10694730 (ISSN)", "abstract" : "Students have different levels of motivation, different attitudes about teaching and learning, and different responses to specific classroom environments and instructional practices. The more thoroughly instructors understand the differences, the better chance they have of meeting the diverse learning needs of all of their students. Three categories of diversity that have been shown to have important implications for teaching and learning are differences in students\u2019 learning styles (characteristic ways of taking in and processing information), approaches to learning (surface, deep, and strategic), and intellectual development levels (attitudes about the nature of knowledge and how it should be acquired and evaluated). This article reviews models that have been developed for each of these categories, outlines their pedagogical implications, and suggests areas for further study", "author" : [ { "dropping-particle" : "", "family" : "Felder", "given" : "Rm", "non-dropping-particle" : "", "parse-names" : false, "suffix" : "" }, { "dropping-particle" : "", "family" : "Brent", "given" : "R", "non-dropping-particle" : "", "parse-names" : false, "suffix" : "" } ], "container-title" : "Journal of engineering education", "id" : "ITEM-2", "issue" : "1", "issued" : { "date-parts" : [ [ "2005" ] ] }, "page" : "57-72", "title" : "Understanding student differences", "type" : "article-journal", "volume" : "94" }, "uris" : [ "http://www.mendeley.com/documents/?uuid=b60b4697-4ce9-422f-8ae8-67c02c7f56b6" ] } ], "mendeley" : { "formattedCitation" : "[39], [40]", "plainTextFormattedCitation" : "[39], [40]", "previouslyFormattedCitation" : "(Cassidy * 2004; Felder &amp; Brent 2005)" }, "properties" : { "noteIndex" : 0 }, "schema" : "https://github.com/citation-style-language/schema/raw/master/csl-citation.json" }</w:instrText>
       </w:r>
       <w:r>
         <w:fldChar w:fldCharType="separate"/>
@@ -14579,7 +14517,7 @@
         <w:rPr>
           <w:noProof/>
         </w:rPr>
-        <w:t>(Cassidy * 2004; Felder &amp; Brent 2005)</w:t>
+        <w:t>[39], [40]</w:t>
       </w:r>
       <w:r>
         <w:fldChar w:fldCharType="end"/>
@@ -14630,7 +14568,7 @@
         <w:fldChar w:fldCharType="begin" w:fldLock="1"/>
       </w:r>
       <w:r>
-        <w:instrText>ADDIN CSL_CITATION { "citationItems" : [ { "id" : "ITEM-1", "itemData" : { "author" : [ { "dropping-particle" : "", "family" : "Keirsey", "given" : "David", "non-dropping-particle" : "", "parse-names" : false, "suffix" : "" }, { "dropping-particle" : "", "family" : "Bates", "given" : "Marilyn M", "non-dropping-particle" : "", "parse-names" : false, "suffix" : "" } ], "id" : "ITEM-1", "issued" : { "date-parts" : [ [ "1984" ] ] }, "publisher" : "Prometheas Nemesis", "title" : "Please understand me", "type" : "book" }, "uris" : [ "http://www.mendeley.com/documents/?uuid=8268b20d-f91c-4e31-a802-4718e7bdc824" ] } ], "mendeley" : { "formattedCitation" : "(Keirsey &amp; Bates 1984)", "plainTextFormattedCitation" : "(Keirsey &amp; Bates 1984)", "previouslyFormattedCitation" : "(Keirsey &amp; Bates 1984)" }, "properties" : { "noteIndex" : 0 }, "schema" : "https://github.com/citation-style-language/schema/raw/master/csl-citation.json" }</w:instrText>
+        <w:instrText>ADDIN CSL_CITATION { "citationItems" : [ { "id" : "ITEM-1", "itemData" : { "author" : [ { "dropping-particle" : "", "family" : "Keirsey", "given" : "David", "non-dropping-particle" : "", "parse-names" : false, "suffix" : "" }, { "dropping-particle" : "", "family" : "Bates", "given" : "Marilyn M", "non-dropping-particle" : "", "parse-names" : false, "suffix" : "" } ], "id" : "ITEM-1", "issued" : { "date-parts" : [ [ "1984" ] ] }, "publisher" : "Prometheas Nemesis", "title" : "Please understand me", "type" : "book" }, "uris" : [ "http://www.mendeley.com/documents/?uuid=8268b20d-f91c-4e31-a802-4718e7bdc824" ] } ], "mendeley" : { "formattedCitation" : "[41]", "plainTextFormattedCitation" : "[41]", "previouslyFormattedCitation" : "(Keirsey &amp; Bates 1984)" }, "properties" : { "noteIndex" : 0 }, "schema" : "https://github.com/citation-style-language/schema/raw/master/csl-citation.json" }</w:instrText>
       </w:r>
       <w:r>
         <w:fldChar w:fldCharType="separate"/>
@@ -14639,7 +14577,7 @@
         <w:rPr>
           <w:noProof/>
         </w:rPr>
-        <w:t>(Keirsey &amp; Bates 1984)</w:t>
+        <w:t>[41]</w:t>
       </w:r>
       <w:r>
         <w:fldChar w:fldCharType="end"/>
@@ -14748,7 +14686,7 @@
         <w:fldChar w:fldCharType="begin" w:fldLock="1"/>
       </w:r>
       <w:r>
-        <w:instrText>ADDIN CSL_CITATION { "citationItems" : [ { "id" : "ITEM-1", "itemData" : { "author" : [ { "dropping-particle" : "", "family" : "Felder", "given" : "Richard M", "non-dropping-particle" : "", "parse-names" : false, "suffix" : "" }, { "dropping-particle" : "", "family" : "Silverman", "given" : "Linda K", "non-dropping-particle" : "", "parse-names" : false, "suffix" : "" } ], "container-title" : "engineering education", "id" : "ITEM-1", "issue" : "June", "issued" : { "date-parts" : [ [ "1988" ] ] }, "page" : "674-681", "title" : "Learning and teaching styles in engineering education", "type" : "article-journal", "volume" : "78" }, "uris" : [ "http://www.mendeley.com/documents/?uuid=d42a12a0-7403-44b9-bd87-3366c8ed4e6e" ] } ], "mendeley" : { "formattedCitation" : "(Felder &amp; Silverman 1988)", "plainTextFormattedCitation" : "(Felder &amp; Silverman 1988)" }, "properties" : { "noteIndex" : 0 }, "schema" : "https://github.com/citation-style-language/schema/raw/master/csl-citation.json" }</w:instrText>
+        <w:instrText>ADDIN CSL_CITATION { "citationItems" : [ { "id" : "ITEM-1", "itemData" : { "author" : [ { "dropping-particle" : "", "family" : "Felder", "given" : "Richard M", "non-dropping-particle" : "", "parse-names" : false, "suffix" : "" }, { "dropping-particle" : "", "family" : "Silverman", "given" : "Linda K", "non-dropping-particle" : "", "parse-names" : false, "suffix" : "" } ], "container-title" : "engineering education", "id" : "ITEM-1", "issue" : "June", "issued" : { "date-parts" : [ [ "1988" ] ] }, "page" : "674-681", "title" : "Learning and teaching styles in engineering education", "type" : "article-journal", "volume" : "78" }, "uris" : [ "http://www.mendeley.com/documents/?uuid=d42a12a0-7403-44b9-bd87-3366c8ed4e6e" ] } ], "mendeley" : { "formattedCitation" : "[42]", "plainTextFormattedCitation" : "[42]", "previouslyFormattedCitation" : "(Felder &amp; Silverman 1988)" }, "properties" : { "noteIndex" : 0 }, "schema" : "https://github.com/citation-style-language/schema/raw/master/csl-citation.json" }</w:instrText>
       </w:r>
       <w:r>
         <w:fldChar w:fldCharType="separate"/>
@@ -14757,7 +14695,7 @@
         <w:rPr>
           <w:noProof/>
         </w:rPr>
-        <w:t>(Felder &amp; Silverman 1988)</w:t>
+        <w:t>[42]</w:t>
       </w:r>
       <w:r>
         <w:fldChar w:fldCharType="end"/>
@@ -14781,7 +14719,6 @@
         <w:rPr>
           <w:rtl/>
         </w:rPr>
-        <w:lastRenderedPageBreak/>
         <w:t xml:space="preserve">جدول </w:t>
       </w:r>
       <w:r>
@@ -14909,7 +14846,7 @@
         <w:fldChar w:fldCharType="begin" w:fldLock="1"/>
       </w:r>
       <w:r>
-        <w:instrText>ADDIN CSL_CITATION { "citationItems" : [ { "id" : "ITEM-1", "itemData" : { "author" : [ { "dropping-particle" : "", "family" : "\u0634\u0628\u06cc\u0647\u06cc", "given" : "\u0646\u06af\u0627\u0631", "non-dropping-particle" : "", "parse-names" : false, "suffix" : "" } ], "id" : "ITEM-1", "issued" : { "date-parts" : [ [ "1395" ] ] }, "publisher" : "\u062f\u0627\u0646\u0634\u06af\u0627\u0647 \u062a\u0647\u0631\u0627\u0646", "title" : "\u0634\u062e\u0635\u06cc \u0633\u0627\u0632\u06cc \u0645\u062d\u0631\u06a9\u0647\u0627\u06cc \u0628\u0627\u0632\u06cc \u067e\u0631\u062f\u0627\u0632\u06cc \u062f\u0631 \u0645\u062d\u06cc\u0637\u0647\u0627\u06cc \u06cc\u0627\u062f\u06af\u06cc\u0631\u06cc \u0627\u0644\u06a9\u062a\u0631\u0648\u0646\u06cc\u06a9\u06cc \u0628\u0631 \u0627\u0633\u0627\u0633 \u0646\u0638\u0631\u06cc\u0647 \u0634\u062e\u0635\u06cc\u062a MBTI", "type" : "thesis" }, "uris" : [ "http://www.mendeley.com/documents/?uuid=ec44876a-29d3-481f-9ab0-a3d1eb1cc92c" ] } ], "mendeley" : { "formattedCitation" : "(\u0634\u0628\u06cc\u0647\u06cc 1395)", "plainTextFormattedCitation" : "(\u0634\u0628\u06cc\u0647\u06cc 1395)", "previouslyFormattedCitation" : "(\u0634\u0628\u06cc\u0647\u06cc 1395)" }, "properties" : { "noteIndex" : 0 }, "schema" : "https://github.com/citation-style-language/schema/raw/master/csl-citation.json" }</w:instrText>
+        <w:instrText>ADDIN CSL_CITATION { "citationItems" : [ { "id" : "ITEM-1", "itemData" : { "author" : [ { "dropping-particle" : "", "family" : "\u0634\u0628\u06cc\u0647\u06cc", "given" : "\u0646\u06af\u0627\u0631", "non-dropping-particle" : "", "parse-names" : false, "suffix" : "" } ], "id" : "ITEM-1", "issued" : { "date-parts" : [ [ "1395" ] ] }, "publisher" : "\u062f\u0627\u0646\u0634\u06af\u0627\u0647 \u062a\u0647\u0631\u0627\u0646", "title" : "\u0634\u062e\u0635\u06cc \u0633\u0627\u0632\u06cc \u0645\u062d\u0631\u06a9\u0647\u0627\u06cc \u0628\u0627\u0632\u06cc \u067e\u0631\u062f\u0627\u0632\u06cc \u062f\u0631 \u0645\u062d\u06cc\u0637\u0647\u0627\u06cc \u06cc\u0627\u062f\u06af\u06cc\u0631\u06cc \u0627\u0644\u06a9\u062a\u0631\u0648\u0646\u06cc\u06a9\u06cc \u0628\u0631 \u0627\u0633\u0627\u0633 \u0646\u0638\u0631\u06cc\u0647 \u0634\u062e\u0635\u06cc\u062a MBTI", "type" : "thesis" }, "uris" : [ "http://www.mendeley.com/documents/?uuid=ec44876a-29d3-481f-9ab0-a3d1eb1cc92c" ] } ], "mendeley" : { "formattedCitation" : "[35]", "plainTextFormattedCitation" : "[35]", "previouslyFormattedCitation" : "(\u0634\u0628\u06cc\u0647\u06cc 1395)" }, "properties" : { "noteIndex" : 0 }, "schema" : "https://github.com/citation-style-language/schema/raw/master/csl-citation.json" }</w:instrText>
       </w:r>
       <w:r>
         <w:rPr>
@@ -14921,51 +14858,7 @@
         <w:rPr>
           <w:noProof/>
         </w:rPr>
-        <w:t>(</w:t>
-      </w:r>
-      <w:r>
-        <w:rPr>
-          <w:noProof/>
-          <w:rtl/>
-        </w:rPr>
-        <w:t>شب</w:t>
-      </w:r>
-      <w:r>
-        <w:rPr>
-          <w:rFonts w:hint="cs"/>
-          <w:noProof/>
-          <w:rtl/>
-        </w:rPr>
-        <w:t>ی</w:t>
-      </w:r>
-      <w:r>
-        <w:rPr>
-          <w:rFonts w:hint="eastAsia"/>
-          <w:noProof/>
-          <w:rtl/>
-        </w:rPr>
-        <w:t>ه</w:t>
-      </w:r>
-      <w:r>
-        <w:rPr>
-          <w:rFonts w:hint="cs"/>
-          <w:noProof/>
-          <w:rtl/>
-        </w:rPr>
-        <w:t>ی</w:t>
-      </w:r>
-      <w:r>
-        <w:rPr>
-          <w:noProof/>
-          <w:rtl/>
-        </w:rPr>
-        <w:t xml:space="preserve"> 1395</w:t>
-      </w:r>
-      <w:r>
-        <w:rPr>
-          <w:noProof/>
-        </w:rPr>
-        <w:t>)</w:t>
+        <w:t>[35]</w:t>
       </w:r>
       <w:r>
         <w:rPr>
@@ -15411,6 +15304,7 @@
                 <w:rtl/>
                 <w:lang w:bidi="fa-IR"/>
               </w:rPr>
+              <w:lastRenderedPageBreak/>
               <w:t>ی</w:t>
             </w:r>
             <w:r>
@@ -15596,6 +15490,7 @@
                 <w:rtl/>
                 <w:lang w:bidi="fa-IR"/>
               </w:rPr>
+              <w:lastRenderedPageBreak/>
               <w:t>متوالی</w:t>
             </w:r>
             <w:r>
@@ -17282,8 +17177,6 @@
                 <w:lang w:bidi="fa-IR"/>
               </w:rPr>
             </w:pPr>
-            <w:bookmarkStart w:id="35" w:name="_GoBack"/>
-            <w:bookmarkEnd w:id="35"/>
             <w:r>
               <w:rPr>
                 <w:rFonts w:hint="cs"/>
@@ -17561,6 +17454,743 @@
     <w:p/>
     <w:p>
       <w:pPr>
+        <w:pStyle w:val="Heading3"/>
+        <w:rPr>
+          <w:rFonts w:hint="cs"/>
+          <w:rtl/>
+        </w:rPr>
+      </w:pPr>
+      <w:r>
+        <w:rPr>
+          <w:rFonts w:hint="cs"/>
+          <w:rtl/>
+        </w:rPr>
+        <w:t>شخصی‌سازی در یادگیری مبتنی‌ بر بازی</w:t>
+      </w:r>
+    </w:p>
+    <w:p>
+      <w:pPr>
+        <w:rPr>
+          <w:rtl/>
+        </w:rPr>
+      </w:pPr>
+      <w:r>
+        <w:rPr>
+          <w:rFonts w:hint="cs"/>
+          <w:rtl/>
+        </w:rPr>
+        <w:t>مقالات مختلفی از دیدگاه‌های مختلف و با پارامترهای گوناگون به این موضوع پرداخته‌اند</w:t>
+      </w:r>
+      <w:r>
+        <w:rPr>
+          <w:rFonts w:hint="cs"/>
+          <w:rtl/>
+        </w:rPr>
+        <w:t xml:space="preserve"> که افراد مختلف چه احساسات مختلفی در برابر سیستم دارند و چه رفتارهای متفاوتی از خود نشان می‌دهند</w:t>
+      </w:r>
+      <w:r>
+        <w:rPr>
+          <w:rFonts w:hint="cs"/>
+          <w:rtl/>
+        </w:rPr>
+        <w:t>.</w:t>
+      </w:r>
+      <w:r>
+        <w:rPr>
+          <w:rFonts w:hint="cs"/>
+          <w:rtl/>
+        </w:rPr>
+        <w:t xml:space="preserve"> </w:t>
+      </w:r>
+      <w:r>
+        <w:fldChar w:fldCharType="begin" w:fldLock="1"/>
+      </w:r>
+      <w:r>
+        <w:instrText>ADDIN CSL_CITATION { "citationItems" : [ { "id" : "ITEM-1", "itemData" : { "author" : [ { "dropping-particle" : "", "family" : "Roosta", "given" : "Fatemeh", "non-dropping-particle" : "", "parse-names" : false, "suffix" : "" }, { "dropping-particle" : "", "family" : "Taghiyareh", "given" : "Fattaneh", "non-dropping-particle" : "", "parse-names" : false, "suffix" : "" }, { "dropping-particle" : "", "family" : "Mosharraf", "given" : "Maedeh", "non-dropping-particle" : "", "parse-names" : false, "suffix" : "" } ], "container-title" : "Telecommunications (IST), 2016 8th International Symposium on", "id" : "ITEM-1", "issued" : { "date-parts" : [ [ "2016" ] ] }, "page" : "637-642", "title" : "Personalization of gamification-elements in an e-learning environment based on learners' motivation", "type" : "paper-conference" }, "uris" : [ "http://www.mendeley.com/documents/?uuid=8607dc50-f8b4-4c1f-8d4e-d51563ec636c" ] } ], "mendeley" : { "formattedCitation" : "[43]", "plainTextFormattedCitation" : "[43]", "previouslyFormattedCitation" : "(Roosta et al. 2016)" }, "properties" : { "noteIndex" : 0 }, "schema" : "https://github.com/citation-style-language/schema/raw/master/csl-citation.json" }</w:instrText>
+      </w:r>
+      <w:r>
+        <w:fldChar w:fldCharType="separate"/>
+      </w:r>
+      <w:r>
+        <w:rPr>
+          <w:noProof/>
+        </w:rPr>
+        <w:t>[43]</w:t>
+      </w:r>
+      <w:r>
+        <w:fldChar w:fldCharType="end"/>
+      </w:r>
+      <w:r>
+        <w:rPr>
+          <w:rFonts w:hint="cs"/>
+          <w:rtl/>
+        </w:rPr>
+        <w:t xml:space="preserve"> با استفاده از مدلی که بر اساس علاقه‌مندی افراد به عناصر بازی و تیپ انگیزشی آنها به‌دست آورده‌بود یک محیطِ بازی‌گونِ آموزشی را شخصی‌سازی می‌کند </w:t>
+      </w:r>
+      <w:r>
+        <w:rPr>
+          <w:rFonts w:hint="cs"/>
+          <w:rtl/>
+        </w:rPr>
+        <w:t xml:space="preserve">گزارش می‌کند </w:t>
+      </w:r>
+      <w:r>
+        <w:rPr>
+          <w:rFonts w:hint="cs"/>
+          <w:rtl/>
+        </w:rPr>
+        <w:t xml:space="preserve"> که شخصی‌سازی منجر به بهبود انگیزة افراد برای کار با سیستم شده‌است.</w:t>
+      </w:r>
+      <w:r>
+        <w:rPr>
+          <w:rFonts w:hint="cs"/>
+          <w:rtl/>
+        </w:rPr>
+        <w:t xml:space="preserve"> </w:t>
+      </w:r>
+      <w:r>
+        <w:fldChar w:fldCharType="begin" w:fldLock="1"/>
+      </w:r>
+      <w:r>
+        <w:instrText>ADDIN CSL_CITATION { "citationItems" : [ { "id" : "ITEM-1", "itemData" : { "DOI" : "10.1016/j.chb.2014.03.007", "ISBN" : "0747-5632", "ISSN" : "07475632", "abstract" : "In recent years, \"gamification\" has been proposed as a solution for engaging people in individually and socially sustainable behaviors, such as exercise, sustainable consumption, and education. This paper studies demographic differences in perceived benefits from gamification in the context of exercise. On the basis of data gathered via an online survey (N = 195) from an exercise gamification service Fitocracy, we examine the effects of gender, age, and time using the service on social, hedonic, and utilitarian benefits and facilitating features of gamifying exercise. The results indicate that perceived enjoyment and usefulness of the gamification decline with use, suggesting that users might experience novelty effects from the service. The findings show that women report greater social benefits from the use of gamification. Further, ease of use of gamification is shown to decline with age. The implications of the findings are discussed. ?? 2014 Elsevier Ltd. All rights reserved.", "author" : [ { "dropping-particle" : "", "family" : "Koivisto", "given" : "Jonna", "non-dropping-particle" : "", "parse-names" : false, "suffix" : "" }, { "dropping-particle" : "", "family" : "Hamari", "given" : "Juho", "non-dropping-particle" : "", "parse-names" : false, "suffix" : "" } ], "container-title" : "Computers in Human Behavior", "id" : "ITEM-1", "issued" : { "date-parts" : [ [ "2014" ] ] }, "page" : "179-188", "publisher" : "Elsevier Ltd", "title" : "Demographic differences in perceived benefits from gamification", "type" : "article-journal", "volume" : "35" }, "uris" : [ "http://www.mendeley.com/documents/?uuid=08a9a301-c2aa-4341-adb2-23b72c3234ad" ] } ], "mendeley" : { "formattedCitation" : "[44]", "plainTextFormattedCitation" : "[44]", "previouslyFormattedCitation" : "(Koivisto &amp; Hamari 2014)" }, "properties" : { "noteIndex" : 0 }, "schema" : "https://github.com/citation-style-language/schema/raw/master/csl-citation.json" }</w:instrText>
+      </w:r>
+      <w:r>
+        <w:fldChar w:fldCharType="separate"/>
+      </w:r>
+      <w:r>
+        <w:rPr>
+          <w:noProof/>
+        </w:rPr>
+        <w:t>[44]</w:t>
+      </w:r>
+      <w:r>
+        <w:fldChar w:fldCharType="end"/>
+      </w:r>
+      <w:r>
+        <w:rPr>
+          <w:rFonts w:hint="cs"/>
+          <w:rtl/>
+        </w:rPr>
+        <w:t xml:space="preserve"> نقش جنسیت و سن را در یک سیستم آموزشی بازی‌گون بررسی می‌کند و مشاهده می‌کند که زنان بیشتر از مردان به امکانات اجتماعی علاقه‌مند بودند و شبکة دوستانشان پرتعدادتر است. به‌علاوه، </w:t>
+      </w:r>
+      <w:r>
+        <w:rPr>
+          <w:rFonts w:hint="cs"/>
+          <w:rtl/>
+        </w:rPr>
+        <w:t xml:space="preserve">سن فقط در </w:t>
+      </w:r>
+      <w:r>
+        <w:rPr>
+          <w:rFonts w:hint="cs"/>
+          <w:rtl/>
+        </w:rPr>
+        <w:t xml:space="preserve">توانایی و راحتیِ استفاده از امکانات سایت تاثیرگذار است. پژوهش دیگری </w:t>
+      </w:r>
+      <w:r>
+        <w:rPr>
+          <w:rtl/>
+        </w:rPr>
+        <w:fldChar w:fldCharType="begin" w:fldLock="1"/>
+      </w:r>
+      <w:r>
+        <w:instrText>ADDIN CSL_CITATION { "citationItems" : [ { "id" : "ITEM-1", "itemData" : { "DOI" : "10.1080/10645571003621513", "ISBN" : "1064-5578", "ISSN" : "1064-5578", "abstract" : "This study explores the effects of learning style, age and gender on preferences for online educational activities. David Kolb's Experiential Learning Theory (Kolb, 1984) is used as a lens to examine the responses of online learners to five types of educational activities. Results indicate that learning style influences preference for learning activity. The relationship is stronger among adults than among children aged 10-13 (middle school). The four learning styles were not evenly distributed. \"Practical\" (likes to solve problems and find solutions) was the most frequent style among both children and adults (37%). \"Creative\" (enjoys brainstorming and open-ended exploration) was the least frequent (8%). These data have particular relevance to the development of educational activities, suggesting that open-ended exploration with \"no right answers\" may not be the most satisfying and appealing approach for many learners. The results of this study provide new insight into online audiences and can help developers of multimedia activities to create experiences that will appeal to all kinds of learners. \u00a9 Visitor Studies Association.", "author" : [ { "dropping-particle" : "", "family" : "Borun", "given" : "Minda", "non-dropping-particle" : "", "parse-names" : false, "suffix" : "" }, { "dropping-particle" : "", "family" : "Schaller", "given" : "David T.", "non-dropping-particle" : "", "parse-names" : false, "suffix" : "" }, { "dropping-particle" : "", "family" : "Chambers", "given" : "Margaret B.", "non-dropping-particle" : "", "parse-names" : false, "suffix" : "" }, { "dropping-particle" : "", "family" : "Allison-Bunnell", "given" : "Steven", "non-dropping-particle" : "", "parse-names" : false, "suffix" : "" } ], "container-title" : "Visitor Studies", "id" : "ITEM-1", "issue" : "2", "issued" : { "date-parts" : [ [ "2010" ] ] }, "page" : "145-159", "title" : "Implications of Learning Style, Age Group, and Gender for Developing Online Learning Activities", "type" : "article-journal", "volume" : "13" }, "uris" : [ "http://www.mendeley.com/documents/?uuid=2357e6db-219f-432a-b822-20ad1196b9ac" ] } ], "mendeley" : { "formattedCitation" : "[45]", "plainTextFormattedCitation" : "[45]", "previouslyFormattedCitation" : "(Borun et al. 2010)" }, "properties" : { "noteIndex" : 0 }, "schema" : "https://github.com/citation-style-language/schema/raw/master/csl-citation.json" }</w:instrText>
+      </w:r>
+      <w:r>
+        <w:rPr>
+          <w:rtl/>
+        </w:rPr>
+        <w:fldChar w:fldCharType="separate"/>
+      </w:r>
+      <w:r>
+        <w:rPr>
+          <w:noProof/>
+        </w:rPr>
+        <w:t>[45]</w:t>
+      </w:r>
+      <w:r>
+        <w:rPr>
+          <w:rtl/>
+        </w:rPr>
+        <w:fldChar w:fldCharType="end"/>
+      </w:r>
+      <w:r>
+        <w:rPr>
+          <w:rFonts w:hint="cs"/>
+          <w:rtl/>
+        </w:rPr>
+        <w:t xml:space="preserve"> علاقة افراد به انجام گروه‌ه</w:t>
+      </w:r>
+      <w:r>
+        <w:rPr>
+          <w:rFonts w:hint="cs"/>
+          <w:rtl/>
+        </w:rPr>
+        <w:t xml:space="preserve">ای مختلفی از فعالیت‌ را می‌سنجد و تلاش می‌کند تا رابطه‌ای بین این علایق و سن، جنسیت و سبک یادگیری آنان پیدا </w:t>
+      </w:r>
+      <w:commentRangeStart w:id="35"/>
+      <w:r>
+        <w:rPr>
+          <w:rFonts w:hint="cs"/>
+          <w:rtl/>
+        </w:rPr>
+        <w:t>کند</w:t>
+      </w:r>
+      <w:commentRangeEnd w:id="35"/>
+      <w:r>
+        <w:rPr>
+          <w:rStyle w:val="CommentReference"/>
+          <w:rtl/>
+        </w:rPr>
+        <w:commentReference w:id="35"/>
+      </w:r>
+      <w:r>
+        <w:rPr>
+          <w:rFonts w:hint="cs"/>
+          <w:rtl/>
+        </w:rPr>
+        <w:t xml:space="preserve">. </w:t>
+      </w:r>
+    </w:p>
+    <w:p>
+      <w:pPr>
+        <w:pStyle w:val="ListParagraph"/>
+        <w:ind w:left="24" w:hanging="48"/>
+        <w:rPr>
+          <w:sz w:val="26"/>
+          <w:rtl/>
+        </w:rPr>
+      </w:pPr>
+      <w:r>
+        <w:lastRenderedPageBreak/>
+        <w:fldChar w:fldCharType="begin" w:fldLock="1"/>
+      </w:r>
+      <w:r>
+        <w:instrText>ADDIN CSL_CITATION { "citationItems" : [ { "id" : "ITEM-1", "itemData" : { "DOI" : "10.1145/1952222.1952281", "ISBN" : "9781450305020 (ISBN)", "abstract" : "This study explored relationships between personality, video game preference and gaming experiences. Two hundred and thirty-five participants completed an online survey in which they recalled a recent gaming experience, and provided measures of personality and their gaming experience via the Player Experience of Need Satisfaction (PENS) measure. Relationships between game genre, personality and gaming experience were found. Results are interpreted with reference to the validity of the PENS, current models of video gaming motivations and enjoyment, and sub-groups of people that may be more vulnerable to possible negative effects of games.", "author" : [ { "dropping-particle" : "", "family" : "Johnson", "given" : "Daniel", "non-dropping-particle" : "", "parse-names" : false, "suffix" : "" }, { "dropping-particle" : "", "family" : "Gardner", "given" : "John", "non-dropping-particle" : "", "parse-names" : false, "suffix" : "" } ], "container-title" : "22nd Conference of the Computer-Human Interaction Special Interest Group of Australia on Computer-Human Interaction", "id" : "ITEM-1", "issued" : { "date-parts" : [ [ "2010" ] ] }, "note" : "Big five", "page" : "276-279", "title" : "Personality , Motivation and Video Games", "type" : "paper-conference" }, "uris" : [ "http://www.mendeley.com/documents/?uuid=44601f85-91f6-4d39-bf94-b0e7e6ab8065" ] } ], "mendeley" : { "formattedCitation" : "[46]", "plainTextFormattedCitation" : "[46]", "previouslyFormattedCitation" : "(Johnson &amp; Gardner 2010)" }, "properties" : { "noteIndex" : 0 }, "schema" : "https://github.com/citation-style-language/schema/raw/master/csl-citation.json" }</w:instrText>
+      </w:r>
+      <w:r>
+        <w:fldChar w:fldCharType="separate"/>
+      </w:r>
+      <w:r>
+        <w:rPr>
+          <w:noProof/>
+        </w:rPr>
+        <w:t>[46]</w:t>
+      </w:r>
+      <w:r>
+        <w:fldChar w:fldCharType="end"/>
+      </w:r>
+      <w:r>
+        <w:rPr>
+          <w:rFonts w:hint="cs"/>
+          <w:rtl/>
+        </w:rPr>
+        <w:t xml:space="preserve"> ۵ مورد از احساساتی که بازیکنان هنگام انجام بازی‌های مختلف تجربه می‌کنند را تعریف کرده و با استفاده از مدل شخصیتی پنج‌عامله تلاش می‌کند روابطی بین احساسات بازیکنان در بازی و شخصیت آنان پیدا کند. </w:t>
+      </w:r>
+      <w:r>
+        <w:rPr>
+          <w:rFonts w:hint="cs"/>
+          <w:sz w:val="26"/>
+          <w:rtl/>
+        </w:rPr>
+        <w:t>نتایج به دست آمده از این قرار بودند که افرادی که در آزمون شخصیتی سطح بالاتری از معیار توافق داشتند در هنگام یادآوری بازی‌های موردعلاقه</w:t>
+      </w:r>
+      <w:r>
+        <w:rPr>
+          <w:rFonts w:hint="cs"/>
+          <w:sz w:val="26"/>
+          <w:rtl/>
+        </w:rPr>
+        <w:t>‌شان</w:t>
+      </w:r>
+      <w:r>
+        <w:rPr>
+          <w:rFonts w:hint="cs"/>
+          <w:sz w:val="26"/>
+          <w:rtl/>
+        </w:rPr>
+        <w:t xml:space="preserve"> احساس رقابت و کنترل بیشتری داشتند. افرادی که</w:t>
+      </w:r>
+      <w:r>
+        <w:rPr>
+          <w:rFonts w:hint="cs"/>
+          <w:sz w:val="26"/>
+          <w:rtl/>
+        </w:rPr>
+        <w:t xml:space="preserve"> شخصیت</w:t>
+      </w:r>
+      <w:r>
+        <w:rPr>
+          <w:rFonts w:hint="cs"/>
+          <w:sz w:val="26"/>
+          <w:rtl/>
+        </w:rPr>
+        <w:t xml:space="preserve"> </w:t>
+      </w:r>
+      <w:r>
+        <w:rPr>
+          <w:rFonts w:hint="cs"/>
+          <w:sz w:val="26"/>
+          <w:rtl/>
+        </w:rPr>
+        <w:t xml:space="preserve">پایدارتری </w:t>
+      </w:r>
+      <w:r>
+        <w:rPr>
+          <w:rFonts w:hint="cs"/>
+          <w:sz w:val="26"/>
+          <w:rtl/>
+        </w:rPr>
+        <w:t xml:space="preserve">داشتند کمتر در احساسات بازی محو می‌شدند. همچنین بازیکنانی که </w:t>
+      </w:r>
+      <w:r>
+        <w:rPr>
+          <w:rFonts w:hint="cs"/>
+          <w:sz w:val="26"/>
+          <w:rtl/>
+        </w:rPr>
+        <w:t xml:space="preserve">معیار استقبال از تجربه‌شان بیشتر بود </w:t>
+      </w:r>
+      <w:r>
+        <w:rPr>
+          <w:rFonts w:hint="cs"/>
+          <w:sz w:val="26"/>
+          <w:rtl/>
+        </w:rPr>
+        <w:t>نیز احساس استقلال بیشتری</w:t>
+      </w:r>
+      <w:r>
+        <w:rPr>
+          <w:rFonts w:hint="cs"/>
+          <w:sz w:val="26"/>
+          <w:rtl/>
+        </w:rPr>
+        <w:t xml:space="preserve"> در بازی گزارش کردند و </w:t>
+      </w:r>
+      <w:r>
+        <w:rPr>
+          <w:rFonts w:hint="cs"/>
+          <w:sz w:val="26"/>
+          <w:rtl/>
+        </w:rPr>
+        <w:t xml:space="preserve">افراد با </w:t>
+      </w:r>
+      <w:r>
+        <w:rPr>
+          <w:rFonts w:hint="cs"/>
+          <w:sz w:val="26"/>
+          <w:rtl/>
+        </w:rPr>
+        <w:t xml:space="preserve">معیار </w:t>
+      </w:r>
+      <w:r>
+        <w:rPr>
+          <w:rFonts w:hint="cs"/>
+          <w:sz w:val="26"/>
+          <w:rtl/>
+        </w:rPr>
+        <w:t>توافق بالاتر</w:t>
+      </w:r>
+      <w:r>
+        <w:rPr>
+          <w:rFonts w:hint="cs"/>
+          <w:sz w:val="26"/>
+          <w:rtl/>
+        </w:rPr>
+        <w:t>،</w:t>
+      </w:r>
+      <w:r>
+        <w:rPr>
+          <w:rFonts w:hint="cs"/>
+          <w:sz w:val="26"/>
+          <w:rtl/>
+        </w:rPr>
+        <w:t xml:space="preserve"> بیشتر از دیگران دوست داشتند </w:t>
+      </w:r>
+      <w:r>
+        <w:rPr>
+          <w:rFonts w:hint="cs"/>
+          <w:sz w:val="26"/>
+          <w:rtl/>
+        </w:rPr>
+        <w:t>احساس رقابت و برتری داشته باشند.</w:t>
+      </w:r>
+    </w:p>
+    <w:p>
+      <w:pPr>
+        <w:pStyle w:val="ListParagraph"/>
+        <w:ind w:left="24" w:hanging="48"/>
+        <w:rPr>
+          <w:sz w:val="26"/>
+          <w:rtl/>
+        </w:rPr>
+      </w:pPr>
+      <w:r>
+        <w:rPr>
+          <w:rFonts w:hint="cs"/>
+          <w:sz w:val="26"/>
+          <w:rtl/>
+        </w:rPr>
+        <w:t xml:space="preserve">در همین مقاله </w:t>
+      </w:r>
+      <w:r>
+        <w:rPr>
+          <w:rFonts w:hint="cs"/>
+          <w:sz w:val="26"/>
+          <w:rtl/>
+        </w:rPr>
+        <w:t xml:space="preserve">در بررسی ژانرها </w:t>
+      </w:r>
+      <w:r>
+        <w:rPr>
+          <w:rFonts w:hint="cs"/>
+          <w:sz w:val="26"/>
+          <w:rtl/>
+        </w:rPr>
+        <w:t xml:space="preserve">آمده‌است </w:t>
+      </w:r>
+      <w:r>
+        <w:rPr>
+          <w:rFonts w:hint="cs"/>
+          <w:sz w:val="26"/>
+          <w:rtl/>
+        </w:rPr>
+        <w:t xml:space="preserve">که افرادی که بازی‌های تیراندازی اول‌شخص را دوست داشتند از </w:t>
+      </w:r>
+      <w:r>
+        <w:rPr>
+          <w:rFonts w:hint="cs"/>
+          <w:sz w:val="26"/>
+          <w:rtl/>
+        </w:rPr>
+        <w:t>شخصیتی با پایداری احساسی بیشتر</w:t>
+      </w:r>
+      <w:r>
+        <w:rPr>
+          <w:rFonts w:hint="cs"/>
+          <w:sz w:val="26"/>
+          <w:rtl/>
+        </w:rPr>
+        <w:t xml:space="preserve"> برخوردار بودند. در طرف دیگر طرفداران بازی‌های استراتژیک و پس از آن بازی‌های ورزشی </w:t>
+      </w:r>
+      <w:r>
+        <w:rPr>
+          <w:rFonts w:hint="cs"/>
+          <w:sz w:val="26"/>
+          <w:rtl/>
+        </w:rPr>
+        <w:t xml:space="preserve">هنگام بازی کردن </w:t>
+      </w:r>
+      <w:r>
+        <w:rPr>
+          <w:rFonts w:hint="cs"/>
+          <w:sz w:val="26"/>
+          <w:rtl/>
+        </w:rPr>
+        <w:t xml:space="preserve">استقلال بیشتری </w:t>
+      </w:r>
+      <w:r>
+        <w:rPr>
+          <w:rFonts w:hint="cs"/>
+          <w:sz w:val="26"/>
+          <w:rtl/>
+        </w:rPr>
+        <w:t>حس می‌کردند</w:t>
+      </w:r>
+      <w:r>
+        <w:rPr>
+          <w:rFonts w:hint="cs"/>
+          <w:sz w:val="26"/>
+          <w:rtl/>
+        </w:rPr>
+        <w:t xml:space="preserve">. </w:t>
+      </w:r>
+    </w:p>
+    <w:p>
+      <w:pPr>
+        <w:pStyle w:val="ListParagraph"/>
+        <w:ind w:left="72" w:hanging="48"/>
+        <w:rPr>
+          <w:sz w:val="26"/>
+          <w:rtl/>
+        </w:rPr>
+      </w:pPr>
+      <w:r>
+        <w:rPr>
+          <w:sz w:val="26"/>
+        </w:rPr>
+        <w:fldChar w:fldCharType="begin" w:fldLock="1"/>
+      </w:r>
+      <w:r>
+        <w:rPr>
+          <w:sz w:val="26"/>
+        </w:rPr>
+        <w:instrText>ADDIN CSL_CITATION { "citationItems" : [ { "id" : "ITEM-1", "itemData" : { "DOI" : "10.1016/j.compedu.2015.02.009", "ISSN" : "03601315", "author" : [ { "dropping-particle" : "", "family" : "Soflano", "given" : "Mario", "non-dropping-particle" : "", "parse-names" : false, "suffix" : "" }, { "dropping-particle" : "", "family" : "Connolly", "given" : "Thomas M.", "non-dropping-particle" : "", "parse-names" : false, "suffix" : "" }, { "dropping-particle" : "", "family" : "Hainey", "given" : "Thomas", "non-dropping-particle" : "", "parse-names" : false, "suffix" : "" } ], "container-title" : "Computers &amp; Education", "id" : "ITEM-1", "issued" : { "date-parts" : [ [ "2015" ] ] }, "page" : "105-119", "title" : "Learning style analysis in adaptive GBL application to teach SQL", "type" : "article-journal", "volume" : "86" }, "uris" : [ "http://www.mendeley.com/documents/?uuid=43180949-6e0e-42f8-a956-9b056d8cd47c" ] } ], "mendeley" : { "formattedCitation" : "[47]", "plainTextFormattedCitation" : "[47]", "previouslyFormattedCitation" : "(Soflano et al. 2015)" }, "properties" : { "noteIndex" : 0 }, "schema" : "https://github.com/citation-style-language/schema/raw/master/csl-citation.json" }</w:instrText>
+      </w:r>
+      <w:r>
+        <w:rPr>
+          <w:sz w:val="26"/>
+        </w:rPr>
+        <w:fldChar w:fldCharType="separate"/>
+      </w:r>
+      <w:r>
+        <w:rPr>
+          <w:noProof/>
+          <w:sz w:val="26"/>
+        </w:rPr>
+        <w:t>[47]</w:t>
+      </w:r>
+      <w:r>
+        <w:rPr>
+          <w:sz w:val="26"/>
+        </w:rPr>
+        <w:fldChar w:fldCharType="end"/>
+      </w:r>
+      <w:r>
+        <w:rPr>
+          <w:rFonts w:hint="cs"/>
+          <w:sz w:val="26"/>
+          <w:rtl/>
+        </w:rPr>
+        <w:t xml:space="preserve"> یک </w:t>
+      </w:r>
+      <w:r>
+        <w:rPr>
+          <w:rFonts w:hint="cs"/>
+          <w:sz w:val="26"/>
+          <w:rtl/>
+        </w:rPr>
+        <w:t xml:space="preserve">بازی آموزشی طراحی کرد و مشاهده کرد که سبک یادگیری بعضی افراد هنگام بازی‌کردن دچار تغییر می‌شود و این تغییر برای افرادی که اشتباهات بیشتری در بازی مرتکب می‌شوند بیشتر است. </w:t>
+      </w:r>
+    </w:p>
+    <w:p>
+      <w:pPr>
+        <w:pStyle w:val="ListParagraph"/>
+        <w:ind w:left="72" w:hanging="48"/>
+        <w:rPr>
+          <w:sz w:val="26"/>
+          <w:rtl/>
+        </w:rPr>
+      </w:pPr>
+      <w:r>
+        <w:rPr>
+          <w:sz w:val="26"/>
+        </w:rPr>
+        <w:fldChar w:fldCharType="begin" w:fldLock="1"/>
+      </w:r>
+      <w:r>
+        <w:rPr>
+          <w:sz w:val="26"/>
+        </w:rPr>
+        <w:instrText>ADDIN CSL_CITATION { "citationItems" : [ { "id" : "ITEM-1", "itemData" : { "DOI" : "10.1016/j.compedu.2016.11.009", "ISBN" : "0360-1315", "ISSN" : "03601315", "abstract" : "Gamification is increasingly being used as a way to increase student engagement, motivate and promote learning and facilitate the development of sustainable life skills. Findings from research carried out to date on the effectiveness of gamification in educational contexts can be summarised as cautiously optimistic. However, researchers warn that further and more nuanced research is needed. It is generally accepted that matching an individual's learning style with the appropriate form of an instructional intervention significantly impacts upon the performance of the student and his/her achievement of learning outcomes. It is also widely acknowledged that personality traits have a significant impact on academic achievement. Knowing how individual characteristics will impact on the experience of gamification will inform the effective design of gamified learning interventions and enable its effective integration into the learning environment. This research examines the impact that different learning styles and personality traits have on students'; (1) perceptions of, (2) engagement with and, (3) overall performance in a gamified learning intervention developed using a prediction market. The study evidences a range of responses to gamification based upon individual learning styles and personality traits. Findings suggest that individuals who are orientated towards active or global learning styles have a positive impression of gamification. Other results suggest that extraverted individuals like gamification, while conscientious individuals are less motivated by it. These findings have important implications for practitioners deploying gamification. The key conclusion is that, as a tool for influencing individuals and mediating learning behaviours, gamification must be investigated and deployed in a nuanced manner with due regard paid to issues such as individual learning styles and personality traits.", "author" : [ { "dropping-particle" : "", "family" : "Buckley", "given" : "Patrick", "non-dropping-particle" : "", "parse-names" : false, "suffix" : "" }, { "dropping-particle" : "", "family" : "Doyle", "given" : "Elaine", "non-dropping-particle" : "", "parse-names" : false, "suffix" : "" } ], "container-title" : "Computers and Education", "id" : "ITEM-1", "issued" : { "date-parts" : [ [ "2017" ] ] }, "page" : "43-55", "title" : "Individualising gamification: An investigation of the impact of learning styles and personality traits on the efficacy of gamification using a prediction market", "type" : "article-journal", "volume" : "106" }, "uris" : [ "http://www.mendeley.com/documents/?uuid=bf27f0fb-1623-4981-b857-bf23078e26a9" ] } ], "mendeley" : { "formattedCitation" : "[48]", "plainTextFormattedCitation" : "[48]", "previouslyFormattedCitation" : "(Buckley &amp; Doyle 2017)" }, "properties" : { "noteIndex" : 0 }, "schema" : "https://github.com/citation-style-language/schema/raw/master/csl-citation.json" }</w:instrText>
+      </w:r>
+      <w:r>
+        <w:rPr>
+          <w:sz w:val="26"/>
+        </w:rPr>
+        <w:fldChar w:fldCharType="separate"/>
+      </w:r>
+      <w:r>
+        <w:rPr>
+          <w:noProof/>
+          <w:sz w:val="26"/>
+        </w:rPr>
+        <w:t>[48]</w:t>
+      </w:r>
+      <w:r>
+        <w:rPr>
+          <w:sz w:val="26"/>
+        </w:rPr>
+        <w:fldChar w:fldCharType="end"/>
+      </w:r>
+      <w:r>
+        <w:rPr>
+          <w:rFonts w:hint="cs"/>
+          <w:sz w:val="26"/>
+          <w:rtl/>
+        </w:rPr>
+        <w:t xml:space="preserve"> هم از نظریه شخصیتی پنج‌عامله و هم از سبک یادگیری فلدر و سیلورمن استفاده کردند تا رابطه بین شخصیت و سبک یادگیری افراد را با عملکرد، </w:t>
+      </w:r>
+      <w:r>
+        <w:rPr>
+          <w:sz w:val="26"/>
+        </w:rPr>
+        <w:t>engagement</w:t>
+      </w:r>
+      <w:r>
+        <w:rPr>
+          <w:rFonts w:hint="cs"/>
+          <w:sz w:val="26"/>
+          <w:rtl/>
+        </w:rPr>
+        <w:t xml:space="preserve">، و درکی که از بازی دارند پیدا </w:t>
+      </w:r>
+      <w:commentRangeStart w:id="36"/>
+      <w:r>
+        <w:rPr>
+          <w:rFonts w:hint="cs"/>
+          <w:sz w:val="26"/>
+          <w:rtl/>
+        </w:rPr>
+        <w:t>کنند</w:t>
+      </w:r>
+      <w:commentRangeEnd w:id="36"/>
+      <w:r>
+        <w:rPr>
+          <w:rStyle w:val="CommentReference"/>
+          <w:rtl/>
+        </w:rPr>
+        <w:commentReference w:id="36"/>
+      </w:r>
+      <w:r>
+        <w:rPr>
+          <w:rFonts w:hint="cs"/>
+          <w:sz w:val="26"/>
+          <w:rtl/>
+        </w:rPr>
+        <w:t xml:space="preserve"> و برای مثال دریافتند که افراد برون‌گرا </w:t>
+      </w:r>
+      <w:r>
+        <w:rPr>
+          <w:rFonts w:hint="cs"/>
+          <w:sz w:val="26"/>
+          <w:rtl/>
+        </w:rPr>
+        <w:t>درک بهتری از بازی‌ دارند.</w:t>
+      </w:r>
+    </w:p>
+    <w:p>
+      <w:pPr>
+        <w:pStyle w:val="ListParagraph"/>
+        <w:ind w:left="72" w:hanging="48"/>
+        <w:rPr>
+          <w:rFonts w:hint="cs"/>
+          <w:sz w:val="26"/>
+          <w:rtl/>
+        </w:rPr>
+      </w:pPr>
+      <w:r>
+        <w:rPr>
+          <w:sz w:val="26"/>
+          <w:rtl/>
+        </w:rPr>
+        <w:fldChar w:fldCharType="begin" w:fldLock="1"/>
+      </w:r>
+      <w:r>
+        <w:rPr>
+          <w:sz w:val="26"/>
+        </w:rPr>
+        <w:instrText>ADDIN CSL_CITATION { "citationItems" : [ { "id" : "ITEM-1", "itemData" : { "author" : [ { "dropping-particle" : "", "family" : "\u0634\u0628\u06cc\u0647\u06cc", "given" : "\u0646\u06af\u0627\u0631", "non-dropping-particle" : "", "parse-names" : false, "suffix" : "" } ], "id" : "ITEM-1", "issued" : { "date-parts" : [ [ "1395" ] ] }, "publisher" : "\u062f\u0627\u0646\u0634\u06af\u0627\u0647 \u062a\u0647\u0631\u0627\u0646", "title" : "\u0634\u062e\u0635\u06cc \u0633\u0627\u0632\u06cc \u0645\u062d\u0631\u06a9\u0647\u0627\u06cc \u0628\u0627\u0632\u06cc \u067e\u0631\u062f\u0627\u0632\u06cc \u062f\u0631 \u0645\u062d\u06cc\u0637\u0647\u0627\u06cc \u06cc\u0627\u062f\u06af\u06cc\u0631\u06cc \u0627\u0644\u06a9\u062a\u0631\u0648\u0646\u06cc\u06a9\u06cc \u0628\u0631 \u0627\u0633\u0627\u0633 \u0646\u0638\u0631\u06cc\u0647 \u0634\u062e\u0635\u06cc\u062a MBTI", "type" : "thesis" }, "uris" : [ "http://www.mendeley.com/documents/?uuid=ec44876a-29d3-481f-9ab0-a3d1eb1cc92c" ] } ], "mendeley" : { "formattedCitation" : "[35]", "plainTextFormattedCitation" : "[35]", "previouslyFormattedCitation" : "(\u0634\u0628\u06cc\u0647\u06cc 1395)" }, "properties" : { "noteIndex" : 0 }, "schema" : "https://github.com/citation-style-language/schema/raw/master/csl-citation.json" }</w:instrText>
+      </w:r>
+      <w:r>
+        <w:rPr>
+          <w:sz w:val="26"/>
+          <w:rtl/>
+        </w:rPr>
+        <w:fldChar w:fldCharType="separate"/>
+      </w:r>
+      <w:r>
+        <w:rPr>
+          <w:noProof/>
+          <w:sz w:val="26"/>
+        </w:rPr>
+        <w:t>[35]</w:t>
+      </w:r>
+      <w:r>
+        <w:rPr>
+          <w:sz w:val="26"/>
+          <w:rtl/>
+        </w:rPr>
+        <w:fldChar w:fldCharType="end"/>
+      </w:r>
+      <w:r>
+        <w:rPr>
+          <w:rFonts w:hint="cs"/>
+          <w:sz w:val="26"/>
+          <w:rtl/>
+        </w:rPr>
+        <w:t xml:space="preserve"> یک بازی طراحی کرد و در آن تاثیر حضور یا عدم حضور عناصر بازی را بر شخصیت‌های مختلف مایرز بریگز </w:t>
+      </w:r>
+      <w:commentRangeStart w:id="37"/>
+      <w:r>
+        <w:rPr>
+          <w:rFonts w:hint="cs"/>
+          <w:sz w:val="26"/>
+          <w:rtl/>
+        </w:rPr>
+        <w:t>سنجید</w:t>
+      </w:r>
+      <w:commentRangeEnd w:id="37"/>
+      <w:r>
+        <w:rPr>
+          <w:rStyle w:val="CommentReference"/>
+          <w:rtl/>
+        </w:rPr>
+        <w:commentReference w:id="37"/>
+      </w:r>
+      <w:r>
+        <w:rPr>
+          <w:rFonts w:hint="cs"/>
+          <w:sz w:val="26"/>
+          <w:rtl/>
+        </w:rPr>
+        <w:t xml:space="preserve">. </w:t>
+      </w:r>
+    </w:p>
+    <w:p>
+      <w:pPr>
+        <w:pStyle w:val="ListParagraph"/>
+        <w:ind w:left="72" w:hanging="48"/>
+        <w:rPr>
+          <w:rFonts w:hint="cs"/>
+          <w:sz w:val="26"/>
+          <w:rtl/>
+        </w:rPr>
+      </w:pPr>
+    </w:p>
+    <w:p>
+      <w:pPr>
+        <w:pStyle w:val="ListParagraph"/>
+        <w:ind w:left="24" w:hanging="48"/>
+        <w:rPr>
+          <w:rFonts w:cs="Times New Roman"/>
+          <w:sz w:val="26"/>
+        </w:rPr>
+      </w:pPr>
+    </w:p>
+    <w:p>
+      <w:pPr>
+        <w:rPr>
+          <w:rFonts w:cs="Times New Roman" w:hint="cs"/>
+          <w:rtl/>
+        </w:rPr>
+      </w:pPr>
+    </w:p>
+    <w:p>
+      <w:pPr>
+        <w:rPr>
+          <w:rtl/>
+        </w:rPr>
+      </w:pPr>
+    </w:p>
+    <w:p>
+      <w:pPr>
+        <w:rPr>
+          <w:rFonts w:hint="cs"/>
+          <w:rtl/>
+        </w:rPr>
+      </w:pPr>
+    </w:p>
+    <w:p>
+      <w:pPr>
+        <w:rPr>
+          <w:rFonts w:cs="Times New Roman" w:hint="cs"/>
+          <w:rtl/>
+        </w:rPr>
+      </w:pPr>
+    </w:p>
+    <w:p>
+      <w:pPr>
         <w:pStyle w:val="a"/>
         <w:ind w:left="1530"/>
         <w:rPr>
@@ -17573,7 +18203,7 @@
         </w:rPr>
         <w:br w:type="page"/>
       </w:r>
-      <w:bookmarkStart w:id="36" w:name="_Toc489285179"/>
+      <w:bookmarkStart w:id="39" w:name="_Toc489285179"/>
       <w:r>
         <w:rPr>
           <w:rFonts w:hint="cs"/>
@@ -17603,7 +18233,7 @@
         </w:rPr>
         <w:t>قبلی</w:t>
       </w:r>
-      <w:bookmarkEnd w:id="36"/>
+      <w:bookmarkEnd w:id="39"/>
     </w:p>
     <w:p>
       <w:pPr>
@@ -17621,8 +18251,8 @@
           <w:rtl/>
         </w:rPr>
       </w:pPr>
-      <w:bookmarkStart w:id="37" w:name="_Ref472014155"/>
-      <w:bookmarkStart w:id="38" w:name="_Toc489285180"/>
+      <w:bookmarkStart w:id="40" w:name="_Ref472014155"/>
+      <w:bookmarkStart w:id="41" w:name="_Toc489285180"/>
       <w:r>
         <w:rPr>
           <w:rFonts w:hint="cs"/>
@@ -17637,8 +18267,8 @@
         </w:rPr>
         <w:t>: استفاده از الگوریتم ژنتیک برای پیدا کردن بیت‌های موثر</w:t>
       </w:r>
-      <w:bookmarkEnd w:id="37"/>
-      <w:bookmarkEnd w:id="38"/>
+      <w:bookmarkEnd w:id="40"/>
+      <w:bookmarkEnd w:id="41"/>
     </w:p>
     <w:p>
       <w:pPr>
@@ -17985,6 +18615,82 @@
       </w:r>
     </w:p>
   </w:comment>
+  <w:comment w:id="35" w:author="saeed" w:date="2017-08-13T16:00:00Z" w:initials="s">
+    <w:p>
+      <w:pPr>
+        <w:pStyle w:val="CommentText"/>
+      </w:pPr>
+      <w:r>
+        <w:rPr>
+          <w:rStyle w:val="CommentReference"/>
+        </w:rPr>
+        <w:annotationRef/>
+      </w:r>
+      <w:r>
+        <w:rPr>
+          <w:rFonts w:hint="cs"/>
+          <w:rtl/>
+        </w:rPr>
+        <w:t>توضیح در مورد این مقاله می‌تواند ااضفه شود</w:t>
+      </w:r>
+    </w:p>
+  </w:comment>
+  <w:comment w:id="36" w:author="saeed" w:date="2017-08-13T19:54:00Z" w:initials="s">
+    <w:p>
+      <w:pPr>
+        <w:pStyle w:val="CommentText"/>
+      </w:pPr>
+      <w:r>
+        <w:rPr>
+          <w:rStyle w:val="CommentReference"/>
+        </w:rPr>
+        <w:annotationRef/>
+      </w:r>
+      <w:r>
+        <w:rPr>
+          <w:rFonts w:hint="cs"/>
+          <w:rtl/>
+        </w:rPr>
+        <w:t xml:space="preserve">جزییات </w:t>
+      </w:r>
+      <w:r>
+        <w:rPr>
+          <w:rFonts w:hint="cs"/>
+          <w:rtl/>
+        </w:rPr>
+        <w:t xml:space="preserve">بیشتری از </w:t>
+      </w:r>
+      <w:r>
+        <w:rPr>
+          <w:rFonts w:hint="cs"/>
+          <w:rtl/>
+        </w:rPr>
+        <w:t>نتایج می‌تواند آودره شود</w:t>
+      </w:r>
+    </w:p>
+  </w:comment>
+  <w:comment w:id="37" w:author="saeed" w:date="2017-08-13T21:12:00Z" w:initials="s">
+    <w:p>
+      <w:pPr>
+        <w:pStyle w:val="CommentText"/>
+      </w:pPr>
+      <w:r>
+        <w:rPr>
+          <w:rStyle w:val="CommentReference"/>
+        </w:rPr>
+        <w:annotationRef/>
+      </w:r>
+      <w:r>
+        <w:rPr>
+          <w:rFonts w:hint="cs"/>
+          <w:rtl/>
+        </w:rPr>
+        <w:t>نتایج نگار را بگذاریم اینجا. این بسیار مهم است.</w:t>
+      </w:r>
+      <w:bookmarkStart w:id="38" w:name="_GoBack"/>
+      <w:bookmarkEnd w:id="38"/>
+    </w:p>
+  </w:comment>
 </w:comments>
 </file>
 
@@ -18003,6 +18709,9 @@
   <w15:commentEx w15:paraId="62C860AA" w15:done="0"/>
   <w15:commentEx w15:paraId="78A22383" w15:done="0"/>
   <w15:commentEx w15:paraId="550D9EB9" w15:done="0"/>
+  <w15:commentEx w15:paraId="21EBD39E" w15:done="0"/>
+  <w15:commentEx w15:paraId="502983E3" w15:done="0"/>
+  <w15:commentEx w15:paraId="64FAB252" w15:done="0"/>
 </w15:commentsEx>
 </file>
 
@@ -18087,7 +18796,7 @@
             <w:noProof/>
             <w:rtl/>
           </w:rPr>
-          <w:t>14</w:t>
+          <w:t>16</w:t>
         </w:r>
         <w:r>
           <w:rPr>
@@ -27950,7 +28659,7 @@
 </file>
 
 <file path=customXml/itemProps1.xml><?xml version="1.0" encoding="utf-8"?>
-<ds:datastoreItem xmlns:ds="http://schemas.openxmlformats.org/officeDocument/2006/customXml" ds:itemID="{CB94E769-392F-4F6B-B7CE-7689702BD06E}">
+<ds:datastoreItem xmlns:ds="http://schemas.openxmlformats.org/officeDocument/2006/customXml" ds:itemID="{75559AF8-E5D4-4167-938F-C7E941EB2B92}">
   <ds:schemaRefs>
     <ds:schemaRef ds:uri="http://schemas.openxmlformats.org/officeDocument/2006/bibliography"/>
   </ds:schemaRefs>

</xml_diff>